<commit_message>
Updated manual to reflect new ClimateFileFormat options.
git-svn-id: http://Marc-PC/svn/Full@1623 85f15e0e-5137-b144-a863-98bd542365a3
</commit_message>
<xml_diff>
--- a/trunk/clmate-generator-library/trunk/deploy/LANDIS-II Climate Library v1.0 User Guide.docx
+++ b/trunk/clmate-generator-library/trunk/deploy/LANDIS-II Climate Library v1.0 User Guide.docx
@@ -169,7 +169,7 @@
         <w:rPr>
           <w:noProof/>
         </w:rPr>
-        <w:t>May 1, 2014</w:t>
+        <w:t>May 22, 2014</w:t>
       </w:r>
       <w:r>
         <w:rPr>
@@ -944,10 +944,12 @@
         </w:r>
         <w:r>
           <w:rPr>
-            <w:noProof/>
-            <w:webHidden/>
-          </w:rPr>
-          <w:t>4</w:t>
+            <w:b/>
+            <w:bCs/>
+            <w:noProof/>
+            <w:webHidden/>
+          </w:rPr>
+          <w:t>Error! Bookmark not defined.</w:t>
         </w:r>
         <w:r>
           <w:rPr>
@@ -1039,7 +1041,7 @@
             <w:noProof/>
             <w:webHidden/>
           </w:rPr>
-          <w:t>5</w:t>
+          <w:t>4</w:t>
         </w:r>
         <w:r>
           <w:rPr>
@@ -1583,7 +1585,7 @@
             <w:noProof/>
             <w:webHidden/>
           </w:rPr>
-          <w:t>6</w:t>
+          <w:t>7</w:t>
         </w:r>
         <w:r>
           <w:rPr>
@@ -1675,7 +1677,7 @@
             <w:noProof/>
             <w:webHidden/>
           </w:rPr>
-          <w:t>6</w:t>
+          <w:t>7</w:t>
         </w:r>
         <w:r>
           <w:rPr>
@@ -1767,7 +1769,7 @@
             <w:noProof/>
             <w:webHidden/>
           </w:rPr>
-          <w:t>6</w:t>
+          <w:t>7</w:t>
         </w:r>
         <w:r>
           <w:rPr>
@@ -1859,7 +1861,7 @@
             <w:noProof/>
             <w:webHidden/>
           </w:rPr>
-          <w:t>6</w:t>
+          <w:t>7</w:t>
         </w:r>
         <w:r>
           <w:rPr>
@@ -1951,7 +1953,7 @@
             <w:noProof/>
             <w:webHidden/>
           </w:rPr>
-          <w:t>6</w:t>
+          <w:t>7</w:t>
         </w:r>
         <w:r>
           <w:rPr>
@@ -2043,7 +2045,7 @@
             <w:noProof/>
             <w:webHidden/>
           </w:rPr>
-          <w:t>6</w:t>
+          <w:t>7</w:t>
         </w:r>
         <w:r>
           <w:rPr>
@@ -2223,7 +2225,7 @@
             <w:noProof/>
             <w:webHidden/>
           </w:rPr>
-          <w:t>7</w:t>
+          <w:t>8</w:t>
         </w:r>
         <w:r>
           <w:rPr>
@@ -2311,7 +2313,7 @@
             <w:noProof/>
             <w:webHidden/>
           </w:rPr>
-          <w:t>7</w:t>
+          <w:t>8</w:t>
         </w:r>
         <w:r>
           <w:rPr>
@@ -2399,7 +2401,7 @@
             <w:noProof/>
             <w:webHidden/>
           </w:rPr>
-          <w:t>7</w:t>
+          <w:t>8</w:t>
         </w:r>
         <w:r>
           <w:rPr>
@@ -2493,7 +2495,7 @@
             <w:noProof/>
             <w:webHidden/>
           </w:rPr>
-          <w:t>8</w:t>
+          <w:t>9</w:t>
         </w:r>
         <w:r>
           <w:rPr>
@@ -3082,25 +3084,22 @@
         <w:t xml:space="preserve">There are </w:t>
       </w:r>
       <w:r>
-        <w:t>seven</w:t>
+        <w:t>six</w:t>
       </w:r>
       <w:r>
         <w:t xml:space="preserve"> valid values for the ClimateTimeSeries input parameter: </w:t>
       </w:r>
       <w:r>
-        <w:t>Monthly_AverageAllYears, Monthly_AverageWithVariation, Monthly_RandomYear, Monthly_Sequ</w:t>
-      </w:r>
-      <w:r>
-        <w:t>encedYears, Daily_RandomYear, D</w:t>
-      </w:r>
-      <w:r>
-        <w:t>a</w:t>
-      </w:r>
-      <w:r>
-        <w:t>i</w:t>
-      </w:r>
-      <w:r>
-        <w:t>ly_AverageAllYears, and Daily_SequencedYears</w:t>
+        <w:t>Monthly_AverageAllYears, Monthly_ Monthly_RandomYear, Monthly_Sequ</w:t>
+      </w:r>
+      <w:r>
+        <w:t xml:space="preserve">encedYears, </w:t>
+      </w:r>
+      <w:r>
+        <w:t>Daily_AverageAllYears, Daily_RandomYear,</w:t>
+      </w:r>
+      <w:r>
+        <w:t xml:space="preserve"> and Daily_SequencedYears</w:t>
       </w:r>
       <w:r>
         <w:t>.  Each one is described below.</w:t>
@@ -3216,9 +3215,9 @@
         </w:tabs>
         <w:ind w:hanging="2250"/>
       </w:pPr>
-      <w:bookmarkStart w:id="12" w:name="_Toc383938753"/>
-      <w:r>
-        <w:t>Monthly_AverageWithVariation</w:t>
+      <w:bookmarkStart w:id="12" w:name="_Toc383938754"/>
+      <w:r>
+        <w:t>Monthly_RandomYear</w:t>
       </w:r>
       <w:bookmarkEnd w:id="12"/>
     </w:p>
@@ -3227,79 +3226,37 @@
         <w:pStyle w:val="textbody"/>
       </w:pPr>
       <w:r>
-        <w:t>If the ‘Monthly_AverageWithVariation’ option is used,</w:t>
-      </w:r>
-      <w:r>
-        <w:t xml:space="preserve"> the user will need to supply monthly data in the input file.  </w:t>
-      </w:r>
-      <w:r>
-        <w:t xml:space="preserve">The climate library will calculate mean and standard deviation of monthly temperature and total and standard deviation monthly precipitation </w:t>
-      </w:r>
-      <w:r>
-        <w:rPr>
-          <w:b/>
-        </w:rPr>
-        <w:t>across all years</w:t>
-      </w:r>
-      <w:r>
-        <w:rPr>
-          <w:b/>
-        </w:rPr>
-        <w:t xml:space="preserve"> included in the input file.</w:t>
-      </w:r>
-      <w:r>
-        <w:rPr>
-          <w:b/>
-        </w:rPr>
+        <w:t xml:space="preserve">If the ‘Monthly_RandomYear’ option is used, </w:t>
+      </w:r>
+      <w:r>
+        <w:t xml:space="preserve">the user will need to supply monthly data in the input file.  </w:t>
+      </w:r>
+      <w:r>
+        <w:t>For each year of the simul</w:t>
+      </w:r>
+      <w:r>
+        <w:t>ation, t</w:t>
+      </w:r>
+      <w:r>
+        <w:t xml:space="preserve">he climate library will </w:t>
+      </w:r>
+      <w:r>
+        <w:t xml:space="preserve">randomly select </w:t>
+      </w:r>
+      <w:r>
+        <w:t xml:space="preserve">a years’ worth of climate data at a monthly </w:t>
+      </w:r>
+      <w:r>
+        <w:t>time step</w:t>
+      </w:r>
+      <w:r>
         <w:t xml:space="preserve">.  </w:t>
       </w:r>
       <w:r>
-        <w:t xml:space="preserve"> Climate for an individual month of a simulation will be calculated by applying a </w:t>
-      </w:r>
-      <w:commentRangeStart w:id="13"/>
-      <w:r>
-        <w:t xml:space="preserve">random percentage (0-100) of 1 standard deviation above or below the mean temperature </w:t>
-      </w:r>
-      <w:commentRangeEnd w:id="13"/>
-      <w:r>
-        <w:rPr>
-          <w:rStyle w:val="CommentReference"/>
-        </w:rPr>
-        <w:commentReference w:id="13"/>
-      </w:r>
-      <w:r>
-        <w:t xml:space="preserve">and total precipitation </w:t>
-      </w:r>
-      <w:r>
-        <w:t xml:space="preserve">for that month. </w:t>
-      </w:r>
-      <w:r>
-        <w:t xml:space="preserve">Though the mean temperature and total precipitation of each individual month across years will not change, by </w:t>
-      </w:r>
-      <w:r>
-        <w:lastRenderedPageBreak/>
-        <w:t>a</w:t>
-      </w:r>
-      <w:r>
-        <w:t>pplying random percentages of SD</w:t>
-      </w:r>
-      <w:r>
-        <w:t xml:space="preserve"> above/below the mean temp</w:t>
-      </w:r>
-      <w:r>
-        <w:t>erature</w:t>
-      </w:r>
-      <w:r>
-        <w:t xml:space="preserve"> and total precip</w:t>
-      </w:r>
-      <w:r>
-        <w:t>itation</w:t>
-      </w:r>
-      <w:r>
-        <w:t xml:space="preserve">, interannual variability will be introduced.  </w:t>
-      </w:r>
-      <w:r>
-        <w:t xml:space="preserve"> </w:t>
+        <w:t xml:space="preserve"> For example, if the user supplies data for years 2014-2015, the climate library might choose the climate in year 2015 for year 1 of the simulation and year 2014 as year 2 of the simulation</w:t>
+      </w:r>
+      <w:r>
+        <w:t>.  The climate library will not give any preference for chronological order.</w:t>
       </w:r>
     </w:p>
     <w:p>
@@ -3311,48 +3268,70 @@
         </w:tabs>
         <w:ind w:hanging="2250"/>
       </w:pPr>
-      <w:bookmarkStart w:id="14" w:name="_Toc383938754"/>
-      <w:r>
-        <w:t>Monthly_RandomYear</w:t>
-      </w:r>
-      <w:bookmarkEnd w:id="14"/>
+      <w:bookmarkStart w:id="13" w:name="_Toc383938755"/>
+      <w:r>
+        <w:lastRenderedPageBreak/>
+        <w:t>Monthly_SequencedYears</w:t>
+      </w:r>
+      <w:bookmarkEnd w:id="13"/>
     </w:p>
     <w:p>
       <w:pPr>
         <w:pStyle w:val="textbody"/>
       </w:pPr>
       <w:r>
-        <w:t xml:space="preserve">If the ‘Monthly_RandomYear’ option is used, </w:t>
+        <w:t xml:space="preserve">If the ‘Monthly_SequencedYears’ option is used, </w:t>
       </w:r>
       <w:r>
         <w:t xml:space="preserve">the user will need to supply monthly data in the input file.  </w:t>
       </w:r>
       <w:r>
-        <w:t>For each year of the simul</w:t>
-      </w:r>
-      <w:r>
-        <w:t>ation, t</w:t>
-      </w:r>
-      <w:r>
-        <w:t xml:space="preserve">he climate library will </w:t>
-      </w:r>
-      <w:r>
-        <w:t xml:space="preserve">randomly select </w:t>
-      </w:r>
-      <w:r>
-        <w:t xml:space="preserve">a years’ worth of climate data at a monthly </w:t>
-      </w:r>
-      <w:r>
-        <w:t>time step</w:t>
-      </w:r>
-      <w:r>
-        <w:t xml:space="preserve">.  </w:t>
-      </w:r>
-      <w:r>
-        <w:t xml:space="preserve"> For example, if the user supplies data for years 2014-2015, the climate library might choose the climate in year 2015 for year 1 of the simulation and year 2014 as year 2 of the simulation</w:t>
-      </w:r>
-      <w:r>
-        <w:t>.  The climate library will not give any preference for chronological order.</w:t>
+        <w:rPr>
+          <w:b/>
+        </w:rPr>
+        <w:t>T</w:t>
+      </w:r>
+      <w:r>
+        <w:rPr>
+          <w:b/>
+        </w:rPr>
+        <w:t>he years in the input file will correspond exactly with the data used by LANDIS during the simu</w:t>
+      </w:r>
+      <w:r>
+        <w:rPr>
+          <w:b/>
+        </w:rPr>
+        <w:t>l</w:t>
+      </w:r>
+      <w:r>
+        <w:rPr>
+          <w:b/>
+        </w:rPr>
+        <w:t xml:space="preserve">ation. </w:t>
+      </w:r>
+      <w:r>
+        <w:t xml:space="preserve"> For example, if the user supplies climate data for years 2010 to 2015, then the mode</w:t>
+      </w:r>
+      <w:r>
+        <w:t>l will run using 2010 as time= 1</w:t>
+      </w:r>
+      <w:r>
+        <w:t xml:space="preserve"> in the simulation.   Simulation years </w:t>
+      </w:r>
+      <w:r>
+        <w:t>2-6</w:t>
+      </w:r>
+      <w:r>
+        <w:t xml:space="preserve"> will correspond to years 2011 to 2015 in the input data.  </w:t>
+      </w:r>
+      <w:r>
+        <w:t xml:space="preserve">If the duration of the simulation exceeds the number of years supplied, the last year of input data will be repeatedly used </w:t>
+      </w:r>
+      <w:r>
+        <w:t xml:space="preserve">as climate data </w:t>
+      </w:r>
+      <w:r>
+        <w:t>until the simulation is complete.</w:t>
       </w:r>
     </w:p>
     <w:p>
@@ -3364,69 +3343,114 @@
         </w:tabs>
         <w:ind w:hanging="2250"/>
       </w:pPr>
-      <w:bookmarkStart w:id="15" w:name="_Toc383938755"/>
-      <w:r>
-        <w:t>Monthly_SequencedYears</w:t>
-      </w:r>
-      <w:bookmarkEnd w:id="15"/>
+      <w:bookmarkStart w:id="14" w:name="_Toc383938757"/>
+      <w:bookmarkStart w:id="15" w:name="_Toc383938756"/>
+      <w:r>
+        <w:t>Daily_AverageAllYears</w:t>
+      </w:r>
+      <w:bookmarkEnd w:id="14"/>
     </w:p>
     <w:p>
       <w:pPr>
         <w:pStyle w:val="textbody"/>
-      </w:pPr>
-      <w:r>
-        <w:t xml:space="preserve">If the ‘Monthly_SequencedYears’ option is used, </w:t>
-      </w:r>
-      <w:r>
-        <w:t xml:space="preserve">the user will need to supply monthly data in the input file.  </w:t>
-      </w:r>
-      <w:r>
         <w:rPr>
           <w:b/>
         </w:rPr>
-        <w:t>T</w:t>
+      </w:pPr>
+      <w:r>
+        <w:t xml:space="preserve">If the ‘Daily_AverageAllYears’ option is used, the user will need to supply daily data in the input file.  </w:t>
       </w:r>
       <w:r>
         <w:rPr>
           <w:b/>
         </w:rPr>
-        <w:t>he years in the input file will correspond exactly with the data used by LANDIS during the simu</w:t>
+        <w:t>For extensions requiring daily data</w:t>
+      </w:r>
+      <w:r>
+        <w:t xml:space="preserve"> (e.g. Dynamic Fire), the climate library will take all the daily data for all the years of the input data and calculate an average of temperature (sum for precipitation) </w:t>
       </w:r>
       <w:r>
         <w:rPr>
           <w:b/>
         </w:rPr>
-        <w:t>l</w:t>
+        <w:t>across all years</w:t>
       </w:r>
       <w:r>
         <w:rPr>
           <w:b/>
         </w:rPr>
-        <w:t xml:space="preserve">ation. </w:t>
-      </w:r>
-      <w:r>
-        <w:t xml:space="preserve"> For example, if the user supplies climate data for years 2010 to 2015, then the mode</w:t>
-      </w:r>
-      <w:r>
-        <w:t>l will run using 2010 as time= 1</w:t>
-      </w:r>
-      <w:r>
-        <w:t xml:space="preserve"> in the simulation.   Simulation years </w:t>
-      </w:r>
-      <w:r>
-        <w:t>2-6</w:t>
-      </w:r>
-      <w:r>
-        <w:t xml:space="preserve"> will correspond to years 2011 to 2015 in the input data.  </w:t>
-      </w:r>
-      <w:r>
-        <w:t xml:space="preserve">If the duration of the simulation exceeds the number of years supplied, the last year of input data will be repeatedly used </w:t>
-      </w:r>
-      <w:r>
-        <w:t xml:space="preserve">as climate data </w:t>
-      </w:r>
-      <w:r>
-        <w:t>until the simulation is complete.</w:t>
+        <w:t xml:space="preserve"> for each day of the simulation.  </w:t>
+      </w:r>
+      <w:r>
+        <w:t>Then it will use</w:t>
+      </w:r>
+      <w:r>
+        <w:t xml:space="preserve"> that </w:t>
+      </w:r>
+      <w:r>
+        <w:rPr>
+          <w:b/>
+        </w:rPr>
+        <w:t>average</w:t>
+      </w:r>
+      <w:r>
+        <w:t xml:space="preserve"> (or sum) for each day for each year of the simulation; </w:t>
+      </w:r>
+      <w:r>
+        <w:rPr>
+          <w:b/>
+        </w:rPr>
+        <w:t xml:space="preserve">this means that the climate will be the same for each year of the simulation.  </w:t>
+      </w:r>
+    </w:p>
+    <w:p>
+      <w:pPr>
+        <w:pStyle w:val="textbody"/>
+        <w:rPr>
+          <w:b/>
+        </w:rPr>
+      </w:pPr>
+      <w:r>
+        <w:rPr>
+          <w:b/>
+        </w:rPr>
+        <w:t>For extensions requiring monthly data</w:t>
+      </w:r>
+      <w:r>
+        <w:t xml:space="preserve"> (e.g. Century), the climate library will take all the daily data for all the years of the input data and calculate an average of temperature (sum for precipitation) </w:t>
+      </w:r>
+      <w:r>
+        <w:rPr>
+          <w:b/>
+        </w:rPr>
+        <w:t>across all years</w:t>
+      </w:r>
+      <w:r>
+        <w:rPr>
+          <w:b/>
+        </w:rPr>
+        <w:t xml:space="preserve"> for each month of the simulation.  </w:t>
+      </w:r>
+      <w:r>
+        <w:t>Then it will use</w:t>
+      </w:r>
+      <w:r>
+        <w:t xml:space="preserve"> that </w:t>
+      </w:r>
+      <w:r>
+        <w:rPr>
+          <w:b/>
+        </w:rPr>
+        <w:t>average</w:t>
+      </w:r>
+      <w:r>
+        <w:t xml:space="preserve"> (or sum) for each month for each year of the simulation; </w:t>
+      </w:r>
+      <w:r>
+        <w:rPr>
+          <w:b/>
+        </w:rPr>
+        <w:t xml:space="preserve">this means that the climate will be the same for each year of the simulation.  </w:t>
       </w:r>
     </w:p>
     <w:p>
@@ -3438,11 +3462,10 @@
         </w:tabs>
         <w:ind w:hanging="2250"/>
       </w:pPr>
-      <w:bookmarkStart w:id="16" w:name="_Toc383938756"/>
       <w:r>
         <w:t>Daily_RandomYear</w:t>
       </w:r>
-      <w:bookmarkEnd w:id="16"/>
+      <w:bookmarkEnd w:id="15"/>
     </w:p>
     <w:p>
       <w:pPr>
@@ -3504,119 +3527,154 @@
         </w:tabs>
         <w:ind w:hanging="2250"/>
       </w:pPr>
-      <w:bookmarkStart w:id="17" w:name="_Toc383938757"/>
-      <w:r>
-        <w:t>Daily_AverageAllYears</w:t>
+      <w:bookmarkStart w:id="16" w:name="_Toc383938758"/>
+      <w:r>
+        <w:t>Daily_SequencedYears</w:t>
+      </w:r>
+      <w:bookmarkEnd w:id="16"/>
+    </w:p>
+    <w:p>
+      <w:pPr>
+        <w:pStyle w:val="textbody"/>
+      </w:pPr>
+      <w:r>
+        <w:t xml:space="preserve">If the ‘Daily_SequencedYears’ option is used, the user will need to supply daily data in the input file.  The </w:t>
+      </w:r>
+      <w:r>
+        <w:t xml:space="preserve">years in the input file will </w:t>
+      </w:r>
+      <w:r>
+        <w:lastRenderedPageBreak/>
+        <w:t xml:space="preserve">correspond exactly with the data used by LANDIS during the </w:t>
+      </w:r>
+      <w:r>
+        <w:t>simulation</w:t>
+      </w:r>
+      <w:r>
+        <w:t xml:space="preserve"> (see Monthly_SequencedYears for more details).</w:t>
+      </w:r>
+      <w:r>
+        <w:t xml:space="preserve">  </w:t>
+      </w:r>
+    </w:p>
+    <w:p>
+      <w:pPr>
+        <w:pStyle w:val="textbody"/>
+        <w:rPr>
+          <w:b/>
+        </w:rPr>
+      </w:pPr>
+      <w:r>
+        <w:t>For extensions requiring daily data (e.g. Dynamic Fire), no additional processing is necessary</w:t>
+      </w:r>
+      <w:r>
+        <w:rPr>
+          <w:b/>
+        </w:rPr>
+        <w:t>.</w:t>
+      </w:r>
+      <w:r>
+        <w:rPr>
+          <w:b/>
+        </w:rPr>
+        <w:t xml:space="preserve">  </w:t>
+      </w:r>
+      <w:r>
+        <w:t xml:space="preserve">For extensions requiring monthly data (e.g. Century), the climate library will calculate an average of temperature (sum for precipitation) </w:t>
+      </w:r>
+      <w:r>
+        <w:rPr>
+          <w:b/>
+        </w:rPr>
+        <w:t xml:space="preserve">for each month and year of the simulation.  </w:t>
+      </w:r>
+    </w:p>
+    <w:p>
+      <w:pPr>
+        <w:pStyle w:val="Heading2"/>
+        <w:tabs>
+          <w:tab w:val="clear" w:pos="2016"/>
+          <w:tab w:val="num" w:pos="450"/>
+        </w:tabs>
+        <w:ind w:left="1170" w:hanging="1170"/>
+      </w:pPr>
+      <w:bookmarkStart w:id="17" w:name="_Toc383938759"/>
+      <w:r>
+        <w:t>ClimateFile</w:t>
       </w:r>
       <w:bookmarkEnd w:id="17"/>
     </w:p>
     <w:p>
       <w:pPr>
         <w:pStyle w:val="textbody"/>
-        <w:rPr>
-          <w:b/>
-        </w:rPr>
-      </w:pPr>
-      <w:r>
-        <w:t xml:space="preserve">If the ‘Daily_AverageAllYears’ option is used, the user will need to supply daily data in the input file.  </w:t>
-      </w:r>
-      <w:r>
-        <w:t xml:space="preserve">For extensions requiring daily data (e.g. Dynamic Fire), the climate library will take all the daily data for all the years of the input data and calculate an average of temperature (sum for precipitation) </w:t>
-      </w:r>
-      <w:r>
-        <w:rPr>
-          <w:b/>
-        </w:rPr>
-        <w:t>across all years</w:t>
-      </w:r>
-      <w:r>
-        <w:rPr>
-          <w:b/>
-        </w:rPr>
-        <w:t xml:space="preserve"> for each day of the simulation.  </w:t>
-      </w:r>
-      <w:r>
-        <w:t>Then it will use</w:t>
-      </w:r>
-      <w:r>
-        <w:t xml:space="preserve"> that </w:t>
-      </w:r>
-      <w:r>
-        <w:rPr>
-          <w:b/>
-        </w:rPr>
-        <w:t>average</w:t>
-      </w:r>
-      <w:r>
-        <w:t xml:space="preserve"> (or sum) for each day for </w:t>
-      </w:r>
-      <w:r>
-        <w:lastRenderedPageBreak/>
-        <w:t xml:space="preserve">each year of the simulation; </w:t>
-      </w:r>
-      <w:r>
-        <w:rPr>
-          <w:b/>
-        </w:rPr>
-        <w:t xml:space="preserve">this means that the climate will be the same for each year of the simulation.  </w:t>
-      </w:r>
+      </w:pPr>
+      <w:bookmarkStart w:id="18" w:name="_Toc107735768"/>
+      <w:bookmarkStart w:id="19" w:name="_Toc112490868"/>
+      <w:bookmarkStart w:id="20" w:name="_Ref140207509"/>
+      <w:r>
+        <w:t>This parameter references</w:t>
+      </w:r>
+      <w:r>
+        <w:t xml:space="preserve"> the file that contains all the climate data (Tmin, Tmax and Precipitation).    </w:t>
+      </w:r>
+      <w:r>
+        <w:t>Details about how to configure the ClimateFile are described in Chapter 3.</w:t>
+      </w:r>
+    </w:p>
+    <w:p>
+      <w:pPr>
+        <w:pStyle w:val="Heading2"/>
+        <w:tabs>
+          <w:tab w:val="clear" w:pos="2016"/>
+          <w:tab w:val="num" w:pos="450"/>
+        </w:tabs>
+        <w:ind w:left="1170" w:hanging="1170"/>
+      </w:pPr>
+      <w:bookmarkStart w:id="21" w:name="_Toc383938760"/>
+      <w:r>
+        <w:t>ClimateFileFormat</w:t>
+      </w:r>
+      <w:bookmarkEnd w:id="21"/>
     </w:p>
     <w:p>
       <w:pPr>
         <w:pStyle w:val="textbody"/>
       </w:pPr>
-    </w:p>
-    <w:p>
-      <w:pPr>
-        <w:pStyle w:val="textbody"/>
-        <w:rPr>
-          <w:b/>
-        </w:rPr>
-      </w:pPr>
-      <w:r>
-        <w:t>For extensions requiring monthly data (e.g. Century), t</w:t>
-      </w:r>
-      <w:r>
-        <w:t xml:space="preserve">he climate library will take all the daily data for all the years of the input data and calculate an average of temperature (sum for precipitation) </w:t>
-      </w:r>
-      <w:r>
-        <w:rPr>
-          <w:b/>
-        </w:rPr>
-        <w:t>across all years</w:t>
-      </w:r>
-      <w:r>
-        <w:rPr>
-          <w:b/>
-        </w:rPr>
-        <w:t xml:space="preserve"> for each month of the simulation</w:t>
-      </w:r>
-      <w:r>
-        <w:rPr>
-          <w:b/>
-        </w:rPr>
-        <w:t xml:space="preserve">.  </w:t>
-      </w:r>
-      <w:r>
-        <w:t>Then it will use</w:t>
-      </w:r>
-      <w:r>
-        <w:t xml:space="preserve"> that </w:t>
-      </w:r>
-      <w:r>
-        <w:rPr>
-          <w:b/>
-        </w:rPr>
-        <w:t>average</w:t>
-      </w:r>
-      <w:r>
-        <w:t xml:space="preserve"> (or sum) for each month for each year of the simulation; </w:t>
-      </w:r>
-      <w:r>
-        <w:rPr>
-          <w:b/>
-        </w:rPr>
-        <w:t xml:space="preserve">this means that the climate will be the same for each year of the simulation.  </w:t>
+      <w:r>
+        <w:t xml:space="preserve">This parameter </w:t>
+      </w:r>
+      <w:r>
+        <w:t>specifies the type of format for the ClimateFile</w:t>
+      </w:r>
+      <w:r>
+        <w:t>Format</w:t>
+      </w:r>
+      <w:r>
+        <w:t xml:space="preserve">.  There are currently </w:t>
+      </w:r>
+      <w:r>
+        <w:t xml:space="preserve">four </w:t>
+      </w:r>
+      <w:r>
+        <w:t xml:space="preserve">options </w:t>
+      </w:r>
+      <w:r>
+        <w:t>(</w:t>
+      </w:r>
+      <w:r>
+        <w:t xml:space="preserve">Monthly_Temp-C_Precip-mmMonth, </w:t>
+      </w:r>
+      <w:r>
+        <w:rPr>
+          <w:color w:val="000000"/>
+        </w:rPr>
+        <w:t>Monthly_Temp-K_Precip-mmSec, Daily_Temp-C_Precip-mmDay, Daily_Temp-K_Precip-mmSec</w:t>
+      </w:r>
+      <w:r>
+        <w:t>) described below</w:t>
+      </w:r>
+      <w:r>
+        <w:t>.</w:t>
       </w:r>
     </w:p>
     <w:p>
@@ -3628,62 +3686,207 @@
         </w:tabs>
         <w:ind w:hanging="2250"/>
       </w:pPr>
-      <w:bookmarkStart w:id="18" w:name="_Toc383938758"/>
-      <w:r>
-        <w:t>Daily_SequencedYears</w:t>
-      </w:r>
-      <w:bookmarkEnd w:id="18"/>
+      <w:r>
+        <w:t>Monthly_Temp-C_Precip-mmMonth</w:t>
+      </w:r>
     </w:p>
     <w:p>
       <w:pPr>
         <w:pStyle w:val="textbody"/>
       </w:pPr>
       <w:r>
-        <w:t xml:space="preserve">If the ‘Daily_SequencedYears’ option is used, the user will need to supply daily data in the input file.  The </w:t>
-      </w:r>
-      <w:r>
-        <w:t xml:space="preserve">years in the input file will correspond exactly with the data used by LANDIS during the </w:t>
-      </w:r>
-      <w:r>
-        <w:t>simulation</w:t>
-      </w:r>
-      <w:r>
-        <w:t xml:space="preserve"> (see Monthly_SequencedYears for more details).</w:t>
-      </w:r>
-      <w:r>
-        <w:t xml:space="preserve">  </w:t>
+        <w:t xml:space="preserve">If this </w:t>
+      </w:r>
+      <w:r>
+        <w:t>option is used,</w:t>
+      </w:r>
+      <w:r>
+        <w:t xml:space="preserve"> the</w:t>
+      </w:r>
+      <w:r>
+        <w:t xml:space="preserve"> </w:t>
+      </w:r>
+      <w:r>
+        <w:t xml:space="preserve">climate </w:t>
+      </w:r>
+      <w:r>
+        <w:t>will need to be supplied on a monthly basis</w:t>
+      </w:r>
+      <w:r>
+        <w:t>.</w:t>
+      </w:r>
+      <w:r>
+        <w:t xml:space="preserve">  Temperature will need to be in units of Celsius.  Precipitation will need to be expressed in units of mm.  </w:t>
       </w:r>
     </w:p>
     <w:p>
       <w:pPr>
         <w:pStyle w:val="textbody"/>
-        <w:rPr>
-          <w:b/>
-        </w:rPr>
-      </w:pPr>
-      <w:r>
-        <w:t>For extensions requiring daily data (e.g. Dynamic Fire), no additional processing is necessary</w:t>
-      </w:r>
-      <w:r>
-        <w:rPr>
-          <w:b/>
-        </w:rPr>
-        <w:t>.</w:t>
-      </w:r>
-      <w:r>
-        <w:rPr>
-          <w:b/>
-        </w:rPr>
-        <w:t xml:space="preserve">  </w:t>
-      </w:r>
-      <w:r>
-        <w:t xml:space="preserve">For extensions requiring monthly data (e.g. Century), the climate library will calculate an average of temperature (sum for precipitation) </w:t>
-      </w:r>
-      <w:r>
-        <w:rPr>
-          <w:b/>
-        </w:rPr>
-        <w:t xml:space="preserve">for each month and year of the simulation.  </w:t>
+      </w:pPr>
+      <w:r>
+        <w:t>User tip: These units were used in the 3</w:t>
+      </w:r>
+      <w:r>
+        <w:rPr>
+          <w:vertAlign w:val="superscript"/>
+        </w:rPr>
+        <w:t>rd</w:t>
+      </w:r>
+      <w:r>
+        <w:t xml:space="preserve"> Assessment of the IPCC and the PRISM data.</w:t>
+      </w:r>
+    </w:p>
+    <w:p>
+      <w:pPr>
+        <w:pStyle w:val="Heading3"/>
+        <w:tabs>
+          <w:tab w:val="clear" w:pos="2250"/>
+          <w:tab w:val="num" w:pos="1170"/>
+        </w:tabs>
+        <w:ind w:hanging="2250"/>
+      </w:pPr>
+      <w:r>
+        <w:t>Monthly_Temp-K_Precip-mmSec</w:t>
+      </w:r>
+    </w:p>
+    <w:p>
+      <w:pPr>
+        <w:pStyle w:val="textbody"/>
+      </w:pPr>
+      <w:bookmarkStart w:id="22" w:name="_Toc383938763"/>
+      <w:r>
+        <w:t>If this option is used, the climate will need to be supplied on a monthly basis.  Temperature will need to be in units of Kelvin.  Precipitation will need to be expressed in units of kg m</w:t>
+      </w:r>
+      <w:r>
+        <w:rPr>
+          <w:vertAlign w:val="superscript"/>
+        </w:rPr>
+        <w:t>-2</w:t>
+      </w:r>
+      <w:r>
+        <w:t xml:space="preserve"> sec</w:t>
+      </w:r>
+      <w:r>
+        <w:rPr>
+          <w:vertAlign w:val="superscript"/>
+        </w:rPr>
+        <w:t>-1</w:t>
+      </w:r>
+      <w:r>
+        <w:t xml:space="preserve">.  </w:t>
+      </w:r>
+    </w:p>
+    <w:p>
+      <w:pPr>
+        <w:pStyle w:val="textbody"/>
+      </w:pPr>
+      <w:r>
+        <w:t>User tip: These units were used in the 5</w:t>
+      </w:r>
+      <w:r>
+        <w:rPr>
+          <w:vertAlign w:val="superscript"/>
+        </w:rPr>
+        <w:t>th</w:t>
+      </w:r>
+      <w:r>
+        <w:t xml:space="preserve"> Assessment of the IPCC.</w:t>
+      </w:r>
+    </w:p>
+    <w:bookmarkEnd w:id="22"/>
+    <w:p>
+      <w:pPr>
+        <w:pStyle w:val="Heading3"/>
+        <w:tabs>
+          <w:tab w:val="clear" w:pos="2250"/>
+          <w:tab w:val="num" w:pos="1170"/>
+        </w:tabs>
+        <w:ind w:hanging="2250"/>
+      </w:pPr>
+      <w:r>
+        <w:t>Daily_Temp-C_Precip-mmDay</w:t>
+      </w:r>
+    </w:p>
+    <w:p>
+      <w:pPr>
+        <w:pStyle w:val="textbody"/>
+      </w:pPr>
+      <w:r>
+        <w:t xml:space="preserve">If this option is used, the climate will need to be supplied on a daily basis.  Temperature will need to be in units of Celsius.  Precipitation will need to be expressed in units of mm.  </w:t>
+      </w:r>
+    </w:p>
+    <w:p>
+      <w:pPr>
+        <w:pStyle w:val="textbody"/>
+      </w:pPr>
+      <w:r>
+        <w:t>User tip: These units were used in the 3</w:t>
+      </w:r>
+      <w:r>
+        <w:rPr>
+          <w:vertAlign w:val="superscript"/>
+        </w:rPr>
+        <w:t>rd</w:t>
+      </w:r>
+      <w:r>
+        <w:t xml:space="preserve"> Assessment of the IPCC and the MAUER dataset.</w:t>
+      </w:r>
+    </w:p>
+    <w:p>
+      <w:pPr>
+        <w:pStyle w:val="Heading3"/>
+        <w:tabs>
+          <w:tab w:val="clear" w:pos="2250"/>
+          <w:tab w:val="num" w:pos="1170"/>
+        </w:tabs>
+        <w:ind w:hanging="2250"/>
+      </w:pPr>
+      <w:r>
+        <w:lastRenderedPageBreak/>
+        <w:t>Daily_Temp-K_Precip-mmSec</w:t>
+      </w:r>
+    </w:p>
+    <w:p>
+      <w:pPr>
+        <w:pStyle w:val="textbody"/>
+      </w:pPr>
+      <w:r>
+        <w:t>If this option is used, the climate will need to be supplied on a daily basis.  Temperature will need to be in units of Kelvin.  Precipitation will need to be expressed in units of kg m</w:t>
+      </w:r>
+      <w:r>
+        <w:rPr>
+          <w:vertAlign w:val="superscript"/>
+        </w:rPr>
+        <w:t>-2</w:t>
+      </w:r>
+      <w:r>
+        <w:t xml:space="preserve"> sec</w:t>
+      </w:r>
+      <w:r>
+        <w:rPr>
+          <w:vertAlign w:val="superscript"/>
+        </w:rPr>
+        <w:t>-1</w:t>
+      </w:r>
+      <w:r>
+        <w:t xml:space="preserve">.  </w:t>
+      </w:r>
+    </w:p>
+    <w:p>
+      <w:pPr>
+        <w:pStyle w:val="textbody"/>
+      </w:pPr>
+      <w:r>
+        <w:t>User tip: These units were used in the 5</w:t>
+      </w:r>
+      <w:r>
+        <w:rPr>
+          <w:vertAlign w:val="superscript"/>
+        </w:rPr>
+        <w:t>th</w:t>
+      </w:r>
+      <w:r>
+        <w:t xml:space="preserve"> Assessment of the IPCC.</w:t>
       </w:r>
     </w:p>
     <w:p>
@@ -3695,27 +3898,38 @@
         </w:tabs>
         <w:ind w:left="1170" w:hanging="1170"/>
       </w:pPr>
-      <w:bookmarkStart w:id="19" w:name="_Toc383938759"/>
-      <w:r>
-        <w:t>ClimateFile</w:t>
-      </w:r>
-      <w:bookmarkEnd w:id="19"/>
+      <w:bookmarkStart w:id="23" w:name="_Toc383938767"/>
+      <w:r>
+        <w:t>SpinU</w:t>
+      </w:r>
+      <w:r>
+        <w:t>pClimateTimeSeries</w:t>
+      </w:r>
+      <w:bookmarkEnd w:id="23"/>
     </w:p>
     <w:p>
       <w:pPr>
         <w:pStyle w:val="textbody"/>
       </w:pPr>
-      <w:bookmarkStart w:id="20" w:name="_Toc107735768"/>
-      <w:bookmarkStart w:id="21" w:name="_Toc112490868"/>
-      <w:bookmarkStart w:id="22" w:name="_Ref140207509"/>
-      <w:r>
-        <w:t>This parameter references</w:t>
-      </w:r>
-      <w:r>
-        <w:t xml:space="preserve"> the file that contains all the climate data (Tmin, Tmax and Precipitation).    </w:t>
-      </w:r>
-      <w:r>
-        <w:t>Details about how to configure the ClimateFile are described in Chapter 3.</w:t>
+      <w:r>
+        <w:t xml:space="preserve">This data is used to specify the options for ‘spin-up’ data, i.e. the climate used during the spin-up phase of the model.  </w:t>
+      </w:r>
+    </w:p>
+    <w:p>
+      <w:pPr>
+        <w:pStyle w:val="textbody"/>
+      </w:pPr>
+      <w:r>
+        <w:t xml:space="preserve">There are six valid values for the SpinUpClimateTimeSeries input parameter: Monthly_AverageAllYears, Monthly_ Monthly_RandomYear, Monthly_SequencedYears, Daily_AverageAllYears, Daily_RandomYear, and Daily_SequencedYears.  These options are the same options that can be used for CliamteTimeSeries.  </w:t>
+      </w:r>
+      <w:r>
+        <w:t xml:space="preserve">Each one is described </w:t>
+      </w:r>
+      <w:r>
+        <w:t>above in section 2.2</w:t>
+      </w:r>
+      <w:r>
+        <w:t>.</w:t>
       </w:r>
     </w:p>
     <w:p>
@@ -3727,301 +3941,22 @@
         </w:tabs>
         <w:ind w:left="1170" w:hanging="1170"/>
       </w:pPr>
-      <w:bookmarkStart w:id="23" w:name="_Toc383938760"/>
-      <w:r>
-        <w:t>ClimateFileFormat</w:t>
-      </w:r>
-      <w:bookmarkEnd w:id="23"/>
+      <w:bookmarkStart w:id="24" w:name="_Toc383938768"/>
+      <w:r>
+        <w:t>SpinU</w:t>
+      </w:r>
+      <w:r>
+        <w:t>pClimateFile</w:t>
+      </w:r>
+      <w:bookmarkEnd w:id="24"/>
     </w:p>
     <w:p>
       <w:pPr>
         <w:pStyle w:val="textbody"/>
       </w:pPr>
       <w:r>
-        <w:t xml:space="preserve">This parameter </w:t>
-      </w:r>
-      <w:r>
-        <w:t>specifies the type of format for the ClimateFile</w:t>
-      </w:r>
-      <w:r>
-        <w:t>Format</w:t>
-      </w:r>
-      <w:r>
-        <w:t xml:space="preserve">.  There are currently </w:t>
-      </w:r>
-      <w:r>
-        <w:t>six</w:t>
-      </w:r>
-      <w:r>
-        <w:t xml:space="preserve"> options </w:t>
-      </w:r>
-      <w:r>
-        <w:t>(ipcc3_daily, ipcc3_monthly, ipcc5_daily, ipcc_monthly, prism_monthly, Mauer_daily) described below</w:t>
-      </w:r>
-      <w:r>
-        <w:t>.</w:t>
-      </w:r>
-    </w:p>
-    <w:p>
-      <w:pPr>
-        <w:pStyle w:val="Heading3"/>
-        <w:tabs>
-          <w:tab w:val="clear" w:pos="2250"/>
-          <w:tab w:val="num" w:pos="1170"/>
-        </w:tabs>
-        <w:ind w:hanging="2250"/>
-      </w:pPr>
-      <w:bookmarkStart w:id="24" w:name="_Toc383938761"/>
-      <w:r>
-        <w:t>ipcc3_daily</w:t>
-      </w:r>
-      <w:bookmarkEnd w:id="24"/>
-    </w:p>
-    <w:p>
-      <w:pPr>
-        <w:pStyle w:val="textbody"/>
-      </w:pPr>
-      <w:r>
-        <w:t xml:space="preserve">If the </w:t>
-      </w:r>
-      <w:r>
-        <w:tab/>
-        <w:t>‘</w:t>
-      </w:r>
-      <w:r>
-        <w:t>ipcc3_daily</w:t>
-      </w:r>
-      <w:r>
-        <w:t>’ option is used,</w:t>
-      </w:r>
-      <w:r>
-        <w:t xml:space="preserve"> the</w:t>
-      </w:r>
-      <w:r>
-        <w:t xml:space="preserve"> </w:t>
-      </w:r>
-      <w:r>
-        <w:t xml:space="preserve">climate </w:t>
-      </w:r>
-      <w:r>
-        <w:t>will need to be supplied in a daily format using the units from the 3</w:t>
-      </w:r>
-      <w:r>
-        <w:rPr>
-          <w:vertAlign w:val="superscript"/>
-        </w:rPr>
-        <w:t>rd</w:t>
-      </w:r>
-      <w:r>
-        <w:t xml:space="preserve"> Assessment of the IPCC</w:t>
-      </w:r>
-      <w:r>
-        <w:t>.</w:t>
-      </w:r>
-    </w:p>
-    <w:p>
-      <w:pPr>
-        <w:pStyle w:val="Heading3"/>
-        <w:tabs>
-          <w:tab w:val="clear" w:pos="2250"/>
-          <w:tab w:val="num" w:pos="1170"/>
-        </w:tabs>
-        <w:ind w:hanging="2250"/>
-      </w:pPr>
-      <w:bookmarkStart w:id="25" w:name="_Toc383938762"/>
-      <w:r>
-        <w:lastRenderedPageBreak/>
-        <w:t>ipcc3_monthly</w:t>
-      </w:r>
-      <w:bookmarkEnd w:id="25"/>
-    </w:p>
-    <w:p>
-      <w:pPr>
-        <w:pStyle w:val="textbody"/>
-      </w:pPr>
-      <w:r>
-        <w:t xml:space="preserve">If the </w:t>
-      </w:r>
-      <w:r>
-        <w:tab/>
-        <w:t>‘</w:t>
-      </w:r>
-      <w:r>
-        <w:t>ipcc3_</w:t>
-      </w:r>
-      <w:r>
-        <w:t>monthly</w:t>
-      </w:r>
-      <w:r>
-        <w:t>’ option is used, the climate will need to be supplied in a monthly format using the units from the 3</w:t>
-      </w:r>
-      <w:r>
-        <w:rPr>
-          <w:vertAlign w:val="superscript"/>
-        </w:rPr>
-        <w:t>rd</w:t>
-      </w:r>
-      <w:r>
-        <w:t xml:space="preserve"> Assessment of the IPCC.</w:t>
-      </w:r>
-    </w:p>
-    <w:p>
-      <w:pPr>
-        <w:pStyle w:val="Heading3"/>
-        <w:tabs>
-          <w:tab w:val="clear" w:pos="2250"/>
-          <w:tab w:val="num" w:pos="1170"/>
-        </w:tabs>
-        <w:ind w:hanging="2250"/>
-      </w:pPr>
-      <w:bookmarkStart w:id="26" w:name="_Toc383938763"/>
-      <w:r>
-        <w:t>ipcc5_daily</w:t>
-      </w:r>
-      <w:bookmarkEnd w:id="26"/>
-    </w:p>
-    <w:p>
-      <w:pPr>
-        <w:pStyle w:val="textbody"/>
-      </w:pPr>
-      <w:r>
-        <w:t xml:space="preserve">If the </w:t>
-      </w:r>
-      <w:r>
-        <w:tab/>
-        <w:t>‘</w:t>
-      </w:r>
-      <w:r>
-        <w:t>ipcc</w:t>
-      </w:r>
-      <w:r>
-        <w:t>5</w:t>
-      </w:r>
-      <w:r>
-        <w:t>_daily</w:t>
-      </w:r>
-      <w:r>
-        <w:t xml:space="preserve">’ option is used, the climate will need to be supplied in a </w:t>
-      </w:r>
-      <w:r>
-        <w:t>daily</w:t>
-      </w:r>
-      <w:r>
-        <w:t xml:space="preserve"> format using the units from the 5th Assessment of the IPCC.</w:t>
-      </w:r>
-    </w:p>
-    <w:p>
-      <w:pPr>
-        <w:pStyle w:val="Heading3"/>
-        <w:tabs>
-          <w:tab w:val="clear" w:pos="2250"/>
-          <w:tab w:val="num" w:pos="1170"/>
-        </w:tabs>
-        <w:ind w:hanging="2250"/>
-      </w:pPr>
-      <w:bookmarkStart w:id="27" w:name="_Toc383938764"/>
-      <w:r>
-        <w:t>i</w:t>
-      </w:r>
-      <w:r>
-        <w:t>pcc5_monthly</w:t>
-      </w:r>
-      <w:bookmarkEnd w:id="27"/>
-    </w:p>
-    <w:p>
-      <w:pPr>
-        <w:pStyle w:val="textbody"/>
-      </w:pPr>
-      <w:r>
-        <w:t xml:space="preserve">If the </w:t>
-      </w:r>
-      <w:r>
-        <w:tab/>
-        <w:t>‘</w:t>
-      </w:r>
-      <w:r>
-        <w:t>ipcc</w:t>
-      </w:r>
-      <w:r>
-        <w:t>5</w:t>
-      </w:r>
-      <w:r>
-        <w:t>_</w:t>
-      </w:r>
-      <w:r>
-        <w:t>monthly’ option is used, the climate will need to be supplied in a monthly format using the units from the 5th Assessment of the IPCC.</w:t>
-      </w:r>
-    </w:p>
-    <w:p>
-      <w:pPr>
-        <w:pStyle w:val="Heading3"/>
-        <w:tabs>
-          <w:tab w:val="clear" w:pos="2250"/>
-          <w:tab w:val="num" w:pos="1170"/>
-        </w:tabs>
-        <w:ind w:hanging="2250"/>
-      </w:pPr>
-      <w:bookmarkStart w:id="28" w:name="_Toc383938765"/>
-      <w:r>
-        <w:t>prism_monthly</w:t>
-      </w:r>
-      <w:bookmarkEnd w:id="28"/>
-    </w:p>
-    <w:p>
-      <w:pPr>
-        <w:pStyle w:val="textbody"/>
-      </w:pPr>
-      <w:r>
-        <w:t xml:space="preserve">If the </w:t>
-      </w:r>
-      <w:r>
-        <w:tab/>
-        <w:t xml:space="preserve">‘prism_monthly’ option is used, the input file will correspond to the PRISM dataset of the USGS data portal, downloaded at a monthly </w:t>
-      </w:r>
-      <w:r>
-        <w:t>time step</w:t>
-      </w:r>
-      <w:r>
-        <w:t>.</w:t>
-      </w:r>
-    </w:p>
-    <w:p>
-      <w:pPr>
-        <w:pStyle w:val="Heading3"/>
-        <w:tabs>
-          <w:tab w:val="clear" w:pos="2250"/>
-          <w:tab w:val="num" w:pos="1170"/>
-        </w:tabs>
-        <w:ind w:hanging="2250"/>
-      </w:pPr>
-      <w:bookmarkStart w:id="29" w:name="_Toc383938766"/>
-      <w:r>
-        <w:t>Mauer_daily</w:t>
-      </w:r>
-      <w:bookmarkEnd w:id="29"/>
-    </w:p>
-    <w:p>
-      <w:pPr>
-        <w:pStyle w:val="textbody"/>
-      </w:pPr>
-      <w:r>
-        <w:t xml:space="preserve">If the </w:t>
-      </w:r>
-      <w:r>
-        <w:tab/>
-        <w:t xml:space="preserve">‘Mauer_daily’ option is used, the input file will correspond to the gridded observed Mauer dataset of the USGS data portal which is downloaded at a daily </w:t>
-      </w:r>
-      <w:r>
-        <w:t>time step</w:t>
-      </w:r>
-      <w:r>
-        <w:t>.</w:t>
-      </w:r>
-    </w:p>
-    <w:p>
-      <w:pPr>
-        <w:pStyle w:val="textbody"/>
-      </w:pPr>
+        <w:t>This parameter references the file that contains all the climate data (Tmin, Tmax and Precipitation) for the spin-up phase of the model.    Details about how to configure the ClimateFile are described in Chapter 3.</w:t>
+      </w:r>
     </w:p>
     <w:p>
       <w:pPr>
@@ -4032,491 +3967,303 @@
         </w:tabs>
         <w:ind w:left="1170" w:hanging="1170"/>
       </w:pPr>
-      <w:bookmarkStart w:id="30" w:name="_Toc383938767"/>
+      <w:bookmarkStart w:id="25" w:name="_Toc383938769"/>
       <w:r>
         <w:t>SpinU</w:t>
       </w:r>
       <w:r>
-        <w:t>pClimateTimeSeries</w:t>
-      </w:r>
-      <w:bookmarkEnd w:id="30"/>
+        <w:t>pClimateFileFormat</w:t>
+      </w:r>
+      <w:bookmarkEnd w:id="25"/>
     </w:p>
     <w:p>
       <w:pPr>
         <w:pStyle w:val="textbody"/>
       </w:pPr>
       <w:r>
-        <w:t xml:space="preserve">This data is used to specify the options for ‘spin-up’ data, i.e. the climate used during the spin-up phase of the model.  </w:t>
+        <w:t xml:space="preserve">This parameter specifies the type of format for the SpinupClimateFile.  </w:t>
+      </w:r>
+      <w:r>
+        <w:t>There are currently four options (</w:t>
+      </w:r>
+      <w:r>
+        <w:t xml:space="preserve">Monthly_Temp-C_Precip-mmMonth, </w:t>
+      </w:r>
+      <w:r>
+        <w:rPr>
+          <w:color w:val="000000"/>
+        </w:rPr>
+        <w:t>Monthly_Temp-K_Precip-mmSec, Daily_Temp-C_Precip-mmDay, Daily_Temp-K_Precip-mmSec</w:t>
+      </w:r>
+      <w:r>
+        <w:t xml:space="preserve">) </w:t>
+      </w:r>
+      <w:r>
+        <w:t>described above in section 2.4.</w:t>
       </w:r>
     </w:p>
     <w:p>
       <w:pPr>
         <w:pStyle w:val="textbody"/>
       </w:pPr>
-      <w:r>
-        <w:t xml:space="preserve">There are </w:t>
-      </w:r>
-      <w:r>
-        <w:t>seven</w:t>
-      </w:r>
-      <w:r>
-        <w:t xml:space="preserve"> valid values for the SpinU</w:t>
-      </w:r>
-      <w:r>
-        <w:t xml:space="preserve">pClimateTimeSeries input parameter: </w:t>
-      </w:r>
-      <w:r>
-        <w:t xml:space="preserve">Monthly_AverageAllYears, Monthly_AverageWithVariation, Monthly_RandomYear, Monthly_SequencedYears, Daily_RandomYear, Dialy_AverageAllYears, and Daily_SequencedYears.  Each one is described </w:t>
-      </w:r>
-      <w:r>
-        <w:t>above in section 2.2</w:t>
-      </w:r>
-      <w:r>
-        <w:t>.</w:t>
-      </w:r>
-    </w:p>
-    <w:p>
-      <w:pPr>
-        <w:pStyle w:val="Heading2"/>
-        <w:tabs>
-          <w:tab w:val="clear" w:pos="2016"/>
-          <w:tab w:val="num" w:pos="450"/>
-        </w:tabs>
-        <w:ind w:left="1170" w:hanging="1170"/>
-      </w:pPr>
-      <w:bookmarkStart w:id="31" w:name="_Toc383938768"/>
-      <w:r>
-        <w:t>SpinU</w:t>
-      </w:r>
-      <w:r>
-        <w:t>pClimateTimeFile</w:t>
-      </w:r>
-      <w:bookmarkEnd w:id="31"/>
     </w:p>
     <w:p>
       <w:pPr>
         <w:pStyle w:val="textbody"/>
       </w:pPr>
-      <w:r>
-        <w:t xml:space="preserve">This parameter references the file that contains all the climate data (Tmin, Tmax and Precipitation) for the spin-up phase of the model.    </w:t>
-      </w:r>
-      <w:r>
-        <w:lastRenderedPageBreak/>
-        <w:t>Details about how to configure the ClimateFile are described in Chapter 3.</w:t>
-      </w:r>
-    </w:p>
-    <w:p>
-      <w:pPr>
-        <w:pStyle w:val="Heading2"/>
-        <w:tabs>
-          <w:tab w:val="clear" w:pos="2016"/>
-          <w:tab w:val="num" w:pos="450"/>
-        </w:tabs>
-        <w:ind w:left="1170" w:hanging="1170"/>
-      </w:pPr>
-      <w:bookmarkStart w:id="32" w:name="_Toc383938769"/>
-      <w:r>
-        <w:t>SpinU</w:t>
-      </w:r>
-      <w:r>
-        <w:t>pClimateFileFormat</w:t>
-      </w:r>
-      <w:bookmarkEnd w:id="32"/>
-    </w:p>
-    <w:p>
-      <w:pPr>
-        <w:pStyle w:val="textbody"/>
-      </w:pPr>
-      <w:r>
-        <w:t>This parameter specifies the type of format for the SpinupClimateFile.  There are currently six options (ipcc3_daily, ipcc3_monthly, ipcc5_daily, ipcc_monthly, prism_monthly, Mauer_daily) described above in section 2.4.</w:t>
-      </w:r>
-    </w:p>
-    <w:p>
-      <w:pPr>
-        <w:pStyle w:val="textbody"/>
-      </w:pPr>
-    </w:p>
-    <w:p>
-      <w:pPr>
-        <w:pStyle w:val="textbody"/>
-      </w:pPr>
     </w:p>
     <w:p>
       <w:pPr>
         <w:pStyle w:val="Heading1"/>
       </w:pPr>
-      <w:bookmarkStart w:id="33" w:name="_Toc383938770"/>
+      <w:bookmarkStart w:id="26" w:name="_Toc383938770"/>
       <w:r>
         <w:lastRenderedPageBreak/>
         <w:t>Climate Input Files</w:t>
       </w:r>
-      <w:bookmarkEnd w:id="33"/>
-    </w:p>
+      <w:bookmarkEnd w:id="26"/>
+    </w:p>
+    <w:bookmarkEnd w:id="18"/>
+    <w:bookmarkEnd w:id="19"/>
     <w:bookmarkEnd w:id="20"/>
-    <w:bookmarkEnd w:id="21"/>
-    <w:bookmarkEnd w:id="22"/>
     <w:p>
       <w:pPr>
         <w:pStyle w:val="textbody"/>
       </w:pPr>
     </w:p>
     <w:p>
-      <w:bookmarkStart w:id="34" w:name="_Toc112490864"/>
-      <w:r>
-        <w:t>The map of the climate regions (Note: climate regions NOT ecoregions) need to be converted to a shp file and zipped prior to downloading data.</w:t>
+      <w:bookmarkStart w:id="27" w:name="_Toc112490864"/>
+      <w:r>
+        <w:t xml:space="preserve">The USGS-GDP </w:t>
+      </w:r>
+      <w:r>
+        <w:t>(</w:t>
+      </w:r>
+      <w:hyperlink r:id="rId11" w:history="1">
+        <w:r>
+          <w:rPr>
+            <w:rStyle w:val="Hyperlink"/>
+          </w:rPr>
+          <w:t>http://cida.usgs.gov/gdp/</w:t>
+        </w:r>
+      </w:hyperlink>
+      <w:r>
+        <w:t>)</w:t>
+      </w:r>
+      <w:r>
+        <w:t xml:space="preserve"> </w:t>
+      </w:r>
+      <w:r>
+        <w:t xml:space="preserve">serves downscaled (12 km resolution) data </w:t>
+      </w:r>
+      <w:r>
+        <w:rPr>
+          <w:b/>
+        </w:rPr>
+        <w:t>projected</w:t>
+      </w:r>
+      <w:r>
+        <w:t xml:space="preserve"> from multiple global circulation models and multiple emissions scenarios.  The user can upload a shape file to their web site that enables their web server to parse the landscape by</w:t>
+      </w:r>
+      <w:r>
+        <w:rPr>
+          <w:b/>
+        </w:rPr>
+        <w:t xml:space="preserve"> </w:t>
+      </w:r>
+      <w:r>
+        <w:t>ecoregion.</w:t>
+      </w:r>
+      <w:r>
+        <w:t xml:space="preserve">  The data is then downloaded by the user as </w:t>
+      </w:r>
+      <w:r>
+        <w:rPr>
+          <w:b/>
+        </w:rPr>
+        <w:t>daily</w:t>
+      </w:r>
+      <w:r>
+        <w:rPr>
+          <w:b/>
+        </w:rPr>
+        <w:t xml:space="preserve"> or monthly</w:t>
+      </w:r>
+      <w:r>
+        <w:t xml:space="preserve"> means, variances and standard errors for minimum temperature</w:t>
+      </w:r>
+      <w:r>
+        <w:t xml:space="preserve"> (required)</w:t>
+      </w:r>
+      <w:r>
+        <w:t xml:space="preserve">, maximum temperature </w:t>
+      </w:r>
+      <w:r>
+        <w:t xml:space="preserve">(required) </w:t>
+      </w:r>
+      <w:r>
+        <w:t>and mean precipitation</w:t>
+      </w:r>
+      <w:r>
+        <w:t xml:space="preserve"> (required), relative humidity (optional) and wind speed (optional)</w:t>
+      </w:r>
+      <w:r>
+        <w:t xml:space="preserve"> for each climate region for the requested time period in a common format (comma delimited with a header, Figure 3).  </w:t>
       </w:r>
     </w:p>
     <w:p/>
     <w:p>
       <w:r>
-        <w:t xml:space="preserve">For each climate scenario, I compiled maximum/minimum temperature, and precipitation from the downscaled Geo Data Portal for the 100 years of climate change data available. </w:t>
-      </w:r>
-    </w:p>
-    <w:p>
-      <w:r>
-        <w:t>Specifically, I used the USGS data portal (</w:t>
-      </w:r>
-      <w:hyperlink r:id="rId12" w:history="1">
-        <w:r>
-          <w:rPr>
-            <w:rStyle w:val="Hyperlink"/>
-          </w:rPr>
-          <w:t>http://cida.usgs.gov/gdp/</w:t>
-        </w:r>
-      </w:hyperlink>
-      <w:r>
-        <w:t xml:space="preserve">) and clicked on Areal Statistics, and then selected a dataset (see example below). </w:t>
-      </w:r>
-    </w:p>
-    <w:p>
-      <w:r>
-        <w:rPr>
-          <w:noProof/>
-        </w:rPr>
-        <w:drawing>
-          <wp:inline distT="0" distB="0" distL="0" distR="0" wp14:anchorId="2B1BB65F" wp14:editId="61301E8B">
-            <wp:extent cx="5572664" cy="313165"/>
-            <wp:effectExtent l="0" t="0" r="0" b="0"/>
-            <wp:docPr id="43" name="Picture 43"/>
-            <wp:cNvGraphicFramePr>
-              <a:graphicFrameLocks xmlns:a="http://schemas.openxmlformats.org/drawingml/2006/main" noChangeAspect="1"/>
-            </wp:cNvGraphicFramePr>
-            <a:graphic xmlns:a="http://schemas.openxmlformats.org/drawingml/2006/main">
-              <a:graphicData uri="http://schemas.openxmlformats.org/drawingml/2006/picture">
-                <pic:pic xmlns:pic="http://schemas.openxmlformats.org/drawingml/2006/picture">
-                  <pic:nvPicPr>
-                    <pic:cNvPr id="0" name=""/>
-                    <pic:cNvPicPr/>
-                  </pic:nvPicPr>
-                  <pic:blipFill>
-                    <a:blip r:embed="rId13" cstate="print"/>
-                    <a:stretch>
-                      <a:fillRect/>
-                    </a:stretch>
-                  </pic:blipFill>
-                  <pic:spPr>
-                    <a:xfrm>
-                      <a:off x="0" y="0"/>
-                      <a:ext cx="5572664" cy="313165"/>
-                    </a:xfrm>
-                    <a:prstGeom prst="rect">
-                      <a:avLst/>
-                    </a:prstGeom>
-                  </pic:spPr>
-                </pic:pic>
-              </a:graphicData>
-            </a:graphic>
-          </wp:inline>
-        </w:drawing>
-      </w:r>
-      <w:r>
-        <w:t>Then I clicked on Process Data with the Geo Data Portal.  Then I hit Upload Shapefile and uploaded the zipped climate region shp files, selected GRIDCODE as the available attribute, and Area Grid Statis</w:t>
-      </w:r>
-      <w:r>
-        <w:t>tics (weighted) as the algorith</w:t>
-      </w:r>
-      <w:r>
-        <w:t>m.  For the next menu, I left everything as the defaults, but select the Mean, Variance and SD as the statistics of interest.  I selected the min temperature, max temperature and precipitation and the data range from 2000 to 2099.  Hit Submit for Processing and they email you wh</w:t>
-      </w:r>
-      <w:bookmarkStart w:id="35" w:name="_GoBack"/>
-      <w:bookmarkEnd w:id="35"/>
-      <w:r>
-        <w:t>en the file is ready.</w:t>
-      </w:r>
-    </w:p>
-    <w:p>
-      <w:r>
-        <w:t>I repeated these steps to download MONTHLY PRISM data for each climate region and selecting years 1895 to 2012.  These data are ACTUAL (historic) data and therefore will be used during the spin-up phase of the model and for the baseline scenario, where we assume that the climate will not change over time (i.e. no climate change).</w:t>
+        <w:t xml:space="preserve">At this time, the variances and standard errors from the USGS data portal are not utilized by the climate library.  These represent variation in the climate between grid cells; this is a small source of variation so </w:t>
+      </w:r>
+      <w:r>
+        <w:t>it is</w:t>
+      </w:r>
+      <w:r>
+        <w:t xml:space="preserve"> currently </w:t>
+      </w:r>
+      <w:r>
+        <w:t>being used by the climate library</w:t>
+      </w:r>
+      <w:r>
+        <w:t xml:space="preserve">.  </w:t>
       </w:r>
     </w:p>
     <w:p/>
     <w:p>
-      <w:pPr>
+      <w:r>
         <w:rPr>
           <w:b/>
         </w:rPr>
-      </w:pPr>
+        <w:t>User tip:</w:t>
+      </w:r>
+      <w:r>
+        <w:t xml:space="preserve"> If the user downloads multiple </w:t>
+      </w:r>
+      <w:r>
+        <w:t xml:space="preserve">GCM and emission </w:t>
+      </w:r>
+      <w:r>
+        <w:t>scenarios at one time (i.e., in one file), t</w:t>
+      </w:r>
+      <w:r>
+        <w:t xml:space="preserve">he user would need to parse the data by GCM and emissions scenario so that each input file contains </w:t>
+      </w:r>
       <w:r>
         <w:rPr>
           <w:b/>
         </w:rPr>
-        <w:t>Making the Climate Input File for Century</w:t>
-      </w:r>
-    </w:p>
-    <w:p>
-      <w:pPr>
-        <w:rPr>
-          <w:b/>
-        </w:rPr>
-      </w:pPr>
-    </w:p>
-    <w:p>
-      <w:r>
-        <w:t xml:space="preserve">The climate data from the USGS data portal (see section called </w:t>
-      </w:r>
-      <w:r>
-        <w:rPr>
-          <w:b/>
-        </w:rPr>
-        <w:t xml:space="preserve">Downloading climate change and PRISM data) </w:t>
-      </w:r>
-      <w:r>
-        <w:t xml:space="preserve">is downloaded for each CLIMATE region (n=5), but not ecoregion (n=25).  Since LANDIS needs to have a climate for </w:t>
-      </w:r>
-      <w:r>
-        <w:rPr>
-          <w:b/>
-        </w:rPr>
-        <w:t>each ecoregion</w:t>
-      </w:r>
-      <w:r>
-        <w:t xml:space="preserve">, I had to copy each climate column five times (5*5=25 ecoregions) for each of the parameters (e.g. max temp).  </w:t>
+        <w:t>one</w:t>
+      </w:r>
+      <w:r>
+        <w:t xml:space="preserve"> climate change scenario (eg. Bcm2_a1b).   </w:t>
       </w:r>
     </w:p>
     <w:p/>
     <w:p>
       <w:r>
-        <w:t xml:space="preserve">The columns for each ecoregion need to be numbered starting at zero (if there are no inactive ecoregions) or 1 if the first ecoregion is inactive.  </w:t>
-      </w:r>
-      <w:r>
-        <w:t xml:space="preserve">Alternatively, the user can use the ecoregion names as they appear in the ecoregion.txt file.  </w:t>
-      </w:r>
-      <w:r>
-        <w:t xml:space="preserve">The climate library will only run if you have an inactive ecoregion that’s first in the ecoregion.txt file.  </w:t>
+        <w:t xml:space="preserve">If there are multiple </w:t>
+      </w:r>
+      <w:r>
+        <w:t xml:space="preserve">soil </w:t>
+      </w:r>
+      <w:r>
+        <w:t>regions within each climate region, the user will need to copy the climate regions so that each ecoregion has a climate.  For ex</w:t>
+      </w:r>
+      <w:r>
+        <w:t>ample, in the CNF+ landscape, there are</w:t>
+      </w:r>
+      <w:r>
+        <w:t xml:space="preserve"> five climatic regions (i.e. five polygons) so data </w:t>
+      </w:r>
+      <w:r>
+        <w:t xml:space="preserve">was downloaded </w:t>
+      </w:r>
+      <w:r>
+        <w:t xml:space="preserve">from the USGS data portal for </w:t>
+      </w:r>
+      <w:r>
+        <w:t xml:space="preserve">the five regions.  Then </w:t>
+      </w:r>
+      <w:r>
+        <w:t xml:space="preserve">the data </w:t>
+      </w:r>
+      <w:r>
+        <w:t xml:space="preserve">were copied </w:t>
+      </w:r>
+      <w:r>
+        <w:t xml:space="preserve">from each climate region for each of the soil regions for a total of 25 ecoregions (5 climate regions * 5 soil regions = 25 ecoregions).  </w:t>
       </w:r>
     </w:p>
     <w:p/>
     <w:p>
       <w:r>
-        <w:t>Also the headings have to be identical to those below:</w:t>
-      </w:r>
-    </w:p>
-    <w:p>
-      <w:r>
-        <w:t># gfdl_2-1-a1fi-ppt-NAm-grid</w:t>
-      </w:r>
-    </w:p>
-    <w:p>
-      <w:r>
-        <w:t># gfdl_2-1-a1fi-maxtemp-NAm-grid</w:t>
-      </w:r>
-    </w:p>
-    <w:p>
-      <w:r>
-        <w:t># gfdl_2-1-a1fi-mintemp-NAm-grid</w:t>
+        <w:t>The user will need to adjust the headers in the climate input file.  The columns for each ecoregion need to match the ecoregion names as they appear in the ecoregion.txt file.  If there is an inactive ecoregion, the user should not supply climate data for that ecoregion.  The user should list the inactive ecoregion first in the ecoregion.txt file and supply climate only for the active ecoregions.</w:t>
       </w:r>
     </w:p>
     <w:p/>
     <w:p>
       <w:r>
+        <w:t>The user will also need to have the correct key words to identify the data (i.e.</w:t>
+      </w:r>
+      <w:r>
+        <w:t>,</w:t>
+      </w:r>
+      <w:r>
+        <w:t xml:space="preserve"> if it’s max </w:t>
+      </w:r>
+      <w:r>
+        <w:t xml:space="preserve">temperature, </w:t>
+      </w:r>
+      <w:r>
+        <w:t>minimum temperature</w:t>
+      </w:r>
+      <w:r>
+        <w:t xml:space="preserve"> or precipitation</w:t>
+      </w:r>
+      <w:r>
+        <w:t xml:space="preserve">).  </w:t>
+      </w:r>
+      <w:r>
+        <w:t>Keep in mind that the words are not case sensitive and t</w:t>
+      </w:r>
+      <w:r>
+        <w:t>he relative humidity and wind speed data are optional</w:t>
+      </w:r>
+      <w:r>
+        <w:t xml:space="preserve"> and currently required only for the </w:t>
+      </w:r>
+      <w:r>
+        <w:t>fire extension</w:t>
+      </w:r>
+      <w:r>
+        <w:t>s</w:t>
+      </w:r>
+      <w:r>
+        <w:t>.</w:t>
+      </w:r>
+    </w:p>
+    <w:p/>
+    <w:p/>
+    <w:p>
+      <w:r>
+        <w:br w:type="page"/>
+      </w:r>
+    </w:p>
+    <w:p>
+      <w:r>
         <w:lastRenderedPageBreak/>
-        <w:t>See clip below as an example of the input data:</w:t>
-      </w:r>
-    </w:p>
-    <w:p/>
-    <w:p>
-      <w:pPr>
-        <w:rPr>
-          <w:rFonts w:ascii="Calibri" w:hAnsi="Calibri"/>
-        </w:rPr>
-      </w:pPr>
-      <w:r>
-        <w:rPr>
-          <w:noProof/>
-        </w:rPr>
-        <w:drawing>
-          <wp:inline distT="0" distB="0" distL="0" distR="0" wp14:anchorId="0E10B801" wp14:editId="326FBB5B">
-            <wp:extent cx="5460521" cy="1190697"/>
-            <wp:effectExtent l="0" t="0" r="6985" b="9525"/>
-            <wp:docPr id="44" name="Picture 44"/>
-            <wp:cNvGraphicFramePr>
-              <a:graphicFrameLocks xmlns:a="http://schemas.openxmlformats.org/drawingml/2006/main" noChangeAspect="1"/>
-            </wp:cNvGraphicFramePr>
-            <a:graphic xmlns:a="http://schemas.openxmlformats.org/drawingml/2006/main">
-              <a:graphicData uri="http://schemas.openxmlformats.org/drawingml/2006/picture">
-                <pic:pic xmlns:pic="http://schemas.openxmlformats.org/drawingml/2006/picture">
-                  <pic:nvPicPr>
-                    <pic:cNvPr id="0" name=""/>
-                    <pic:cNvPicPr/>
-                  </pic:nvPicPr>
-                  <pic:blipFill>
-                    <a:blip r:embed="rId14" cstate="print"/>
-                    <a:stretch>
-                      <a:fillRect/>
-                    </a:stretch>
-                  </pic:blipFill>
-                  <pic:spPr>
-                    <a:xfrm>
-                      <a:off x="0" y="0"/>
-                      <a:ext cx="5469265" cy="1192604"/>
-                    </a:xfrm>
-                    <a:prstGeom prst="rect">
-                      <a:avLst/>
-                    </a:prstGeom>
-                  </pic:spPr>
-                </pic:pic>
-              </a:graphicData>
-            </a:graphic>
-          </wp:inline>
-        </w:drawing>
-      </w:r>
-    </w:p>
-    <w:p/>
-    <w:p>
-      <w:r>
-        <w:t xml:space="preserve">The USGS-GDP serves downscaled (12 km resolution) data </w:t>
-      </w:r>
-      <w:r>
-        <w:rPr>
-          <w:b/>
-        </w:rPr>
-        <w:t>projected</w:t>
-      </w:r>
-      <w:r>
-        <w:t xml:space="preserve"> from multiple global circulation models and multiple emissions scenarios.  The user can upload a shape file to their web site that enables their web server to parse the landscape by</w:t>
-      </w:r>
-      <w:r>
-        <w:rPr>
-          <w:b/>
-        </w:rPr>
-        <w:t xml:space="preserve"> </w:t>
-      </w:r>
-      <w:r>
-        <w:t>ecoregion.</w:t>
-      </w:r>
-      <w:r>
-        <w:t xml:space="preserve">  The data is then downloaded by the user as </w:t>
-      </w:r>
-      <w:r>
-        <w:rPr>
-          <w:b/>
-        </w:rPr>
-        <w:t>daily</w:t>
-      </w:r>
-      <w:r>
-        <w:t xml:space="preserve"> means, variances and standard errors for minimum temperature, maximum temperature and mean precipitation for each climate region for the requested time period in a common format (comma delimited with a header, Figure 3).  At this time, the variances and standard errors from the USGS data portal are not utilized by the climate library.  These represent variation in the climate between grid cells; this is a small source of variation so we are currently omitting this variation.  </w:t>
-      </w:r>
-    </w:p>
-    <w:p/>
-    <w:p>
-      <w:r>
-        <w:t xml:space="preserve">The user would need to parse the data by GCM and emissions scenario so that each input file contains one climate change scenario (eg. Bcm2_a1b).   </w:t>
-      </w:r>
-    </w:p>
-    <w:p/>
-    <w:p>
-      <w:r>
-        <w:rPr>
-          <w:noProof/>
-        </w:rPr>
-        <w:drawing>
-          <wp:inline distT="0" distB="0" distL="0" distR="0" wp14:anchorId="0161AC00" wp14:editId="1B103D57">
-            <wp:extent cx="5460521" cy="2433315"/>
-            <wp:effectExtent l="0" t="0" r="6985" b="5715"/>
-            <wp:docPr id="2" name="Picture 2"/>
-            <wp:cNvGraphicFramePr>
-              <a:graphicFrameLocks xmlns:a="http://schemas.openxmlformats.org/drawingml/2006/main" noChangeAspect="1"/>
-            </wp:cNvGraphicFramePr>
-            <a:graphic xmlns:a="http://schemas.openxmlformats.org/drawingml/2006/main">
-              <a:graphicData uri="http://schemas.openxmlformats.org/drawingml/2006/picture">
-                <pic:pic xmlns:pic="http://schemas.openxmlformats.org/drawingml/2006/picture">
-                  <pic:nvPicPr>
-                    <pic:cNvPr id="0" name=""/>
-                    <pic:cNvPicPr/>
-                  </pic:nvPicPr>
-                  <pic:blipFill>
-                    <a:blip r:embed="rId15" cstate="print"/>
-                    <a:stretch>
-                      <a:fillRect/>
-                    </a:stretch>
-                  </pic:blipFill>
-                  <pic:spPr>
-                    <a:xfrm>
-                      <a:off x="0" y="0"/>
-                      <a:ext cx="5461088" cy="2433568"/>
-                    </a:xfrm>
-                    <a:prstGeom prst="rect">
-                      <a:avLst/>
-                    </a:prstGeom>
-                  </pic:spPr>
-                </pic:pic>
-              </a:graphicData>
-            </a:graphic>
-          </wp:inline>
-        </w:drawing>
-      </w:r>
-    </w:p>
-    <w:p/>
-    <w:p>
-      <w:r>
-        <w:t xml:space="preserve">If there are multiple </w:t>
-      </w:r>
-      <w:r>
-        <w:t xml:space="preserve">soil </w:t>
-      </w:r>
-      <w:r>
-        <w:t xml:space="preserve">regions within each climate region, the user will need to copy the climate regions so that each ecoregion has a climate.  For example, in the CNF+ landscape, we have five climatic regions (i.e. five polygons) so we download data from the USGS data </w:t>
-      </w:r>
-      <w:r>
-        <w:lastRenderedPageBreak/>
-        <w:t xml:space="preserve">portal for the five regions.  Then we copy the data from each climate region for each of the soil regions for a total of 25 ecoregions (5 climate regions * 5 soil regions = 25 ecoregions).  </w:t>
-      </w:r>
-    </w:p>
-    <w:p/>
-    <w:p>
-      <w:r>
-        <w:t xml:space="preserve">The user will need to adjust the headers, with the </w:t>
-      </w:r>
-      <w:r>
-        <w:rPr>
-          <w:b/>
-        </w:rPr>
-        <w:t>climate regions starting at 1</w:t>
-      </w:r>
-      <w:r>
-        <w:t xml:space="preserve"> if the first ecoregion is inactive in the ecoregion.txt file (e.g. Figure 7).  If there are no inactive ecoregions, the user will need to start numbering the </w:t>
-      </w:r>
-      <w:r>
-        <w:rPr>
-          <w:b/>
-        </w:rPr>
-        <w:t>climate regions at zero</w:t>
-      </w:r>
-      <w:r>
-        <w:t>.  The user will also need to have the correct key words (words are not case sensitive) to identify the data (i.e. if it’s max or minimum temperature).  The relative humidity and wind speed data are optional when you run LANDIS, Century Extension.  They are only needed if you run the fire extension.</w:t>
-      </w:r>
-    </w:p>
-    <w:p/>
-    <w:p>
-      <w:r>
-        <w:t>Table 1.  Key words needed in climate input file</w:t>
+        <w:t xml:space="preserve">Table 1.  Key words needed in </w:t>
+      </w:r>
+      <w:r>
+        <w:t>climate input file</w:t>
       </w:r>
     </w:p>
     <w:tbl>
       <w:tblPr>
         <w:tblStyle w:val="TableGrid"/>
+        <w:tblpPr w:leftFromText="180" w:rightFromText="180" w:vertAnchor="page" w:horzAnchor="margin" w:tblpY="2066"/>
         <w:tblW w:w="0" w:type="auto"/>
-        <w:tblInd w:w="558" w:type="dxa"/>
         <w:tblLook w:val="04A0" w:firstRow="1" w:lastRow="0" w:firstColumn="1" w:lastColumn="0" w:noHBand="0" w:noVBand="1"/>
       </w:tblPr>
       <w:tblGrid>
@@ -4529,7 +4276,7 @@
       <w:tr>
         <w:tc>
           <w:tcPr>
-            <w:tcW w:w="2255" w:type="dxa"/>
+            <w:tcW w:w="2096" w:type="dxa"/>
           </w:tcPr>
           <w:p>
             <w:r>
@@ -4539,7 +4286,7 @@
         </w:tc>
         <w:tc>
           <w:tcPr>
-            <w:tcW w:w="2072" w:type="dxa"/>
+            <w:tcW w:w="1949" w:type="dxa"/>
           </w:tcPr>
           <w:p>
             <w:r>
@@ -4549,7 +4296,7 @@
         </w:tc>
         <w:tc>
           <w:tcPr>
-            <w:tcW w:w="1993" w:type="dxa"/>
+            <w:tcW w:w="1887" w:type="dxa"/>
           </w:tcPr>
           <w:p>
             <w:r>
@@ -4559,7 +4306,7 @@
         </w:tc>
         <w:tc>
           <w:tcPr>
-            <w:tcW w:w="1349" w:type="dxa"/>
+            <w:tcW w:w="1296" w:type="dxa"/>
           </w:tcPr>
           <w:p>
             <w:r>
@@ -4569,7 +4316,7 @@
         </w:tc>
         <w:tc>
           <w:tcPr>
-            <w:tcW w:w="1349" w:type="dxa"/>
+            <w:tcW w:w="1416" w:type="dxa"/>
           </w:tcPr>
           <w:p>
             <w:r>
@@ -4581,7 +4328,7 @@
       <w:tr>
         <w:tc>
           <w:tcPr>
-            <w:tcW w:w="2255" w:type="dxa"/>
+            <w:tcW w:w="2096" w:type="dxa"/>
           </w:tcPr>
           <w:p>
             <w:r>
@@ -4591,7 +4338,7 @@
         </w:tc>
         <w:tc>
           <w:tcPr>
-            <w:tcW w:w="2072" w:type="dxa"/>
+            <w:tcW w:w="1949" w:type="dxa"/>
           </w:tcPr>
           <w:p>
             <w:r>
@@ -4601,7 +4348,7 @@
         </w:tc>
         <w:tc>
           <w:tcPr>
-            <w:tcW w:w="1993" w:type="dxa"/>
+            <w:tcW w:w="1887" w:type="dxa"/>
           </w:tcPr>
           <w:p>
             <w:r>
@@ -4611,7 +4358,7 @@
         </w:tc>
         <w:tc>
           <w:tcPr>
-            <w:tcW w:w="1349" w:type="dxa"/>
+            <w:tcW w:w="1296" w:type="dxa"/>
           </w:tcPr>
           <w:p>
             <w:r>
@@ -4621,7 +4368,7 @@
         </w:tc>
         <w:tc>
           <w:tcPr>
-            <w:tcW w:w="1349" w:type="dxa"/>
+            <w:tcW w:w="1416" w:type="dxa"/>
           </w:tcPr>
           <w:p>
             <w:r>
@@ -4633,7 +4380,7 @@
       <w:tr>
         <w:tc>
           <w:tcPr>
-            <w:tcW w:w="2255" w:type="dxa"/>
+            <w:tcW w:w="2096" w:type="dxa"/>
           </w:tcPr>
           <w:p>
             <w:r>
@@ -4643,7 +4390,7 @@
         </w:tc>
         <w:tc>
           <w:tcPr>
-            <w:tcW w:w="2072" w:type="dxa"/>
+            <w:tcW w:w="1949" w:type="dxa"/>
           </w:tcPr>
           <w:p>
             <w:r>
@@ -4653,7 +4400,7 @@
         </w:tc>
         <w:tc>
           <w:tcPr>
-            <w:tcW w:w="1993" w:type="dxa"/>
+            <w:tcW w:w="1887" w:type="dxa"/>
           </w:tcPr>
           <w:p>
             <w:r>
@@ -4663,7 +4410,7 @@
         </w:tc>
         <w:tc>
           <w:tcPr>
-            <w:tcW w:w="1349" w:type="dxa"/>
+            <w:tcW w:w="1296" w:type="dxa"/>
           </w:tcPr>
           <w:p>
             <w:r>
@@ -4673,7 +4420,7 @@
         </w:tc>
         <w:tc>
           <w:tcPr>
-            <w:tcW w:w="1349" w:type="dxa"/>
+            <w:tcW w:w="1416" w:type="dxa"/>
           </w:tcPr>
           <w:p>
             <w:r>
@@ -4683,46 +4430,192 @@
         </w:tc>
       </w:tr>
     </w:tbl>
+    <w:p>
+      <w:pPr>
+        <w:pStyle w:val="Heading1"/>
+      </w:pPr>
+      <w:r>
+        <w:lastRenderedPageBreak/>
+        <w:t>Climate Output Files</w:t>
+      </w:r>
+    </w:p>
     <w:p/>
     <w:p>
       <w:r>
-        <w:t>These data will then be read into the new climate library which will store the data by ecoregion.  This library will then provide all the necessary climate data for the other extensions, keeping in mind that the some extensions require monthly climate data (e.g. Century succession, drought extension, insect leaf biomass extension), while others require daily climate data (e.g. the Dynamic Fire extension).  The fire extension will use the daily data from the climate library (see task 7) to make all the calculations needed to simulate fire.</w:t>
+        <w:t>When the climate library is run (i.e. with Century Extension v3.1), t</w:t>
+      </w:r>
+      <w:r>
+        <w:t>h</w:t>
+      </w:r>
+      <w:r>
+        <w:t>ere will now be four output files that contain climate data.  These files are described below</w:t>
+      </w:r>
+      <w:r>
+        <w:t>; metadata files are included with a download of Century Extension 3.1 that describe all the parameters included in these files.</w:t>
+      </w:r>
+    </w:p>
+    <w:p>
+      <w:pPr>
+        <w:pStyle w:val="Heading2"/>
+        <w:tabs>
+          <w:tab w:val="clear" w:pos="2016"/>
+          <w:tab w:val="num" w:pos="450"/>
+        </w:tabs>
+        <w:ind w:left="1170" w:hanging="1170"/>
+      </w:pPr>
+      <w:r>
+        <w:t>Climate-spinup-input.csv</w:t>
       </w:r>
     </w:p>
     <w:p/>
     <w:p>
       <w:r>
-        <w:t>For the Century succession extension, the climate library will convert daily data to monthly data for the following parameters: maximum temperature, minimum temperature, and</w:t>
-      </w:r>
-      <w:r>
-        <w:t xml:space="preserve"> precipitation</w:t>
-      </w:r>
-      <w:r>
-        <w:t xml:space="preserve">.  To convert from daily to monthly data, the climate library will treat temperatures differently than precipitation, since the temperatures reflect monthly averages and the precipitation is a monthly sum (cumulative).  Also, the original precipitation data from the USGS data portal is reported in mm/day, but LANDIS uses cm/day or cm per month.  So the precipitation values need to be divided by 10.  For min and max temperature, it will simply take the average and standard deviaton data for each month.  For precipitation, the climate library will sum all the daily precipitation and calculate the standard deviation for that month.    </w:t>
+        <w:t xml:space="preserve">This file </w:t>
+      </w:r>
+      <w:r>
+        <w:t>lists</w:t>
+      </w:r>
+      <w:r>
+        <w:t xml:space="preserve"> the temperature and precipitation data </w:t>
+      </w:r>
+      <w:r>
+        <w:t>that was used during the spin-up phase of the model.  This file is useful for making sure that the ClimateFile read in the data properly.</w:t>
+      </w:r>
+      <w:r>
+        <w:t xml:space="preserve">  </w:t>
+      </w:r>
+    </w:p>
+    <w:p>
+      <w:pPr>
+        <w:pStyle w:val="Heading2"/>
+        <w:tabs>
+          <w:tab w:val="clear" w:pos="2016"/>
+          <w:tab w:val="num" w:pos="450"/>
+        </w:tabs>
+        <w:ind w:left="1170" w:hanging="1170"/>
+      </w:pPr>
+      <w:r>
+        <w:t>Climate-</w:t>
+      </w:r>
+      <w:r>
+        <w:t>future</w:t>
+      </w:r>
+      <w:r>
+        <w:t>-input.csv</w:t>
+      </w:r>
+    </w:p>
+    <w:p>
+      <w:r>
+        <w:t xml:space="preserve">This file </w:t>
+      </w:r>
+      <w:r>
+        <w:t>lists</w:t>
+      </w:r>
+      <w:r>
+        <w:t xml:space="preserve"> the temperature and precipitation data that was used during the </w:t>
+      </w:r>
+      <w:r>
+        <w:t>future</w:t>
+      </w:r>
+      <w:r>
+        <w:t xml:space="preserve"> phase of the model.  This file is useful for making sure that the ClimateFile read in the data properly.</w:t>
       </w:r>
     </w:p>
     <w:p/>
     <w:p>
-      <w:r>
-        <w:t xml:space="preserve">When the user runs Century, the climate library will produce a file that shows all the summarized data in the “old” format (see Figure 3).  </w:t>
-      </w:r>
-    </w:p>
-    <w:p>
-      <w:r>
-        <w:t xml:space="preserve">When the user runs LANDIS, the model produces a century-succession-monthly-log.csv file which summarizes the temperature and precipitaiton data for the model run.  When the model is run, it selects the temperature or precipitation for that month, but then randomly </w:t>
-      </w:r>
-      <w:r>
-        <w:lastRenderedPageBreak/>
-        <w:t xml:space="preserve">selects the actual value by sampling within the distribution of values which is determined by the standard deviation for that month.  </w:t>
+      <w:pPr>
+        <w:pStyle w:val="Heading2"/>
+        <w:tabs>
+          <w:tab w:val="clear" w:pos="2016"/>
+          <w:tab w:val="num" w:pos="450"/>
+        </w:tabs>
+        <w:ind w:left="1170" w:hanging="1170"/>
+      </w:pPr>
+      <w:r>
+        <w:t>Century-succession-log-monthly-log.csv</w:t>
+      </w:r>
+    </w:p>
+    <w:p>
+      <w:r>
+        <w:t>T</w:t>
+      </w:r>
+      <w:r>
+        <w:t xml:space="preserve">his file </w:t>
+      </w:r>
+      <w:r>
+        <w:t>summarizes the temper</w:t>
+      </w:r>
+      <w:r>
+        <w:t>ature and precipitatio</w:t>
+      </w:r>
+      <w:r>
+        <w:t>n data</w:t>
+      </w:r>
+      <w:r>
+        <w:t xml:space="preserve"> on a monthly basis</w:t>
+      </w:r>
+      <w:r>
+        <w:t xml:space="preserve"> for the model run.  </w:t>
+      </w:r>
+      <w:r>
+        <w:t>This is the output file that was generated in past versions of Century.</w:t>
+      </w:r>
+      <w:r>
+        <w:t xml:space="preserve">  </w:t>
       </w:r>
     </w:p>
     <w:p/>
+    <w:p>
+      <w:pPr>
+        <w:pStyle w:val="Heading2"/>
+        <w:tabs>
+          <w:tab w:val="clear" w:pos="2016"/>
+          <w:tab w:val="num" w:pos="450"/>
+        </w:tabs>
+        <w:ind w:left="1170" w:hanging="1170"/>
+      </w:pPr>
+      <w:r>
+        <w:t>Climate</w:t>
+      </w:r>
+      <w:r>
+        <w:t>-</w:t>
+      </w:r>
+      <w:r>
+        <w:t>annual-log</w:t>
+      </w:r>
+      <w:r>
+        <w:t>.csv</w:t>
+      </w:r>
+    </w:p>
+    <w:p>
+      <w:r>
+        <w:t xml:space="preserve">This file summarizes </w:t>
+      </w:r>
+      <w:r>
+        <w:t>several climate parameters</w:t>
+      </w:r>
+      <w:r>
+        <w:t xml:space="preserve"> </w:t>
+      </w:r>
+      <w:r>
+        <w:t xml:space="preserve">(e.g. mean annual temperature, mean annual precipitation, begin growing season) </w:t>
+      </w:r>
+      <w:r>
+        <w:t xml:space="preserve">on </w:t>
+      </w:r>
+      <w:r>
+        <w:t>an annual</w:t>
+      </w:r>
+      <w:r>
+        <w:t xml:space="preserve"> basis for the model run.  </w:t>
+      </w:r>
+    </w:p>
     <w:p>
       <w:pPr>
         <w:pStyle w:val="Heading1"/>
         <w:sectPr>
-          <w:headerReference w:type="default" r:id="rId16"/>
-          <w:footerReference w:type="default" r:id="rId17"/>
+          <w:headerReference w:type="default" r:id="rId12"/>
+          <w:footerReference w:type="default" r:id="rId13"/>
           <w:pgSz w:w="12240" w:h="15840" w:code="1"/>
           <w:pgMar w:top="1627" w:right="1627" w:bottom="2707" w:left="1627" w:header="936" w:footer="720" w:gutter="0"/>
           <w:pgNumType w:start="1"/>
@@ -4735,29 +4628,33 @@
       <w:pPr>
         <w:pStyle w:val="Heading1"/>
       </w:pPr>
-      <w:bookmarkStart w:id="36" w:name="_Toc383938771"/>
+      <w:bookmarkStart w:id="28" w:name="_Toc383938771"/>
       <w:r>
         <w:lastRenderedPageBreak/>
         <w:t xml:space="preserve">Example </w:t>
       </w:r>
-      <w:bookmarkEnd w:id="34"/>
+      <w:bookmarkEnd w:id="27"/>
       <w:r>
         <w:t>Inputs</w:t>
       </w:r>
-      <w:bookmarkEnd w:id="36"/>
+      <w:bookmarkEnd w:id="28"/>
     </w:p>
     <w:p>
       <w:pPr>
         <w:pStyle w:val="Heading2"/>
-      </w:pPr>
-      <w:bookmarkStart w:id="37" w:name="_Toc383938772"/>
+        <w:numPr>
+          <w:ilvl w:val="1"/>
+          <w:numId w:val="26"/>
+        </w:numPr>
+      </w:pPr>
+      <w:bookmarkStart w:id="29" w:name="_Toc383938772"/>
       <w:r>
         <w:t xml:space="preserve">Main </w:t>
       </w:r>
       <w:r>
         <w:t>Climate Configuration (“Climate Config”) File</w:t>
       </w:r>
-      <w:bookmarkEnd w:id="37"/>
+      <w:bookmarkEnd w:id="29"/>
     </w:p>
     <w:p>
       <w:pPr>
@@ -4768,67 +4665,86 @@
       <w:pPr>
         <w:pStyle w:val="textbody"/>
       </w:pPr>
-      <w:r>
-        <w:t>ClimateTimeSeries</w:t>
-      </w:r>
-      <w:r>
-        <w:tab/>
-      </w:r>
-      <w:r>
-        <w:tab/>
-      </w:r>
-      <w:r>
-        <w:tab/>
-      </w:r>
-      <w:r>
-        <w:tab/>
-        <w:t>Daily_AverageAllYears</w:t>
-      </w:r>
     </w:p>
     <w:p>
       <w:pPr>
         <w:pStyle w:val="textbody"/>
       </w:pPr>
       <w:r>
-        <w:t>ClimateFile</w:t>
-      </w:r>
-      <w:r>
-        <w:tab/>
-      </w:r>
-      <w:r>
-        <w:tab/>
-      </w:r>
-      <w:r>
-        <w:tab/>
-      </w:r>
-      <w:r>
-        <w:tab/>
-      </w:r>
-      <w:r>
-        <w:tab/>
-        <w:t>Daily_Mauer_Baseline_SC.csv</w:t>
+        <w:rPr>
+          <w:noProof/>
+        </w:rPr>
+        <w:drawing>
+          <wp:inline distT="0" distB="0" distL="0" distR="0" wp14:anchorId="49E73943" wp14:editId="18C6A371">
+            <wp:extent cx="5880651" cy="1587260"/>
+            <wp:effectExtent l="0" t="0" r="6350" b="0"/>
+            <wp:docPr id="3" name="Picture 3"/>
+            <wp:cNvGraphicFramePr>
+              <a:graphicFrameLocks xmlns:a="http://schemas.openxmlformats.org/drawingml/2006/main" noChangeAspect="1"/>
+            </wp:cNvGraphicFramePr>
+            <a:graphic xmlns:a="http://schemas.openxmlformats.org/drawingml/2006/main">
+              <a:graphicData uri="http://schemas.openxmlformats.org/drawingml/2006/picture">
+                <pic:pic xmlns:pic="http://schemas.openxmlformats.org/drawingml/2006/picture">
+                  <pic:nvPicPr>
+                    <pic:cNvPr id="0" name=""/>
+                    <pic:cNvPicPr/>
+                  </pic:nvPicPr>
+                  <pic:blipFill rotWithShape="1">
+                    <a:blip r:embed="rId14"/>
+                    <a:srcRect l="872" t="3158" b="1"/>
+                    <a:stretch/>
+                  </pic:blipFill>
+                  <pic:spPr bwMode="auto">
+                    <a:xfrm>
+                      <a:off x="0" y="0"/>
+                      <a:ext cx="5891743" cy="1590254"/>
+                    </a:xfrm>
+                    <a:prstGeom prst="rect">
+                      <a:avLst/>
+                    </a:prstGeom>
+                    <a:ln>
+                      <a:noFill/>
+                    </a:ln>
+                    <a:extLst>
+                      <a:ext uri="{53640926-AAD7-44D8-BBD7-CCE9431645EC}">
+                        <a14:shadowObscured xmlns:a14="http://schemas.microsoft.com/office/drawing/2010/main"/>
+                      </a:ext>
+                    </a:extLst>
+                  </pic:spPr>
+                </pic:pic>
+              </a:graphicData>
+            </a:graphic>
+          </wp:inline>
+        </w:drawing>
       </w:r>
     </w:p>
     <w:p>
       <w:pPr>
         <w:pStyle w:val="textbody"/>
       </w:pPr>
-      <w:r>
-        <w:t>ClimateFileFormat</w:t>
-      </w:r>
-      <w:r>
-        <w:tab/>
-      </w:r>
-      <w:r>
-        <w:tab/>
-      </w:r>
-      <w:r>
-        <w:tab/>
-      </w:r>
-      <w:r>
-        <w:tab/>
-        <w:t>ipcc5_daily</w:t>
-      </w:r>
+    </w:p>
+    <w:p>
+      <w:pPr>
+        <w:pStyle w:val="Heading2"/>
+        <w:numPr>
+          <w:ilvl w:val="1"/>
+          <w:numId w:val="26"/>
+        </w:numPr>
+      </w:pPr>
+      <w:r>
+        <w:t xml:space="preserve">Climate </w:t>
+      </w:r>
+      <w:r>
+        <w:t>Input F</w:t>
+      </w:r>
+      <w:r>
+        <w:t>ile</w:t>
+      </w:r>
+      <w:r>
+        <w:t xml:space="preserve"> (ClimateFile or SpinUpCliamteFile)</w:t>
+      </w:r>
+      <w:bookmarkStart w:id="30" w:name="_GoBack"/>
+      <w:bookmarkEnd w:id="30"/>
     </w:p>
     <w:p>
       <w:pPr>
@@ -4840,53 +4756,44 @@
         <w:pStyle w:val="textbody"/>
       </w:pPr>
       <w:r>
-        <w:t>SpinUpClimateTimeSeries</w:t>
-      </w:r>
-      <w:r>
-        <w:tab/>
-      </w:r>
-      <w:r>
-        <w:tab/>
-        <w:t>Monthly_AverageWithVariation  &lt;&lt;MonthlyRandom&gt;</w:t>
-      </w:r>
-      <w:r>
-        <w:tab/>
-      </w:r>
-    </w:p>
-    <w:p>
-      <w:pPr>
-        <w:pStyle w:val="textbody"/>
-      </w:pPr>
-      <w:r>
-        <w:t>SpinUpClimateFile</w:t>
-      </w:r>
-      <w:r>
-        <w:tab/>
-      </w:r>
-      <w:r>
-        <w:tab/>
-      </w:r>
-      <w:r>
-        <w:tab/>
-      </w:r>
-      <w:r>
-        <w:tab/>
-        <w:t>PRISM_data_AFRI_4.18.13_SC.csv</w:t>
-      </w:r>
-    </w:p>
-    <w:p>
-      <w:pPr>
-        <w:pStyle w:val="textbody"/>
-      </w:pPr>
-      <w:r>
-        <w:t>SpinUpClimateFileFormat</w:t>
-      </w:r>
-      <w:r>
-        <w:tab/>
-      </w:r>
-      <w:r>
-        <w:tab/>
-        <w:t>prism_monthly</w:t>
+        <w:rPr>
+          <w:noProof/>
+        </w:rPr>
+        <w:drawing>
+          <wp:inline distT="0" distB="0" distL="0" distR="0" wp14:anchorId="6D09C801" wp14:editId="6E4B34C9">
+            <wp:extent cx="8409823" cy="1621766"/>
+            <wp:effectExtent l="0" t="0" r="0" b="0"/>
+            <wp:docPr id="4" name="Picture 4"/>
+            <wp:cNvGraphicFramePr>
+              <a:graphicFrameLocks xmlns:a="http://schemas.openxmlformats.org/drawingml/2006/main" noChangeAspect="1"/>
+            </wp:cNvGraphicFramePr>
+            <a:graphic xmlns:a="http://schemas.openxmlformats.org/drawingml/2006/main">
+              <a:graphicData uri="http://schemas.openxmlformats.org/drawingml/2006/picture">
+                <pic:pic xmlns:pic="http://schemas.openxmlformats.org/drawingml/2006/picture">
+                  <pic:nvPicPr>
+                    <pic:cNvPr id="0" name=""/>
+                    <pic:cNvPicPr/>
+                  </pic:nvPicPr>
+                  <pic:blipFill>
+                    <a:blip r:embed="rId15"/>
+                    <a:stretch>
+                      <a:fillRect/>
+                    </a:stretch>
+                  </pic:blipFill>
+                  <pic:spPr>
+                    <a:xfrm>
+                      <a:off x="0" y="0"/>
+                      <a:ext cx="8409823" cy="1621766"/>
+                    </a:xfrm>
+                    <a:prstGeom prst="rect">
+                      <a:avLst/>
+                    </a:prstGeom>
+                  </pic:spPr>
+                </pic:pic>
+              </a:graphicData>
+            </a:graphic>
+          </wp:inline>
+        </w:drawing>
       </w:r>
     </w:p>
     <w:sectPr>
@@ -4898,27 +4805,6 @@
     </w:sectPr>
   </w:body>
 </w:document>
-</file>
-
-<file path=word/comments.xml><?xml version="1.0" encoding="utf-8"?>
-<w:comments xmlns:wpc="http://schemas.microsoft.com/office/word/2010/wordprocessingCanvas" xmlns:mc="http://schemas.openxmlformats.org/markup-compatibility/2006" xmlns:o="urn:schemas-microsoft-com:office:office" xmlns:r="http://schemas.openxmlformats.org/officeDocument/2006/relationships" xmlns:m="http://schemas.openxmlformats.org/officeDocument/2006/math" xmlns:v="urn:schemas-microsoft-com:vml" xmlns:wp14="http://schemas.microsoft.com/office/word/2010/wordprocessingDrawing" xmlns:wp="http://schemas.openxmlformats.org/drawingml/2006/wordprocessingDrawing" xmlns:w10="urn:schemas-microsoft-com:office:word" xmlns:w="http://schemas.openxmlformats.org/wordprocessingml/2006/main" xmlns:w14="http://schemas.microsoft.com/office/word/2010/wordml" xmlns:wpg="http://schemas.microsoft.com/office/word/2010/wordprocessingGroup" xmlns:wpi="http://schemas.microsoft.com/office/word/2010/wordprocessingInk" xmlns:wne="http://schemas.microsoft.com/office/word/2006/wordml" xmlns:wps="http://schemas.microsoft.com/office/word/2010/wordprocessingShape" mc:Ignorable="w14 wp14">
-  <w:comment w:id="13" w:author="kret" w:date="2014-05-01T15:34:00Z" w:initials="k">
-    <w:p>
-      <w:pPr>
-        <w:pStyle w:val="CommentText"/>
-      </w:pPr>
-      <w:r>
-        <w:rPr>
-          <w:rStyle w:val="CommentReference"/>
-        </w:rPr>
-        <w:annotationRef/>
-      </w:r>
-      <w:r>
-        <w:t>Is this how its done?</w:t>
-      </w:r>
-    </w:p>
-  </w:comment>
-</w:comments>
 </file>
 
 <file path=word/endnotes.xml><?xml version="1.0" encoding="utf-8"?>
@@ -4982,7 +4868,7 @@
         <w:rFonts w:ascii="Arial" w:hAnsi="Arial" w:cs="Arial"/>
         <w:noProof/>
       </w:rPr>
-      <w:t>9</w:t>
+      <w:t>1</w:t>
     </w:r>
     <w:r>
       <w:rPr>
@@ -5464,6 +5350,48 @@
     <w:abstractNumId w:val="0"/>
   </w:num>
   <w:num w:numId="22">
+    <w:abstractNumId w:val="0"/>
+  </w:num>
+  <w:num w:numId="23">
+    <w:abstractNumId w:val="0"/>
+  </w:num>
+  <w:num w:numId="24">
+    <w:abstractNumId w:val="0"/>
+  </w:num>
+  <w:num w:numId="25">
+    <w:abstractNumId w:val="0"/>
+  </w:num>
+  <w:num w:numId="26">
+    <w:abstractNumId w:val="0"/>
+    <w:lvlOverride w:ilvl="0">
+      <w:startOverride w:val="1"/>
+    </w:lvlOverride>
+    <w:lvlOverride w:ilvl="1">
+      <w:startOverride w:val="1"/>
+    </w:lvlOverride>
+    <w:lvlOverride w:ilvl="2">
+      <w:startOverride w:val="1"/>
+    </w:lvlOverride>
+    <w:lvlOverride w:ilvl="3">
+      <w:startOverride w:val="1"/>
+    </w:lvlOverride>
+    <w:lvlOverride w:ilvl="4">
+      <w:startOverride w:val="1"/>
+    </w:lvlOverride>
+    <w:lvlOverride w:ilvl="5">
+      <w:startOverride w:val="1"/>
+    </w:lvlOverride>
+    <w:lvlOverride w:ilvl="6">
+      <w:startOverride w:val="1"/>
+    </w:lvlOverride>
+    <w:lvlOverride w:ilvl="7">
+      <w:startOverride w:val="1"/>
+    </w:lvlOverride>
+    <w:lvlOverride w:ilvl="8">
+      <w:startOverride w:val="1"/>
+    </w:lvlOverride>
+  </w:num>
+  <w:num w:numId="27">
     <w:abstractNumId w:val="0"/>
   </w:num>
   <w:numIdMacAtCleanup w:val="2"/>
@@ -7634,7 +7562,7 @@
 </file>
 
 <file path=customXml/itemProps1.xml><?xml version="1.0" encoding="utf-8"?>
-<ds:datastoreItem xmlns:ds="http://schemas.openxmlformats.org/officeDocument/2006/customXml" ds:itemID="{8A1F56F8-BED4-4789-A3B1-DA1B76071BD6}">
+<ds:datastoreItem xmlns:ds="http://schemas.openxmlformats.org/officeDocument/2006/customXml" ds:itemID="{D231D507-2860-4FE8-890A-45864385E80D}">
   <ds:schemaRefs>
     <ds:schemaRef ds:uri="http://schemas.openxmlformats.org/officeDocument/2006/bibliography"/>
   </ds:schemaRefs>

</xml_diff>

<commit_message>
Improved description of output files and metadata library
git-svn-id: http://Marc-PC/svn/Full@1626 85f15e0e-5137-b144-a863-98bd542365a3
</commit_message>
<xml_diff>
--- a/trunk/clmate-generator-library/trunk/deploy/LANDIS-II Climate Library v1.0 User Guide.docx
+++ b/trunk/clmate-generator-library/trunk/deploy/LANDIS-II Climate Library v1.0 User Guide.docx
@@ -79,14 +79,27 @@
       <w:r>
         <w:t>v</w:t>
       </w:r>
-      <w:fldSimple w:instr=" DOCPROPERTY  &quot;Extension Version&quot;  \* MERGEFORMAT ">
-        <w:r>
-          <w:rPr>
-            <w:rStyle w:val="titleline1Char"/>
-          </w:rPr>
-          <w:t>1</w:t>
-        </w:r>
-      </w:fldSimple>
+      <w:r>
+        <w:fldChar w:fldCharType="begin"/>
+      </w:r>
+      <w:r>
+        <w:instrText xml:space="preserve"> DOCPROPERTY  "Extension Version"  \* MERGEFORMAT </w:instrText>
+      </w:r>
+      <w:r>
+        <w:fldChar w:fldCharType="separate"/>
+      </w:r>
+      <w:r>
+        <w:rPr>
+          <w:rStyle w:val="titleline1Char"/>
+        </w:rPr>
+        <w:t>1</w:t>
+      </w:r>
+      <w:r>
+        <w:rPr>
+          <w:rStyle w:val="titleline1Char"/>
+        </w:rPr>
+        <w:fldChar w:fldCharType="end"/>
+      </w:r>
     </w:p>
     <w:p>
       <w:pPr>
@@ -156,7 +169,7 @@
         <w:rPr>
           <w:noProof/>
         </w:rPr>
-        <w:t>May 22, 2014</w:t>
+        <w:t>May 26, 2014</w:t>
       </w:r>
       <w:r>
         <w:rPr>
@@ -211,9 +224,7 @@
       </w:r>
     </w:p>
     <w:bookmarkStart w:id="2" w:name="_Toc101616050"/>
-    <w:bookmarkStart w:id="3" w:name="_GoBack"/>
     <w:bookmarkEnd w:id="0"/>
-    <w:bookmarkEnd w:id="3"/>
     <w:p>
       <w:pPr>
         <w:pStyle w:val="TOC1"/>
@@ -2941,12 +2952,12 @@
         <w:lastRenderedPageBreak/>
         <w:fldChar w:fldCharType="end"/>
       </w:r>
-      <w:bookmarkStart w:id="4" w:name="_Toc388539009"/>
+      <w:bookmarkStart w:id="3" w:name="_Toc388539009"/>
       <w:r>
         <w:t>Introduction</w:t>
       </w:r>
       <w:bookmarkEnd w:id="2"/>
-      <w:bookmarkEnd w:id="4"/>
+      <w:bookmarkEnd w:id="3"/>
     </w:p>
     <w:p>
       <w:pPr>
@@ -3016,7 +3027,7 @@
         <w:pStyle w:val="Heading2"/>
         <w:ind w:left="1170" w:hanging="1170"/>
       </w:pPr>
-      <w:bookmarkStart w:id="5" w:name="_Toc388539010"/>
+      <w:bookmarkStart w:id="4" w:name="_Toc388539010"/>
       <w:r>
         <w:t xml:space="preserve">Interface between </w:t>
       </w:r>
@@ -3026,7 +3037,7 @@
       <w:r>
         <w:t>and Climate Library</w:t>
       </w:r>
-      <w:bookmarkEnd w:id="5"/>
+      <w:bookmarkEnd w:id="4"/>
     </w:p>
     <w:p>
       <w:pPr>
@@ -3153,13 +3164,13 @@
         </w:tabs>
         <w:ind w:left="0" w:firstLine="0"/>
       </w:pPr>
-      <w:bookmarkStart w:id="6" w:name="_Toc127846704"/>
-      <w:bookmarkStart w:id="7" w:name="_Toc388539011"/>
+      <w:bookmarkStart w:id="5" w:name="_Toc127846704"/>
+      <w:bookmarkStart w:id="6" w:name="_Toc388539011"/>
       <w:r>
         <w:t>Acknowledgments</w:t>
       </w:r>
+      <w:bookmarkEnd w:id="5"/>
       <w:bookmarkEnd w:id="6"/>
-      <w:bookmarkEnd w:id="7"/>
     </w:p>
     <w:p>
       <w:pPr>
@@ -3185,7 +3196,7 @@
       <w:pPr>
         <w:pStyle w:val="Heading1"/>
       </w:pPr>
-      <w:bookmarkStart w:id="8" w:name="_Toc388539012"/>
+      <w:bookmarkStart w:id="7" w:name="_Toc388539012"/>
       <w:r>
         <w:lastRenderedPageBreak/>
         <w:t>Climate Library</w:t>
@@ -3199,7 +3210,7 @@
       <w:r>
         <w:t xml:space="preserve"> File</w:t>
       </w:r>
-      <w:bookmarkEnd w:id="8"/>
+      <w:bookmarkEnd w:id="7"/>
     </w:p>
     <w:p>
       <w:pPr>
@@ -3252,13 +3263,13 @@
         </w:tabs>
         <w:ind w:left="1170" w:hanging="1170"/>
       </w:pPr>
-      <w:bookmarkStart w:id="9" w:name="_Toc112490865"/>
-      <w:bookmarkStart w:id="10" w:name="_Toc388539013"/>
+      <w:bookmarkStart w:id="8" w:name="_Toc112490865"/>
+      <w:bookmarkStart w:id="9" w:name="_Toc388539013"/>
       <w:r>
         <w:t>LandisData</w:t>
       </w:r>
+      <w:bookmarkEnd w:id="8"/>
       <w:bookmarkEnd w:id="9"/>
-      <w:bookmarkEnd w:id="10"/>
     </w:p>
     <w:p>
       <w:pPr>
@@ -3289,7 +3300,7 @@
         </w:tabs>
         <w:ind w:left="1170" w:hanging="1170"/>
       </w:pPr>
-      <w:bookmarkStart w:id="11" w:name="_Toc388539014"/>
+      <w:bookmarkStart w:id="10" w:name="_Toc388539014"/>
       <w:r>
         <w:t>ClimateTimeSeries (Future</w:t>
       </w:r>
@@ -3305,7 +3316,7 @@
       <w:r>
         <w:t>ata)</w:t>
       </w:r>
-      <w:bookmarkEnd w:id="11"/>
+      <w:bookmarkEnd w:id="10"/>
     </w:p>
     <w:p>
       <w:pPr>
@@ -3359,11 +3370,11 @@
         </w:tabs>
         <w:ind w:hanging="2250"/>
       </w:pPr>
-      <w:bookmarkStart w:id="12" w:name="_Toc388539015"/>
+      <w:bookmarkStart w:id="11" w:name="_Toc388539015"/>
       <w:r>
         <w:t>Monthly_AverageAllYears</w:t>
       </w:r>
-      <w:bookmarkEnd w:id="12"/>
+      <w:bookmarkEnd w:id="11"/>
     </w:p>
     <w:p>
       <w:pPr>
@@ -3460,11 +3471,11 @@
         </w:tabs>
         <w:ind w:hanging="2250"/>
       </w:pPr>
-      <w:bookmarkStart w:id="13" w:name="_Toc388539016"/>
+      <w:bookmarkStart w:id="12" w:name="_Toc388539016"/>
       <w:r>
         <w:t>Monthly_RandomYear</w:t>
       </w:r>
-      <w:bookmarkEnd w:id="13"/>
+      <w:bookmarkEnd w:id="12"/>
     </w:p>
     <w:p>
       <w:pPr>
@@ -3513,12 +3524,12 @@
         </w:tabs>
         <w:ind w:hanging="2250"/>
       </w:pPr>
-      <w:bookmarkStart w:id="14" w:name="_Toc388539017"/>
+      <w:bookmarkStart w:id="13" w:name="_Toc388539017"/>
       <w:r>
         <w:lastRenderedPageBreak/>
         <w:t>Monthly_SequencedYears</w:t>
       </w:r>
-      <w:bookmarkEnd w:id="14"/>
+      <w:bookmarkEnd w:id="13"/>
     </w:p>
     <w:p>
       <w:pPr>
@@ -3588,11 +3599,11 @@
         </w:tabs>
         <w:ind w:hanging="2250"/>
       </w:pPr>
-      <w:bookmarkStart w:id="15" w:name="_Toc388539018"/>
+      <w:bookmarkStart w:id="14" w:name="_Toc388539018"/>
       <w:r>
         <w:t>Daily_AverageAllYears</w:t>
       </w:r>
-      <w:bookmarkEnd w:id="15"/>
+      <w:bookmarkEnd w:id="14"/>
     </w:p>
     <w:p>
       <w:pPr>
@@ -3706,11 +3717,11 @@
         </w:tabs>
         <w:ind w:hanging="2250"/>
       </w:pPr>
-      <w:bookmarkStart w:id="16" w:name="_Toc388539019"/>
+      <w:bookmarkStart w:id="15" w:name="_Toc388539019"/>
       <w:r>
         <w:t>Daily_RandomYear</w:t>
       </w:r>
-      <w:bookmarkEnd w:id="16"/>
+      <w:bookmarkEnd w:id="15"/>
     </w:p>
     <w:p>
       <w:pPr>
@@ -3772,11 +3783,11 @@
         </w:tabs>
         <w:ind w:hanging="2250"/>
       </w:pPr>
-      <w:bookmarkStart w:id="17" w:name="_Toc388539020"/>
+      <w:bookmarkStart w:id="16" w:name="_Toc388539020"/>
       <w:r>
         <w:t>Daily_SequencedYears</w:t>
       </w:r>
-      <w:bookmarkEnd w:id="17"/>
+      <w:bookmarkEnd w:id="16"/>
     </w:p>
     <w:p>
       <w:pPr>
@@ -3843,19 +3854,19 @@
         </w:tabs>
         <w:ind w:left="1170" w:hanging="1170"/>
       </w:pPr>
-      <w:bookmarkStart w:id="18" w:name="_Toc388539021"/>
+      <w:bookmarkStart w:id="17" w:name="_Toc388539021"/>
       <w:r>
         <w:t>ClimateFile</w:t>
       </w:r>
-      <w:bookmarkEnd w:id="18"/>
+      <w:bookmarkEnd w:id="17"/>
     </w:p>
     <w:p>
       <w:pPr>
         <w:pStyle w:val="textbody"/>
       </w:pPr>
-      <w:bookmarkStart w:id="19" w:name="_Toc107735768"/>
-      <w:bookmarkStart w:id="20" w:name="_Toc112490868"/>
-      <w:bookmarkStart w:id="21" w:name="_Ref140207509"/>
+      <w:bookmarkStart w:id="18" w:name="_Toc107735768"/>
+      <w:bookmarkStart w:id="19" w:name="_Toc112490868"/>
+      <w:bookmarkStart w:id="20" w:name="_Ref140207509"/>
       <w:r>
         <w:t>This parameter references</w:t>
       </w:r>
@@ -3875,11 +3886,11 @@
         </w:tabs>
         <w:ind w:left="1170" w:hanging="1170"/>
       </w:pPr>
-      <w:bookmarkStart w:id="22" w:name="_Toc388539022"/>
+      <w:bookmarkStart w:id="21" w:name="_Toc388539022"/>
       <w:r>
         <w:t>ClimateFileFormat</w:t>
       </w:r>
-      <w:bookmarkEnd w:id="22"/>
+      <w:bookmarkEnd w:id="21"/>
     </w:p>
     <w:p>
       <w:pPr>
@@ -3931,11 +3942,11 @@
         </w:tabs>
         <w:ind w:hanging="2250"/>
       </w:pPr>
-      <w:bookmarkStart w:id="23" w:name="_Toc388539023"/>
+      <w:bookmarkStart w:id="22" w:name="_Toc388539023"/>
       <w:r>
         <w:t>Monthly_Temp-C_Precip-mmMonth</w:t>
       </w:r>
-      <w:bookmarkEnd w:id="23"/>
+      <w:bookmarkEnd w:id="22"/>
     </w:p>
     <w:p>
       <w:pPr>
@@ -3992,11 +4003,11 @@
         </w:tabs>
         <w:ind w:hanging="2250"/>
       </w:pPr>
-      <w:bookmarkStart w:id="24" w:name="_Toc388539024"/>
+      <w:bookmarkStart w:id="23" w:name="_Toc388539024"/>
       <w:r>
         <w:t>Monthly_Temp-K_Precip-mmSec</w:t>
       </w:r>
-      <w:bookmarkEnd w:id="24"/>
+      <w:bookmarkEnd w:id="23"/>
     </w:p>
     <w:p>
       <w:pPr>
@@ -4050,11 +4061,11 @@
         </w:tabs>
         <w:ind w:hanging="2250"/>
       </w:pPr>
-      <w:bookmarkStart w:id="25" w:name="_Toc388539025"/>
+      <w:bookmarkStart w:id="24" w:name="_Toc388539025"/>
       <w:r>
         <w:t>Daily_Temp-C_Precip-mmDay</w:t>
       </w:r>
-      <w:bookmarkEnd w:id="25"/>
+      <w:bookmarkEnd w:id="24"/>
     </w:p>
     <w:p>
       <w:pPr>
@@ -4090,12 +4101,12 @@
         </w:tabs>
         <w:ind w:hanging="2250"/>
       </w:pPr>
-      <w:bookmarkStart w:id="26" w:name="_Toc388539026"/>
+      <w:bookmarkStart w:id="25" w:name="_Toc388539026"/>
       <w:r>
         <w:lastRenderedPageBreak/>
         <w:t>Daily_Temp-K_Precip-mmSec</w:t>
       </w:r>
-      <w:bookmarkEnd w:id="26"/>
+      <w:bookmarkEnd w:id="25"/>
     </w:p>
     <w:p>
       <w:pPr>
@@ -4149,14 +4160,14 @@
         </w:tabs>
         <w:ind w:left="1170" w:hanging="1170"/>
       </w:pPr>
-      <w:bookmarkStart w:id="27" w:name="_Toc388539027"/>
+      <w:bookmarkStart w:id="26" w:name="_Toc388539027"/>
       <w:r>
         <w:t>SpinU</w:t>
       </w:r>
       <w:r>
         <w:t>pClimateTimeSeries</w:t>
       </w:r>
-      <w:bookmarkEnd w:id="27"/>
+      <w:bookmarkEnd w:id="26"/>
     </w:p>
     <w:p>
       <w:pPr>
@@ -4192,14 +4203,14 @@
         </w:tabs>
         <w:ind w:left="1170" w:hanging="1170"/>
       </w:pPr>
-      <w:bookmarkStart w:id="28" w:name="_Toc388539028"/>
+      <w:bookmarkStart w:id="27" w:name="_Toc388539028"/>
       <w:r>
         <w:t>SpinU</w:t>
       </w:r>
       <w:r>
         <w:t>pClimateFile</w:t>
       </w:r>
-      <w:bookmarkEnd w:id="28"/>
+      <w:bookmarkEnd w:id="27"/>
     </w:p>
     <w:p>
       <w:pPr>
@@ -4218,14 +4229,14 @@
         </w:tabs>
         <w:ind w:left="1170" w:hanging="1170"/>
       </w:pPr>
-      <w:bookmarkStart w:id="29" w:name="_Toc388539029"/>
+      <w:bookmarkStart w:id="28" w:name="_Toc388539029"/>
       <w:r>
         <w:t>SpinU</w:t>
       </w:r>
       <w:r>
         <w:t>pClimateFileFormat</w:t>
       </w:r>
-      <w:bookmarkEnd w:id="29"/>
+      <w:bookmarkEnd w:id="28"/>
     </w:p>
     <w:p>
       <w:pPr>
@@ -4267,23 +4278,23 @@
       <w:pPr>
         <w:pStyle w:val="Heading1"/>
       </w:pPr>
-      <w:bookmarkStart w:id="30" w:name="_Toc388539030"/>
+      <w:bookmarkStart w:id="29" w:name="_Toc388539030"/>
       <w:r>
         <w:lastRenderedPageBreak/>
         <w:t>Climate Input Files</w:t>
       </w:r>
-      <w:bookmarkEnd w:id="30"/>
-    </w:p>
+      <w:bookmarkEnd w:id="29"/>
+    </w:p>
+    <w:bookmarkEnd w:id="18"/>
     <w:bookmarkEnd w:id="19"/>
     <w:bookmarkEnd w:id="20"/>
-    <w:bookmarkEnd w:id="21"/>
     <w:p>
       <w:pPr>
         <w:pStyle w:val="textbody"/>
       </w:pPr>
     </w:p>
     <w:p>
-      <w:bookmarkStart w:id="31" w:name="_Toc112490864"/>
+      <w:bookmarkStart w:id="30" w:name="_Toc112490864"/>
       <w:r>
         <w:t xml:space="preserve">The USGS-GDP </w:t>
       </w:r>
@@ -4685,12 +4696,12 @@
       <w:pPr>
         <w:pStyle w:val="Heading1"/>
       </w:pPr>
-      <w:bookmarkStart w:id="32" w:name="_Toc388539031"/>
+      <w:bookmarkStart w:id="31" w:name="_Toc388539031"/>
       <w:r>
         <w:lastRenderedPageBreak/>
         <w:t>Climate Output Files</w:t>
       </w:r>
-      <w:bookmarkEnd w:id="32"/>
+      <w:bookmarkEnd w:id="31"/>
     </w:p>
     <w:p/>
     <w:p>
@@ -4701,12 +4712,25 @@
         <w:t>h</w:t>
       </w:r>
       <w:r>
-        <w:t>ere will now be four output files that contain climate data.  These files are described below</w:t>
-      </w:r>
-      <w:r>
-        <w:t>; metadata files are included with a download of Century Extension 3.1 that describe all the parameters included in these files.</w:t>
-      </w:r>
-    </w:p>
+        <w:t xml:space="preserve">ere will now be four output files that contain climate data.  </w:t>
+      </w:r>
+      <w:r>
+        <w:t>A brief description of the</w:t>
+      </w:r>
+      <w:r>
+        <w:t xml:space="preserve"> files </w:t>
+      </w:r>
+      <w:r>
+        <w:t>is</w:t>
+      </w:r>
+      <w:r>
+        <w:t xml:space="preserve"> below</w:t>
+      </w:r>
+      <w:r>
+        <w:t xml:space="preserve">. </w:t>
+      </w:r>
+    </w:p>
+    <w:p/>
     <w:p>
       <w:pPr>
         <w:pStyle w:val="Heading2"/>
@@ -4716,11 +4740,11 @@
         </w:tabs>
         <w:ind w:left="1170" w:hanging="1170"/>
       </w:pPr>
-      <w:bookmarkStart w:id="33" w:name="_Toc388539032"/>
+      <w:bookmarkStart w:id="32" w:name="_Toc388539032"/>
       <w:r>
         <w:t>Climate-spinup-input.csv</w:t>
       </w:r>
-      <w:bookmarkEnd w:id="33"/>
+      <w:bookmarkEnd w:id="32"/>
     </w:p>
     <w:p/>
     <w:p>
@@ -4737,6 +4761,88 @@
         <w:t xml:space="preserve">  </w:t>
       </w:r>
     </w:p>
+    <w:p>
+      <w:r>
+        <w:t xml:space="preserve">For a detailed description of each parameter in </w:t>
+      </w:r>
+      <w:r>
+        <w:t>the output file</w:t>
+      </w:r>
+      <w:r>
+        <w:t>, the u</w:t>
+      </w:r>
+      <w:r>
+        <w:t xml:space="preserve">ser should open up the </w:t>
+      </w:r>
+      <w:r>
+        <w:t>Spinup-Input-Log_Metadata</w:t>
+      </w:r>
+      <w:r>
+        <w:t>.xml file</w:t>
+      </w:r>
+      <w:r>
+        <w:t xml:space="preserve"> </w:t>
+      </w:r>
+      <w:r>
+        <w:t>located in the</w:t>
+      </w:r>
+      <w:r>
+        <w:t xml:space="preserve"> </w:t>
+      </w:r>
+      <w:r>
+        <w:t>sub</w:t>
+      </w:r>
+      <w:r>
+        <w:t>folder called Metadata/Climate-Library</w:t>
+      </w:r>
+      <w:r>
+        <w:t>.  The xml file can be opened in any internet browser (e.g. Internet Explorer, see below).</w:t>
+      </w:r>
+    </w:p>
+    <w:p/>
+    <w:p>
+      <w:r>
+        <w:rPr>
+          <w:noProof/>
+        </w:rPr>
+        <w:drawing>
+          <wp:inline distT="0" distB="0" distL="0" distR="0" wp14:anchorId="0770E71B" wp14:editId="115EA68B">
+            <wp:extent cx="5706110" cy="2208530"/>
+            <wp:effectExtent l="0" t="0" r="8890" b="1270"/>
+            <wp:docPr id="2" name="Picture 2"/>
+            <wp:cNvGraphicFramePr>
+              <a:graphicFrameLocks xmlns:a="http://schemas.openxmlformats.org/drawingml/2006/main" noChangeAspect="1"/>
+            </wp:cNvGraphicFramePr>
+            <a:graphic xmlns:a="http://schemas.openxmlformats.org/drawingml/2006/main">
+              <a:graphicData uri="http://schemas.openxmlformats.org/drawingml/2006/picture">
+                <pic:pic xmlns:pic="http://schemas.openxmlformats.org/drawingml/2006/picture">
+                  <pic:nvPicPr>
+                    <pic:cNvPr id="0" name=""/>
+                    <pic:cNvPicPr/>
+                  </pic:nvPicPr>
+                  <pic:blipFill>
+                    <a:blip r:embed="rId12"/>
+                    <a:stretch>
+                      <a:fillRect/>
+                    </a:stretch>
+                  </pic:blipFill>
+                  <pic:spPr>
+                    <a:xfrm>
+                      <a:off x="0" y="0"/>
+                      <a:ext cx="5706110" cy="2208530"/>
+                    </a:xfrm>
+                    <a:prstGeom prst="rect">
+                      <a:avLst/>
+                    </a:prstGeom>
+                  </pic:spPr>
+                </pic:pic>
+              </a:graphicData>
+            </a:graphic>
+          </wp:inline>
+        </w:drawing>
+      </w:r>
+    </w:p>
+    <w:p/>
     <w:p>
       <w:pPr>
         <w:pStyle w:val="Heading2"/>
@@ -4746,11 +4852,11 @@
         </w:tabs>
         <w:ind w:left="1170" w:hanging="1170"/>
       </w:pPr>
-      <w:bookmarkStart w:id="34" w:name="_Toc388539033"/>
+      <w:bookmarkStart w:id="33" w:name="_Toc388539033"/>
       <w:r>
         <w:t>Climate-future-input.csv</w:t>
       </w:r>
-      <w:bookmarkEnd w:id="34"/>
+      <w:bookmarkEnd w:id="33"/>
     </w:p>
     <w:p>
       <w:r>
@@ -4761,6 +4867,24 @@
       </w:r>
       <w:r>
         <w:t xml:space="preserve"> the temperature and precipitation data that was used during the future phase of the model.  This file is useful for making sure that the ClimateFile read in the data properly.</w:t>
+      </w:r>
+      <w:r>
+        <w:t xml:space="preserve">  </w:t>
+      </w:r>
+      <w:r>
+        <w:t xml:space="preserve">For a detailed description of each parameter in </w:t>
+      </w:r>
+      <w:r>
+        <w:t>Climate-future-input.csv</w:t>
+      </w:r>
+      <w:r>
+        <w:t xml:space="preserve">, the user should open up the </w:t>
+      </w:r>
+      <w:r>
+        <w:t>Future-Input-Log_Metadata</w:t>
+      </w:r>
+      <w:r>
+        <w:t>.xml file located in the subfolder called Metadata/Climate-Library.</w:t>
       </w:r>
     </w:p>
     <w:p/>
@@ -4773,11 +4897,15 @@
         </w:tabs>
         <w:ind w:left="1170" w:hanging="1170"/>
       </w:pPr>
-      <w:bookmarkStart w:id="35" w:name="_Toc388539034"/>
-      <w:r>
-        <w:t>Century-succession-log-monthly-log.csv</w:t>
-      </w:r>
-      <w:bookmarkEnd w:id="35"/>
+      <w:bookmarkStart w:id="34" w:name="_Toc388539034"/>
+      <w:r>
+        <w:lastRenderedPageBreak/>
+        <w:t>Century-succession-</w:t>
+      </w:r>
+      <w:r>
+        <w:t>monthly-log.csv</w:t>
+      </w:r>
+      <w:bookmarkEnd w:id="34"/>
     </w:p>
     <w:p>
       <w:r>
@@ -4802,10 +4930,55 @@
         <w:t xml:space="preserve"> for the model run.  </w:t>
       </w:r>
       <w:r>
-        <w:t>This is the output file that was generated in past versions of Century.</w:t>
+        <w:t xml:space="preserve">This is the output file that </w:t>
+      </w:r>
+      <w:r>
+        <w:t>is</w:t>
+      </w:r>
+      <w:r>
+        <w:t xml:space="preserve"> generated </w:t>
+      </w:r>
+      <w:r>
+        <w:t>by</w:t>
+      </w:r>
+      <w:r>
+        <w:t xml:space="preserve"> the </w:t>
+      </w:r>
+      <w:r>
+        <w:t>Century</w:t>
+      </w:r>
+      <w:r>
+        <w:t xml:space="preserve"> Extension</w:t>
+      </w:r>
+      <w:r>
+        <w:t>.</w:t>
       </w:r>
       <w:r>
         <w:t xml:space="preserve">  </w:t>
+      </w:r>
+      <w:r>
+        <w:t xml:space="preserve">For a detailed description of each parameter in </w:t>
+      </w:r>
+      <w:r>
+        <w:t>Century</w:t>
+      </w:r>
+      <w:r>
+        <w:t>-succession-monthly-log</w:t>
+      </w:r>
+      <w:r>
+        <w:t xml:space="preserve">.csv, the user should open up the </w:t>
+      </w:r>
+      <w:r>
+        <w:t>MonthlyLog_Metadata</w:t>
+      </w:r>
+      <w:r>
+        <w:t>.xml file located in the subfolder called Metadata/</w:t>
+      </w:r>
+      <w:r>
+        <w:t>Century-Succession</w:t>
+      </w:r>
+      <w:r>
+        <w:t>.</w:t>
       </w:r>
     </w:p>
     <w:p/>
@@ -4818,7 +4991,7 @@
         </w:tabs>
         <w:ind w:left="1170" w:hanging="1170"/>
       </w:pPr>
-      <w:bookmarkStart w:id="36" w:name="_Toc388539035"/>
+      <w:bookmarkStart w:id="35" w:name="_Toc388539035"/>
       <w:r>
         <w:t>Climate-</w:t>
       </w:r>
@@ -4828,19 +5001,43 @@
       <w:r>
         <w:t>.csv</w:t>
       </w:r>
+      <w:bookmarkEnd w:id="35"/>
+    </w:p>
+    <w:p>
+      <w:r>
+        <w:t xml:space="preserve">This file summarizes several climate parameters (e.g. mean annual temperature, mean annual precipitation, begin growing season) on an annual basis for the model run.  </w:t>
+      </w:r>
+      <w:r>
+        <w:t>For a detailed description of each parameter in Climate-</w:t>
+      </w:r>
+      <w:r>
+        <w:t>annual-log</w:t>
+      </w:r>
+      <w:bookmarkStart w:id="36" w:name="_GoBack"/>
       <w:bookmarkEnd w:id="36"/>
-    </w:p>
-    <w:p>
-      <w:r>
-        <w:t xml:space="preserve">This file summarizes several climate parameters (e.g. mean annual temperature, mean annual precipitation, begin growing season) on an annual basis for the model run.  </w:t>
-      </w:r>
-    </w:p>
+      <w:r>
+        <w:t xml:space="preserve">.csv, the user should open up the </w:t>
+      </w:r>
+      <w:r>
+        <w:t>Annual</w:t>
+      </w:r>
+      <w:r>
+        <w:t>Log_Metadata.xml file located in the subfolder called Metadata/Climate-Library.</w:t>
+      </w:r>
+    </w:p>
+    <w:p/>
+    <w:p/>
     <w:p>
       <w:pPr>
         <w:pStyle w:val="Heading1"/>
+      </w:pPr>
+    </w:p>
+    <w:p>
+      <w:pPr>
+        <w:pStyle w:val="textbody"/>
         <w:sectPr>
-          <w:headerReference w:type="default" r:id="rId12"/>
-          <w:footerReference w:type="default" r:id="rId13"/>
+          <w:headerReference w:type="default" r:id="rId13"/>
+          <w:footerReference w:type="default" r:id="rId14"/>
           <w:pgSz w:w="12240" w:h="15840" w:code="1"/>
           <w:pgMar w:top="1627" w:right="1627" w:bottom="2707" w:left="1627" w:header="936" w:footer="720" w:gutter="0"/>
           <w:pgNumType w:start="1"/>
@@ -4858,7 +5055,7 @@
         <w:lastRenderedPageBreak/>
         <w:t xml:space="preserve">Example </w:t>
       </w:r>
-      <w:bookmarkEnd w:id="31"/>
+      <w:bookmarkEnd w:id="30"/>
       <w:r>
         <w:t>Inputs</w:t>
       </w:r>
@@ -4915,7 +5112,7 @@
                     <pic:cNvPicPr/>
                   </pic:nvPicPr>
                   <pic:blipFill rotWithShape="1">
-                    <a:blip r:embed="rId14"/>
+                    <a:blip r:embed="rId15"/>
                     <a:srcRect l="872" t="3158" b="1"/>
                     <a:stretch/>
                   </pic:blipFill>
@@ -5000,7 +5197,7 @@
                     <pic:cNvPicPr/>
                   </pic:nvPicPr>
                   <pic:blipFill>
-                    <a:blip r:embed="rId15"/>
+                    <a:blip r:embed="rId16"/>
                     <a:stretch>
                       <a:fillRect/>
                     </a:stretch>
@@ -5093,7 +5290,7 @@
         <w:rFonts w:ascii="Arial" w:hAnsi="Arial" w:cs="Arial"/>
         <w:noProof/>
       </w:rPr>
-      <w:t>1</w:t>
+      <w:t>10</w:t>
     </w:r>
     <w:r>
       <w:rPr>
@@ -5168,11 +5365,21 @@
     <w:r>
       <w:t>v</w:t>
     </w:r>
-    <w:fldSimple w:instr=" DOCPROPERTY  &quot;Extension Version&quot;  \* MERGEFORMAT ">
-      <w:r>
-        <w:t>2.0</w:t>
-      </w:r>
-    </w:fldSimple>
+    <w:r>
+      <w:fldChar w:fldCharType="begin"/>
+    </w:r>
+    <w:r>
+      <w:instrText xml:space="preserve"> DOCPROPERTY  "Extension Version"  \* MERGEFORMAT </w:instrText>
+    </w:r>
+    <w:r>
+      <w:fldChar w:fldCharType="separate"/>
+    </w:r>
+    <w:r>
+      <w:t>2.0</w:t>
+    </w:r>
+    <w:r>
+      <w:fldChar w:fldCharType="end"/>
+    </w:r>
     <w:r>
       <w:t xml:space="preserve"> – User Guide</w:t>
     </w:r>
@@ -7777,7 +7984,7 @@
 </file>
 
 <file path=customXml/itemProps1.xml><?xml version="1.0" encoding="utf-8"?>
-<ds:datastoreItem xmlns:ds="http://schemas.openxmlformats.org/officeDocument/2006/customXml" ds:itemID="{752E89D0-10A3-4581-A7F6-1D76F1795C39}">
+<ds:datastoreItem xmlns:ds="http://schemas.openxmlformats.org/officeDocument/2006/customXml" ds:itemID="{000CE8B6-376B-4DD2-84F9-A415D9C5649F}">
   <ds:schemaRefs>
     <ds:schemaRef ds:uri="http://schemas.openxmlformats.org/officeDocument/2006/bibliography"/>
   </ds:schemaRefs>

</xml_diff>

<commit_message>
Minor changes to descriptions of output files.
git-svn-id: http://Marc-PC/svn/Full@1860 85f15e0e-5137-b144-a863-98bd542365a3
</commit_message>
<xml_diff>
--- a/trunk/clmate-generator-library/trunk/deploy/LANDIS-II Climate Library v1.0 User Guide.docx
+++ b/trunk/clmate-generator-library/trunk/deploy/LANDIS-II Climate Library v1.0 User Guide.docx
@@ -37,6 +37,7 @@
         <w:spacing w:before="0"/>
         <w:outlineLvl w:val="0"/>
       </w:pPr>
+      <w:bookmarkStart w:id="1" w:name="_GoBack"/>
     </w:p>
     <w:p>
       <w:pPr>
@@ -45,6 +46,7 @@
         <w:outlineLvl w:val="0"/>
       </w:pPr>
     </w:p>
+    <w:bookmarkEnd w:id="1"/>
     <w:p>
       <w:pPr>
         <w:pStyle w:val="titleline1"/>
@@ -61,8 +63,8 @@
       <w:r>
         <w:t>L</w:t>
       </w:r>
-      <w:bookmarkStart w:id="1" w:name="_Ref140059390"/>
-      <w:bookmarkEnd w:id="1"/>
+      <w:bookmarkStart w:id="2" w:name="_Ref140059390"/>
+      <w:bookmarkEnd w:id="2"/>
       <w:r>
         <w:t xml:space="preserve">ANDIS-II </w:t>
       </w:r>
@@ -79,27 +81,14 @@
       <w:r>
         <w:t>v</w:t>
       </w:r>
-      <w:r>
-        <w:fldChar w:fldCharType="begin"/>
-      </w:r>
-      <w:r>
-        <w:instrText xml:space="preserve"> DOCPROPERTY  "Extension Version"  \* MERGEFORMAT </w:instrText>
-      </w:r>
-      <w:r>
-        <w:fldChar w:fldCharType="separate"/>
-      </w:r>
-      <w:r>
-        <w:rPr>
-          <w:rStyle w:val="titleline1Char"/>
-        </w:rPr>
-        <w:t>1</w:t>
-      </w:r>
-      <w:r>
-        <w:rPr>
-          <w:rStyle w:val="titleline1Char"/>
-        </w:rPr>
-        <w:fldChar w:fldCharType="end"/>
-      </w:r>
+      <w:fldSimple w:instr=" DOCPROPERTY  &quot;Extension Version&quot;  \* MERGEFORMAT ">
+        <w:r>
+          <w:rPr>
+            <w:rStyle w:val="titleline1Char"/>
+          </w:rPr>
+          <w:t>1</w:t>
+        </w:r>
+      </w:fldSimple>
     </w:p>
     <w:p>
       <w:pPr>
@@ -169,7 +158,7 @@
         <w:rPr>
           <w:noProof/>
         </w:rPr>
-        <w:t>May 26, 2014</w:t>
+        <w:t>July 1, 2014</w:t>
       </w:r>
       <w:r>
         <w:rPr>
@@ -223,7 +212,7 @@
         <w:t>Table of Contents</w:t>
       </w:r>
     </w:p>
-    <w:bookmarkStart w:id="2" w:name="_Toc101616050"/>
+    <w:bookmarkStart w:id="3" w:name="_Toc101616050"/>
     <w:bookmarkEnd w:id="0"/>
     <w:p>
       <w:pPr>
@@ -2952,12 +2941,12 @@
         <w:lastRenderedPageBreak/>
         <w:fldChar w:fldCharType="end"/>
       </w:r>
-      <w:bookmarkStart w:id="3" w:name="_Toc388539009"/>
+      <w:bookmarkStart w:id="4" w:name="_Toc388539009"/>
       <w:r>
         <w:t>Introduction</w:t>
       </w:r>
-      <w:bookmarkEnd w:id="2"/>
       <w:bookmarkEnd w:id="3"/>
+      <w:bookmarkEnd w:id="4"/>
     </w:p>
     <w:p>
       <w:pPr>
@@ -3027,7 +3016,7 @@
         <w:pStyle w:val="Heading2"/>
         <w:ind w:left="1170" w:hanging="1170"/>
       </w:pPr>
-      <w:bookmarkStart w:id="4" w:name="_Toc388539010"/>
+      <w:bookmarkStart w:id="5" w:name="_Toc388539010"/>
       <w:r>
         <w:t xml:space="preserve">Interface between </w:t>
       </w:r>
@@ -3037,7 +3026,7 @@
       <w:r>
         <w:t>and Climate Library</w:t>
       </w:r>
-      <w:bookmarkEnd w:id="4"/>
+      <w:bookmarkEnd w:id="5"/>
     </w:p>
     <w:p>
       <w:pPr>
@@ -3164,13 +3153,13 @@
         </w:tabs>
         <w:ind w:left="0" w:firstLine="0"/>
       </w:pPr>
-      <w:bookmarkStart w:id="5" w:name="_Toc127846704"/>
-      <w:bookmarkStart w:id="6" w:name="_Toc388539011"/>
+      <w:bookmarkStart w:id="6" w:name="_Toc127846704"/>
+      <w:bookmarkStart w:id="7" w:name="_Toc388539011"/>
       <w:r>
         <w:t>Acknowledgments</w:t>
       </w:r>
-      <w:bookmarkEnd w:id="5"/>
       <w:bookmarkEnd w:id="6"/>
+      <w:bookmarkEnd w:id="7"/>
     </w:p>
     <w:p>
       <w:pPr>
@@ -3196,7 +3185,7 @@
       <w:pPr>
         <w:pStyle w:val="Heading1"/>
       </w:pPr>
-      <w:bookmarkStart w:id="7" w:name="_Toc388539012"/>
+      <w:bookmarkStart w:id="8" w:name="_Toc388539012"/>
       <w:r>
         <w:lastRenderedPageBreak/>
         <w:t>Climate Library</w:t>
@@ -3210,7 +3199,7 @@
       <w:r>
         <w:t xml:space="preserve"> File</w:t>
       </w:r>
-      <w:bookmarkEnd w:id="7"/>
+      <w:bookmarkEnd w:id="8"/>
     </w:p>
     <w:p>
       <w:pPr>
@@ -3263,13 +3252,13 @@
         </w:tabs>
         <w:ind w:left="1170" w:hanging="1170"/>
       </w:pPr>
-      <w:bookmarkStart w:id="8" w:name="_Toc112490865"/>
-      <w:bookmarkStart w:id="9" w:name="_Toc388539013"/>
+      <w:bookmarkStart w:id="9" w:name="_Toc112490865"/>
+      <w:bookmarkStart w:id="10" w:name="_Toc388539013"/>
       <w:r>
         <w:t>LandisData</w:t>
       </w:r>
-      <w:bookmarkEnd w:id="8"/>
       <w:bookmarkEnd w:id="9"/>
+      <w:bookmarkEnd w:id="10"/>
     </w:p>
     <w:p>
       <w:pPr>
@@ -3300,7 +3289,7 @@
         </w:tabs>
         <w:ind w:left="1170" w:hanging="1170"/>
       </w:pPr>
-      <w:bookmarkStart w:id="10" w:name="_Toc388539014"/>
+      <w:bookmarkStart w:id="11" w:name="_Toc388539014"/>
       <w:r>
         <w:t>ClimateTimeSeries (Future</w:t>
       </w:r>
@@ -3316,7 +3305,7 @@
       <w:r>
         <w:t>ata)</w:t>
       </w:r>
-      <w:bookmarkEnd w:id="10"/>
+      <w:bookmarkEnd w:id="11"/>
     </w:p>
     <w:p>
       <w:pPr>
@@ -3370,11 +3359,11 @@
         </w:tabs>
         <w:ind w:hanging="2250"/>
       </w:pPr>
-      <w:bookmarkStart w:id="11" w:name="_Toc388539015"/>
+      <w:bookmarkStart w:id="12" w:name="_Toc388539015"/>
       <w:r>
         <w:t>Monthly_AverageAllYears</w:t>
       </w:r>
-      <w:bookmarkEnd w:id="11"/>
+      <w:bookmarkEnd w:id="12"/>
     </w:p>
     <w:p>
       <w:pPr>
@@ -3471,11 +3460,11 @@
         </w:tabs>
         <w:ind w:hanging="2250"/>
       </w:pPr>
-      <w:bookmarkStart w:id="12" w:name="_Toc388539016"/>
+      <w:bookmarkStart w:id="13" w:name="_Toc388539016"/>
       <w:r>
         <w:t>Monthly_RandomYear</w:t>
       </w:r>
-      <w:bookmarkEnd w:id="12"/>
+      <w:bookmarkEnd w:id="13"/>
     </w:p>
     <w:p>
       <w:pPr>
@@ -3524,12 +3513,12 @@
         </w:tabs>
         <w:ind w:hanging="2250"/>
       </w:pPr>
-      <w:bookmarkStart w:id="13" w:name="_Toc388539017"/>
+      <w:bookmarkStart w:id="14" w:name="_Toc388539017"/>
       <w:r>
         <w:lastRenderedPageBreak/>
         <w:t>Monthly_SequencedYears</w:t>
       </w:r>
-      <w:bookmarkEnd w:id="13"/>
+      <w:bookmarkEnd w:id="14"/>
     </w:p>
     <w:p>
       <w:pPr>
@@ -3599,11 +3588,11 @@
         </w:tabs>
         <w:ind w:hanging="2250"/>
       </w:pPr>
-      <w:bookmarkStart w:id="14" w:name="_Toc388539018"/>
+      <w:bookmarkStart w:id="15" w:name="_Toc388539018"/>
       <w:r>
         <w:t>Daily_AverageAllYears</w:t>
       </w:r>
-      <w:bookmarkEnd w:id="14"/>
+      <w:bookmarkEnd w:id="15"/>
     </w:p>
     <w:p>
       <w:pPr>
@@ -3717,11 +3706,11 @@
         </w:tabs>
         <w:ind w:hanging="2250"/>
       </w:pPr>
-      <w:bookmarkStart w:id="15" w:name="_Toc388539019"/>
+      <w:bookmarkStart w:id="16" w:name="_Toc388539019"/>
       <w:r>
         <w:t>Daily_RandomYear</w:t>
       </w:r>
-      <w:bookmarkEnd w:id="15"/>
+      <w:bookmarkEnd w:id="16"/>
     </w:p>
     <w:p>
       <w:pPr>
@@ -3783,11 +3772,11 @@
         </w:tabs>
         <w:ind w:hanging="2250"/>
       </w:pPr>
-      <w:bookmarkStart w:id="16" w:name="_Toc388539020"/>
+      <w:bookmarkStart w:id="17" w:name="_Toc388539020"/>
       <w:r>
         <w:t>Daily_SequencedYears</w:t>
       </w:r>
-      <w:bookmarkEnd w:id="16"/>
+      <w:bookmarkEnd w:id="17"/>
     </w:p>
     <w:p>
       <w:pPr>
@@ -3854,19 +3843,19 @@
         </w:tabs>
         <w:ind w:left="1170" w:hanging="1170"/>
       </w:pPr>
-      <w:bookmarkStart w:id="17" w:name="_Toc388539021"/>
+      <w:bookmarkStart w:id="18" w:name="_Toc388539021"/>
       <w:r>
         <w:t>ClimateFile</w:t>
       </w:r>
-      <w:bookmarkEnd w:id="17"/>
+      <w:bookmarkEnd w:id="18"/>
     </w:p>
     <w:p>
       <w:pPr>
         <w:pStyle w:val="textbody"/>
       </w:pPr>
-      <w:bookmarkStart w:id="18" w:name="_Toc107735768"/>
-      <w:bookmarkStart w:id="19" w:name="_Toc112490868"/>
-      <w:bookmarkStart w:id="20" w:name="_Ref140207509"/>
+      <w:bookmarkStart w:id="19" w:name="_Toc107735768"/>
+      <w:bookmarkStart w:id="20" w:name="_Toc112490868"/>
+      <w:bookmarkStart w:id="21" w:name="_Ref140207509"/>
       <w:r>
         <w:t>This parameter references</w:t>
       </w:r>
@@ -3886,11 +3875,11 @@
         </w:tabs>
         <w:ind w:left="1170" w:hanging="1170"/>
       </w:pPr>
-      <w:bookmarkStart w:id="21" w:name="_Toc388539022"/>
+      <w:bookmarkStart w:id="22" w:name="_Toc388539022"/>
       <w:r>
         <w:t>ClimateFileFormat</w:t>
       </w:r>
-      <w:bookmarkEnd w:id="21"/>
+      <w:bookmarkEnd w:id="22"/>
     </w:p>
     <w:p>
       <w:pPr>
@@ -3942,11 +3931,11 @@
         </w:tabs>
         <w:ind w:hanging="2250"/>
       </w:pPr>
-      <w:bookmarkStart w:id="22" w:name="_Toc388539023"/>
+      <w:bookmarkStart w:id="23" w:name="_Toc388539023"/>
       <w:r>
         <w:t>Monthly_Temp-C_Precip-mmMonth</w:t>
       </w:r>
-      <w:bookmarkEnd w:id="22"/>
+      <w:bookmarkEnd w:id="23"/>
     </w:p>
     <w:p>
       <w:pPr>
@@ -4003,11 +3992,11 @@
         </w:tabs>
         <w:ind w:hanging="2250"/>
       </w:pPr>
-      <w:bookmarkStart w:id="23" w:name="_Toc388539024"/>
+      <w:bookmarkStart w:id="24" w:name="_Toc388539024"/>
       <w:r>
         <w:t>Monthly_Temp-K_Precip-mmSec</w:t>
       </w:r>
-      <w:bookmarkEnd w:id="23"/>
+      <w:bookmarkEnd w:id="24"/>
     </w:p>
     <w:p>
       <w:pPr>
@@ -4061,11 +4050,11 @@
         </w:tabs>
         <w:ind w:hanging="2250"/>
       </w:pPr>
-      <w:bookmarkStart w:id="24" w:name="_Toc388539025"/>
+      <w:bookmarkStart w:id="25" w:name="_Toc388539025"/>
       <w:r>
         <w:t>Daily_Temp-C_Precip-mmDay</w:t>
       </w:r>
-      <w:bookmarkEnd w:id="24"/>
+      <w:bookmarkEnd w:id="25"/>
     </w:p>
     <w:p>
       <w:pPr>
@@ -4101,12 +4090,12 @@
         </w:tabs>
         <w:ind w:hanging="2250"/>
       </w:pPr>
-      <w:bookmarkStart w:id="25" w:name="_Toc388539026"/>
+      <w:bookmarkStart w:id="26" w:name="_Toc388539026"/>
       <w:r>
         <w:lastRenderedPageBreak/>
         <w:t>Daily_Temp-K_Precip-mmSec</w:t>
       </w:r>
-      <w:bookmarkEnd w:id="25"/>
+      <w:bookmarkEnd w:id="26"/>
     </w:p>
     <w:p>
       <w:pPr>
@@ -4160,14 +4149,14 @@
         </w:tabs>
         <w:ind w:left="1170" w:hanging="1170"/>
       </w:pPr>
-      <w:bookmarkStart w:id="26" w:name="_Toc388539027"/>
+      <w:bookmarkStart w:id="27" w:name="_Toc388539027"/>
       <w:r>
         <w:t>SpinU</w:t>
       </w:r>
       <w:r>
         <w:t>pClimateTimeSeries</w:t>
       </w:r>
-      <w:bookmarkEnd w:id="26"/>
+      <w:bookmarkEnd w:id="27"/>
     </w:p>
     <w:p>
       <w:pPr>
@@ -4203,14 +4192,14 @@
         </w:tabs>
         <w:ind w:left="1170" w:hanging="1170"/>
       </w:pPr>
-      <w:bookmarkStart w:id="27" w:name="_Toc388539028"/>
+      <w:bookmarkStart w:id="28" w:name="_Toc388539028"/>
       <w:r>
         <w:t>SpinU</w:t>
       </w:r>
       <w:r>
         <w:t>pClimateFile</w:t>
       </w:r>
-      <w:bookmarkEnd w:id="27"/>
+      <w:bookmarkEnd w:id="28"/>
     </w:p>
     <w:p>
       <w:pPr>
@@ -4229,14 +4218,14 @@
         </w:tabs>
         <w:ind w:left="1170" w:hanging="1170"/>
       </w:pPr>
-      <w:bookmarkStart w:id="28" w:name="_Toc388539029"/>
+      <w:bookmarkStart w:id="29" w:name="_Toc388539029"/>
       <w:r>
         <w:t>SpinU</w:t>
       </w:r>
       <w:r>
         <w:t>pClimateFileFormat</w:t>
       </w:r>
-      <w:bookmarkEnd w:id="28"/>
+      <w:bookmarkEnd w:id="29"/>
     </w:p>
     <w:p>
       <w:pPr>
@@ -4278,23 +4267,23 @@
       <w:pPr>
         <w:pStyle w:val="Heading1"/>
       </w:pPr>
-      <w:bookmarkStart w:id="29" w:name="_Toc388539030"/>
+      <w:bookmarkStart w:id="30" w:name="_Toc388539030"/>
       <w:r>
         <w:lastRenderedPageBreak/>
         <w:t>Climate Input Files</w:t>
       </w:r>
-      <w:bookmarkEnd w:id="29"/>
-    </w:p>
-    <w:bookmarkEnd w:id="18"/>
+      <w:bookmarkEnd w:id="30"/>
+    </w:p>
     <w:bookmarkEnd w:id="19"/>
     <w:bookmarkEnd w:id="20"/>
+    <w:bookmarkEnd w:id="21"/>
     <w:p>
       <w:pPr>
         <w:pStyle w:val="textbody"/>
       </w:pPr>
     </w:p>
     <w:p>
-      <w:bookmarkStart w:id="30" w:name="_Toc112490864"/>
+      <w:bookmarkStart w:id="31" w:name="_Toc112490864"/>
       <w:r>
         <w:t xml:space="preserve">The USGS-GDP </w:t>
       </w:r>
@@ -4696,12 +4685,12 @@
       <w:pPr>
         <w:pStyle w:val="Heading1"/>
       </w:pPr>
-      <w:bookmarkStart w:id="31" w:name="_Toc388539031"/>
+      <w:bookmarkStart w:id="32" w:name="_Toc388539031"/>
       <w:r>
         <w:lastRenderedPageBreak/>
         <w:t>Climate Output Files</w:t>
       </w:r>
-      <w:bookmarkEnd w:id="31"/>
+      <w:bookmarkEnd w:id="32"/>
     </w:p>
     <w:p/>
     <w:p>
@@ -4740,11 +4729,11 @@
         </w:tabs>
         <w:ind w:left="1170" w:hanging="1170"/>
       </w:pPr>
-      <w:bookmarkStart w:id="32" w:name="_Toc388539032"/>
+      <w:bookmarkStart w:id="33" w:name="_Toc388539032"/>
       <w:r>
         <w:t>Climate-spinup-input.csv</w:t>
       </w:r>
-      <w:bookmarkEnd w:id="32"/>
+      <w:bookmarkEnd w:id="33"/>
     </w:p>
     <w:p/>
     <w:p>
@@ -4755,49 +4744,222 @@
         <w:t>lists</w:t>
       </w:r>
       <w:r>
-        <w:t xml:space="preserve"> the temperature and precipitation data that was used during the spin-up phase of the model.  This file is useful for making sure that the ClimateFile read in the data properly.</w:t>
+        <w:t xml:space="preserve"> the temperature and precipitation data that was used during the spin-up phase of the model.  This file is u</w:t>
+      </w:r>
+      <w:r>
+        <w:t>seful for making sure that the climate f</w:t>
+      </w:r>
+      <w:r>
+        <w:t xml:space="preserve">ile </w:t>
+      </w:r>
+      <w:r>
+        <w:t>was read in properly</w:t>
+      </w:r>
+      <w:r>
+        <w:t>.</w:t>
       </w:r>
       <w:r>
         <w:t xml:space="preserve">  </w:t>
       </w:r>
     </w:p>
-    <w:p>
-      <w:r>
-        <w:t xml:space="preserve">For a detailed description of each parameter in </w:t>
-      </w:r>
-      <w:r>
-        <w:t>the output file</w:t>
-      </w:r>
-      <w:r>
-        <w:t>, the u</w:t>
-      </w:r>
-      <w:r>
-        <w:t xml:space="preserve">ser should open up the </w:t>
-      </w:r>
-      <w:r>
-        <w:t>Spinup-Input-Log_Metadata</w:t>
-      </w:r>
-      <w:r>
-        <w:t>.xml file</w:t>
+    <w:p/>
+    <w:p>
+      <w:pPr>
+        <w:rPr>
+          <w:b/>
+          <w:i/>
+        </w:rPr>
+      </w:pPr>
+      <w:r>
+        <w:rPr>
+          <w:b/>
+          <w:i/>
+        </w:rPr>
+        <w:t xml:space="preserve">Note: The </w:t>
+      </w:r>
+      <w:r>
+        <w:rPr>
+          <w:b/>
+          <w:i/>
+        </w:rPr>
+        <w:t>time step in the Climate-spinup-input.csv file corresponds to the time step in the input file.  For example, if you use daily data as your input, then the timestep in the Climate-spinup-input.csv will be daily as well.</w:t>
+      </w:r>
+    </w:p>
+    <w:p>
+      <w:pPr>
+        <w:rPr>
+          <w:b/>
+          <w:i/>
+        </w:rPr>
+      </w:pPr>
+    </w:p>
+    <w:p>
+      <w:r>
+        <w:t>For a detailed description of each parameter in the output file, the user should open up the Spinup-Input-Log_Metadata.xml file located in the subfolder called Metadata/Climate-Library.  The xml file can be opened in any internet browser (e.g. Internet Explorer, see below).</w:t>
+      </w:r>
+    </w:p>
+    <w:p/>
+    <w:p>
+      <w:r>
+        <w:rPr>
+          <w:noProof/>
+        </w:rPr>
+        <w:drawing>
+          <wp:inline distT="0" distB="0" distL="0" distR="0" wp14:anchorId="75D4A039" wp14:editId="7913A0B7">
+            <wp:extent cx="5706110" cy="2208530"/>
+            <wp:effectExtent l="0" t="0" r="8890" b="1270"/>
+            <wp:docPr id="5" name="Picture 5"/>
+            <wp:cNvGraphicFramePr>
+              <a:graphicFrameLocks xmlns:a="http://schemas.openxmlformats.org/drawingml/2006/main" noChangeAspect="1"/>
+            </wp:cNvGraphicFramePr>
+            <a:graphic xmlns:a="http://schemas.openxmlformats.org/drawingml/2006/main">
+              <a:graphicData uri="http://schemas.openxmlformats.org/drawingml/2006/picture">
+                <pic:pic xmlns:pic="http://schemas.openxmlformats.org/drawingml/2006/picture">
+                  <pic:nvPicPr>
+                    <pic:cNvPr id="0" name=""/>
+                    <pic:cNvPicPr/>
+                  </pic:nvPicPr>
+                  <pic:blipFill>
+                    <a:blip r:embed="rId12"/>
+                    <a:stretch>
+                      <a:fillRect/>
+                    </a:stretch>
+                  </pic:blipFill>
+                  <pic:spPr>
+                    <a:xfrm>
+                      <a:off x="0" y="0"/>
+                      <a:ext cx="5706110" cy="2208530"/>
+                    </a:xfrm>
+                    <a:prstGeom prst="rect">
+                      <a:avLst/>
+                    </a:prstGeom>
+                  </pic:spPr>
+                </pic:pic>
+              </a:graphicData>
+            </a:graphic>
+          </wp:inline>
+        </w:drawing>
+      </w:r>
+    </w:p>
+    <w:p/>
+    <w:p/>
+    <w:p/>
+    <w:p>
+      <w:pPr>
+        <w:pStyle w:val="Heading2"/>
+        <w:tabs>
+          <w:tab w:val="clear" w:pos="2016"/>
+          <w:tab w:val="num" w:pos="450"/>
+        </w:tabs>
+        <w:ind w:left="1170" w:hanging="1170"/>
+      </w:pPr>
+      <w:bookmarkStart w:id="34" w:name="_Toc388539033"/>
+      <w:r>
+        <w:lastRenderedPageBreak/>
+        <w:t>Climate-future-input.csv</w:t>
+      </w:r>
+      <w:bookmarkEnd w:id="34"/>
+    </w:p>
+    <w:p>
+      <w:r>
+        <w:t xml:space="preserve">This file </w:t>
+      </w:r>
+      <w:r>
+        <w:t>lists</w:t>
+      </w:r>
+      <w:r>
+        <w:t xml:space="preserve"> the temperature and precipitation data that was used during the future phase of the model.  This file is useful for making sure that the ClimateFile read in the data properly.</w:t>
+      </w:r>
+      <w:r>
+        <w:t xml:space="preserve">  For a detailed description of each parameter in Climate-future-input.csv, the user should open up the Future-Input-Log_Metadata.xml file located in the subfolder called Metadata/Climate-Library.</w:t>
+      </w:r>
+    </w:p>
+    <w:p/>
+    <w:p>
+      <w:pPr>
+        <w:pStyle w:val="Heading2"/>
+        <w:tabs>
+          <w:tab w:val="clear" w:pos="2016"/>
+          <w:tab w:val="num" w:pos="450"/>
+        </w:tabs>
+        <w:ind w:left="1170" w:hanging="1170"/>
+      </w:pPr>
+      <w:bookmarkStart w:id="35" w:name="_Toc388539034"/>
+      <w:r>
+        <w:t>Century-succession-</w:t>
+      </w:r>
+      <w:r>
+        <w:t>monthly-log.csv</w:t>
+      </w:r>
+      <w:bookmarkEnd w:id="35"/>
+    </w:p>
+    <w:p>
+      <w:r>
+        <w:t>T</w:t>
+      </w:r>
+      <w:r>
+        <w:t xml:space="preserve">his file </w:t>
+      </w:r>
+      <w:r>
+        <w:t>summarizes the temper</w:t>
+      </w:r>
+      <w:r>
+        <w:t>ature and precipitatio</w:t>
+      </w:r>
+      <w:r>
+        <w:t>n data</w:t>
+      </w:r>
+      <w:r>
+        <w:t xml:space="preserve"> on a monthly basis</w:t>
+      </w:r>
+      <w:r>
+        <w:t xml:space="preserve"> for the model run.  </w:t>
+      </w:r>
+      <w:r>
+        <w:t xml:space="preserve">This is the output file that </w:t>
+      </w:r>
+      <w:r>
+        <w:t>is</w:t>
+      </w:r>
+      <w:r>
+        <w:t xml:space="preserve"> generated </w:t>
+      </w:r>
+      <w:r>
+        <w:t>by</w:t>
+      </w:r>
+      <w:r>
+        <w:t xml:space="preserve"> the </w:t>
+      </w:r>
+      <w:r>
+        <w:t>Century</w:t>
+      </w:r>
+      <w:r>
+        <w:t xml:space="preserve"> Extension</w:t>
+      </w:r>
+      <w:r>
+        <w:t>.</w:t>
+      </w:r>
+      <w:r>
+        <w:t xml:space="preserve">  </w:t>
+      </w:r>
+      <w:r>
+        <w:t>For a detailed description of each parameter in Century</w:t>
+      </w:r>
+      <w:r>
+        <w:t>-succession-monthly-log</w:t>
+      </w:r>
+      <w:r>
+        <w:t xml:space="preserve">.csv, the user should open up the </w:t>
+      </w:r>
+      <w:r>
+        <w:t>MonthlyLog_Metadata</w:t>
+      </w:r>
+      <w:r>
+        <w:t>.xml file located in the subfolder called Metadata/Century-Succession.</w:t>
       </w:r>
       <w:r>
         <w:t xml:space="preserve"> </w:t>
       </w:r>
-      <w:r>
-        <w:t>located in the</w:t>
-      </w:r>
-      <w:r>
-        <w:t xml:space="preserve"> </w:t>
-      </w:r>
-      <w:r>
-        <w:t>sub</w:t>
-      </w:r>
-      <w:r>
-        <w:t>folder called Metadata/Climate-Library</w:t>
-      </w:r>
-      <w:r>
-        <w:t>.  The xml file can be opened in any internet browser (e.g. Internet Explorer, see below).</w:t>
-      </w:r>
     </w:p>
     <w:p/>
     <w:p>
@@ -4806,7 +4968,7 @@
           <w:noProof/>
         </w:rPr>
         <w:drawing>
-          <wp:inline distT="0" distB="0" distL="0" distR="0" wp14:anchorId="0770E71B" wp14:editId="115EA68B">
+          <wp:inline distT="0" distB="0" distL="0" distR="0" wp14:anchorId="01098FFC" wp14:editId="66E561A1">
             <wp:extent cx="5706110" cy="2208530"/>
             <wp:effectExtent l="0" t="0" r="8890" b="1270"/>
             <wp:docPr id="2" name="Picture 2"/>
@@ -4852,189 +5014,40 @@
         </w:tabs>
         <w:ind w:left="1170" w:hanging="1170"/>
       </w:pPr>
-      <w:bookmarkStart w:id="33" w:name="_Toc388539033"/>
-      <w:r>
-        <w:t>Climate-future-input.csv</w:t>
-      </w:r>
-      <w:bookmarkEnd w:id="33"/>
-    </w:p>
-    <w:p>
-      <w:r>
-        <w:t xml:space="preserve">This file </w:t>
-      </w:r>
-      <w:r>
-        <w:t>lists</w:t>
-      </w:r>
-      <w:r>
-        <w:t xml:space="preserve"> the temperature and precipitation data that was used during the future phase of the model.  This file is useful for making sure that the ClimateFile read in the data properly.</w:t>
-      </w:r>
-      <w:r>
-        <w:t xml:space="preserve">  </w:t>
-      </w:r>
-      <w:r>
-        <w:t xml:space="preserve">For a detailed description of each parameter in </w:t>
-      </w:r>
-      <w:r>
-        <w:t>Climate-future-input.csv</w:t>
-      </w:r>
-      <w:r>
-        <w:t xml:space="preserve">, the user should open up the </w:t>
-      </w:r>
-      <w:r>
-        <w:t>Future-Input-Log_Metadata</w:t>
-      </w:r>
-      <w:r>
-        <w:t>.xml file located in the subfolder called Metadata/Climate-Library.</w:t>
+      <w:bookmarkStart w:id="36" w:name="_Toc388539035"/>
+      <w:r>
+        <w:t>Climate-</w:t>
+      </w:r>
+      <w:r>
+        <w:t>annual-log</w:t>
+      </w:r>
+      <w:r>
+        <w:t>.csv</w:t>
+      </w:r>
+      <w:bookmarkEnd w:id="36"/>
+    </w:p>
+    <w:p>
+      <w:r>
+        <w:t xml:space="preserve">This file summarizes several climate parameters (e.g. mean annual temperature, mean annual precipitation, begin growing season) on an annual basis for the model run.  </w:t>
+      </w:r>
+      <w:r>
+        <w:t>For a detailed description of each parameter in Climate-</w:t>
+      </w:r>
+      <w:r>
+        <w:t>annual-log</w:t>
+      </w:r>
+      <w:r>
+        <w:t>.csv, the user should open up the AnnualLog_Metadata.xml file located in the subfolder called Metadata/Climate-Library.</w:t>
       </w:r>
     </w:p>
     <w:p/>
     <w:p>
       <w:pPr>
-        <w:pStyle w:val="Heading2"/>
-        <w:tabs>
-          <w:tab w:val="clear" w:pos="2016"/>
-          <w:tab w:val="num" w:pos="450"/>
-        </w:tabs>
-        <w:ind w:left="1170" w:hanging="1170"/>
-      </w:pPr>
-      <w:bookmarkStart w:id="34" w:name="_Toc388539034"/>
-      <w:r>
-        <w:lastRenderedPageBreak/>
-        <w:t>Century-succession-</w:t>
-      </w:r>
-      <w:r>
-        <w:t>monthly-log.csv</w:t>
-      </w:r>
-      <w:bookmarkEnd w:id="34"/>
-    </w:p>
-    <w:p>
-      <w:r>
-        <w:t>T</w:t>
-      </w:r>
-      <w:r>
-        <w:t xml:space="preserve">his file </w:t>
-      </w:r>
-      <w:r>
-        <w:t>summarizes the temper</w:t>
-      </w:r>
-      <w:r>
-        <w:t>ature and precipitatio</w:t>
-      </w:r>
-      <w:r>
-        <w:t>n data</w:t>
-      </w:r>
-      <w:r>
-        <w:t xml:space="preserve"> on a monthly basis</w:t>
-      </w:r>
-      <w:r>
-        <w:t xml:space="preserve"> for the model run.  </w:t>
-      </w:r>
-      <w:r>
-        <w:t xml:space="preserve">This is the output file that </w:t>
-      </w:r>
-      <w:r>
-        <w:t>is</w:t>
-      </w:r>
-      <w:r>
-        <w:t xml:space="preserve"> generated </w:t>
-      </w:r>
-      <w:r>
-        <w:t>by</w:t>
-      </w:r>
-      <w:r>
-        <w:t xml:space="preserve"> the </w:t>
-      </w:r>
-      <w:r>
-        <w:t>Century</w:t>
-      </w:r>
-      <w:r>
-        <w:t xml:space="preserve"> Extension</w:t>
-      </w:r>
-      <w:r>
-        <w:t>.</w:t>
-      </w:r>
-      <w:r>
-        <w:t xml:space="preserve">  </w:t>
-      </w:r>
-      <w:r>
-        <w:t xml:space="preserve">For a detailed description of each parameter in </w:t>
-      </w:r>
-      <w:r>
-        <w:t>Century</w:t>
-      </w:r>
-      <w:r>
-        <w:t>-succession-monthly-log</w:t>
-      </w:r>
-      <w:r>
-        <w:t xml:space="preserve">.csv, the user should open up the </w:t>
-      </w:r>
-      <w:r>
-        <w:t>MonthlyLog_Metadata</w:t>
-      </w:r>
-      <w:r>
-        <w:t>.xml file located in the subfolder called Metadata/</w:t>
-      </w:r>
-      <w:r>
-        <w:t>Century-Succession</w:t>
-      </w:r>
-      <w:r>
-        <w:t>.</w:t>
-      </w:r>
-    </w:p>
-    <w:p/>
-    <w:p>
-      <w:pPr>
-        <w:pStyle w:val="Heading2"/>
-        <w:tabs>
-          <w:tab w:val="clear" w:pos="2016"/>
-          <w:tab w:val="num" w:pos="450"/>
-        </w:tabs>
-        <w:ind w:left="1170" w:hanging="1170"/>
-      </w:pPr>
-      <w:bookmarkStart w:id="35" w:name="_Toc388539035"/>
-      <w:r>
-        <w:t>Climate-</w:t>
-      </w:r>
-      <w:r>
-        <w:t>annual-log</w:t>
-      </w:r>
-      <w:r>
-        <w:t>.csv</w:t>
-      </w:r>
-      <w:bookmarkEnd w:id="35"/>
-    </w:p>
-    <w:p>
-      <w:r>
-        <w:t xml:space="preserve">This file summarizes several climate parameters (e.g. mean annual temperature, mean annual precipitation, begin growing season) on an annual basis for the model run.  </w:t>
-      </w:r>
-      <w:r>
-        <w:t>For a detailed description of each parameter in Climate-</w:t>
-      </w:r>
-      <w:r>
-        <w:t>annual-log</w:t>
-      </w:r>
-      <w:bookmarkStart w:id="36" w:name="_GoBack"/>
-      <w:bookmarkEnd w:id="36"/>
-      <w:r>
-        <w:t xml:space="preserve">.csv, the user should open up the </w:t>
-      </w:r>
-      <w:r>
-        <w:t>Annual</w:t>
-      </w:r>
-      <w:r>
-        <w:t>Log_Metadata.xml file located in the subfolder called Metadata/Climate-Library.</w:t>
-      </w:r>
-    </w:p>
-    <w:p/>
-    <w:p/>
-    <w:p>
-      <w:pPr>
         <w:pStyle w:val="Heading1"/>
-      </w:pPr>
-    </w:p>
-    <w:p>
-      <w:pPr>
-        <w:pStyle w:val="textbody"/>
+        <w:numPr>
+          <w:ilvl w:val="0"/>
+          <w:numId w:val="0"/>
+        </w:numPr>
         <w:sectPr>
           <w:headerReference w:type="default" r:id="rId13"/>
           <w:footerReference w:type="default" r:id="rId14"/>
@@ -5055,7 +5068,7 @@
         <w:lastRenderedPageBreak/>
         <w:t xml:space="preserve">Example </w:t>
       </w:r>
-      <w:bookmarkEnd w:id="30"/>
+      <w:bookmarkEnd w:id="31"/>
       <w:r>
         <w:t>Inputs</w:t>
       </w:r>
@@ -5290,7 +5303,7 @@
         <w:rFonts w:ascii="Arial" w:hAnsi="Arial" w:cs="Arial"/>
         <w:noProof/>
       </w:rPr>
-      <w:t>10</w:t>
+      <w:t>2</w:t>
     </w:r>
     <w:r>
       <w:rPr>
@@ -5365,21 +5378,14 @@
     <w:r>
       <w:t>v</w:t>
     </w:r>
-    <w:r>
-      <w:fldChar w:fldCharType="begin"/>
-    </w:r>
-    <w:r>
-      <w:instrText xml:space="preserve"> DOCPROPERTY  "Extension Version"  \* MERGEFORMAT </w:instrText>
-    </w:r>
-    <w:r>
-      <w:fldChar w:fldCharType="separate"/>
-    </w:r>
-    <w:r>
-      <w:t>2.0</w:t>
-    </w:r>
-    <w:r>
-      <w:fldChar w:fldCharType="end"/>
-    </w:r>
+    <w:fldSimple w:instr=" DOCPROPERTY  &quot;Extension Version&quot;  \* MERGEFORMAT ">
+      <w:r>
+        <w:t>1</w:t>
+      </w:r>
+      <w:r>
+        <w:t>.0</w:t>
+      </w:r>
+    </w:fldSimple>
     <w:r>
       <w:t xml:space="preserve"> – User Guide</w:t>
     </w:r>
@@ -6726,7 +6732,6 @@
       <w:szCs w:val="22"/>
     </w:rPr>
     <w:tblPr>
-      <w:tblInd w:w="0" w:type="dxa"/>
       <w:tblBorders>
         <w:top w:val="single" w:sz="4" w:space="0" w:color="auto"/>
         <w:left w:val="single" w:sz="4" w:space="0" w:color="auto"/>
@@ -6735,12 +6740,6 @@
         <w:insideH w:val="single" w:sz="4" w:space="0" w:color="auto"/>
         <w:insideV w:val="single" w:sz="4" w:space="0" w:color="auto"/>
       </w:tblBorders>
-      <w:tblCellMar>
-        <w:top w:w="0" w:type="dxa"/>
-        <w:left w:w="108" w:type="dxa"/>
-        <w:bottom w:w="0" w:type="dxa"/>
-        <w:right w:w="108" w:type="dxa"/>
-      </w:tblCellMar>
     </w:tblPr>
   </w:style>
   <w:style w:type="character" w:customStyle="1" w:styleId="Heading3Char">
@@ -7664,7 +7663,6 @@
       <w:szCs w:val="22"/>
     </w:rPr>
     <w:tblPr>
-      <w:tblInd w:w="0" w:type="dxa"/>
       <w:tblBorders>
         <w:top w:val="single" w:sz="4" w:space="0" w:color="auto"/>
         <w:left w:val="single" w:sz="4" w:space="0" w:color="auto"/>
@@ -7673,12 +7671,6 @@
         <w:insideH w:val="single" w:sz="4" w:space="0" w:color="auto"/>
         <w:insideV w:val="single" w:sz="4" w:space="0" w:color="auto"/>
       </w:tblBorders>
-      <w:tblCellMar>
-        <w:top w:w="0" w:type="dxa"/>
-        <w:left w:w="108" w:type="dxa"/>
-        <w:bottom w:w="0" w:type="dxa"/>
-        <w:right w:w="108" w:type="dxa"/>
-      </w:tblCellMar>
     </w:tblPr>
   </w:style>
   <w:style w:type="character" w:customStyle="1" w:styleId="Heading3Char">
@@ -7984,7 +7976,7 @@
 </file>
 
 <file path=customXml/itemProps1.xml><?xml version="1.0" encoding="utf-8"?>
-<ds:datastoreItem xmlns:ds="http://schemas.openxmlformats.org/officeDocument/2006/customXml" ds:itemID="{000CE8B6-376B-4DD2-84F9-A415D9C5649F}">
+<ds:datastoreItem xmlns:ds="http://schemas.openxmlformats.org/officeDocument/2006/customXml" ds:itemID="{24E6DED1-5C2E-47B4-B247-19F63EDEBD8F}">
   <ds:schemaRefs>
     <ds:schemaRef ds:uri="http://schemas.openxmlformats.org/officeDocument/2006/bibliography"/>
   </ds:schemaRefs>

</xml_diff>

<commit_message>
Updated versions of manual
git-svn-id: http://Marc-PC/svn/Full@2453 85f15e0e-5137-b144-a863-98bd542365a3
</commit_message>
<xml_diff>
--- a/trunk/clmate-generator-library/trunk/deploy/LANDIS-II Climate Library v1.0 User Guide.docx
+++ b/trunk/clmate-generator-library/trunk/deploy/LANDIS-II Climate Library v1.0 User Guide.docx
@@ -37,7 +37,6 @@
         <w:spacing w:before="0"/>
         <w:outlineLvl w:val="0"/>
       </w:pPr>
-      <w:bookmarkStart w:id="1" w:name="_GoBack"/>
     </w:p>
     <w:p>
       <w:pPr>
@@ -46,7 +45,6 @@
         <w:outlineLvl w:val="0"/>
       </w:pPr>
     </w:p>
-    <w:bookmarkEnd w:id="1"/>
     <w:p>
       <w:pPr>
         <w:pStyle w:val="titleline1"/>
@@ -63,8 +61,8 @@
       <w:r>
         <w:t>L</w:t>
       </w:r>
-      <w:bookmarkStart w:id="2" w:name="_Ref140059390"/>
-      <w:bookmarkEnd w:id="2"/>
+      <w:bookmarkStart w:id="1" w:name="_Ref140059390"/>
+      <w:bookmarkEnd w:id="1"/>
       <w:r>
         <w:t xml:space="preserve">ANDIS-II </w:t>
       </w:r>
@@ -106,7 +104,7 @@
         <w:outlineLvl w:val="0"/>
       </w:pPr>
       <w:r>
-        <w:t>Robert M. Scheller</w:t>
+        <w:t>Melissa S. Lucash</w:t>
       </w:r>
     </w:p>
     <w:p>
@@ -115,22 +113,14 @@
         <w:outlineLvl w:val="0"/>
       </w:pPr>
       <w:r>
-        <w:t>Melissa S. Lucash</w:t>
-      </w:r>
-    </w:p>
-    <w:p>
-      <w:pPr>
-        <w:jc w:val="center"/>
-      </w:pPr>
+        <w:t>Robert M. Scheller</w:t>
+      </w:r>
     </w:p>
     <w:p>
       <w:pPr>
         <w:jc w:val="center"/>
         <w:outlineLvl w:val="0"/>
       </w:pPr>
-      <w:r>
-        <w:t>Portland State University</w:t>
-      </w:r>
     </w:p>
     <w:p>
       <w:pPr>
@@ -143,6 +133,20 @@
         <w:outlineLvl w:val="0"/>
       </w:pPr>
       <w:r>
+        <w:t>Portland State University</w:t>
+      </w:r>
+    </w:p>
+    <w:p>
+      <w:pPr>
+        <w:jc w:val="center"/>
+      </w:pPr>
+    </w:p>
+    <w:p>
+      <w:pPr>
+        <w:jc w:val="center"/>
+        <w:outlineLvl w:val="0"/>
+      </w:pPr>
+      <w:r>
         <w:t xml:space="preserve">Last Revised:  </w:t>
       </w:r>
       <w:r>
@@ -158,7 +162,7 @@
         <w:rPr>
           <w:noProof/>
         </w:rPr>
-        <w:t>July 1, 2014</w:t>
+        <w:t>September 26, 2014</w:t>
       </w:r>
       <w:r>
         <w:rPr>
@@ -212,8 +216,10 @@
         <w:t>Table of Contents</w:t>
       </w:r>
     </w:p>
-    <w:bookmarkStart w:id="3" w:name="_Toc101616050"/>
+    <w:bookmarkStart w:id="2" w:name="_Toc101616050"/>
+    <w:bookmarkStart w:id="3" w:name="_GoBack"/>
     <w:bookmarkEnd w:id="0"/>
+    <w:bookmarkEnd w:id="3"/>
     <w:p>
       <w:pPr>
         <w:pStyle w:val="TOC1"/>
@@ -240,7 +246,7 @@
       <w:r>
         <w:fldChar w:fldCharType="separate"/>
       </w:r>
-      <w:hyperlink w:anchor="_Toc388539009" w:history="1">
+      <w:hyperlink w:anchor="_Toc399516389" w:history="1">
         <w:r>
           <w:rPr>
             <w:rStyle w:val="Hyperlink"/>
@@ -286,7 +292,7 @@
             <w:noProof/>
             <w:webHidden/>
           </w:rPr>
-          <w:instrText xml:space="preserve"> PAGEREF _Toc388539009 \h </w:instrText>
+          <w:instrText xml:space="preserve"> PAGEREF _Toc399516389 \h </w:instrText>
         </w:r>
         <w:r>
           <w:rPr>
@@ -331,7 +337,7 @@
           <w:szCs w:val="22"/>
         </w:rPr>
       </w:pPr>
-      <w:hyperlink w:anchor="_Toc388539010" w:history="1">
+      <w:hyperlink w:anchor="_Toc399516390" w:history="1">
         <w:r>
           <w:rPr>
             <w:rStyle w:val="Hyperlink"/>
@@ -374,7 +380,7 @@
             <w:noProof/>
             <w:webHidden/>
           </w:rPr>
-          <w:instrText xml:space="preserve"> PAGEREF _Toc388539010 \h </w:instrText>
+          <w:instrText xml:space="preserve"> PAGEREF _Toc399516390 \h </w:instrText>
         </w:r>
         <w:r>
           <w:rPr>
@@ -419,7 +425,7 @@
           <w:szCs w:val="22"/>
         </w:rPr>
       </w:pPr>
-      <w:hyperlink w:anchor="_Toc388539011" w:history="1">
+      <w:hyperlink w:anchor="_Toc399516391" w:history="1">
         <w:r>
           <w:rPr>
             <w:rStyle w:val="Hyperlink"/>
@@ -462,7 +468,7 @@
             <w:noProof/>
             <w:webHidden/>
           </w:rPr>
-          <w:instrText xml:space="preserve"> PAGEREF _Toc388539011 \h </w:instrText>
+          <w:instrText xml:space="preserve"> PAGEREF _Toc399516391 \h </w:instrText>
         </w:r>
         <w:r>
           <w:rPr>
@@ -510,7 +516,7 @@
           <w:szCs w:val="22"/>
         </w:rPr>
       </w:pPr>
-      <w:hyperlink w:anchor="_Toc388539012" w:history="1">
+      <w:hyperlink w:anchor="_Toc399516392" w:history="1">
         <w:r>
           <w:rPr>
             <w:rStyle w:val="Hyperlink"/>
@@ -556,7 +562,7 @@
             <w:noProof/>
             <w:webHidden/>
           </w:rPr>
-          <w:instrText xml:space="preserve"> PAGEREF _Toc388539012 \h </w:instrText>
+          <w:instrText xml:space="preserve"> PAGEREF _Toc399516392 \h </w:instrText>
         </w:r>
         <w:r>
           <w:rPr>
@@ -601,7 +607,7 @@
           <w:szCs w:val="22"/>
         </w:rPr>
       </w:pPr>
-      <w:hyperlink w:anchor="_Toc388539013" w:history="1">
+      <w:hyperlink w:anchor="_Toc399516393" w:history="1">
         <w:r>
           <w:rPr>
             <w:rStyle w:val="Hyperlink"/>
@@ -644,7 +650,7 @@
             <w:noProof/>
             <w:webHidden/>
           </w:rPr>
-          <w:instrText xml:space="preserve"> PAGEREF _Toc388539013 \h </w:instrText>
+          <w:instrText xml:space="preserve"> PAGEREF _Toc399516393 \h </w:instrText>
         </w:r>
         <w:r>
           <w:rPr>
@@ -689,7 +695,7 @@
           <w:szCs w:val="22"/>
         </w:rPr>
       </w:pPr>
-      <w:hyperlink w:anchor="_Toc388539014" w:history="1">
+      <w:hyperlink w:anchor="_Toc399516394" w:history="1">
         <w:r>
           <w:rPr>
             <w:rStyle w:val="Hyperlink"/>
@@ -732,7 +738,7 @@
             <w:noProof/>
             <w:webHidden/>
           </w:rPr>
-          <w:instrText xml:space="preserve"> PAGEREF _Toc388539014 \h </w:instrText>
+          <w:instrText xml:space="preserve"> PAGEREF _Toc399516394 \h </w:instrText>
         </w:r>
         <w:r>
           <w:rPr>
@@ -779,7 +785,7 @@
           <w:szCs w:val="22"/>
         </w:rPr>
       </w:pPr>
-      <w:hyperlink w:anchor="_Toc388539015" w:history="1">
+      <w:hyperlink w:anchor="_Toc399516395" w:history="1">
         <w:r>
           <w:rPr>
             <w:rStyle w:val="Hyperlink"/>
@@ -824,7 +830,7 @@
             <w:noProof/>
             <w:webHidden/>
           </w:rPr>
-          <w:instrText xml:space="preserve"> PAGEREF _Toc388539015 \h </w:instrText>
+          <w:instrText xml:space="preserve"> PAGEREF _Toc399516395 \h </w:instrText>
         </w:r>
         <w:r>
           <w:rPr>
@@ -871,7 +877,7 @@
           <w:szCs w:val="22"/>
         </w:rPr>
       </w:pPr>
-      <w:hyperlink w:anchor="_Toc388539016" w:history="1">
+      <w:hyperlink w:anchor="_Toc399516396" w:history="1">
         <w:r>
           <w:rPr>
             <w:rStyle w:val="Hyperlink"/>
@@ -916,7 +922,7 @@
             <w:noProof/>
             <w:webHidden/>
           </w:rPr>
-          <w:instrText xml:space="preserve"> PAGEREF _Toc388539016 \h </w:instrText>
+          <w:instrText xml:space="preserve"> PAGEREF _Toc399516396 \h </w:instrText>
         </w:r>
         <w:r>
           <w:rPr>
@@ -963,7 +969,7 @@
           <w:szCs w:val="22"/>
         </w:rPr>
       </w:pPr>
-      <w:hyperlink w:anchor="_Toc388539017" w:history="1">
+      <w:hyperlink w:anchor="_Toc399516397" w:history="1">
         <w:r>
           <w:rPr>
             <w:rStyle w:val="Hyperlink"/>
@@ -1008,7 +1014,7 @@
             <w:noProof/>
             <w:webHidden/>
           </w:rPr>
-          <w:instrText xml:space="preserve"> PAGEREF _Toc388539017 \h </w:instrText>
+          <w:instrText xml:space="preserve"> PAGEREF _Toc399516397 \h </w:instrText>
         </w:r>
         <w:r>
           <w:rPr>
@@ -1055,7 +1061,7 @@
           <w:szCs w:val="22"/>
         </w:rPr>
       </w:pPr>
-      <w:hyperlink w:anchor="_Toc388539018" w:history="1">
+      <w:hyperlink w:anchor="_Toc399516398" w:history="1">
         <w:r>
           <w:rPr>
             <w:rStyle w:val="Hyperlink"/>
@@ -1100,7 +1106,7 @@
             <w:noProof/>
             <w:webHidden/>
           </w:rPr>
-          <w:instrText xml:space="preserve"> PAGEREF _Toc388539018 \h </w:instrText>
+          <w:instrText xml:space="preserve"> PAGEREF _Toc399516398 \h </w:instrText>
         </w:r>
         <w:r>
           <w:rPr>
@@ -1147,7 +1153,7 @@
           <w:szCs w:val="22"/>
         </w:rPr>
       </w:pPr>
-      <w:hyperlink w:anchor="_Toc388539019" w:history="1">
+      <w:hyperlink w:anchor="_Toc399516399" w:history="1">
         <w:r>
           <w:rPr>
             <w:rStyle w:val="Hyperlink"/>
@@ -1192,7 +1198,7 @@
             <w:noProof/>
             <w:webHidden/>
           </w:rPr>
-          <w:instrText xml:space="preserve"> PAGEREF _Toc388539019 \h </w:instrText>
+          <w:instrText xml:space="preserve"> PAGEREF _Toc399516399 \h </w:instrText>
         </w:r>
         <w:r>
           <w:rPr>
@@ -1239,7 +1245,7 @@
           <w:szCs w:val="22"/>
         </w:rPr>
       </w:pPr>
-      <w:hyperlink w:anchor="_Toc388539020" w:history="1">
+      <w:hyperlink w:anchor="_Toc399516400" w:history="1">
         <w:r>
           <w:rPr>
             <w:rStyle w:val="Hyperlink"/>
@@ -1284,7 +1290,7 @@
             <w:noProof/>
             <w:webHidden/>
           </w:rPr>
-          <w:instrText xml:space="preserve"> PAGEREF _Toc388539020 \h </w:instrText>
+          <w:instrText xml:space="preserve"> PAGEREF _Toc399516400 \h </w:instrText>
         </w:r>
         <w:r>
           <w:rPr>
@@ -1329,7 +1335,7 @@
           <w:szCs w:val="22"/>
         </w:rPr>
       </w:pPr>
-      <w:hyperlink w:anchor="_Toc388539021" w:history="1">
+      <w:hyperlink w:anchor="_Toc399516401" w:history="1">
         <w:r>
           <w:rPr>
             <w:rStyle w:val="Hyperlink"/>
@@ -1372,7 +1378,7 @@
             <w:noProof/>
             <w:webHidden/>
           </w:rPr>
-          <w:instrText xml:space="preserve"> PAGEREF _Toc388539021 \h </w:instrText>
+          <w:instrText xml:space="preserve"> PAGEREF _Toc399516401 \h </w:instrText>
         </w:r>
         <w:r>
           <w:rPr>
@@ -1417,7 +1423,7 @@
           <w:szCs w:val="22"/>
         </w:rPr>
       </w:pPr>
-      <w:hyperlink w:anchor="_Toc388539022" w:history="1">
+      <w:hyperlink w:anchor="_Toc399516402" w:history="1">
         <w:r>
           <w:rPr>
             <w:rStyle w:val="Hyperlink"/>
@@ -1460,7 +1466,7 @@
             <w:noProof/>
             <w:webHidden/>
           </w:rPr>
-          <w:instrText xml:space="preserve"> PAGEREF _Toc388539022 \h </w:instrText>
+          <w:instrText xml:space="preserve"> PAGEREF _Toc399516402 \h </w:instrText>
         </w:r>
         <w:r>
           <w:rPr>
@@ -1507,7 +1513,7 @@
           <w:szCs w:val="22"/>
         </w:rPr>
       </w:pPr>
-      <w:hyperlink w:anchor="_Toc388539023" w:history="1">
+      <w:hyperlink w:anchor="_Toc399516403" w:history="1">
         <w:r>
           <w:rPr>
             <w:rStyle w:val="Hyperlink"/>
@@ -1552,7 +1558,7 @@
             <w:noProof/>
             <w:webHidden/>
           </w:rPr>
-          <w:instrText xml:space="preserve"> PAGEREF _Toc388539023 \h </w:instrText>
+          <w:instrText xml:space="preserve"> PAGEREF _Toc399516403 \h </w:instrText>
         </w:r>
         <w:r>
           <w:rPr>
@@ -1599,7 +1605,7 @@
           <w:szCs w:val="22"/>
         </w:rPr>
       </w:pPr>
-      <w:hyperlink w:anchor="_Toc388539024" w:history="1">
+      <w:hyperlink w:anchor="_Toc399516404" w:history="1">
         <w:r>
           <w:rPr>
             <w:rStyle w:val="Hyperlink"/>
@@ -1623,7 +1629,7 @@
             <w:rStyle w:val="Hyperlink"/>
             <w:noProof/>
           </w:rPr>
-          <w:t>Monthly_Temp-K_Precip-mmSec</w:t>
+          <w:t>Daily_Temp-C_Precip-mmDay</w:t>
         </w:r>
         <w:r>
           <w:rPr>
@@ -1644,7 +1650,7 @@
             <w:noProof/>
             <w:webHidden/>
           </w:rPr>
-          <w:instrText xml:space="preserve"> PAGEREF _Toc388539024 \h </w:instrText>
+          <w:instrText xml:space="preserve"> PAGEREF _Toc399516404 \h </w:instrText>
         </w:r>
         <w:r>
           <w:rPr>
@@ -1665,190 +1671,6 @@
             <w:webHidden/>
           </w:rPr>
           <w:t>6</w:t>
-        </w:r>
-        <w:r>
-          <w:rPr>
-            <w:noProof/>
-            <w:webHidden/>
-          </w:rPr>
-          <w:fldChar w:fldCharType="end"/>
-        </w:r>
-      </w:hyperlink>
-    </w:p>
-    <w:p>
-      <w:pPr>
-        <w:pStyle w:val="TOC3"/>
-        <w:tabs>
-          <w:tab w:val="left" w:pos="1200"/>
-          <w:tab w:val="right" w:leader="dot" w:pos="8976"/>
-        </w:tabs>
-        <w:rPr>
-          <w:rFonts w:asciiTheme="minorHAnsi" w:eastAsiaTheme="minorEastAsia" w:hAnsiTheme="minorHAnsi" w:cstheme="minorBidi"/>
-          <w:i w:val="0"/>
-          <w:iCs w:val="0"/>
-          <w:noProof/>
-          <w:sz w:val="22"/>
-          <w:szCs w:val="22"/>
-        </w:rPr>
-      </w:pPr>
-      <w:hyperlink w:anchor="_Toc388539025" w:history="1">
-        <w:r>
-          <w:rPr>
-            <w:rStyle w:val="Hyperlink"/>
-            <w:noProof/>
-          </w:rPr>
-          <w:t>2.4.3</w:t>
-        </w:r>
-        <w:r>
-          <w:rPr>
-            <w:rFonts w:asciiTheme="minorHAnsi" w:eastAsiaTheme="minorEastAsia" w:hAnsiTheme="minorHAnsi" w:cstheme="minorBidi"/>
-            <w:i w:val="0"/>
-            <w:iCs w:val="0"/>
-            <w:noProof/>
-            <w:sz w:val="22"/>
-            <w:szCs w:val="22"/>
-          </w:rPr>
-          <w:tab/>
-        </w:r>
-        <w:r>
-          <w:rPr>
-            <w:rStyle w:val="Hyperlink"/>
-            <w:noProof/>
-          </w:rPr>
-          <w:t>Daily_Temp-C_Precip-mmDay</w:t>
-        </w:r>
-        <w:r>
-          <w:rPr>
-            <w:noProof/>
-            <w:webHidden/>
-          </w:rPr>
-          <w:tab/>
-        </w:r>
-        <w:r>
-          <w:rPr>
-            <w:noProof/>
-            <w:webHidden/>
-          </w:rPr>
-          <w:fldChar w:fldCharType="begin"/>
-        </w:r>
-        <w:r>
-          <w:rPr>
-            <w:noProof/>
-            <w:webHidden/>
-          </w:rPr>
-          <w:instrText xml:space="preserve"> PAGEREF _Toc388539025 \h </w:instrText>
-        </w:r>
-        <w:r>
-          <w:rPr>
-            <w:noProof/>
-            <w:webHidden/>
-          </w:rPr>
-        </w:r>
-        <w:r>
-          <w:rPr>
-            <w:noProof/>
-            <w:webHidden/>
-          </w:rPr>
-          <w:fldChar w:fldCharType="separate"/>
-        </w:r>
-        <w:r>
-          <w:rPr>
-            <w:noProof/>
-            <w:webHidden/>
-          </w:rPr>
-          <w:t>6</w:t>
-        </w:r>
-        <w:r>
-          <w:rPr>
-            <w:noProof/>
-            <w:webHidden/>
-          </w:rPr>
-          <w:fldChar w:fldCharType="end"/>
-        </w:r>
-      </w:hyperlink>
-    </w:p>
-    <w:p>
-      <w:pPr>
-        <w:pStyle w:val="TOC3"/>
-        <w:tabs>
-          <w:tab w:val="left" w:pos="1200"/>
-          <w:tab w:val="right" w:leader="dot" w:pos="8976"/>
-        </w:tabs>
-        <w:rPr>
-          <w:rFonts w:asciiTheme="minorHAnsi" w:eastAsiaTheme="minorEastAsia" w:hAnsiTheme="minorHAnsi" w:cstheme="minorBidi"/>
-          <w:i w:val="0"/>
-          <w:iCs w:val="0"/>
-          <w:noProof/>
-          <w:sz w:val="22"/>
-          <w:szCs w:val="22"/>
-        </w:rPr>
-      </w:pPr>
-      <w:hyperlink w:anchor="_Toc388539026" w:history="1">
-        <w:r>
-          <w:rPr>
-            <w:rStyle w:val="Hyperlink"/>
-            <w:noProof/>
-          </w:rPr>
-          <w:t>2.4.4</w:t>
-        </w:r>
-        <w:r>
-          <w:rPr>
-            <w:rFonts w:asciiTheme="minorHAnsi" w:eastAsiaTheme="minorEastAsia" w:hAnsiTheme="minorHAnsi" w:cstheme="minorBidi"/>
-            <w:i w:val="0"/>
-            <w:iCs w:val="0"/>
-            <w:noProof/>
-            <w:sz w:val="22"/>
-            <w:szCs w:val="22"/>
-          </w:rPr>
-          <w:tab/>
-        </w:r>
-        <w:r>
-          <w:rPr>
-            <w:rStyle w:val="Hyperlink"/>
-            <w:noProof/>
-          </w:rPr>
-          <w:t>Daily_Temp-K_Precip-mmSec</w:t>
-        </w:r>
-        <w:r>
-          <w:rPr>
-            <w:noProof/>
-            <w:webHidden/>
-          </w:rPr>
-          <w:tab/>
-        </w:r>
-        <w:r>
-          <w:rPr>
-            <w:noProof/>
-            <w:webHidden/>
-          </w:rPr>
-          <w:fldChar w:fldCharType="begin"/>
-        </w:r>
-        <w:r>
-          <w:rPr>
-            <w:noProof/>
-            <w:webHidden/>
-          </w:rPr>
-          <w:instrText xml:space="preserve"> PAGEREF _Toc388539026 \h </w:instrText>
-        </w:r>
-        <w:r>
-          <w:rPr>
-            <w:noProof/>
-            <w:webHidden/>
-          </w:rPr>
-        </w:r>
-        <w:r>
-          <w:rPr>
-            <w:noProof/>
-            <w:webHidden/>
-          </w:rPr>
-          <w:fldChar w:fldCharType="separate"/>
-        </w:r>
-        <w:r>
-          <w:rPr>
-            <w:noProof/>
-            <w:webHidden/>
-          </w:rPr>
-          <w:t>7</w:t>
         </w:r>
         <w:r>
           <w:rPr>
@@ -1873,7 +1695,7 @@
           <w:szCs w:val="22"/>
         </w:rPr>
       </w:pPr>
-      <w:hyperlink w:anchor="_Toc388539027" w:history="1">
+      <w:hyperlink w:anchor="_Toc399516405" w:history="1">
         <w:r>
           <w:rPr>
             <w:rStyle w:val="Hyperlink"/>
@@ -1916,7 +1738,7 @@
             <w:noProof/>
             <w:webHidden/>
           </w:rPr>
-          <w:instrText xml:space="preserve"> PAGEREF _Toc388539027 \h </w:instrText>
+          <w:instrText xml:space="preserve"> PAGEREF _Toc399516405 \h </w:instrText>
         </w:r>
         <w:r>
           <w:rPr>
@@ -1961,7 +1783,7 @@
           <w:szCs w:val="22"/>
         </w:rPr>
       </w:pPr>
-      <w:hyperlink w:anchor="_Toc388539028" w:history="1">
+      <w:hyperlink w:anchor="_Toc399516406" w:history="1">
         <w:r>
           <w:rPr>
             <w:rStyle w:val="Hyperlink"/>
@@ -2004,7 +1826,7 @@
             <w:noProof/>
             <w:webHidden/>
           </w:rPr>
-          <w:instrText xml:space="preserve"> PAGEREF _Toc388539028 \h </w:instrText>
+          <w:instrText xml:space="preserve"> PAGEREF _Toc399516406 \h </w:instrText>
         </w:r>
         <w:r>
           <w:rPr>
@@ -2049,7 +1871,7 @@
           <w:szCs w:val="22"/>
         </w:rPr>
       </w:pPr>
-      <w:hyperlink w:anchor="_Toc388539029" w:history="1">
+      <w:hyperlink w:anchor="_Toc399516407" w:history="1">
         <w:r>
           <w:rPr>
             <w:rStyle w:val="Hyperlink"/>
@@ -2092,7 +1914,7 @@
             <w:noProof/>
             <w:webHidden/>
           </w:rPr>
-          <w:instrText xml:space="preserve"> PAGEREF _Toc388539029 \h </w:instrText>
+          <w:instrText xml:space="preserve"> PAGEREF _Toc399516407 \h </w:instrText>
         </w:r>
         <w:r>
           <w:rPr>
@@ -2140,7 +1962,7 @@
           <w:szCs w:val="22"/>
         </w:rPr>
       </w:pPr>
-      <w:hyperlink w:anchor="_Toc388539030" w:history="1">
+      <w:hyperlink w:anchor="_Toc399516408" w:history="1">
         <w:r>
           <w:rPr>
             <w:rStyle w:val="Hyperlink"/>
@@ -2186,7 +2008,7 @@
             <w:noProof/>
             <w:webHidden/>
           </w:rPr>
-          <w:instrText xml:space="preserve"> PAGEREF _Toc388539030 \h </w:instrText>
+          <w:instrText xml:space="preserve"> PAGEREF _Toc399516408 \h </w:instrText>
         </w:r>
         <w:r>
           <w:rPr>
@@ -2234,7 +2056,7 @@
           <w:szCs w:val="22"/>
         </w:rPr>
       </w:pPr>
-      <w:hyperlink w:anchor="_Toc388539031" w:history="1">
+      <w:hyperlink w:anchor="_Toc399516409" w:history="1">
         <w:r>
           <w:rPr>
             <w:rStyle w:val="Hyperlink"/>
@@ -2280,7 +2102,7 @@
             <w:noProof/>
             <w:webHidden/>
           </w:rPr>
-          <w:instrText xml:space="preserve"> PAGEREF _Toc388539031 \h </w:instrText>
+          <w:instrText xml:space="preserve"> PAGEREF _Toc399516409 \h </w:instrText>
         </w:r>
         <w:r>
           <w:rPr>
@@ -2325,7 +2147,7 @@
           <w:szCs w:val="22"/>
         </w:rPr>
       </w:pPr>
-      <w:hyperlink w:anchor="_Toc388539032" w:history="1">
+      <w:hyperlink w:anchor="_Toc399516410" w:history="1">
         <w:r>
           <w:rPr>
             <w:rStyle w:val="Hyperlink"/>
@@ -2368,7 +2190,7 @@
             <w:noProof/>
             <w:webHidden/>
           </w:rPr>
-          <w:instrText xml:space="preserve"> PAGEREF _Toc388539032 \h </w:instrText>
+          <w:instrText xml:space="preserve"> PAGEREF _Toc399516410 \h </w:instrText>
         </w:r>
         <w:r>
           <w:rPr>
@@ -2413,7 +2235,7 @@
           <w:szCs w:val="22"/>
         </w:rPr>
       </w:pPr>
-      <w:hyperlink w:anchor="_Toc388539033" w:history="1">
+      <w:hyperlink w:anchor="_Toc399516411" w:history="1">
         <w:r>
           <w:rPr>
             <w:rStyle w:val="Hyperlink"/>
@@ -2456,7 +2278,7 @@
             <w:noProof/>
             <w:webHidden/>
           </w:rPr>
-          <w:instrText xml:space="preserve"> PAGEREF _Toc388539033 \h </w:instrText>
+          <w:instrText xml:space="preserve"> PAGEREF _Toc399516411 \h </w:instrText>
         </w:r>
         <w:r>
           <w:rPr>
@@ -2476,7 +2298,7 @@
             <w:noProof/>
             <w:webHidden/>
           </w:rPr>
-          <w:t>10</w:t>
+          <w:t>11</w:t>
         </w:r>
         <w:r>
           <w:rPr>
@@ -2501,7 +2323,7 @@
           <w:szCs w:val="22"/>
         </w:rPr>
       </w:pPr>
-      <w:hyperlink w:anchor="_Toc388539034" w:history="1">
+      <w:hyperlink w:anchor="_Toc399516412" w:history="1">
         <w:r>
           <w:rPr>
             <w:rStyle w:val="Hyperlink"/>
@@ -2523,7 +2345,7 @@
             <w:rStyle w:val="Hyperlink"/>
             <w:noProof/>
           </w:rPr>
-          <w:t>Century-succession-log-monthly-log.csv</w:t>
+          <w:t>Century-succession-monthly-log.csv</w:t>
         </w:r>
         <w:r>
           <w:rPr>
@@ -2544,7 +2366,7 @@
             <w:noProof/>
             <w:webHidden/>
           </w:rPr>
-          <w:instrText xml:space="preserve"> PAGEREF _Toc388539034 \h </w:instrText>
+          <w:instrText xml:space="preserve"> PAGEREF _Toc399516412 \h </w:instrText>
         </w:r>
         <w:r>
           <w:rPr>
@@ -2564,7 +2386,7 @@
             <w:noProof/>
             <w:webHidden/>
           </w:rPr>
-          <w:t>10</w:t>
+          <w:t>11</w:t>
         </w:r>
         <w:r>
           <w:rPr>
@@ -2589,7 +2411,7 @@
           <w:szCs w:val="22"/>
         </w:rPr>
       </w:pPr>
-      <w:hyperlink w:anchor="_Toc388539035" w:history="1">
+      <w:hyperlink w:anchor="_Toc399516413" w:history="1">
         <w:r>
           <w:rPr>
             <w:rStyle w:val="Hyperlink"/>
@@ -2632,7 +2454,7 @@
             <w:noProof/>
             <w:webHidden/>
           </w:rPr>
-          <w:instrText xml:space="preserve"> PAGEREF _Toc388539035 \h </w:instrText>
+          <w:instrText xml:space="preserve"> PAGEREF _Toc399516413 \h </w:instrText>
         </w:r>
         <w:r>
           <w:rPr>
@@ -2652,7 +2474,7 @@
             <w:noProof/>
             <w:webHidden/>
           </w:rPr>
-          <w:t>10</w:t>
+          <w:t>11</w:t>
         </w:r>
         <w:r>
           <w:rPr>
@@ -2680,7 +2502,7 @@
           <w:szCs w:val="22"/>
         </w:rPr>
       </w:pPr>
-      <w:hyperlink w:anchor="_Toc388539036" w:history="1">
+      <w:hyperlink w:anchor="_Toc399516414" w:history="1">
         <w:r>
           <w:rPr>
             <w:rStyle w:val="Hyperlink"/>
@@ -2726,7 +2548,7 @@
             <w:noProof/>
             <w:webHidden/>
           </w:rPr>
-          <w:instrText xml:space="preserve"> PAGEREF _Toc388539036 \h </w:instrText>
+          <w:instrText xml:space="preserve"> PAGEREF _Toc399516414 \h </w:instrText>
         </w:r>
         <w:r>
           <w:rPr>
@@ -2771,7 +2593,7 @@
           <w:szCs w:val="22"/>
         </w:rPr>
       </w:pPr>
-      <w:hyperlink w:anchor="_Toc388539037" w:history="1">
+      <w:hyperlink w:anchor="_Toc399516415" w:history="1">
         <w:r>
           <w:rPr>
             <w:rStyle w:val="Hyperlink"/>
@@ -2814,7 +2636,7 @@
             <w:noProof/>
             <w:webHidden/>
           </w:rPr>
-          <w:instrText xml:space="preserve"> PAGEREF _Toc388539037 \h </w:instrText>
+          <w:instrText xml:space="preserve"> PAGEREF _Toc399516415 \h </w:instrText>
         </w:r>
         <w:r>
           <w:rPr>
@@ -2859,7 +2681,7 @@
           <w:szCs w:val="22"/>
         </w:rPr>
       </w:pPr>
-      <w:hyperlink w:anchor="_Toc388539038" w:history="1">
+      <w:hyperlink w:anchor="_Toc399516416" w:history="1">
         <w:r>
           <w:rPr>
             <w:rStyle w:val="Hyperlink"/>
@@ -2881,7 +2703,7 @@
             <w:rStyle w:val="Hyperlink"/>
             <w:noProof/>
           </w:rPr>
-          <w:t>Climate Input File (ClimateFile or SpinUpCliamteFile)</w:t>
+          <w:t>Climate Input File (ClimateFile or SpinUpClimateFile)</w:t>
         </w:r>
         <w:r>
           <w:rPr>
@@ -2902,7 +2724,7 @@
             <w:noProof/>
             <w:webHidden/>
           </w:rPr>
-          <w:instrText xml:space="preserve"> PAGEREF _Toc388539038 \h </w:instrText>
+          <w:instrText xml:space="preserve"> PAGEREF _Toc399516416 \h </w:instrText>
         </w:r>
         <w:r>
           <w:rPr>
@@ -2941,11 +2763,11 @@
         <w:lastRenderedPageBreak/>
         <w:fldChar w:fldCharType="end"/>
       </w:r>
-      <w:bookmarkStart w:id="4" w:name="_Toc388539009"/>
+      <w:bookmarkStart w:id="4" w:name="_Toc399516389"/>
       <w:r>
         <w:t>Introduction</w:t>
       </w:r>
-      <w:bookmarkEnd w:id="3"/>
+      <w:bookmarkEnd w:id="2"/>
       <w:bookmarkEnd w:id="4"/>
     </w:p>
     <w:p>
@@ -3016,7 +2838,7 @@
         <w:pStyle w:val="Heading2"/>
         <w:ind w:left="1170" w:hanging="1170"/>
       </w:pPr>
-      <w:bookmarkStart w:id="5" w:name="_Toc388539010"/>
+      <w:bookmarkStart w:id="5" w:name="_Toc399516390"/>
       <w:r>
         <w:t xml:space="preserve">Interface between </w:t>
       </w:r>
@@ -3031,9 +2853,30 @@
     <w:p>
       <w:pPr>
         <w:pStyle w:val="textbody"/>
-      </w:pPr>
-      <w:r>
-        <w:t>The Climate Library was designed to be used with any succession extension.  The information below uses the Century Succession extension as an illustrative example.  Century Succession is also the only succession extension for which the Climate Library has been integrated as of March 2014.</w:t>
+        <w:rPr>
+          <w:b/>
+        </w:rPr>
+      </w:pPr>
+      <w:r>
+        <w:t xml:space="preserve">The Climate Library was designed to be used with any succession extension.  The information below uses the Century Succession extension as an illustrative example.  </w:t>
+      </w:r>
+      <w:r>
+        <w:rPr>
+          <w:b/>
+        </w:rPr>
+        <w:t xml:space="preserve">Century Succession is also the only succession extension for which the Climate Library has been integrated as of </w:t>
+      </w:r>
+      <w:r>
+        <w:rPr>
+          <w:b/>
+        </w:rPr>
+        <w:t xml:space="preserve">September </w:t>
+      </w:r>
+      <w:r>
+        <w:rPr>
+          <w:b/>
+        </w:rPr>
+        <w:t>2014.</w:t>
       </w:r>
     </w:p>
     <w:p>
@@ -3087,7 +2930,13 @@
         <w:t xml:space="preserve">ibrary, </w:t>
       </w:r>
       <w:r>
-        <w:t>the user specifies an intermediate text file that then refers to all the climate data.  It is similar to the scenario file in that it is the master climate file that specifies which options and which files to use.  In the example below, the keyword ClimateConfigFile refers to a file called “climate-generator-CC.txt”.  The file “climate-generator-CC.txt”  is the climate configuration file for the climate library.</w:t>
+        <w:t xml:space="preserve">the user specifies an intermediate text file that then refers to all the climate data.  It is similar to the scenario file in that it is the master climate file that specifies which options and which files to use.  In the example below, the keyword ClimateConfigFile refers to a file called “climate-generator-CC.txt”.  The </w:t>
+      </w:r>
+      <w:r>
+        <w:t>file “climate-generator-CC.txt”</w:t>
+      </w:r>
+      <w:r>
+        <w:t xml:space="preserve"> is the climate configuration file for the climate library.</w:t>
       </w:r>
     </w:p>
     <w:p>
@@ -3154,7 +3003,7 @@
         <w:ind w:left="0" w:firstLine="0"/>
       </w:pPr>
       <w:bookmarkStart w:id="6" w:name="_Toc127846704"/>
-      <w:bookmarkStart w:id="7" w:name="_Toc388539011"/>
+      <w:bookmarkStart w:id="7" w:name="_Toc399516391"/>
       <w:r>
         <w:t>Acknowledgments</w:t>
       </w:r>
@@ -3185,7 +3034,7 @@
       <w:pPr>
         <w:pStyle w:val="Heading1"/>
       </w:pPr>
-      <w:bookmarkStart w:id="8" w:name="_Toc388539012"/>
+      <w:bookmarkStart w:id="8" w:name="_Toc399516392"/>
       <w:r>
         <w:lastRenderedPageBreak/>
         <w:t>Climate Library</w:t>
@@ -3253,7 +3102,7 @@
         <w:ind w:left="1170" w:hanging="1170"/>
       </w:pPr>
       <w:bookmarkStart w:id="9" w:name="_Toc112490865"/>
-      <w:bookmarkStart w:id="10" w:name="_Toc388539013"/>
+      <w:bookmarkStart w:id="10" w:name="_Toc399516393"/>
       <w:r>
         <w:t>LandisData</w:t>
       </w:r>
@@ -3289,7 +3138,7 @@
         </w:tabs>
         <w:ind w:left="1170" w:hanging="1170"/>
       </w:pPr>
-      <w:bookmarkStart w:id="11" w:name="_Toc388539014"/>
+      <w:bookmarkStart w:id="11" w:name="_Toc399516394"/>
       <w:r>
         <w:t>ClimateTimeSeries (Future</w:t>
       </w:r>
@@ -3335,7 +3184,7 @@
         <w:t xml:space="preserve"> valid values for the ClimateTimeSeries input parameter: </w:t>
       </w:r>
       <w:r>
-        <w:t>Monthly_AverageAllYears, Monthly_ Monthly_RandomYear, Monthly_Sequ</w:t>
+        <w:t>Monthly_AverageAllYears, Monthly_ RandomYear, Monthly_Sequ</w:t>
       </w:r>
       <w:r>
         <w:t xml:space="preserve">encedYears, </w:t>
@@ -3359,7 +3208,7 @@
         </w:tabs>
         <w:ind w:hanging="2250"/>
       </w:pPr>
-      <w:bookmarkStart w:id="12" w:name="_Toc388539015"/>
+      <w:bookmarkStart w:id="12" w:name="_Toc399516395"/>
       <w:r>
         <w:t>Monthly_AverageAllYears</w:t>
       </w:r>
@@ -3460,7 +3309,7 @@
         </w:tabs>
         <w:ind w:hanging="2250"/>
       </w:pPr>
-      <w:bookmarkStart w:id="13" w:name="_Toc388539016"/>
+      <w:bookmarkStart w:id="13" w:name="_Toc399516396"/>
       <w:r>
         <w:t>Monthly_RandomYear</w:t>
       </w:r>
@@ -3513,7 +3362,7 @@
         </w:tabs>
         <w:ind w:hanging="2250"/>
       </w:pPr>
-      <w:bookmarkStart w:id="14" w:name="_Toc388539017"/>
+      <w:bookmarkStart w:id="14" w:name="_Toc399516397"/>
       <w:r>
         <w:lastRenderedPageBreak/>
         <w:t>Monthly_SequencedYears</w:t>
@@ -3588,7 +3437,7 @@
         </w:tabs>
         <w:ind w:hanging="2250"/>
       </w:pPr>
-      <w:bookmarkStart w:id="15" w:name="_Toc388539018"/>
+      <w:bookmarkStart w:id="15" w:name="_Toc399516398"/>
       <w:r>
         <w:t>Daily_AverageAllYears</w:t>
       </w:r>
@@ -3706,7 +3555,7 @@
         </w:tabs>
         <w:ind w:hanging="2250"/>
       </w:pPr>
-      <w:bookmarkStart w:id="16" w:name="_Toc388539019"/>
+      <w:bookmarkStart w:id="16" w:name="_Toc399516399"/>
       <w:r>
         <w:t>Daily_RandomYear</w:t>
       </w:r>
@@ -3772,7 +3621,7 @@
         </w:tabs>
         <w:ind w:hanging="2250"/>
       </w:pPr>
-      <w:bookmarkStart w:id="17" w:name="_Toc388539020"/>
+      <w:bookmarkStart w:id="17" w:name="_Toc399516400"/>
       <w:r>
         <w:t>Daily_SequencedYears</w:t>
       </w:r>
@@ -3843,7 +3692,7 @@
         </w:tabs>
         <w:ind w:left="1170" w:hanging="1170"/>
       </w:pPr>
-      <w:bookmarkStart w:id="18" w:name="_Toc388539021"/>
+      <w:bookmarkStart w:id="18" w:name="_Toc399516401"/>
       <w:r>
         <w:t>ClimateFile</w:t>
       </w:r>
@@ -3860,10 +3709,71 @@
         <w:t>This parameter references</w:t>
       </w:r>
       <w:r>
-        <w:t xml:space="preserve"> the file that contains all the climate data (Tmin, Tmax and Precipitation).    </w:t>
-      </w:r>
+        <w:t xml:space="preserve"> the file tha</w:t>
+      </w:r>
+      <w:r>
+        <w:t xml:space="preserve">t contains all the climate data.   Minimum temperature, maximum temperature and precipitation are </w:t>
+      </w:r>
+      <w:r>
+        <w:rPr>
+          <w:b/>
+        </w:rPr>
+        <w:t>required</w:t>
+      </w:r>
+      <w:r>
+        <w:t xml:space="preserve"> by the climate library.  </w:t>
+      </w:r>
+      <w:r>
+        <w:t>The units of temperature and precipitation are determined by the ClimateFileFormat parameter (see section 2.4).</w:t>
+      </w:r>
+    </w:p>
+    <w:p>
+      <w:pPr>
+        <w:pStyle w:val="textbody"/>
+      </w:pPr>
+      <w:r>
+        <w:t xml:space="preserve">Other parameters are </w:t>
+      </w:r>
+      <w:r>
+        <w:rPr>
+          <w:b/>
+        </w:rPr>
+        <w:t>optional</w:t>
+      </w:r>
+      <w:r>
+        <w:t xml:space="preserve"> and include wind speed, wind direction and nitrogen deposition.  </w:t>
+      </w:r>
+      <w:r>
+        <w:t>The units are these parameters are currently fixed by the model.  Nitrogen deposition is in units of g/m</w:t>
+      </w:r>
+      <w:r>
+        <w:rPr>
+          <w:vertAlign w:val="superscript"/>
+        </w:rPr>
+        <w:t>2</w:t>
+      </w:r>
+      <w:r>
+        <w:t>/y.  The wind data needed to be provided using the same units used by the University of Idaho Gridded Surface Meteorological data (</w:t>
+      </w:r>
+      <w:r>
+        <w:t>http://metdata.northwestknowledge.net/</w:t>
+      </w:r>
+      <w:r>
+        <w:t>)</w:t>
+      </w:r>
+      <w:r>
+        <w:t xml:space="preserve">, which provides their wind data on the USGS data portal.  Wind speed must be in m/s.  Wind direction must be expressed in terms of degrees where the wind is coming FROM.  </w:t>
+      </w:r>
+    </w:p>
+    <w:p>
+      <w:pPr>
+        <w:pStyle w:val="textbody"/>
+      </w:pPr>
       <w:r>
         <w:t>Details about how to configure the ClimateFile are described in Chapter 3.</w:t>
+      </w:r>
+      <w:r>
+        <w:t xml:space="preserve"> </w:t>
       </w:r>
     </w:p>
     <w:p>
@@ -3875,7 +3785,7 @@
         </w:tabs>
         <w:ind w:left="1170" w:hanging="1170"/>
       </w:pPr>
-      <w:bookmarkStart w:id="22" w:name="_Toc388539022"/>
+      <w:bookmarkStart w:id="22" w:name="_Toc399516402"/>
       <w:r>
         <w:t>ClimateFileFormat</w:t>
       </w:r>
@@ -3898,7 +3808,7 @@
         <w:t xml:space="preserve">.  There are currently </w:t>
       </w:r>
       <w:r>
-        <w:t xml:space="preserve">four </w:t>
+        <w:t xml:space="preserve">two </w:t>
       </w:r>
       <w:r>
         <w:t xml:space="preserve">options </w:t>
@@ -3913,10 +3823,10 @@
         <w:rPr>
           <w:color w:val="000000"/>
         </w:rPr>
-        <w:t>Monthly_Temp-K_Precip-mmSec, Daily_Temp-C_Precip-mmDay, Daily_Temp-K_Precip-mmSec</w:t>
-      </w:r>
-      <w:r>
-        <w:t>) described below</w:t>
+        <w:t>Daily_Temp-C_Precip-mmDay)</w:t>
+      </w:r>
+      <w:r>
+        <w:t xml:space="preserve"> described below</w:t>
       </w:r>
       <w:r>
         <w:t>.</w:t>
@@ -3931,7 +3841,7 @@
         </w:tabs>
         <w:ind w:hanging="2250"/>
       </w:pPr>
-      <w:bookmarkStart w:id="23" w:name="_Toc388539023"/>
+      <w:bookmarkStart w:id="23" w:name="_Toc399516403"/>
       <w:r>
         <w:t>Monthly_Temp-C_Precip-mmMonth</w:t>
       </w:r>
@@ -3963,24 +3873,13 @@
         <w:t>.</w:t>
       </w:r>
       <w:r>
-        <w:t xml:space="preserve">  Temperature will need to be in units of Celsius.  Precipitation will need to be expressed in units of mm.  </w:t>
-      </w:r>
-    </w:p>
-    <w:p>
-      <w:pPr>
-        <w:pStyle w:val="textbody"/>
-      </w:pPr>
-      <w:r>
-        <w:t>User tip: These units were used in the 3</w:t>
-      </w:r>
-      <w:r>
-        <w:rPr>
-          <w:vertAlign w:val="superscript"/>
-        </w:rPr>
-        <w:t>rd</w:t>
-      </w:r>
-      <w:r>
-        <w:t xml:space="preserve"> Assessment of the IPCC and the PRISM data.</w:t>
+        <w:t xml:space="preserve">  Temperature will need to be in units of Celsius.  Precipitation will need to be expressed in units of mm</w:t>
+      </w:r>
+      <w:r>
+        <w:t xml:space="preserve"> per month</w:t>
+      </w:r>
+      <w:r>
+        <w:t xml:space="preserve">.  </w:t>
       </w:r>
     </w:p>
     <w:p>
@@ -3992,9 +3891,9 @@
         </w:tabs>
         <w:ind w:hanging="2250"/>
       </w:pPr>
-      <w:bookmarkStart w:id="24" w:name="_Toc388539024"/>
-      <w:r>
-        <w:t>Monthly_Temp-K_Precip-mmSec</w:t>
+      <w:bookmarkStart w:id="24" w:name="_Toc399516404"/>
+      <w:r>
+        <w:t>Daily_Temp-C_Precip-mmDay</w:t>
       </w:r>
       <w:bookmarkEnd w:id="24"/>
     </w:p>
@@ -4003,141 +3902,19 @@
         <w:pStyle w:val="textbody"/>
       </w:pPr>
       <w:r>
-        <w:t>If this option is used, the climate will need to be supplied on a monthly basis.  Temperature will need to be in units of Kelvin.  Precipitation will need to be expressed in units of kg m</w:t>
+        <w:t>If this option is used, the climate will need to be supplied on a daily basis.  Temperature will need to be in units of Celsius.  Precipitation will need to be expressed in units of mm</w:t>
+      </w:r>
+      <w:r>
+        <w:t xml:space="preserve"> day</w:t>
       </w:r>
       <w:r>
         <w:rPr>
           <w:vertAlign w:val="superscript"/>
         </w:rPr>
-        <w:t>-2</w:t>
-      </w:r>
-      <w:r>
-        <w:t xml:space="preserve"> sec</w:t>
-      </w:r>
-      <w:r>
-        <w:rPr>
-          <w:vertAlign w:val="superscript"/>
-        </w:rPr>
         <w:t>-1</w:t>
       </w:r>
       <w:r>
         <w:t xml:space="preserve">.  </w:t>
-      </w:r>
-    </w:p>
-    <w:p>
-      <w:pPr>
-        <w:pStyle w:val="textbody"/>
-      </w:pPr>
-      <w:r>
-        <w:t>User tip: These units were used in the 5</w:t>
-      </w:r>
-      <w:r>
-        <w:rPr>
-          <w:vertAlign w:val="superscript"/>
-        </w:rPr>
-        <w:t>th</w:t>
-      </w:r>
-      <w:r>
-        <w:t xml:space="preserve"> Assessment of the IPCC.</w:t>
-      </w:r>
-    </w:p>
-    <w:p>
-      <w:pPr>
-        <w:pStyle w:val="Heading3"/>
-        <w:tabs>
-          <w:tab w:val="clear" w:pos="2250"/>
-          <w:tab w:val="num" w:pos="1170"/>
-        </w:tabs>
-        <w:ind w:hanging="2250"/>
-      </w:pPr>
-      <w:bookmarkStart w:id="25" w:name="_Toc388539025"/>
-      <w:r>
-        <w:t>Daily_Temp-C_Precip-mmDay</w:t>
-      </w:r>
-      <w:bookmarkEnd w:id="25"/>
-    </w:p>
-    <w:p>
-      <w:pPr>
-        <w:pStyle w:val="textbody"/>
-      </w:pPr>
-      <w:r>
-        <w:t xml:space="preserve">If this option is used, the climate will need to be supplied on a daily basis.  Temperature will need to be in units of Celsius.  Precipitation will need to be expressed in units of mm.  </w:t>
-      </w:r>
-    </w:p>
-    <w:p>
-      <w:pPr>
-        <w:pStyle w:val="textbody"/>
-      </w:pPr>
-      <w:r>
-        <w:t>User tip: These units were used in the 3</w:t>
-      </w:r>
-      <w:r>
-        <w:rPr>
-          <w:vertAlign w:val="superscript"/>
-        </w:rPr>
-        <w:t>rd</w:t>
-      </w:r>
-      <w:r>
-        <w:t xml:space="preserve"> Assessment of the IPCC and the MAUER dataset.</w:t>
-      </w:r>
-    </w:p>
-    <w:p>
-      <w:pPr>
-        <w:pStyle w:val="Heading3"/>
-        <w:tabs>
-          <w:tab w:val="clear" w:pos="2250"/>
-          <w:tab w:val="num" w:pos="1170"/>
-        </w:tabs>
-        <w:ind w:hanging="2250"/>
-      </w:pPr>
-      <w:bookmarkStart w:id="26" w:name="_Toc388539026"/>
-      <w:r>
-        <w:lastRenderedPageBreak/>
-        <w:t>Daily_Temp-K_Precip-mmSec</w:t>
-      </w:r>
-      <w:bookmarkEnd w:id="26"/>
-    </w:p>
-    <w:p>
-      <w:pPr>
-        <w:pStyle w:val="textbody"/>
-      </w:pPr>
-      <w:r>
-        <w:t>If this option is used, the climate will need to be supplied on a daily basis.  Temperature will need to be in units of Kelvin.  Precipitation will need to be expressed in units of kg m</w:t>
-      </w:r>
-      <w:r>
-        <w:rPr>
-          <w:vertAlign w:val="superscript"/>
-        </w:rPr>
-        <w:t>-2</w:t>
-      </w:r>
-      <w:r>
-        <w:t xml:space="preserve"> sec</w:t>
-      </w:r>
-      <w:r>
-        <w:rPr>
-          <w:vertAlign w:val="superscript"/>
-        </w:rPr>
-        <w:t>-1</w:t>
-      </w:r>
-      <w:r>
-        <w:t xml:space="preserve">.  </w:t>
-      </w:r>
-    </w:p>
-    <w:p>
-      <w:pPr>
-        <w:pStyle w:val="textbody"/>
-      </w:pPr>
-      <w:r>
-        <w:t>User tip: These units were used in the 5</w:t>
-      </w:r>
-      <w:r>
-        <w:rPr>
-          <w:vertAlign w:val="superscript"/>
-        </w:rPr>
-        <w:t>th</w:t>
-      </w:r>
-      <w:r>
-        <w:t xml:space="preserve"> Assessment of the IPCC.</w:t>
       </w:r>
     </w:p>
     <w:p>
@@ -4149,14 +3926,15 @@
         </w:tabs>
         <w:ind w:left="1170" w:hanging="1170"/>
       </w:pPr>
-      <w:bookmarkStart w:id="27" w:name="_Toc388539027"/>
-      <w:r>
+      <w:bookmarkStart w:id="25" w:name="_Toc399516405"/>
+      <w:r>
+        <w:lastRenderedPageBreak/>
         <w:t>SpinU</w:t>
       </w:r>
       <w:r>
         <w:t>pClimateTimeSeries</w:t>
       </w:r>
-      <w:bookmarkEnd w:id="27"/>
+      <w:bookmarkEnd w:id="25"/>
     </w:p>
     <w:p>
       <w:pPr>
@@ -4171,7 +3949,7 @@
         <w:pStyle w:val="textbody"/>
       </w:pPr>
       <w:r>
-        <w:t xml:space="preserve">There are six valid values for the SpinUpClimateTimeSeries input parameter: Monthly_AverageAllYears, Monthly_ Monthly_RandomYear, Monthly_SequencedYears, Daily_AverageAllYears, Daily_RandomYear, and Daily_SequencedYears.  These options are the same options that can be used for CliamteTimeSeries.  </w:t>
+        <w:t xml:space="preserve">There are six valid values for the SpinUpClimateTimeSeries input parameter: Monthly_AverageAllYears, Monthly_RandomYear, Monthly_SequencedYears, Daily_AverageAllYears, Daily_RandomYear, and Daily_SequencedYears.  These options are the same options that can be used for CliamteTimeSeries.  </w:t>
       </w:r>
       <w:r>
         <w:t xml:space="preserve">Each one is described </w:t>
@@ -4192,14 +3970,14 @@
         </w:tabs>
         <w:ind w:left="1170" w:hanging="1170"/>
       </w:pPr>
-      <w:bookmarkStart w:id="28" w:name="_Toc388539028"/>
+      <w:bookmarkStart w:id="26" w:name="_Toc399516406"/>
       <w:r>
         <w:t>SpinU</w:t>
       </w:r>
       <w:r>
         <w:t>pClimateFile</w:t>
       </w:r>
-      <w:bookmarkEnd w:id="28"/>
+      <w:bookmarkEnd w:id="26"/>
     </w:p>
     <w:p>
       <w:pPr>
@@ -4218,14 +3996,14 @@
         </w:tabs>
         <w:ind w:left="1170" w:hanging="1170"/>
       </w:pPr>
-      <w:bookmarkStart w:id="29" w:name="_Toc388539029"/>
+      <w:bookmarkStart w:id="27" w:name="_Toc399516407"/>
       <w:r>
         <w:t>SpinU</w:t>
       </w:r>
       <w:r>
         <w:t>pClimateFileFormat</w:t>
       </w:r>
-      <w:bookmarkEnd w:id="29"/>
+      <w:bookmarkEnd w:id="27"/>
     </w:p>
     <w:p>
       <w:pPr>
@@ -4235,7 +4013,10 @@
         <w:t xml:space="preserve">This parameter specifies the type of format for the SpinupClimateFile.  </w:t>
       </w:r>
       <w:r>
-        <w:t>There are currently four options (</w:t>
+        <w:t>There are currently two</w:t>
+      </w:r>
+      <w:r>
+        <w:t xml:space="preserve"> options (</w:t>
       </w:r>
       <w:r>
         <w:t xml:space="preserve">Monthly_Temp-C_Precip-mmMonth, </w:t>
@@ -4244,7 +4025,7 @@
         <w:rPr>
           <w:color w:val="000000"/>
         </w:rPr>
-        <w:t>Monthly_Temp-K_Precip-mmSec, Daily_Temp-C_Precip-mmDay, Daily_Temp-K_Precip-mmSec</w:t>
+        <w:t>Daily_Temp-C_Precip-mmDay</w:t>
       </w:r>
       <w:r>
         <w:t xml:space="preserve">) </w:t>
@@ -4267,12 +4048,12 @@
       <w:pPr>
         <w:pStyle w:val="Heading1"/>
       </w:pPr>
-      <w:bookmarkStart w:id="30" w:name="_Toc388539030"/>
+      <w:bookmarkStart w:id="28" w:name="_Toc399516408"/>
       <w:r>
         <w:lastRenderedPageBreak/>
         <w:t>Climate Input Files</w:t>
       </w:r>
-      <w:bookmarkEnd w:id="30"/>
+      <w:bookmarkEnd w:id="28"/>
     </w:p>
     <w:bookmarkEnd w:id="19"/>
     <w:bookmarkEnd w:id="20"/>
@@ -4283,9 +4064,12 @@
       </w:pPr>
     </w:p>
     <w:p>
-      <w:bookmarkStart w:id="31" w:name="_Toc112490864"/>
-      <w:r>
-        <w:t xml:space="preserve">The USGS-GDP </w:t>
+      <w:bookmarkStart w:id="29" w:name="_Toc112490864"/>
+      <w:r>
+        <w:t xml:space="preserve">Climate data can be obtained from any source.  One commonly used source of climate data is the </w:t>
+      </w:r>
+      <w:r>
+        <w:t xml:space="preserve">USGS-GDP </w:t>
       </w:r>
       <w:r>
         <w:t>(</w:t>
@@ -4302,276 +4086,391 @@
         <w:t>)</w:t>
       </w:r>
       <w:r>
+        <w:t xml:space="preserve">.  The USGS geodata portal </w:t>
+      </w:r>
+      <w:r>
+        <w:t xml:space="preserve">serves downscaled (12 km resolution) data </w:t>
+      </w:r>
+      <w:r>
+        <w:rPr>
+          <w:b/>
+        </w:rPr>
+        <w:t>projected</w:t>
+      </w:r>
+      <w:r>
+        <w:t xml:space="preserve"> from multiple global circulation models and multiple emissions scenarios.  The user can upload a shape file to their web site that enables their web server to parse the landscape by</w:t>
+      </w:r>
+      <w:r>
+        <w:rPr>
+          <w:b/>
+        </w:rPr>
         <w:t xml:space="preserve"> </w:t>
       </w:r>
       <w:r>
-        <w:t xml:space="preserve">serves downscaled (12 km resolution) data </w:t>
+        <w:t>ecoregion.</w:t>
+      </w:r>
+      <w:r>
+        <w:t xml:space="preserve">  The data is then downloaded by the user as </w:t>
       </w:r>
       <w:r>
         <w:rPr>
           <w:b/>
         </w:rPr>
-        <w:t>projected</w:t>
-      </w:r>
-      <w:r>
-        <w:t xml:space="preserve"> from multiple global circulation models and multiple emissions scenarios.  The user can upload a shape file to their web site that enables their web server to parse the landscape by</w:t>
+        <w:t>daily</w:t>
       </w:r>
       <w:r>
         <w:rPr>
           <w:b/>
         </w:rPr>
+        <w:t xml:space="preserve"> or monthly</w:t>
+      </w:r>
+      <w:r>
+        <w:t xml:space="preserve"> means, variances and standard </w:t>
+      </w:r>
+      <w:r>
+        <w:t>deviation</w:t>
+      </w:r>
+      <w:r>
+        <w:t xml:space="preserve"> for minimum temperature</w:t>
+      </w:r>
+      <w:r>
         <w:t xml:space="preserve"> </w:t>
       </w:r>
       <w:r>
-        <w:t>ecoregion.</w:t>
-      </w:r>
-      <w:r>
-        <w:t xml:space="preserve">  The data is then downloaded by the user as </w:t>
-      </w:r>
+        <w:t>for each climate region for the requested time period in a common format (comma delimited with a header, Figure 3)</w:t>
+      </w:r>
+      <w:r>
+        <w:t xml:space="preserve">, maximum temperature </w:t>
+      </w:r>
+      <w:r>
+        <w:t xml:space="preserve">(required) </w:t>
+      </w:r>
+      <w:r>
+        <w:t>and mean precipitation</w:t>
+      </w:r>
+      <w:r>
+        <w:t xml:space="preserve"> (required) for each climate region for the requested time period in a common format (comma delimited with a header, Figure 3).  Wind direction (optional),</w:t>
+      </w:r>
+      <w:r>
+        <w:t xml:space="preserve"> wind speed (optional)</w:t>
+      </w:r>
+      <w:r>
+        <w:t xml:space="preserve"> </w:t>
+      </w:r>
+      <w:r>
+        <w:t xml:space="preserve">and nitrogen deposition (optional) are also available on the USGS data portal, but only for historical (i.e. not climate change) data.  </w:t>
+      </w:r>
+    </w:p>
+    <w:p/>
+    <w:p>
+      <w:r>
+        <w:t xml:space="preserve">One advantage of using the USGS data portal is that the </w:t>
+      </w:r>
+      <w:r>
+        <w:t>TIMESTEP</w:t>
+      </w:r>
+      <w:r>
+        <w:t xml:space="preserve"> column is formatting correctly for the climate library (see Section 5.1), but this format could be generated from other datasets as well using R or Excel.</w:t>
+      </w:r>
+    </w:p>
+    <w:p/>
+    <w:p>
       <w:r>
         <w:rPr>
           <w:b/>
         </w:rPr>
-        <w:t>daily</w:t>
+        <w:t>At this time, the variances and standard errors from the USGS data portal are not utilized by the climate library.</w:t>
+      </w:r>
+      <w:r>
+        <w:t xml:space="preserve">  These represent variation in the climate between grid cells; this is a small source of variation so </w:t>
+      </w:r>
+      <w:r>
+        <w:t>it is</w:t>
+      </w:r>
+      <w:r>
+        <w:t xml:space="preserve"> </w:t>
+      </w:r>
+      <w:r>
+        <w:t xml:space="preserve">not </w:t>
+      </w:r>
+      <w:r>
+        <w:t xml:space="preserve">currently </w:t>
+      </w:r>
+      <w:r>
+        <w:t>being used by the climate library</w:t>
+      </w:r>
+      <w:r>
+        <w:t xml:space="preserve">.  </w:t>
       </w:r>
       <w:r>
         <w:rPr>
           <w:b/>
         </w:rPr>
-        <w:t xml:space="preserve"> or monthly</w:t>
-      </w:r>
-      <w:r>
-        <w:t xml:space="preserve"> means, variances and standard errors for minimum temperature</w:t>
-      </w:r>
-      <w:r>
-        <w:t xml:space="preserve"> (required)</w:t>
-      </w:r>
-      <w:r>
-        <w:t xml:space="preserve">, maximum temperature </w:t>
-      </w:r>
-      <w:r>
-        <w:t xml:space="preserve">(required) </w:t>
-      </w:r>
-      <w:r>
-        <w:t>and mean precipitation</w:t>
-      </w:r>
-      <w:r>
-        <w:t xml:space="preserve"> (required), relative humidity (optional) and wind speed (optional)</w:t>
-      </w:r>
-      <w:r>
-        <w:t xml:space="preserve"> for each climate region for the requested time period in a common format (comma delimited with a header, Figure 3).  </w:t>
+        <w:t xml:space="preserve">However, variance and standard </w:t>
+      </w:r>
+      <w:r>
+        <w:rPr>
+          <w:b/>
+        </w:rPr>
+        <w:t>deviation</w:t>
+      </w:r>
+      <w:r>
+        <w:rPr>
+          <w:b/>
+        </w:rPr>
+        <w:t xml:space="preserve"> are currently required as</w:t>
+      </w:r>
+      <w:r>
+        <w:rPr>
+          <w:b/>
+        </w:rPr>
+        <w:t xml:space="preserve"> input</w:t>
+      </w:r>
+      <w:r>
+        <w:rPr>
+          <w:b/>
+        </w:rPr>
+        <w:t xml:space="preserve"> parameters</w:t>
+      </w:r>
+      <w:r>
+        <w:t>, as this variation may be incorporated into calculations in future versions of the climate library.</w:t>
       </w:r>
     </w:p>
     <w:p/>
     <w:p>
       <w:r>
-        <w:t xml:space="preserve">At this time, the variances and standard errors from the USGS data portal are not utilized by the climate library.  These represent variation in the climate between grid cells; this is a small source of variation so </w:t>
-      </w:r>
-      <w:r>
-        <w:t>it is</w:t>
-      </w:r>
-      <w:r>
-        <w:t xml:space="preserve"> currently </w:t>
-      </w:r>
-      <w:r>
-        <w:t>being used by the climate library</w:t>
+        <w:rPr>
+          <w:b/>
+        </w:rPr>
+        <w:t>User tip:</w:t>
+      </w:r>
+      <w:r>
+        <w:t xml:space="preserve"> If the user downloads multiple </w:t>
+      </w:r>
+      <w:r>
+        <w:t xml:space="preserve">GCM and emission </w:t>
+      </w:r>
+      <w:r>
+        <w:t>scenarios at one time (i.e., in one file), t</w:t>
+      </w:r>
+      <w:r>
+        <w:t xml:space="preserve">he user would need to parse the data by GCM and emissions scenario so that each input file contains </w:t>
+      </w:r>
+      <w:r>
+        <w:rPr>
+          <w:b/>
+        </w:rPr>
+        <w:t>one</w:t>
+      </w:r>
+      <w:r>
+        <w:t xml:space="preserve"> climate change scenario (</w:t>
+      </w:r>
+      <w:r>
+        <w:t>e.g.</w:t>
+      </w:r>
+      <w:r>
+        <w:t xml:space="preserve"> Bcm2_a1b).   </w:t>
+      </w:r>
+    </w:p>
+    <w:p/>
+    <w:p>
+      <w:r>
+        <w:t xml:space="preserve">If there are multiple </w:t>
+      </w:r>
+      <w:r>
+        <w:t xml:space="preserve">soil </w:t>
+      </w:r>
+      <w:r>
+        <w:t>regions within each climate region, the user will need to copy the climate regions so that each ecoregion has a climate.  For ex</w:t>
+      </w:r>
+      <w:r>
+        <w:t>ample, in the CNF+ landscape, there are</w:t>
+      </w:r>
+      <w:r>
+        <w:t xml:space="preserve"> five climatic regions (i.e. five polygons) so data </w:t>
+      </w:r>
+      <w:r>
+        <w:t xml:space="preserve">was downloaded </w:t>
+      </w:r>
+      <w:r>
+        <w:t xml:space="preserve">from the USGS data portal for </w:t>
+      </w:r>
+      <w:r>
+        <w:t xml:space="preserve">the five regions.  Then </w:t>
+      </w:r>
+      <w:r>
+        <w:t xml:space="preserve">the data </w:t>
+      </w:r>
+      <w:r>
+        <w:t xml:space="preserve">were copied </w:t>
+      </w:r>
+      <w:r>
+        <w:t xml:space="preserve">from each climate region for each of the soil regions for a total of 25 ecoregions (5 climate regions * 5 soil regions = 25 ecoregions).  </w:t>
+      </w:r>
+    </w:p>
+    <w:p/>
+    <w:p>
+      <w:r>
+        <w:t xml:space="preserve">The user will need to adjust the headers in the climate input file.  The columns for each ecoregion need to match the ecoregion names as they appear in the ecoregion.txt file.  If there is an inactive ecoregion, the user should not supply climate data for that ecoregion.  </w:t>
+      </w:r>
+      <w:r>
+        <w:lastRenderedPageBreak/>
+        <w:t>The user should list the inactive ecoregion first in the ecoregion.txt file and supply climate only for the active ecoregions.</w:t>
+      </w:r>
+    </w:p>
+    <w:p/>
+    <w:p>
+      <w:r>
+        <w:t>The user will also need to have the correct key words to identify the data (i.e.</w:t>
+      </w:r>
+      <w:r>
+        <w:t>,</w:t>
+      </w:r>
+      <w:r>
+        <w:t xml:space="preserve"> if it’s max </w:t>
+      </w:r>
+      <w:r>
+        <w:t xml:space="preserve">temperature, </w:t>
+      </w:r>
+      <w:r>
+        <w:t>minimum temperature</w:t>
+      </w:r>
+      <w:r>
+        <w:t xml:space="preserve"> or precipitation</w:t>
+      </w:r>
+      <w:r>
+        <w:t>,</w:t>
+      </w:r>
+      <w:r>
+        <w:t xml:space="preserve"> Table 1)</w:t>
       </w:r>
       <w:r>
         <w:t xml:space="preserve">.  </w:t>
       </w:r>
+      <w:r>
+        <w:t>Keep in mind that the words are not case sensitive</w:t>
+      </w:r>
+      <w:r>
+        <w:t xml:space="preserve">.  Wind direction, </w:t>
+      </w:r>
+      <w:r>
+        <w:t xml:space="preserve">wind speed </w:t>
+      </w:r>
+      <w:r>
+        <w:t>and nitrogen deposition data are optional (Table 2)</w:t>
+      </w:r>
+      <w:r>
+        <w:t>.</w:t>
+      </w:r>
     </w:p>
     <w:p/>
     <w:p>
       <w:r>
-        <w:rPr>
-          <w:b/>
-        </w:rPr>
-        <w:t>User tip:</w:t>
-      </w:r>
-      <w:r>
-        <w:t xml:space="preserve"> If the user downloads multiple </w:t>
-      </w:r>
-      <w:r>
-        <w:t xml:space="preserve">GCM and emission </w:t>
-      </w:r>
-      <w:r>
-        <w:t>scenarios at one time (i.e., in one file), t</w:t>
-      </w:r>
-      <w:r>
-        <w:t xml:space="preserve">he user would need to parse the data by GCM and emissions scenario so that each input file contains </w:t>
-      </w:r>
-      <w:r>
-        <w:rPr>
-          <w:b/>
-        </w:rPr>
-        <w:t>one</w:t>
-      </w:r>
-      <w:r>
-        <w:t xml:space="preserve"> climate change scenario (eg. Bcm2_a1b).   </w:t>
-      </w:r>
-    </w:p>
-    <w:p/>
-    <w:p>
-      <w:r>
-        <w:t xml:space="preserve">If there are multiple </w:t>
-      </w:r>
-      <w:r>
-        <w:t xml:space="preserve">soil </w:t>
-      </w:r>
-      <w:r>
-        <w:t>regions within each climate region, the user will need to copy the climate regions so that each ecoregion has a climate.  For ex</w:t>
-      </w:r>
-      <w:r>
-        <w:t>ample, in the CNF+ landscape, there are</w:t>
-      </w:r>
-      <w:r>
-        <w:t xml:space="preserve"> five climatic regions (i.e. five polygons) so data </w:t>
-      </w:r>
-      <w:r>
-        <w:t xml:space="preserve">was downloaded </w:t>
-      </w:r>
-      <w:r>
-        <w:t xml:space="preserve">from the USGS data portal for </w:t>
-      </w:r>
-      <w:r>
-        <w:t xml:space="preserve">the five regions.  Then </w:t>
-      </w:r>
-      <w:r>
-        <w:t xml:space="preserve">the data </w:t>
-      </w:r>
-      <w:r>
-        <w:t xml:space="preserve">were copied </w:t>
-      </w:r>
-      <w:r>
-        <w:t xml:space="preserve">from each climate region for each of the soil regions for a total of 25 ecoregions (5 climate regions * 5 soil regions = 25 ecoregions).  </w:t>
-      </w:r>
-    </w:p>
-    <w:p/>
-    <w:p>
-      <w:r>
-        <w:t>The user will need to adjust the headers in the climate input file.  The columns for each ecoregion need to match the ecoregion names as they appear in the ecoregion.txt file.  If there is an inactive ecoregion, the user should not supply climate data for that ecoregion.  The user should list the inactive ecoregion first in the ecoregion.txt file and supply climate only for the active ecoregions.</w:t>
-      </w:r>
-    </w:p>
-    <w:p/>
-    <w:p>
-      <w:r>
-        <w:t>The user will also need to have the correct key words to identify the data (i.e.</w:t>
-      </w:r>
-      <w:r>
-        <w:t>,</w:t>
-      </w:r>
-      <w:r>
-        <w:t xml:space="preserve"> if it’s max </w:t>
-      </w:r>
-      <w:r>
-        <w:t xml:space="preserve">temperature, </w:t>
-      </w:r>
-      <w:r>
-        <w:t>minimum temperature</w:t>
-      </w:r>
-      <w:r>
-        <w:t xml:space="preserve"> or precipitation</w:t>
-      </w:r>
-      <w:r>
-        <w:t xml:space="preserve">).  </w:t>
-      </w:r>
-      <w:r>
-        <w:t>Keep in mind that the words are not case sensitive and t</w:t>
-      </w:r>
-      <w:r>
-        <w:t>he relative humidity and wind speed data are optional</w:t>
-      </w:r>
-      <w:r>
-        <w:t xml:space="preserve"> and currently required only for the </w:t>
-      </w:r>
-      <w:r>
-        <w:t>fire extension</w:t>
-      </w:r>
-      <w:r>
-        <w:t>s</w:t>
-      </w:r>
-      <w:r>
-        <w:t>.</w:t>
-      </w:r>
-    </w:p>
-    <w:p/>
-    <w:p/>
-    <w:p>
-      <w:r>
-        <w:br w:type="page"/>
-      </w:r>
-    </w:p>
-    <w:p>
-      <w:r>
-        <w:lastRenderedPageBreak/>
-        <w:t xml:space="preserve">Table 1.  Key words needed in </w:t>
+        <w:t>Table 1</w:t>
+      </w:r>
+      <w:r>
+        <w:t>.  K</w:t>
+      </w:r>
+      <w:r>
+        <w:t xml:space="preserve">ey words needed in </w:t>
       </w:r>
       <w:r>
         <w:t>climate input file</w:t>
+      </w:r>
+      <w:r>
+        <w:t xml:space="preserve"> for Tmin, Tmax and Precip.</w:t>
       </w:r>
     </w:p>
     <w:tbl>
       <w:tblPr>
         <w:tblStyle w:val="TableGrid"/>
-        <w:tblpPr w:leftFromText="180" w:rightFromText="180" w:vertAnchor="page" w:horzAnchor="margin" w:tblpY="2066"/>
-        <w:tblW w:w="0" w:type="auto"/>
+        <w:tblW w:w="6660" w:type="dxa"/>
+        <w:tblInd w:w="108" w:type="dxa"/>
         <w:tblLook w:val="04A0" w:firstRow="1" w:lastRow="0" w:firstColumn="1" w:lastColumn="0" w:noHBand="0" w:noVBand="1"/>
       </w:tblPr>
       <w:tblGrid>
-        <w:gridCol w:w="2096"/>
-        <w:gridCol w:w="1949"/>
-        <w:gridCol w:w="1887"/>
-        <w:gridCol w:w="1296"/>
-        <w:gridCol w:w="1416"/>
+        <w:gridCol w:w="1980"/>
+        <w:gridCol w:w="2700"/>
+        <w:gridCol w:w="1980"/>
       </w:tblGrid>
       <w:tr>
         <w:tc>
           <w:tcPr>
-            <w:tcW w:w="2096" w:type="dxa"/>
+            <w:tcW w:w="1980" w:type="dxa"/>
           </w:tcPr>
           <w:p>
+            <w:pPr>
+              <w:rPr>
+                <w:rFonts w:ascii="Times New Roman" w:hAnsi="Times New Roman" w:cs="Times New Roman"/>
+              </w:rPr>
+            </w:pPr>
             <w:r>
-              <w:t>Maximum temperature</w:t>
+              <w:rPr>
+                <w:rFonts w:ascii="Times New Roman" w:hAnsi="Times New Roman" w:cs="Times New Roman"/>
+              </w:rPr>
+              <w:t xml:space="preserve">Maximum </w:t>
+            </w:r>
+          </w:p>
+          <w:p>
+            <w:pPr>
+              <w:rPr>
+                <w:rFonts w:ascii="Times New Roman" w:hAnsi="Times New Roman" w:cs="Times New Roman"/>
+              </w:rPr>
+            </w:pPr>
+            <w:r>
+              <w:rPr>
+                <w:rFonts w:ascii="Times New Roman" w:hAnsi="Times New Roman" w:cs="Times New Roman"/>
+              </w:rPr>
+              <w:t>temperature</w:t>
             </w:r>
           </w:p>
         </w:tc>
         <w:tc>
           <w:tcPr>
-            <w:tcW w:w="1949" w:type="dxa"/>
+            <w:tcW w:w="2700" w:type="dxa"/>
           </w:tcPr>
           <w:p>
+            <w:pPr>
+              <w:rPr>
+                <w:rFonts w:ascii="Times New Roman" w:hAnsi="Times New Roman" w:cs="Times New Roman"/>
+              </w:rPr>
+            </w:pPr>
             <w:r>
-              <w:t>Minimum temperature</w:t>
+              <w:rPr>
+                <w:rFonts w:ascii="Times New Roman" w:hAnsi="Times New Roman" w:cs="Times New Roman"/>
+              </w:rPr>
+              <w:t xml:space="preserve">Minimum </w:t>
+            </w:r>
+          </w:p>
+          <w:p>
+            <w:pPr>
+              <w:rPr>
+                <w:rFonts w:ascii="Times New Roman" w:hAnsi="Times New Roman" w:cs="Times New Roman"/>
+              </w:rPr>
+            </w:pPr>
+            <w:r>
+              <w:rPr>
+                <w:rFonts w:ascii="Times New Roman" w:hAnsi="Times New Roman" w:cs="Times New Roman"/>
+              </w:rPr>
+              <w:t>temperature</w:t>
             </w:r>
           </w:p>
         </w:tc>
         <w:tc>
           <w:tcPr>
-            <w:tcW w:w="1887" w:type="dxa"/>
+            <w:tcW w:w="1980" w:type="dxa"/>
           </w:tcPr>
           <w:p>
+            <w:pPr>
+              <w:rPr>
+                <w:rFonts w:ascii="Times New Roman" w:hAnsi="Times New Roman" w:cs="Times New Roman"/>
+              </w:rPr>
+            </w:pPr>
             <w:r>
+              <w:rPr>
+                <w:rFonts w:ascii="Times New Roman" w:hAnsi="Times New Roman" w:cs="Times New Roman"/>
+              </w:rPr>
               <w:t>Precipitation</w:t>
-            </w:r>
-          </w:p>
-        </w:tc>
-        <w:tc>
-          <w:tcPr>
-            <w:tcW w:w="1296" w:type="dxa"/>
-          </w:tcPr>
-          <w:p>
-            <w:r>
-              <w:t>Relative humidity</w:t>
-            </w:r>
-          </w:p>
-        </w:tc>
-        <w:tc>
-          <w:tcPr>
-            <w:tcW w:w="1416" w:type="dxa"/>
-          </w:tcPr>
-          <w:p>
-            <w:r>
-              <w:t>Wind speed</w:t>
             </w:r>
           </w:p>
         </w:tc>
@@ -4579,51 +4478,55 @@
       <w:tr>
         <w:tc>
           <w:tcPr>
-            <w:tcW w:w="2096" w:type="dxa"/>
+            <w:tcW w:w="1980" w:type="dxa"/>
           </w:tcPr>
           <w:p>
+            <w:pPr>
+              <w:rPr>
+                <w:rFonts w:ascii="Times New Roman" w:hAnsi="Times New Roman" w:cs="Times New Roman"/>
+              </w:rPr>
+            </w:pPr>
             <w:r>
+              <w:rPr>
+                <w:rFonts w:ascii="Times New Roman" w:hAnsi="Times New Roman" w:cs="Times New Roman"/>
+              </w:rPr>
               <w:t># Tmax</w:t>
             </w:r>
           </w:p>
         </w:tc>
         <w:tc>
           <w:tcPr>
-            <w:tcW w:w="1949" w:type="dxa"/>
+            <w:tcW w:w="2700" w:type="dxa"/>
           </w:tcPr>
           <w:p>
+            <w:pPr>
+              <w:rPr>
+                <w:rFonts w:ascii="Times New Roman" w:hAnsi="Times New Roman" w:cs="Times New Roman"/>
+              </w:rPr>
+            </w:pPr>
             <w:r>
+              <w:rPr>
+                <w:rFonts w:ascii="Times New Roman" w:hAnsi="Times New Roman" w:cs="Times New Roman"/>
+              </w:rPr>
               <w:t># Tmin</w:t>
             </w:r>
           </w:p>
         </w:tc>
         <w:tc>
           <w:tcPr>
-            <w:tcW w:w="1887" w:type="dxa"/>
+            <w:tcW w:w="1980" w:type="dxa"/>
           </w:tcPr>
           <w:p>
+            <w:pPr>
+              <w:rPr>
+                <w:rFonts w:ascii="Times New Roman" w:hAnsi="Times New Roman" w:cs="Times New Roman"/>
+              </w:rPr>
+            </w:pPr>
             <w:r>
+              <w:rPr>
+                <w:rFonts w:ascii="Times New Roman" w:hAnsi="Times New Roman" w:cs="Times New Roman"/>
+              </w:rPr>
               <w:t># Prcp</w:t>
-            </w:r>
-          </w:p>
-        </w:tc>
-        <w:tc>
-          <w:tcPr>
-            <w:tcW w:w="1296" w:type="dxa"/>
-          </w:tcPr>
-          <w:p>
-            <w:r>
-              <w:t>#rh</w:t>
-            </w:r>
-          </w:p>
-        </w:tc>
-        <w:tc>
-          <w:tcPr>
-            <w:tcW w:w="1416" w:type="dxa"/>
-          </w:tcPr>
-          <w:p>
-            <w:r>
-              <w:t>#windspeed</w:t>
             </w:r>
           </w:p>
         </w:tc>
@@ -4631,66 +4534,362 @@
       <w:tr>
         <w:tc>
           <w:tcPr>
-            <w:tcW w:w="2096" w:type="dxa"/>
+            <w:tcW w:w="1980" w:type="dxa"/>
           </w:tcPr>
           <w:p>
+            <w:pPr>
+              <w:rPr>
+                <w:rFonts w:ascii="Times New Roman" w:hAnsi="Times New Roman" w:cs="Times New Roman"/>
+              </w:rPr>
+            </w:pPr>
             <w:r>
+              <w:rPr>
+                <w:rFonts w:ascii="Times New Roman" w:hAnsi="Times New Roman" w:cs="Times New Roman"/>
+              </w:rPr>
               <w:t># maxtemp</w:t>
             </w:r>
           </w:p>
         </w:tc>
         <w:tc>
           <w:tcPr>
-            <w:tcW w:w="1949" w:type="dxa"/>
+            <w:tcW w:w="2700" w:type="dxa"/>
           </w:tcPr>
           <w:p>
+            <w:pPr>
+              <w:rPr>
+                <w:rFonts w:ascii="Times New Roman" w:hAnsi="Times New Roman" w:cs="Times New Roman"/>
+              </w:rPr>
+            </w:pPr>
             <w:r>
+              <w:rPr>
+                <w:rFonts w:ascii="Times New Roman" w:hAnsi="Times New Roman" w:cs="Times New Roman"/>
+              </w:rPr>
               <w:t># mintemp</w:t>
             </w:r>
           </w:p>
         </w:tc>
         <w:tc>
           <w:tcPr>
-            <w:tcW w:w="1887" w:type="dxa"/>
+            <w:tcW w:w="1980" w:type="dxa"/>
           </w:tcPr>
           <w:p>
+            <w:pPr>
+              <w:rPr>
+                <w:rFonts w:ascii="Times New Roman" w:hAnsi="Times New Roman" w:cs="Times New Roman"/>
+              </w:rPr>
+            </w:pPr>
             <w:r>
+              <w:rPr>
+                <w:rFonts w:ascii="Times New Roman" w:hAnsi="Times New Roman" w:cs="Times New Roman"/>
+              </w:rPr>
               <w:t># ppt</w:t>
+            </w:r>
+          </w:p>
+        </w:tc>
+      </w:tr>
+      <w:tr>
+        <w:tc>
+          <w:tcPr>
+            <w:tcW w:w="1980" w:type="dxa"/>
+          </w:tcPr>
+          <w:p>
+            <w:pPr>
+              <w:rPr>
+                <w:rFonts w:ascii="Times New Roman" w:hAnsi="Times New Roman" w:cs="Times New Roman"/>
+              </w:rPr>
+            </w:pPr>
+          </w:p>
+        </w:tc>
+        <w:tc>
+          <w:tcPr>
+            <w:tcW w:w="2700" w:type="dxa"/>
+          </w:tcPr>
+          <w:p>
+            <w:pPr>
+              <w:rPr>
+                <w:rFonts w:ascii="Times New Roman" w:hAnsi="Times New Roman" w:cs="Times New Roman"/>
+              </w:rPr>
+            </w:pPr>
+          </w:p>
+        </w:tc>
+        <w:tc>
+          <w:tcPr>
+            <w:tcW w:w="1980" w:type="dxa"/>
+          </w:tcPr>
+          <w:p>
+            <w:pPr>
+              <w:rPr>
+                <w:rFonts w:ascii="Times New Roman" w:hAnsi="Times New Roman" w:cs="Times New Roman"/>
+              </w:rPr>
+            </w:pPr>
+            <w:r>
+              <w:rPr>
+                <w:rFonts w:ascii="Times New Roman" w:hAnsi="Times New Roman" w:cs="Times New Roman"/>
+              </w:rPr>
+              <w:t># precip</w:t>
+            </w:r>
+          </w:p>
+        </w:tc>
+      </w:tr>
+    </w:tbl>
+    <w:p/>
+    <w:p/>
+    <w:p>
+      <w:r>
+        <w:t xml:space="preserve">Table 2.  </w:t>
+      </w:r>
+      <w:r>
+        <w:t>K</w:t>
+      </w:r>
+      <w:r>
+        <w:t>ey words needed in climate input file</w:t>
+      </w:r>
+      <w:r>
+        <w:t xml:space="preserve"> if user is supplying data for wind direction, wind speed and/or nitrogen deposition</w:t>
+      </w:r>
+    </w:p>
+    <w:tbl>
+      <w:tblPr>
+        <w:tblStyle w:val="TableGrid"/>
+        <w:tblW w:w="8550" w:type="dxa"/>
+        <w:tblInd w:w="108" w:type="dxa"/>
+        <w:tblLook w:val="04A0" w:firstRow="1" w:lastRow="0" w:firstColumn="1" w:lastColumn="0" w:noHBand="0" w:noVBand="1"/>
+      </w:tblPr>
+      <w:tblGrid>
+        <w:gridCol w:w="2959"/>
+        <w:gridCol w:w="3067"/>
+        <w:gridCol w:w="2524"/>
+      </w:tblGrid>
+      <w:tr>
+        <w:tc>
+          <w:tcPr>
+            <w:tcW w:w="2959" w:type="dxa"/>
+          </w:tcPr>
+          <w:p>
+            <w:pPr>
+              <w:rPr>
+                <w:rFonts w:ascii="Times New Roman" w:hAnsi="Times New Roman" w:cs="Times New Roman"/>
+              </w:rPr>
+            </w:pPr>
+            <w:r>
+              <w:rPr>
+                <w:rFonts w:ascii="Times New Roman" w:hAnsi="Times New Roman" w:cs="Times New Roman"/>
+              </w:rPr>
+              <w:t>Wind direction</w:t>
             </w:r>
           </w:p>
         </w:tc>
         <w:tc>
           <w:tcPr>
-            <w:tcW w:w="1296" w:type="dxa"/>
+            <w:tcW w:w="3067" w:type="dxa"/>
           </w:tcPr>
           <w:p>
+            <w:pPr>
+              <w:rPr>
+                <w:rFonts w:ascii="Times New Roman" w:hAnsi="Times New Roman" w:cs="Times New Roman"/>
+              </w:rPr>
+            </w:pPr>
             <w:r>
-              <w:t>#RH</w:t>
+              <w:rPr>
+                <w:rFonts w:ascii="Times New Roman" w:hAnsi="Times New Roman" w:cs="Times New Roman"/>
+              </w:rPr>
+              <w:t>Wind speed</w:t>
             </w:r>
           </w:p>
         </w:tc>
         <w:tc>
           <w:tcPr>
-            <w:tcW w:w="1416" w:type="dxa"/>
+            <w:tcW w:w="2524" w:type="dxa"/>
           </w:tcPr>
           <w:p>
+            <w:pPr>
+              <w:rPr>
+                <w:rFonts w:ascii="Times New Roman" w:hAnsi="Times New Roman" w:cs="Times New Roman"/>
+              </w:rPr>
+            </w:pPr>
             <w:r>
-              <w:t>#windSpeed</w:t>
+              <w:rPr>
+                <w:rFonts w:ascii="Times New Roman" w:hAnsi="Times New Roman" w:cs="Times New Roman"/>
+              </w:rPr>
+              <w:t>Nitrogen deposition</w:t>
             </w:r>
           </w:p>
         </w:tc>
       </w:tr>
+      <w:tr>
+        <w:tc>
+          <w:tcPr>
+            <w:tcW w:w="2959" w:type="dxa"/>
+          </w:tcPr>
+          <w:p>
+            <w:pPr>
+              <w:rPr>
+                <w:rFonts w:ascii="Times New Roman" w:hAnsi="Times New Roman" w:cs="Times New Roman"/>
+              </w:rPr>
+            </w:pPr>
+            <w:r>
+              <w:rPr>
+                <w:rFonts w:ascii="Times New Roman" w:hAnsi="Times New Roman" w:cs="Times New Roman"/>
+              </w:rPr>
+              <w:t># windDirect</w:t>
+            </w:r>
+          </w:p>
+        </w:tc>
+        <w:tc>
+          <w:tcPr>
+            <w:tcW w:w="3067" w:type="dxa"/>
+          </w:tcPr>
+          <w:p>
+            <w:pPr>
+              <w:rPr>
+                <w:rFonts w:ascii="Times New Roman" w:hAnsi="Times New Roman" w:cs="Times New Roman"/>
+              </w:rPr>
+            </w:pPr>
+            <w:r>
+              <w:rPr>
+                <w:rFonts w:ascii="Times New Roman" w:hAnsi="Times New Roman" w:cs="Times New Roman"/>
+              </w:rPr>
+              <w:t>#windspeed</w:t>
+            </w:r>
+          </w:p>
+        </w:tc>
+        <w:tc>
+          <w:tcPr>
+            <w:tcW w:w="2524" w:type="dxa"/>
+          </w:tcPr>
+          <w:p>
+            <w:pPr>
+              <w:rPr>
+                <w:rFonts w:ascii="Times New Roman" w:hAnsi="Times New Roman" w:cs="Times New Roman"/>
+              </w:rPr>
+            </w:pPr>
+            <w:r>
+              <w:rPr>
+                <w:rFonts w:ascii="Times New Roman" w:hAnsi="Times New Roman" w:cs="Times New Roman"/>
+              </w:rPr>
+              <w:t># Ndeposition</w:t>
+            </w:r>
+          </w:p>
+        </w:tc>
+      </w:tr>
+      <w:tr>
+        <w:tc>
+          <w:tcPr>
+            <w:tcW w:w="2959" w:type="dxa"/>
+          </w:tcPr>
+          <w:p>
+            <w:pPr>
+              <w:rPr>
+                <w:rFonts w:ascii="Times New Roman" w:hAnsi="Times New Roman" w:cs="Times New Roman"/>
+              </w:rPr>
+            </w:pPr>
+            <w:r>
+              <w:rPr>
+                <w:rFonts w:ascii="Times New Roman" w:hAnsi="Times New Roman" w:cs="Times New Roman"/>
+              </w:rPr>
+              <w:t># wd</w:t>
+            </w:r>
+          </w:p>
+        </w:tc>
+        <w:tc>
+          <w:tcPr>
+            <w:tcW w:w="3067" w:type="dxa"/>
+          </w:tcPr>
+          <w:p>
+            <w:pPr>
+              <w:rPr>
+                <w:rFonts w:ascii="Times New Roman" w:hAnsi="Times New Roman" w:cs="Times New Roman"/>
+              </w:rPr>
+            </w:pPr>
+            <w:r>
+              <w:rPr>
+                <w:rFonts w:ascii="Times New Roman" w:hAnsi="Times New Roman" w:cs="Times New Roman"/>
+              </w:rPr>
+              <w:t>#ws</w:t>
+            </w:r>
+          </w:p>
+        </w:tc>
+        <w:tc>
+          <w:tcPr>
+            <w:tcW w:w="2524" w:type="dxa"/>
+          </w:tcPr>
+          <w:p>
+            <w:pPr>
+              <w:rPr>
+                <w:rFonts w:ascii="Times New Roman" w:hAnsi="Times New Roman" w:cs="Times New Roman"/>
+              </w:rPr>
+            </w:pPr>
+            <w:r>
+              <w:rPr>
+                <w:rFonts w:ascii="Times New Roman" w:hAnsi="Times New Roman" w:cs="Times New Roman"/>
+              </w:rPr>
+              <w:t># Ndep</w:t>
+            </w:r>
+          </w:p>
+        </w:tc>
+      </w:tr>
+      <w:tr>
+        <w:tc>
+          <w:tcPr>
+            <w:tcW w:w="2959" w:type="dxa"/>
+          </w:tcPr>
+          <w:p>
+            <w:pPr>
+              <w:rPr>
+                <w:rFonts w:ascii="Times New Roman" w:hAnsi="Times New Roman" w:cs="Times New Roman"/>
+              </w:rPr>
+            </w:pPr>
+            <w:r>
+              <w:rPr>
+                <w:rFonts w:ascii="Times New Roman" w:hAnsi="Times New Roman" w:cs="Times New Roman"/>
+              </w:rPr>
+              <w:t># winddirection</w:t>
+            </w:r>
+          </w:p>
+        </w:tc>
+        <w:tc>
+          <w:tcPr>
+            <w:tcW w:w="3067" w:type="dxa"/>
+          </w:tcPr>
+          <w:p>
+            <w:pPr>
+              <w:rPr>
+                <w:rFonts w:ascii="Times New Roman" w:hAnsi="Times New Roman" w:cs="Times New Roman"/>
+              </w:rPr>
+            </w:pPr>
+          </w:p>
+        </w:tc>
+        <w:tc>
+          <w:tcPr>
+            <w:tcW w:w="2524" w:type="dxa"/>
+          </w:tcPr>
+          <w:p>
+            <w:pPr>
+              <w:rPr>
+                <w:rFonts w:ascii="Times New Roman" w:hAnsi="Times New Roman" w:cs="Times New Roman"/>
+              </w:rPr>
+            </w:pPr>
+          </w:p>
+        </w:tc>
+      </w:tr>
     </w:tbl>
+    <w:p/>
+    <w:p/>
+    <w:p/>
+    <w:p/>
+    <w:p/>
+    <w:p/>
+    <w:p/>
     <w:p>
       <w:pPr>
         <w:pStyle w:val="Heading1"/>
       </w:pPr>
-      <w:bookmarkStart w:id="32" w:name="_Toc388539031"/>
+      <w:bookmarkStart w:id="30" w:name="_Toc399516409"/>
       <w:r>
         <w:lastRenderedPageBreak/>
         <w:t>Climate Output Files</w:t>
       </w:r>
-      <w:bookmarkEnd w:id="32"/>
+      <w:bookmarkEnd w:id="30"/>
     </w:p>
     <w:p/>
     <w:p>
@@ -4729,14 +4928,19 @@
         </w:tabs>
         <w:ind w:left="1170" w:hanging="1170"/>
       </w:pPr>
-      <w:bookmarkStart w:id="33" w:name="_Toc388539032"/>
+      <w:bookmarkStart w:id="31" w:name="_Toc399516410"/>
       <w:r>
         <w:t>Climate-spinup-input.csv</w:t>
       </w:r>
-      <w:bookmarkEnd w:id="33"/>
+      <w:bookmarkEnd w:id="31"/>
     </w:p>
     <w:p/>
     <w:p>
+      <w:pPr>
+        <w:rPr>
+          <w:b/>
+        </w:rPr>
+      </w:pPr>
       <w:r>
         <w:t xml:space="preserve">This file </w:t>
       </w:r>
@@ -4744,21 +4948,54 @@
         <w:t>lists</w:t>
       </w:r>
       <w:r>
-        <w:t xml:space="preserve"> the temperature and precipitation data that was used during the spin-up phase of the model.  This file is u</w:t>
-      </w:r>
-      <w:r>
-        <w:t>seful for making sure that the climate f</w:t>
-      </w:r>
-      <w:r>
+        <w:t xml:space="preserve"> the temperature and precipitation data that was used during the spin-up phase of the model.  </w:t>
+      </w:r>
+      <w:r>
+        <w:rPr>
+          <w:b/>
+        </w:rPr>
+        <w:t>This file is u</w:t>
+      </w:r>
+      <w:r>
+        <w:rPr>
+          <w:b/>
+        </w:rPr>
+        <w:t>seful for making sure that the</w:t>
+      </w:r>
+      <w:r>
+        <w:rPr>
+          <w:b/>
+        </w:rPr>
+        <w:t xml:space="preserve"> spin-up</w:t>
+      </w:r>
+      <w:r>
+        <w:rPr>
+          <w:b/>
+        </w:rPr>
+        <w:t xml:space="preserve"> climate f</w:t>
+      </w:r>
+      <w:r>
+        <w:rPr>
+          <w:b/>
+        </w:rPr>
         <w:t xml:space="preserve">ile </w:t>
       </w:r>
       <w:r>
+        <w:rPr>
+          <w:b/>
+        </w:rPr>
         <w:t>was read in properly</w:t>
       </w:r>
       <w:r>
+        <w:rPr>
+          <w:b/>
+        </w:rPr>
         <w:t>.</w:t>
       </w:r>
       <w:r>
+        <w:rPr>
+          <w:b/>
+        </w:rPr>
         <w:t xml:space="preserve">  </w:t>
       </w:r>
     </w:p>
@@ -4805,7 +5042,7 @@
           <w:noProof/>
         </w:rPr>
         <w:drawing>
-          <wp:inline distT="0" distB="0" distL="0" distR="0" wp14:anchorId="75D4A039" wp14:editId="7913A0B7">
+          <wp:inline distT="0" distB="0" distL="0" distR="0" wp14:anchorId="34EC757F" wp14:editId="6E64570F">
             <wp:extent cx="5706110" cy="2208530"/>
             <wp:effectExtent l="0" t="0" r="8890" b="1270"/>
             <wp:docPr id="5" name="Picture 5"/>
@@ -4853,12 +5090,12 @@
         </w:tabs>
         <w:ind w:left="1170" w:hanging="1170"/>
       </w:pPr>
-      <w:bookmarkStart w:id="34" w:name="_Toc388539033"/>
+      <w:bookmarkStart w:id="32" w:name="_Toc399516411"/>
       <w:r>
         <w:lastRenderedPageBreak/>
         <w:t>Climate-future-input.csv</w:t>
       </w:r>
-      <w:bookmarkEnd w:id="34"/>
+      <w:bookmarkEnd w:id="32"/>
     </w:p>
     <w:p>
       <w:r>
@@ -4868,7 +5105,19 @@
         <w:t>lists</w:t>
       </w:r>
       <w:r>
-        <w:t xml:space="preserve"> the temperature and precipitation data that was used during the future phase of the model.  This file is useful for making sure that the ClimateFile read in the data properly.</w:t>
+        <w:t xml:space="preserve"> the temperature and precipitation data that was used during the future phase of the model.  </w:t>
+      </w:r>
+      <w:r>
+        <w:t>If wind speed, wind direction and/or nitrogen deposition were included as inputs, then these will also be provided in this file.</w:t>
+      </w:r>
+    </w:p>
+    <w:p/>
+    <w:p>
+      <w:r>
+        <w:rPr>
+          <w:b/>
+        </w:rPr>
+        <w:t>This file is useful for making sure that the ClimateFile read in the data properly.</w:t>
       </w:r>
       <w:r>
         <w:t xml:space="preserve">  For a detailed description of each parameter in Climate-future-input.csv, the user should open up the Future-Input-Log_Metadata.xml file located in the subfolder called Metadata/Climate-Library.</w:t>
@@ -4884,14 +5133,14 @@
         </w:tabs>
         <w:ind w:left="1170" w:hanging="1170"/>
       </w:pPr>
-      <w:bookmarkStart w:id="35" w:name="_Toc388539034"/>
+      <w:bookmarkStart w:id="33" w:name="_Toc399516412"/>
       <w:r>
         <w:t>Century-succession-</w:t>
       </w:r>
       <w:r>
         <w:t>monthly-log.csv</w:t>
       </w:r>
-      <w:bookmarkEnd w:id="35"/>
+      <w:bookmarkEnd w:id="33"/>
     </w:p>
     <w:p>
       <w:r>
@@ -4968,7 +5217,7 @@
           <w:noProof/>
         </w:rPr>
         <w:drawing>
-          <wp:inline distT="0" distB="0" distL="0" distR="0" wp14:anchorId="01098FFC" wp14:editId="66E561A1">
+          <wp:inline distT="0" distB="0" distL="0" distR="0" wp14:anchorId="1A6CD70F" wp14:editId="5C83109F">
             <wp:extent cx="5706110" cy="2208530"/>
             <wp:effectExtent l="0" t="0" r="8890" b="1270"/>
             <wp:docPr id="2" name="Picture 2"/>
@@ -5014,7 +5263,7 @@
         </w:tabs>
         <w:ind w:left="1170" w:hanging="1170"/>
       </w:pPr>
-      <w:bookmarkStart w:id="36" w:name="_Toc388539035"/>
+      <w:bookmarkStart w:id="34" w:name="_Toc399516413"/>
       <w:r>
         <w:t>Climate-</w:t>
       </w:r>
@@ -5024,7 +5273,7 @@
       <w:r>
         <w:t>.csv</w:t>
       </w:r>
-      <w:bookmarkEnd w:id="36"/>
+      <w:bookmarkEnd w:id="34"/>
     </w:p>
     <w:p>
       <w:r>
@@ -5063,16 +5312,16 @@
       <w:pPr>
         <w:pStyle w:val="Heading1"/>
       </w:pPr>
-      <w:bookmarkStart w:id="37" w:name="_Toc388539036"/>
+      <w:bookmarkStart w:id="35" w:name="_Toc399516414"/>
       <w:r>
         <w:lastRenderedPageBreak/>
         <w:t xml:space="preserve">Example </w:t>
       </w:r>
-      <w:bookmarkEnd w:id="31"/>
+      <w:bookmarkEnd w:id="29"/>
       <w:r>
         <w:t>Inputs</w:t>
       </w:r>
-      <w:bookmarkEnd w:id="37"/>
+      <w:bookmarkEnd w:id="35"/>
     </w:p>
     <w:p>
       <w:pPr>
@@ -5082,14 +5331,14 @@
           <w:numId w:val="26"/>
         </w:numPr>
       </w:pPr>
-      <w:bookmarkStart w:id="38" w:name="_Toc388539037"/>
+      <w:bookmarkStart w:id="36" w:name="_Toc399516415"/>
       <w:r>
         <w:t xml:space="preserve">Main </w:t>
       </w:r>
       <w:r>
         <w:t>Climate Configuration (“Climate Config”) File</w:t>
       </w:r>
-      <w:bookmarkEnd w:id="38"/>
+      <w:bookmarkEnd w:id="36"/>
     </w:p>
     <w:p>
       <w:pPr>
@@ -5110,10 +5359,10 @@
           <w:noProof/>
         </w:rPr>
         <w:drawing>
-          <wp:inline distT="0" distB="0" distL="0" distR="0" wp14:anchorId="49E73943" wp14:editId="18C6A371">
-            <wp:extent cx="5880651" cy="1587260"/>
-            <wp:effectExtent l="0" t="0" r="6350" b="0"/>
-            <wp:docPr id="3" name="Picture 3"/>
+          <wp:inline distT="0" distB="0" distL="0" distR="0" wp14:anchorId="34482519" wp14:editId="470BBD1A">
+            <wp:extent cx="5943600" cy="1541145"/>
+            <wp:effectExtent l="0" t="0" r="0" b="1905"/>
+            <wp:docPr id="6" name="Picture 6"/>
             <wp:cNvGraphicFramePr>
               <a:graphicFrameLocks xmlns:a="http://schemas.openxmlformats.org/drawingml/2006/main" noChangeAspect="1"/>
             </wp:cNvGraphicFramePr>
@@ -5124,27 +5373,20 @@
                     <pic:cNvPr id="0" name=""/>
                     <pic:cNvPicPr/>
                   </pic:nvPicPr>
-                  <pic:blipFill rotWithShape="1">
+                  <pic:blipFill>
                     <a:blip r:embed="rId15"/>
-                    <a:srcRect l="872" t="3158" b="1"/>
-                    <a:stretch/>
+                    <a:stretch>
+                      <a:fillRect/>
+                    </a:stretch>
                   </pic:blipFill>
-                  <pic:spPr bwMode="auto">
+                  <pic:spPr>
                     <a:xfrm>
                       <a:off x="0" y="0"/>
-                      <a:ext cx="5891743" cy="1590254"/>
+                      <a:ext cx="5943600" cy="1541145"/>
                     </a:xfrm>
                     <a:prstGeom prst="rect">
                       <a:avLst/>
                     </a:prstGeom>
-                    <a:ln>
-                      <a:noFill/>
-                    </a:ln>
-                    <a:extLst>
-                      <a:ext uri="{53640926-AAD7-44D8-BBD7-CCE9431645EC}">
-                        <a14:shadowObscured xmlns:a14="http://schemas.microsoft.com/office/drawing/2010/main"/>
-                      </a:ext>
-                    </a:extLst>
                   </pic:spPr>
                 </pic:pic>
               </a:graphicData>
@@ -5155,18 +5397,13 @@
     </w:p>
     <w:p>
       <w:pPr>
-        <w:pStyle w:val="textbody"/>
-      </w:pPr>
-    </w:p>
-    <w:p>
-      <w:pPr>
         <w:pStyle w:val="Heading2"/>
         <w:numPr>
           <w:ilvl w:val="1"/>
           <w:numId w:val="26"/>
         </w:numPr>
       </w:pPr>
-      <w:bookmarkStart w:id="39" w:name="_Toc388539038"/>
+      <w:bookmarkStart w:id="37" w:name="_Toc399516416"/>
       <w:r>
         <w:t xml:space="preserve">Climate </w:t>
       </w:r>
@@ -5177,9 +5414,18 @@
         <w:t>ile</w:t>
       </w:r>
       <w:r>
-        <w:t xml:space="preserve"> (ClimateFile or SpinUpCliamteFile)</w:t>
-      </w:r>
-      <w:bookmarkEnd w:id="39"/>
+        <w:t xml:space="preserve"> (ClimateFile or SpinUpCli</w:t>
+      </w:r>
+      <w:r>
+        <w:t>m</w:t>
+      </w:r>
+      <w:r>
+        <w:t>a</w:t>
+      </w:r>
+      <w:r>
+        <w:t>teFile)</w:t>
+      </w:r>
+      <w:bookmarkEnd w:id="37"/>
     </w:p>
     <w:p>
       <w:pPr>
@@ -5303,7 +5549,7 @@
         <w:rFonts w:ascii="Arial" w:hAnsi="Arial" w:cs="Arial"/>
         <w:noProof/>
       </w:rPr>
-      <w:t>2</w:t>
+      <w:t>1</w:t>
     </w:r>
     <w:r>
       <w:rPr>
@@ -5380,10 +5626,7 @@
     </w:r>
     <w:fldSimple w:instr=" DOCPROPERTY  &quot;Extension Version&quot;  \* MERGEFORMAT ">
       <w:r>
-        <w:t>1</w:t>
-      </w:r>
-      <w:r>
-        <w:t>.0</w:t>
+        <w:t>2.0</w:t>
       </w:r>
     </w:fldSimple>
     <w:r>
@@ -7976,7 +8219,7 @@
 </file>
 
 <file path=customXml/itemProps1.xml><?xml version="1.0" encoding="utf-8"?>
-<ds:datastoreItem xmlns:ds="http://schemas.openxmlformats.org/officeDocument/2006/customXml" ds:itemID="{24E6DED1-5C2E-47B4-B247-19F63EDEBD8F}">
+<ds:datastoreItem xmlns:ds="http://schemas.openxmlformats.org/officeDocument/2006/customXml" ds:itemID="{5B2CF26F-F091-45AA-AC83-13FEFDFB2953}">
   <ds:schemaRefs>
     <ds:schemaRef ds:uri="http://schemas.openxmlformats.org/officeDocument/2006/bibliography"/>
   </ds:schemaRefs>

</xml_diff>

<commit_message>
Revised manual based on new climatefileformats that are available
git-svn-id: http://Marc-PC/svn/Full@2466 85f15e0e-5137-b144-a863-98bd542365a3
</commit_message>
<xml_diff>
--- a/trunk/clmate-generator-library/trunk/deploy/LANDIS-II Climate Library v1.0 User Guide.docx
+++ b/trunk/clmate-generator-library/trunk/deploy/LANDIS-II Climate Library v1.0 User Guide.docx
@@ -9,6 +9,8 @@
         <w:outlineLvl w:val="0"/>
       </w:pPr>
       <w:bookmarkStart w:id="0" w:name="_Ref75418953"/>
+      <w:bookmarkStart w:id="1" w:name="_GoBack"/>
+      <w:bookmarkEnd w:id="1"/>
     </w:p>
     <w:p>
       <w:pPr>
@@ -61,8 +63,8 @@
       <w:r>
         <w:t>L</w:t>
       </w:r>
-      <w:bookmarkStart w:id="1" w:name="_Ref140059390"/>
-      <w:bookmarkEnd w:id="1"/>
+      <w:bookmarkStart w:id="2" w:name="_Ref140059390"/>
+      <w:bookmarkEnd w:id="2"/>
       <w:r>
         <w:t xml:space="preserve">ANDIS-II </w:t>
       </w:r>
@@ -162,7 +164,7 @@
         <w:rPr>
           <w:noProof/>
         </w:rPr>
-        <w:t>September 26, 2014</w:t>
+        <w:t>October 3, 2014</w:t>
       </w:r>
       <w:r>
         <w:rPr>
@@ -216,10 +218,8 @@
         <w:t>Table of Contents</w:t>
       </w:r>
     </w:p>
-    <w:bookmarkStart w:id="2" w:name="_Toc101616050"/>
-    <w:bookmarkStart w:id="3" w:name="_GoBack"/>
+    <w:bookmarkStart w:id="3" w:name="_Toc101616050"/>
     <w:bookmarkEnd w:id="0"/>
-    <w:bookmarkEnd w:id="3"/>
     <w:p>
       <w:pPr>
         <w:pStyle w:val="TOC1"/>
@@ -1670,7 +1670,7 @@
             <w:noProof/>
             <w:webHidden/>
           </w:rPr>
-          <w:t>6</w:t>
+          <w:t>7</w:t>
         </w:r>
         <w:r>
           <w:rPr>
@@ -2675,99 +2675,125 @@
           <w:tab w:val="right" w:leader="dot" w:pos="8976"/>
         </w:tabs>
         <w:rPr>
+          <w:noProof/>
+        </w:rPr>
+      </w:pPr>
+      <w:hyperlink w:anchor="_Toc399516416" w:history="1">
+        <w:r>
+          <w:rPr>
+            <w:rStyle w:val="Hyperlink"/>
+            <w:noProof/>
+          </w:rPr>
+          <w:t>5.2</w:t>
+        </w:r>
+        <w:r>
+          <w:rPr>
+            <w:rFonts w:asciiTheme="minorHAnsi" w:eastAsiaTheme="minorEastAsia" w:hAnsiTheme="minorHAnsi" w:cstheme="minorBidi"/>
+            <w:noProof/>
+            <w:sz w:val="22"/>
+            <w:szCs w:val="22"/>
+          </w:rPr>
+          <w:tab/>
+        </w:r>
+        <w:r>
+          <w:rPr>
+            <w:rStyle w:val="Hyperlink"/>
+            <w:noProof/>
+          </w:rPr>
+          <w:t>Climate Input File (ClimateFile or SpinUpClimateFile)</w:t>
+        </w:r>
+        <w:r>
+          <w:rPr>
+            <w:noProof/>
+            <w:webHidden/>
+          </w:rPr>
+          <w:tab/>
+        </w:r>
+        <w:r>
+          <w:rPr>
+            <w:noProof/>
+            <w:webHidden/>
+          </w:rPr>
+          <w:fldChar w:fldCharType="begin"/>
+        </w:r>
+        <w:r>
+          <w:rPr>
+            <w:noProof/>
+            <w:webHidden/>
+          </w:rPr>
+          <w:instrText xml:space="preserve"> PAGEREF _Toc399516416 \h </w:instrText>
+        </w:r>
+        <w:r>
+          <w:rPr>
+            <w:noProof/>
+            <w:webHidden/>
+          </w:rPr>
+        </w:r>
+        <w:r>
+          <w:rPr>
+            <w:noProof/>
+            <w:webHidden/>
+          </w:rPr>
+          <w:fldChar w:fldCharType="separate"/>
+        </w:r>
+        <w:r>
+          <w:rPr>
+            <w:noProof/>
+            <w:webHidden/>
+          </w:rPr>
+          <w:t>1</w:t>
+        </w:r>
+        <w:r>
+          <w:rPr>
+            <w:noProof/>
+            <w:webHidden/>
+          </w:rPr>
+          <w:fldChar w:fldCharType="end"/>
+        </w:r>
+      </w:hyperlink>
+    </w:p>
+    <w:p>
+      <w:pPr>
+        <w:rPr>
+          <w:noProof/>
+          <w:sz w:val="20"/>
+          <w:szCs w:val="20"/>
+        </w:rPr>
+      </w:pPr>
+      <w:r>
+        <w:rPr>
+          <w:noProof/>
+        </w:rPr>
+        <w:br w:type="page"/>
+      </w:r>
+    </w:p>
+    <w:p>
+      <w:pPr>
+        <w:pStyle w:val="TOC2"/>
+        <w:tabs>
+          <w:tab w:val="left" w:pos="720"/>
+          <w:tab w:val="right" w:leader="dot" w:pos="8976"/>
+        </w:tabs>
+        <w:rPr>
           <w:rFonts w:asciiTheme="minorHAnsi" w:eastAsiaTheme="minorEastAsia" w:hAnsiTheme="minorHAnsi" w:cstheme="minorBidi"/>
           <w:noProof/>
           <w:sz w:val="22"/>
           <w:szCs w:val="22"/>
         </w:rPr>
       </w:pPr>
-      <w:hyperlink w:anchor="_Toc399516416" w:history="1">
-        <w:r>
-          <w:rPr>
-            <w:rStyle w:val="Hyperlink"/>
-            <w:noProof/>
-          </w:rPr>
-          <w:t>5.2</w:t>
-        </w:r>
-        <w:r>
-          <w:rPr>
-            <w:rFonts w:asciiTheme="minorHAnsi" w:eastAsiaTheme="minorEastAsia" w:hAnsiTheme="minorHAnsi" w:cstheme="minorBidi"/>
-            <w:noProof/>
-            <w:sz w:val="22"/>
-            <w:szCs w:val="22"/>
-          </w:rPr>
-          <w:tab/>
-        </w:r>
-        <w:r>
-          <w:rPr>
-            <w:rStyle w:val="Hyperlink"/>
-            <w:noProof/>
-          </w:rPr>
-          <w:t>Climate Input File (ClimateFile or SpinUpClimateFile)</w:t>
-        </w:r>
-        <w:r>
-          <w:rPr>
-            <w:noProof/>
-            <w:webHidden/>
-          </w:rPr>
-          <w:tab/>
-        </w:r>
-        <w:r>
-          <w:rPr>
-            <w:noProof/>
-            <w:webHidden/>
-          </w:rPr>
-          <w:fldChar w:fldCharType="begin"/>
-        </w:r>
-        <w:r>
-          <w:rPr>
-            <w:noProof/>
-            <w:webHidden/>
-          </w:rPr>
-          <w:instrText xml:space="preserve"> PAGEREF _Toc399516416 \h </w:instrText>
-        </w:r>
-        <w:r>
-          <w:rPr>
-            <w:noProof/>
-            <w:webHidden/>
-          </w:rPr>
-        </w:r>
-        <w:r>
-          <w:rPr>
-            <w:noProof/>
-            <w:webHidden/>
-          </w:rPr>
-          <w:fldChar w:fldCharType="separate"/>
-        </w:r>
-        <w:r>
-          <w:rPr>
-            <w:noProof/>
-            <w:webHidden/>
-          </w:rPr>
-          <w:t>1</w:t>
-        </w:r>
-        <w:r>
-          <w:rPr>
-            <w:noProof/>
-            <w:webHidden/>
-          </w:rPr>
-          <w:fldChar w:fldCharType="end"/>
-        </w:r>
-      </w:hyperlink>
     </w:p>
     <w:p>
       <w:pPr>
         <w:pStyle w:val="Heading1"/>
       </w:pPr>
       <w:r>
-        <w:lastRenderedPageBreak/>
         <w:fldChar w:fldCharType="end"/>
       </w:r>
       <w:bookmarkStart w:id="4" w:name="_Toc399516389"/>
       <w:r>
         <w:t>Introduction</w:t>
       </w:r>
-      <w:bookmarkEnd w:id="2"/>
+      <w:bookmarkEnd w:id="3"/>
       <w:bookmarkEnd w:id="4"/>
     </w:p>
     <w:p>
@@ -2892,20 +2918,28 @@
           <w:b/>
           <w:i/>
         </w:rPr>
-        <w:t xml:space="preserve">Note: The Climate Library must be initiated from within a succession extension.  The Climate Library will not work with other extension, e.g., </w:t>
+        <w:t xml:space="preserve">Note: The Climate Library must be initiated from within a succession extension.  The Climate Library will not work with other </w:t>
       </w:r>
       <w:r>
         <w:rPr>
           <w:b/>
           <w:i/>
         </w:rPr>
-        <w:t>MultiRegime</w:t>
+        <w:lastRenderedPageBreak/>
+        <w:t xml:space="preserve">extension, e.g., </w:t>
       </w:r>
       <w:r>
         <w:rPr>
           <w:b/>
           <w:i/>
         </w:rPr>
+        <w:t>MultiRegime</w:t>
+      </w:r>
+      <w:r>
+        <w:rPr>
+          <w:b/>
+          <w:i/>
+        </w:rPr>
         <w:t>Fire, if the succession extension operating does not initialize the Climate Library, as below.</w:t>
       </w:r>
     </w:p>
@@ -2914,7 +2948,6 @@
         <w:pStyle w:val="textbody"/>
       </w:pPr>
       <w:r>
-        <w:lastRenderedPageBreak/>
         <w:t xml:space="preserve">With the </w:t>
       </w:r>
       <w:r>
@@ -3032,9 +3065,22 @@
     </w:p>
     <w:p>
       <w:pPr>
+        <w:rPr>
+          <w:rFonts w:ascii="Verdana" w:hAnsi="Verdana" w:cs="Verdana"/>
+          <w:kern w:val="32"/>
+          <w:sz w:val="32"/>
+          <w:szCs w:val="32"/>
+        </w:rPr>
+      </w:pPr>
+      <w:bookmarkStart w:id="8" w:name="_Toc399516392"/>
+      <w:r>
+        <w:br w:type="page"/>
+      </w:r>
+    </w:p>
+    <w:p>
+      <w:pPr>
         <w:pStyle w:val="Heading1"/>
       </w:pPr>
-      <w:bookmarkStart w:id="8" w:name="_Toc399516392"/>
       <w:r>
         <w:lastRenderedPageBreak/>
         <w:t>Climate Library</w:t>
@@ -3178,7 +3224,7 @@
         <w:t xml:space="preserve">There are </w:t>
       </w:r>
       <w:r>
-        <w:t>six</w:t>
+        <w:t>four</w:t>
       </w:r>
       <w:r>
         <w:t xml:space="preserve"> valid values for the ClimateTimeSeries input parameter: </w:t>
@@ -3808,7 +3854,10 @@
         <w:t xml:space="preserve">.  There are currently </w:t>
       </w:r>
       <w:r>
-        <w:t xml:space="preserve">two </w:t>
+        <w:t>four</w:t>
+      </w:r>
+      <w:r>
+        <w:t xml:space="preserve"> </w:t>
       </w:r>
       <w:r>
         <w:t xml:space="preserve">options </w:t>
@@ -3817,13 +3866,13 @@
         <w:t>(</w:t>
       </w:r>
       <w:r>
-        <w:t xml:space="preserve">Monthly_Temp-C_Precip-mmMonth, </w:t>
+        <w:t>Monthly_AverageAllYears, Monthly_RandomYear, Monthly_SequencedYears, Daily_AverageAllYears, Daily_RandomYear, and Daily_SequencedYears</w:t>
       </w:r>
       <w:r>
         <w:rPr>
           <w:color w:val="000000"/>
         </w:rPr>
-        <w:t>Daily_Temp-C_Precip-mmDay)</w:t>
+        <w:t>)</w:t>
       </w:r>
       <w:r>
         <w:t xml:space="preserve"> described below</w:t>
@@ -3884,6 +3933,32 @@
     </w:p>
     <w:p>
       <w:pPr>
+        <w:pStyle w:val="textbody"/>
+      </w:pPr>
+      <w:r>
+        <w:t>User tip: These units are commonly used for PRISM, IPCC3 (3</w:t>
+      </w:r>
+      <w:r>
+        <w:rPr>
+          <w:vertAlign w:val="superscript"/>
+        </w:rPr>
+        <w:t>rd</w:t>
+      </w:r>
+      <w:r>
+        <w:t xml:space="preserve"> assessment of IPCC in 2007) and IPCC5 (5</w:t>
+      </w:r>
+      <w:r>
+        <w:rPr>
+          <w:vertAlign w:val="superscript"/>
+        </w:rPr>
+        <w:t>th</w:t>
+      </w:r>
+      <w:r>
+        <w:t xml:space="preserve"> assessment of IPCC in 2011) data.</w:t>
+      </w:r>
+    </w:p>
+    <w:p>
+      <w:pPr>
         <w:pStyle w:val="Heading3"/>
         <w:tabs>
           <w:tab w:val="clear" w:pos="2250"/>
@@ -3893,6 +3968,7 @@
       </w:pPr>
       <w:bookmarkStart w:id="24" w:name="_Toc399516404"/>
       <w:r>
+        <w:lastRenderedPageBreak/>
         <w:t>Daily_Temp-C_Precip-mmDay</w:t>
       </w:r>
       <w:bookmarkEnd w:id="24"/>
@@ -3915,6 +3991,118 @@
       </w:r>
       <w:r>
         <w:t xml:space="preserve">.  </w:t>
+      </w:r>
+    </w:p>
+    <w:p>
+      <w:pPr>
+        <w:pStyle w:val="textbody"/>
+      </w:pPr>
+      <w:r>
+        <w:t>User tip: These units are commonly used for the Mauer dataset, IPCC3 and IPCC5 data.</w:t>
+      </w:r>
+    </w:p>
+    <w:p>
+      <w:pPr>
+        <w:pStyle w:val="Heading3"/>
+        <w:tabs>
+          <w:tab w:val="clear" w:pos="2250"/>
+          <w:tab w:val="num" w:pos="1170"/>
+        </w:tabs>
+        <w:ind w:hanging="2250"/>
+      </w:pPr>
+      <w:bookmarkStart w:id="25" w:name="_Toc388539024"/>
+      <w:r>
+        <w:t>Monthly_Temp-K_Precip-kgm2</w:t>
+      </w:r>
+      <w:r>
+        <w:t>Sec</w:t>
+      </w:r>
+      <w:bookmarkEnd w:id="25"/>
+    </w:p>
+    <w:p>
+      <w:pPr>
+        <w:pStyle w:val="textbody"/>
+      </w:pPr>
+      <w:r>
+        <w:t>If this option is used, the climate will need to be supplied on a monthly basis.  Temperature will need to be in units of Kelvin.  Precipitation will need to be expressed in units of kg m</w:t>
+      </w:r>
+      <w:r>
+        <w:rPr>
+          <w:vertAlign w:val="superscript"/>
+        </w:rPr>
+        <w:t>-2</w:t>
+      </w:r>
+      <w:r>
+        <w:t xml:space="preserve"> sec</w:t>
+      </w:r>
+      <w:r>
+        <w:rPr>
+          <w:vertAlign w:val="superscript"/>
+        </w:rPr>
+        <w:t>-1</w:t>
+      </w:r>
+      <w:r>
+        <w:t xml:space="preserve">.  </w:t>
+      </w:r>
+    </w:p>
+    <w:p>
+      <w:pPr>
+        <w:pStyle w:val="textbody"/>
+      </w:pPr>
+      <w:r>
+        <w:t>User tip: These units were sometimes used in by IPCC5.</w:t>
+      </w:r>
+    </w:p>
+    <w:p>
+      <w:pPr>
+        <w:pStyle w:val="Heading3"/>
+        <w:tabs>
+          <w:tab w:val="clear" w:pos="2250"/>
+          <w:tab w:val="num" w:pos="1170"/>
+        </w:tabs>
+        <w:ind w:hanging="2250"/>
+      </w:pPr>
+      <w:bookmarkStart w:id="26" w:name="_Toc388539026"/>
+      <w:r>
+        <w:t>Daily_Temp-K_Precip-kgm2</w:t>
+      </w:r>
+      <w:r>
+        <w:t>Sec</w:t>
+      </w:r>
+      <w:bookmarkEnd w:id="26"/>
+    </w:p>
+    <w:p>
+      <w:pPr>
+        <w:pStyle w:val="textbody"/>
+      </w:pPr>
+      <w:r>
+        <w:t>If this option is used, the climate will need to be supplied on a daily basis.  Temperature will need to be in units of Kelvin.  Precipitation will need to be expressed in units of kg m</w:t>
+      </w:r>
+      <w:r>
+        <w:rPr>
+          <w:vertAlign w:val="superscript"/>
+        </w:rPr>
+        <w:t>-2</w:t>
+      </w:r>
+      <w:r>
+        <w:t xml:space="preserve"> sec</w:t>
+      </w:r>
+      <w:r>
+        <w:rPr>
+          <w:vertAlign w:val="superscript"/>
+        </w:rPr>
+        <w:t>-1</w:t>
+      </w:r>
+      <w:r>
+        <w:t xml:space="preserve">.  </w:t>
+      </w:r>
+    </w:p>
+    <w:p>
+      <w:pPr>
+        <w:pStyle w:val="textbody"/>
+      </w:pPr>
+      <w:r>
+        <w:t>User tip: These units were sometimes used by IPCC5.</w:t>
       </w:r>
     </w:p>
     <w:p>
@@ -3926,15 +4114,14 @@
         </w:tabs>
         <w:ind w:left="1170" w:hanging="1170"/>
       </w:pPr>
-      <w:bookmarkStart w:id="25" w:name="_Toc399516405"/>
-      <w:r>
-        <w:lastRenderedPageBreak/>
+      <w:bookmarkStart w:id="27" w:name="_Toc399516405"/>
+      <w:r>
         <w:t>SpinU</w:t>
       </w:r>
       <w:r>
         <w:t>pClimateTimeSeries</w:t>
       </w:r>
-      <w:bookmarkEnd w:id="25"/>
+      <w:bookmarkEnd w:id="27"/>
     </w:p>
     <w:p>
       <w:pPr>
@@ -3949,7 +4136,22 @@
         <w:pStyle w:val="textbody"/>
       </w:pPr>
       <w:r>
-        <w:t xml:space="preserve">There are six valid values for the SpinUpClimateTimeSeries input parameter: Monthly_AverageAllYears, Monthly_RandomYear, Monthly_SequencedYears, Daily_AverageAllYears, Daily_RandomYear, and Daily_SequencedYears.  These options are the same options that can be used for CliamteTimeSeries.  </w:t>
+        <w:t>There are four</w:t>
+      </w:r>
+      <w:r>
+        <w:t xml:space="preserve"> valid values for the SpinUpClimateTimeSeries input parameter: Monthly_AverageAllYears, Monthly_RandomYear, Monthly_SequencedYears, Daily_AverageAllYears, Daily_RandomYear, and Daily_SequencedYears.  These options are the same options that can</w:t>
+      </w:r>
+      <w:r>
+        <w:t xml:space="preserve"> be used for Cli</w:t>
+      </w:r>
+      <w:r>
+        <w:t>m</w:t>
+      </w:r>
+      <w:r>
+        <w:t>a</w:t>
+      </w:r>
+      <w:r>
+        <w:t xml:space="preserve">teTimeSeries.  </w:t>
       </w:r>
       <w:r>
         <w:t xml:space="preserve">Each one is described </w:t>
@@ -3970,14 +4172,14 @@
         </w:tabs>
         <w:ind w:left="1170" w:hanging="1170"/>
       </w:pPr>
-      <w:bookmarkStart w:id="26" w:name="_Toc399516406"/>
+      <w:bookmarkStart w:id="28" w:name="_Toc399516406"/>
       <w:r>
         <w:t>SpinU</w:t>
       </w:r>
       <w:r>
         <w:t>pClimateFile</w:t>
       </w:r>
-      <w:bookmarkEnd w:id="26"/>
+      <w:bookmarkEnd w:id="28"/>
     </w:p>
     <w:p>
       <w:pPr>
@@ -3996,14 +4198,14 @@
         </w:tabs>
         <w:ind w:left="1170" w:hanging="1170"/>
       </w:pPr>
-      <w:bookmarkStart w:id="27" w:name="_Toc399516407"/>
+      <w:bookmarkStart w:id="29" w:name="_Toc399516407"/>
       <w:r>
         <w:t>SpinU</w:t>
       </w:r>
       <w:r>
         <w:t>pClimateFileFormat</w:t>
       </w:r>
-      <w:bookmarkEnd w:id="27"/>
+      <w:bookmarkEnd w:id="29"/>
     </w:p>
     <w:p>
       <w:pPr>
@@ -4013,13 +4215,17 @@
         <w:t xml:space="preserve">This parameter specifies the type of format for the SpinupClimateFile.  </w:t>
       </w:r>
       <w:r>
-        <w:t>There are currently two</w:t>
+        <w:t>There are currently four</w:t>
       </w:r>
       <w:r>
         <w:t xml:space="preserve"> options (</w:t>
       </w:r>
       <w:r>
-        <w:t xml:space="preserve">Monthly_Temp-C_Precip-mmMonth, </w:t>
+        <w:t>Monthly_Temp-C_Precip-</w:t>
+      </w:r>
+      <w:r>
+        <w:lastRenderedPageBreak/>
+        <w:t xml:space="preserve">mmMonth, </w:t>
       </w:r>
       <w:r>
         <w:rPr>
@@ -4028,11 +4234,39 @@
         <w:t>Daily_Temp-C_Precip-mmDay</w:t>
       </w:r>
       <w:r>
+        <w:rPr>
+          <w:color w:val="000000"/>
+        </w:rPr>
+        <w:t xml:space="preserve">, </w:t>
+      </w:r>
+      <w:r>
+        <w:rPr>
+          <w:color w:val="000000"/>
+        </w:rPr>
+        <w:t>Monthly_Temp-K_Precip-kgm2Sec</w:t>
+      </w:r>
+      <w:r>
+        <w:rPr>
+          <w:color w:val="000000"/>
+        </w:rPr>
+        <w:t xml:space="preserve">, </w:t>
+      </w:r>
+      <w:r>
+        <w:rPr>
+          <w:color w:val="000000"/>
+        </w:rPr>
+        <w:t>Daily_Temp-K_Precip-kgm2Sec</w:t>
+      </w:r>
+      <w:r>
         <w:t xml:space="preserve">) </w:t>
       </w:r>
       <w:r>
-        <w:t>described above in section 2.4.</w:t>
-      </w:r>
+        <w:t>described above</w:t>
+      </w:r>
+      <w:r>
+        <w:t xml:space="preserve"> in section 2.4.</w:t>
+      </w:r>
+      <w:bookmarkStart w:id="30" w:name="_Toc399516408"/>
     </w:p>
     <w:p>
       <w:pPr>
@@ -4041,30 +4275,18 @@
     </w:p>
     <w:p>
       <w:pPr>
-        <w:pStyle w:val="textbody"/>
-      </w:pPr>
-    </w:p>
-    <w:p>
-      <w:pPr>
         <w:pStyle w:val="Heading1"/>
       </w:pPr>
-      <w:bookmarkStart w:id="28" w:name="_Toc399516408"/>
-      <w:r>
-        <w:lastRenderedPageBreak/>
+      <w:r>
         <w:t>Climate Input Files</w:t>
       </w:r>
-      <w:bookmarkEnd w:id="28"/>
-    </w:p>
-    <w:bookmarkEnd w:id="19"/>
-    <w:bookmarkEnd w:id="20"/>
-    <w:bookmarkEnd w:id="21"/>
-    <w:p>
-      <w:pPr>
-        <w:pStyle w:val="textbody"/>
-      </w:pPr>
-    </w:p>
-    <w:p>
-      <w:bookmarkStart w:id="29" w:name="_Toc112490864"/>
+      <w:bookmarkEnd w:id="30"/>
+    </w:p>
+    <w:p>
+      <w:bookmarkStart w:id="31" w:name="_Toc112490864"/>
+      <w:bookmarkEnd w:id="19"/>
+      <w:bookmarkEnd w:id="20"/>
+      <w:bookmarkEnd w:id="21"/>
       <w:r>
         <w:t xml:space="preserve">Climate data can be obtained from any source.  One commonly used source of climate data is the </w:t>
       </w:r>
@@ -4311,11 +4533,7 @@
     <w:p/>
     <w:p>
       <w:r>
-        <w:t xml:space="preserve">The user will need to adjust the headers in the climate input file.  The columns for each ecoregion need to match the ecoregion names as they appear in the ecoregion.txt file.  If there is an inactive ecoregion, the user should not supply climate data for that ecoregion.  </w:t>
-      </w:r>
-      <w:r>
-        <w:lastRenderedPageBreak/>
-        <w:t>The user should list the inactive ecoregion first in the ecoregion.txt file and supply climate only for the active ecoregions.</w:t>
+        <w:t>The user will need to adjust the headers in the climate input file.  The columns for each ecoregion need to match the ecoregion names as they appear in the ecoregion.txt file.  If there is an inactive ecoregion, the user should not supply climate data for that ecoregion.  The user should list the inactive ecoregion first in the ecoregion.txt file and supply climate only for the active ecoregions.</w:t>
       </w:r>
     </w:p>
     <w:p/>
@@ -4647,6 +4865,9 @@
       <w:r>
         <w:t xml:space="preserve"> if user is supplying data for wind direction, wind speed and/or nitrogen deposition</w:t>
       </w:r>
+      <w:r>
+        <w:t>.  This data is optional.</w:t>
+      </w:r>
     </w:p>
     <w:tbl>
       <w:tblPr>
@@ -4874,22 +5095,383 @@
       </w:tr>
     </w:tbl>
     <w:p/>
+    <w:p>
+      <w:r>
+        <w:t>The climate data need to be supplied in specific units (Table 3).  Some of the units are currently fixed (e.g. wind speed must always be in meters per sec), but others like temperature and precipitation can be adjusted using the ClimateFileFormat option (see section 2.4)</w:t>
+      </w:r>
+    </w:p>
+    <w:p/>
+    <w:p>
+      <w:r>
+        <w:t>Table 3</w:t>
+      </w:r>
+      <w:r>
+        <w:t xml:space="preserve">.  </w:t>
+      </w:r>
+      <w:r>
+        <w:t xml:space="preserve">Units required for the </w:t>
+      </w:r>
+      <w:r>
+        <w:t>climate input file</w:t>
+      </w:r>
+      <w:r>
+        <w:t>.</w:t>
+      </w:r>
+    </w:p>
+    <w:tbl>
+      <w:tblPr>
+        <w:tblStyle w:val="TableGrid"/>
+        <w:tblW w:w="9094" w:type="dxa"/>
+        <w:tblInd w:w="108" w:type="dxa"/>
+        <w:tblLook w:val="04A0" w:firstRow="1" w:lastRow="0" w:firstColumn="1" w:lastColumn="0" w:noHBand="0" w:noVBand="1"/>
+      </w:tblPr>
+      <w:tblGrid>
+        <w:gridCol w:w="1779"/>
+        <w:gridCol w:w="1442"/>
+        <w:gridCol w:w="1529"/>
+        <w:gridCol w:w="1275"/>
+        <w:gridCol w:w="1665"/>
+        <w:gridCol w:w="1404"/>
+      </w:tblGrid>
+      <w:tr>
+        <w:tc>
+          <w:tcPr>
+            <w:tcW w:w="1779" w:type="dxa"/>
+          </w:tcPr>
+          <w:p>
+            <w:pPr>
+              <w:rPr>
+                <w:rFonts w:ascii="Times New Roman" w:hAnsi="Times New Roman" w:cs="Times New Roman"/>
+              </w:rPr>
+            </w:pPr>
+            <w:r>
+              <w:rPr>
+                <w:rFonts w:ascii="Times New Roman" w:hAnsi="Times New Roman" w:cs="Times New Roman"/>
+              </w:rPr>
+              <w:t xml:space="preserve">Maximum </w:t>
+            </w:r>
+          </w:p>
+          <w:p>
+            <w:pPr>
+              <w:rPr>
+                <w:rFonts w:ascii="Times New Roman" w:hAnsi="Times New Roman" w:cs="Times New Roman"/>
+              </w:rPr>
+            </w:pPr>
+            <w:r>
+              <w:rPr>
+                <w:rFonts w:ascii="Times New Roman" w:hAnsi="Times New Roman" w:cs="Times New Roman"/>
+              </w:rPr>
+              <w:t>temperature</w:t>
+            </w:r>
+          </w:p>
+        </w:tc>
+        <w:tc>
+          <w:tcPr>
+            <w:tcW w:w="1442" w:type="dxa"/>
+          </w:tcPr>
+          <w:p>
+            <w:pPr>
+              <w:rPr>
+                <w:rFonts w:ascii="Times New Roman" w:hAnsi="Times New Roman" w:cs="Times New Roman"/>
+              </w:rPr>
+            </w:pPr>
+            <w:r>
+              <w:rPr>
+                <w:rFonts w:ascii="Times New Roman" w:hAnsi="Times New Roman" w:cs="Times New Roman"/>
+              </w:rPr>
+              <w:t xml:space="preserve">Minimum </w:t>
+            </w:r>
+          </w:p>
+          <w:p>
+            <w:pPr>
+              <w:rPr>
+                <w:rFonts w:ascii="Times New Roman" w:hAnsi="Times New Roman" w:cs="Times New Roman"/>
+              </w:rPr>
+            </w:pPr>
+            <w:r>
+              <w:rPr>
+                <w:rFonts w:ascii="Times New Roman" w:hAnsi="Times New Roman" w:cs="Times New Roman"/>
+              </w:rPr>
+              <w:t>temperature</w:t>
+            </w:r>
+          </w:p>
+        </w:tc>
+        <w:tc>
+          <w:tcPr>
+            <w:tcW w:w="1529" w:type="dxa"/>
+          </w:tcPr>
+          <w:p>
+            <w:pPr>
+              <w:rPr>
+                <w:rFonts w:ascii="Times New Roman" w:hAnsi="Times New Roman" w:cs="Times New Roman"/>
+              </w:rPr>
+            </w:pPr>
+            <w:r>
+              <w:rPr>
+                <w:rFonts w:ascii="Times New Roman" w:hAnsi="Times New Roman" w:cs="Times New Roman"/>
+              </w:rPr>
+              <w:t>Precipitation</w:t>
+            </w:r>
+          </w:p>
+        </w:tc>
+        <w:tc>
+          <w:tcPr>
+            <w:tcW w:w="1275" w:type="dxa"/>
+          </w:tcPr>
+          <w:p>
+            <w:pPr>
+              <w:rPr>
+                <w:rFonts w:ascii="Times New Roman" w:hAnsi="Times New Roman" w:cs="Times New Roman"/>
+              </w:rPr>
+            </w:pPr>
+            <w:r>
+              <w:rPr>
+                <w:rFonts w:ascii="Times New Roman" w:hAnsi="Times New Roman" w:cs="Times New Roman"/>
+              </w:rPr>
+              <w:t>Wind speed</w:t>
+            </w:r>
+          </w:p>
+        </w:tc>
+        <w:tc>
+          <w:tcPr>
+            <w:tcW w:w="1665" w:type="dxa"/>
+          </w:tcPr>
+          <w:p>
+            <w:pPr>
+              <w:rPr>
+                <w:rFonts w:ascii="Times New Roman" w:hAnsi="Times New Roman" w:cs="Times New Roman"/>
+              </w:rPr>
+            </w:pPr>
+            <w:r>
+              <w:rPr>
+                <w:rFonts w:ascii="Times New Roman" w:hAnsi="Times New Roman" w:cs="Times New Roman"/>
+              </w:rPr>
+              <w:t>Wind direction</w:t>
+            </w:r>
+          </w:p>
+        </w:tc>
+        <w:tc>
+          <w:tcPr>
+            <w:tcW w:w="1404" w:type="dxa"/>
+          </w:tcPr>
+          <w:p>
+            <w:pPr>
+              <w:rPr>
+                <w:rFonts w:ascii="Times New Roman" w:hAnsi="Times New Roman" w:cs="Times New Roman"/>
+              </w:rPr>
+            </w:pPr>
+            <w:r>
+              <w:rPr>
+                <w:rFonts w:ascii="Times New Roman" w:hAnsi="Times New Roman" w:cs="Times New Roman"/>
+              </w:rPr>
+              <w:t>Nitrogen deposition</w:t>
+            </w:r>
+          </w:p>
+        </w:tc>
+      </w:tr>
+      <w:tr>
+        <w:tc>
+          <w:tcPr>
+            <w:tcW w:w="1779" w:type="dxa"/>
+          </w:tcPr>
+          <w:p>
+            <w:pPr>
+              <w:rPr>
+                <w:rFonts w:ascii="Times New Roman" w:hAnsi="Times New Roman" w:cs="Times New Roman"/>
+              </w:rPr>
+            </w:pPr>
+            <w:r>
+              <w:rPr>
+                <w:rFonts w:ascii="Times New Roman" w:hAnsi="Times New Roman" w:cs="Times New Roman"/>
+              </w:rPr>
+              <w:t>Celsius</w:t>
+            </w:r>
+          </w:p>
+        </w:tc>
+        <w:tc>
+          <w:tcPr>
+            <w:tcW w:w="1442" w:type="dxa"/>
+          </w:tcPr>
+          <w:p>
+            <w:pPr>
+              <w:rPr>
+                <w:rFonts w:ascii="Times New Roman" w:hAnsi="Times New Roman" w:cs="Times New Roman"/>
+              </w:rPr>
+            </w:pPr>
+            <w:r>
+              <w:rPr>
+                <w:rFonts w:ascii="Times New Roman" w:hAnsi="Times New Roman" w:cs="Times New Roman"/>
+              </w:rPr>
+              <w:t>Celsius</w:t>
+            </w:r>
+          </w:p>
+        </w:tc>
+        <w:tc>
+          <w:tcPr>
+            <w:tcW w:w="1529" w:type="dxa"/>
+          </w:tcPr>
+          <w:p>
+            <w:pPr>
+              <w:rPr>
+                <w:rFonts w:ascii="Times New Roman" w:hAnsi="Times New Roman" w:cs="Times New Roman"/>
+              </w:rPr>
+            </w:pPr>
+            <w:r>
+              <w:rPr>
+                <w:rFonts w:ascii="Times New Roman" w:hAnsi="Times New Roman" w:cs="Times New Roman"/>
+              </w:rPr>
+              <w:t>mm</w:t>
+            </w:r>
+          </w:p>
+        </w:tc>
+        <w:tc>
+          <w:tcPr>
+            <w:tcW w:w="1275" w:type="dxa"/>
+          </w:tcPr>
+          <w:p>
+            <w:pPr>
+              <w:rPr>
+                <w:rFonts w:ascii="Times New Roman" w:hAnsi="Times New Roman" w:cs="Times New Roman"/>
+              </w:rPr>
+            </w:pPr>
+            <w:r>
+              <w:rPr>
+                <w:rFonts w:ascii="Times New Roman" w:hAnsi="Times New Roman" w:cs="Times New Roman"/>
+              </w:rPr>
+              <w:t>m/s</w:t>
+            </w:r>
+          </w:p>
+        </w:tc>
+        <w:tc>
+          <w:tcPr>
+            <w:tcW w:w="1665" w:type="dxa"/>
+          </w:tcPr>
+          <w:p>
+            <w:pPr>
+              <w:rPr>
+                <w:rFonts w:ascii="Times New Roman" w:hAnsi="Times New Roman" w:cs="Times New Roman"/>
+              </w:rPr>
+            </w:pPr>
+            <w:r>
+              <w:rPr>
+                <w:rFonts w:ascii="Times New Roman" w:hAnsi="Times New Roman" w:cs="Times New Roman"/>
+              </w:rPr>
+              <w:t>Degrees (FROM direction)</w:t>
+            </w:r>
+          </w:p>
+        </w:tc>
+        <w:tc>
+          <w:tcPr>
+            <w:tcW w:w="1404" w:type="dxa"/>
+          </w:tcPr>
+          <w:p>
+            <w:pPr>
+              <w:rPr>
+                <w:rFonts w:ascii="Times New Roman" w:hAnsi="Times New Roman" w:cs="Times New Roman"/>
+              </w:rPr>
+            </w:pPr>
+            <w:r>
+              <w:rPr>
+                <w:rFonts w:ascii="Times New Roman" w:hAnsi="Times New Roman" w:cs="Times New Roman"/>
+              </w:rPr>
+              <w:t>g/m2</w:t>
+            </w:r>
+          </w:p>
+        </w:tc>
+      </w:tr>
+      <w:tr>
+        <w:tc>
+          <w:tcPr>
+            <w:tcW w:w="1779" w:type="dxa"/>
+          </w:tcPr>
+          <w:p>
+            <w:pPr>
+              <w:rPr>
+                <w:rFonts w:ascii="Times New Roman" w:hAnsi="Times New Roman" w:cs="Times New Roman"/>
+              </w:rPr>
+            </w:pPr>
+            <w:r>
+              <w:rPr>
+                <w:rFonts w:ascii="Times New Roman" w:hAnsi="Times New Roman" w:cs="Times New Roman"/>
+              </w:rPr>
+              <w:t>Kelvin</w:t>
+            </w:r>
+          </w:p>
+        </w:tc>
+        <w:tc>
+          <w:tcPr>
+            <w:tcW w:w="1442" w:type="dxa"/>
+          </w:tcPr>
+          <w:p>
+            <w:pPr>
+              <w:rPr>
+                <w:rFonts w:ascii="Times New Roman" w:hAnsi="Times New Roman" w:cs="Times New Roman"/>
+              </w:rPr>
+            </w:pPr>
+            <w:r>
+              <w:rPr>
+                <w:rFonts w:ascii="Times New Roman" w:hAnsi="Times New Roman" w:cs="Times New Roman"/>
+              </w:rPr>
+              <w:t>Kelvin</w:t>
+            </w:r>
+          </w:p>
+        </w:tc>
+        <w:tc>
+          <w:tcPr>
+            <w:tcW w:w="1529" w:type="dxa"/>
+          </w:tcPr>
+          <w:p>
+            <w:pPr>
+              <w:rPr>
+                <w:rFonts w:ascii="Times New Roman" w:hAnsi="Times New Roman" w:cs="Times New Roman"/>
+              </w:rPr>
+            </w:pPr>
+          </w:p>
+        </w:tc>
+        <w:tc>
+          <w:tcPr>
+            <w:tcW w:w="1275" w:type="dxa"/>
+          </w:tcPr>
+          <w:p>
+            <w:pPr>
+              <w:rPr>
+                <w:rFonts w:ascii="Times New Roman" w:hAnsi="Times New Roman" w:cs="Times New Roman"/>
+              </w:rPr>
+            </w:pPr>
+          </w:p>
+        </w:tc>
+        <w:tc>
+          <w:tcPr>
+            <w:tcW w:w="1665" w:type="dxa"/>
+          </w:tcPr>
+          <w:p>
+            <w:pPr>
+              <w:rPr>
+                <w:rFonts w:ascii="Times New Roman" w:hAnsi="Times New Roman" w:cs="Times New Roman"/>
+              </w:rPr>
+            </w:pPr>
+          </w:p>
+        </w:tc>
+        <w:tc>
+          <w:tcPr>
+            <w:tcW w:w="1404" w:type="dxa"/>
+          </w:tcPr>
+          <w:p/>
+        </w:tc>
+      </w:tr>
+    </w:tbl>
     <w:p/>
     <w:p/>
-    <w:p/>
-    <w:p/>
-    <w:p/>
-    <w:p/>
     <w:p>
       <w:pPr>
         <w:pStyle w:val="Heading1"/>
       </w:pPr>
-      <w:bookmarkStart w:id="30" w:name="_Toc399516409"/>
+      <w:bookmarkStart w:id="32" w:name="_Toc399516409"/>
       <w:r>
         <w:lastRenderedPageBreak/>
         <w:t>Climate Output Files</w:t>
       </w:r>
-      <w:bookmarkEnd w:id="30"/>
+      <w:bookmarkEnd w:id="32"/>
     </w:p>
     <w:p/>
     <w:p>
@@ -4928,11 +5510,11 @@
         </w:tabs>
         <w:ind w:left="1170" w:hanging="1170"/>
       </w:pPr>
-      <w:bookmarkStart w:id="31" w:name="_Toc399516410"/>
+      <w:bookmarkStart w:id="33" w:name="_Toc399516410"/>
       <w:r>
         <w:t>Climate-spinup-input.csv</w:t>
       </w:r>
-      <w:bookmarkEnd w:id="31"/>
+      <w:bookmarkEnd w:id="33"/>
     </w:p>
     <w:p/>
     <w:p>
@@ -5042,7 +5624,7 @@
           <w:noProof/>
         </w:rPr>
         <w:drawing>
-          <wp:inline distT="0" distB="0" distL="0" distR="0" wp14:anchorId="34EC757F" wp14:editId="6E64570F">
+          <wp:inline distT="0" distB="0" distL="0" distR="0" wp14:anchorId="7ED2032E" wp14:editId="59D0F5EB">
             <wp:extent cx="5706110" cy="2208530"/>
             <wp:effectExtent l="0" t="0" r="8890" b="1270"/>
             <wp:docPr id="5" name="Picture 5"/>
@@ -5080,7 +5662,6 @@
     </w:p>
     <w:p/>
     <w:p/>
-    <w:p/>
     <w:p>
       <w:pPr>
         <w:pStyle w:val="Heading2"/>
@@ -5090,12 +5671,12 @@
         </w:tabs>
         <w:ind w:left="1170" w:hanging="1170"/>
       </w:pPr>
-      <w:bookmarkStart w:id="32" w:name="_Toc399516411"/>
+      <w:bookmarkStart w:id="34" w:name="_Toc399516411"/>
       <w:r>
         <w:lastRenderedPageBreak/>
         <w:t>Climate-future-input.csv</w:t>
       </w:r>
-      <w:bookmarkEnd w:id="32"/>
+      <w:bookmarkEnd w:id="34"/>
     </w:p>
     <w:p>
       <w:r>
@@ -5133,14 +5714,14 @@
         </w:tabs>
         <w:ind w:left="1170" w:hanging="1170"/>
       </w:pPr>
-      <w:bookmarkStart w:id="33" w:name="_Toc399516412"/>
+      <w:bookmarkStart w:id="35" w:name="_Toc399516412"/>
       <w:r>
         <w:t>Century-succession-</w:t>
       </w:r>
       <w:r>
         <w:t>monthly-log.csv</w:t>
       </w:r>
-      <w:bookmarkEnd w:id="33"/>
+      <w:bookmarkEnd w:id="35"/>
     </w:p>
     <w:p>
       <w:r>
@@ -5217,7 +5798,7 @@
           <w:noProof/>
         </w:rPr>
         <w:drawing>
-          <wp:inline distT="0" distB="0" distL="0" distR="0" wp14:anchorId="1A6CD70F" wp14:editId="5C83109F">
+          <wp:inline distT="0" distB="0" distL="0" distR="0" wp14:anchorId="40771C1A" wp14:editId="347DE238">
             <wp:extent cx="5706110" cy="2208530"/>
             <wp:effectExtent l="0" t="0" r="8890" b="1270"/>
             <wp:docPr id="2" name="Picture 2"/>
@@ -5263,7 +5844,7 @@
         </w:tabs>
         <w:ind w:left="1170" w:hanging="1170"/>
       </w:pPr>
-      <w:bookmarkStart w:id="34" w:name="_Toc399516413"/>
+      <w:bookmarkStart w:id="36" w:name="_Toc399516413"/>
       <w:r>
         <w:t>Climate-</w:t>
       </w:r>
@@ -5273,7 +5854,7 @@
       <w:r>
         <w:t>.csv</w:t>
       </w:r>
-      <w:bookmarkEnd w:id="34"/>
+      <w:bookmarkEnd w:id="36"/>
     </w:p>
     <w:p>
       <w:r>
@@ -5312,16 +5893,16 @@
       <w:pPr>
         <w:pStyle w:val="Heading1"/>
       </w:pPr>
-      <w:bookmarkStart w:id="35" w:name="_Toc399516414"/>
+      <w:bookmarkStart w:id="37" w:name="_Toc399516414"/>
       <w:r>
         <w:lastRenderedPageBreak/>
         <w:t xml:space="preserve">Example </w:t>
       </w:r>
-      <w:bookmarkEnd w:id="29"/>
+      <w:bookmarkEnd w:id="31"/>
       <w:r>
         <w:t>Inputs</w:t>
       </w:r>
-      <w:bookmarkEnd w:id="35"/>
+      <w:bookmarkEnd w:id="37"/>
     </w:p>
     <w:p>
       <w:pPr>
@@ -5331,14 +5912,14 @@
           <w:numId w:val="26"/>
         </w:numPr>
       </w:pPr>
-      <w:bookmarkStart w:id="36" w:name="_Toc399516415"/>
+      <w:bookmarkStart w:id="38" w:name="_Toc399516415"/>
       <w:r>
         <w:t xml:space="preserve">Main </w:t>
       </w:r>
       <w:r>
         <w:t>Climate Configuration (“Climate Config”) File</w:t>
       </w:r>
-      <w:bookmarkEnd w:id="36"/>
+      <w:bookmarkEnd w:id="38"/>
     </w:p>
     <w:p>
       <w:pPr>
@@ -5403,7 +5984,7 @@
           <w:numId w:val="26"/>
         </w:numPr>
       </w:pPr>
-      <w:bookmarkStart w:id="37" w:name="_Toc399516416"/>
+      <w:bookmarkStart w:id="39" w:name="_Toc399516416"/>
       <w:r>
         <w:t xml:space="preserve">Climate </w:t>
       </w:r>
@@ -5425,7 +6006,7 @@
       <w:r>
         <w:t>teFile)</w:t>
       </w:r>
-      <w:bookmarkEnd w:id="37"/>
+      <w:bookmarkEnd w:id="39"/>
     </w:p>
     <w:p>
       <w:pPr>
@@ -5441,10 +6022,10 @@
           <w:noProof/>
         </w:rPr>
         <w:drawing>
-          <wp:inline distT="0" distB="0" distL="0" distR="0" wp14:anchorId="6D09C801" wp14:editId="6E4B34C9">
-            <wp:extent cx="8409823" cy="1621766"/>
+          <wp:inline distT="0" distB="0" distL="0" distR="0" wp14:anchorId="4359C11F" wp14:editId="2B165BD2">
+            <wp:extent cx="5943600" cy="2229485"/>
             <wp:effectExtent l="0" t="0" r="0" b="0"/>
-            <wp:docPr id="4" name="Picture 4"/>
+            <wp:docPr id="3" name="Picture 3"/>
             <wp:cNvGraphicFramePr>
               <a:graphicFrameLocks xmlns:a="http://schemas.openxmlformats.org/drawingml/2006/main" noChangeAspect="1"/>
             </wp:cNvGraphicFramePr>
@@ -5464,7 +6045,7 @@
                   <pic:spPr>
                     <a:xfrm>
                       <a:off x="0" y="0"/>
-                      <a:ext cx="8409823" cy="1621766"/>
+                      <a:ext cx="5943600" cy="2229485"/>
                     </a:xfrm>
                     <a:prstGeom prst="rect">
                       <a:avLst/>
@@ -6063,6 +6644,9 @@
     </w:lvlOverride>
   </w:num>
   <w:num w:numId="27">
+    <w:abstractNumId w:val="0"/>
+  </w:num>
+  <w:num w:numId="28">
     <w:abstractNumId w:val="0"/>
   </w:num>
   <w:numIdMacAtCleanup w:val="2"/>
@@ -6235,9 +6819,8 @@
     <w:next w:val="textbody"/>
     <w:uiPriority w:val="99"/>
     <w:qFormat/>
-    <w:rsid w:val="009D0C5B"/>
+    <w:rsid w:val="00E30161"/>
     <w:pPr>
-      <w:pageBreakBefore/>
       <w:numPr>
         <w:numId w:val="2"/>
       </w:numPr>
@@ -7166,9 +7749,8 @@
     <w:next w:val="textbody"/>
     <w:uiPriority w:val="99"/>
     <w:qFormat/>
-    <w:rsid w:val="009D0C5B"/>
+    <w:rsid w:val="00E30161"/>
     <w:pPr>
-      <w:pageBreakBefore/>
       <w:numPr>
         <w:numId w:val="2"/>
       </w:numPr>
@@ -8219,7 +8801,7 @@
 </file>
 
 <file path=customXml/itemProps1.xml><?xml version="1.0" encoding="utf-8"?>
-<ds:datastoreItem xmlns:ds="http://schemas.openxmlformats.org/officeDocument/2006/customXml" ds:itemID="{5B2CF26F-F091-45AA-AC83-13FEFDFB2953}">
+<ds:datastoreItem xmlns:ds="http://schemas.openxmlformats.org/officeDocument/2006/customXml" ds:itemID="{CE0A638F-5B76-4074-A4F0-1D54D76723AE}">
   <ds:schemaRefs>
     <ds:schemaRef ds:uri="http://schemas.openxmlformats.org/officeDocument/2006/bibliography"/>
   </ds:schemaRefs>

</xml_diff>

<commit_message>
Revisions to manual to reflect model changes in new Century release
git-svn-id: http://Marc-PC/svn/Full@3357 85f15e0e-5137-b144-a863-98bd542365a3
</commit_message>
<xml_diff>
--- a/trunk/clmate-generator-library/trunk/deploy/LANDIS-II Climate Library v1.0 User Guide.docx
+++ b/trunk/clmate-generator-library/trunk/deploy/LANDIS-II Climate Library v1.0 User Guide.docx
@@ -1,6 +1,6 @@
 
 <file path=word/document.xml><?xml version="1.0" encoding="utf-8"?>
-<w:document xmlns:wpc="http://schemas.microsoft.com/office/word/2010/wordprocessingCanvas" xmlns:mc="http://schemas.openxmlformats.org/markup-compatibility/2006" xmlns:o="urn:schemas-microsoft-com:office:office" xmlns:r="http://schemas.openxmlformats.org/officeDocument/2006/relationships" xmlns:m="http://schemas.openxmlformats.org/officeDocument/2006/math" xmlns:v="urn:schemas-microsoft-com:vml" xmlns:wp14="http://schemas.microsoft.com/office/word/2010/wordprocessingDrawing" xmlns:wp="http://schemas.openxmlformats.org/drawingml/2006/wordprocessingDrawing" xmlns:w10="urn:schemas-microsoft-com:office:word" xmlns:w="http://schemas.openxmlformats.org/wordprocessingml/2006/main" xmlns:w14="http://schemas.microsoft.com/office/word/2010/wordml" xmlns:wpg="http://schemas.microsoft.com/office/word/2010/wordprocessingGroup" xmlns:wpi="http://schemas.microsoft.com/office/word/2010/wordprocessingInk" xmlns:wne="http://schemas.microsoft.com/office/word/2006/wordml" xmlns:wps="http://schemas.microsoft.com/office/word/2010/wordprocessingShape" mc:Ignorable="w14 wp14">
+<w:document xmlns:wpc="http://schemas.microsoft.com/office/word/2010/wordprocessingCanvas" xmlns:mc="http://schemas.openxmlformats.org/markup-compatibility/2006" xmlns:o="urn:schemas-microsoft-com:office:office" xmlns:r="http://schemas.openxmlformats.org/officeDocument/2006/relationships" xmlns:m="http://schemas.openxmlformats.org/officeDocument/2006/math" xmlns:v="urn:schemas-microsoft-com:vml" xmlns:wp14="http://schemas.microsoft.com/office/word/2010/wordprocessingDrawing" xmlns:wp="http://schemas.openxmlformats.org/drawingml/2006/wordprocessingDrawing" xmlns:w10="urn:schemas-microsoft-com:office:word" xmlns:w="http://schemas.openxmlformats.org/wordprocessingml/2006/main" xmlns:w14="http://schemas.microsoft.com/office/word/2010/wordml" xmlns:w15="http://schemas.microsoft.com/office/word/2012/wordml" xmlns:wpg="http://schemas.microsoft.com/office/word/2010/wordprocessingGroup" xmlns:wpi="http://schemas.microsoft.com/office/word/2010/wordprocessingInk" xmlns:wne="http://schemas.microsoft.com/office/word/2006/wordml" xmlns:wps="http://schemas.microsoft.com/office/word/2010/wordprocessingShape" mc:Ignorable="w14 w15 wp14">
   <w:body>
     <w:p>
       <w:pPr>
@@ -164,7 +164,7 @@
         <w:rPr>
           <w:noProof/>
         </w:rPr>
-        <w:t>October 3, 2014</w:t>
+        <w:t>February 27, 2015</w:t>
       </w:r>
       <w:r>
         <w:rPr>
@@ -191,7 +191,7 @@
       <w:pPr>
         <w:pStyle w:val="text"/>
         <w:sectPr>
-          <w:headerReference w:type="default" r:id="rId9"/>
+          <w:headerReference w:type="default" r:id="rId8"/>
           <w:pgSz w:w="12240" w:h="15840" w:code="1"/>
           <w:pgMar w:top="1627" w:right="1627" w:bottom="2707" w:left="1627" w:header="935" w:footer="720" w:gutter="0"/>
           <w:cols w:space="720"/>
@@ -1846,7 +1846,7 @@
             <w:noProof/>
             <w:webHidden/>
           </w:rPr>
-          <w:t>7</w:t>
+          <w:t>8</w:t>
         </w:r>
         <w:r>
           <w:rPr>
@@ -1934,7 +1934,7 @@
             <w:noProof/>
             <w:webHidden/>
           </w:rPr>
-          <w:t>7</w:t>
+          <w:t>8</w:t>
         </w:r>
         <w:r>
           <w:rPr>
@@ -2474,7 +2474,7 @@
             <w:noProof/>
             <w:webHidden/>
           </w:rPr>
-          <w:t>11</w:t>
+          <w:t>12</w:t>
         </w:r>
         <w:r>
           <w:rPr>
@@ -2884,13 +2884,31 @@
         </w:rPr>
       </w:pPr>
       <w:r>
-        <w:t xml:space="preserve">The Climate Library was designed to be used with any succession extension.  The information below uses the Century Succession extension as an illustrative example.  </w:t>
+        <w:t xml:space="preserve">The Climate Library was designed to be used with any succession extension.  The information below uses the Century Succession </w:t>
+      </w:r>
+      <w:r>
+        <w:t xml:space="preserve">version 4.0 </w:t>
+      </w:r>
+      <w:r>
+        <w:t xml:space="preserve">extension as an illustrative example.  </w:t>
       </w:r>
       <w:r>
         <w:rPr>
           <w:b/>
         </w:rPr>
-        <w:t xml:space="preserve">Century Succession is also the only succession extension for which the Climate Library has been integrated as of </w:t>
+        <w:t xml:space="preserve">Century Succession </w:t>
+      </w:r>
+      <w:r>
+        <w:rPr>
+          <w:b/>
+        </w:rPr>
+        <w:t xml:space="preserve">v 4.0 </w:t>
+      </w:r>
+      <w:r>
+        <w:rPr>
+          <w:b/>
+        </w:rPr>
+        <w:t xml:space="preserve">is also the only succession extension for which the Climate Library has been integrated as of </w:t>
       </w:r>
       <w:r>
         <w:rPr>
@@ -3001,7 +3019,7 @@
                     <pic:cNvPicPr/>
                   </pic:nvPicPr>
                   <pic:blipFill>
-                    <a:blip r:embed="rId10"/>
+                    <a:blip r:embed="rId9"/>
                     <a:stretch>
                       <a:fillRect/>
                     </a:stretch>
@@ -3224,19 +3242,37 @@
         <w:t xml:space="preserve">There are </w:t>
       </w:r>
       <w:r>
-        <w:t>four</w:t>
+        <w:t>six</w:t>
       </w:r>
       <w:r>
         <w:t xml:space="preserve"> valid values for the ClimateTimeSeries input parameter: </w:t>
       </w:r>
       <w:r>
-        <w:t>Monthly_AverageAllYears, Monthly_ RandomYear, Monthly_Sequ</w:t>
+        <w:t>Mo</w:t>
+      </w:r>
+      <w:r>
+        <w:t>nthly_AverageAllYears, Monthly_</w:t>
+      </w:r>
+      <w:r>
+        <w:t>RandomYear</w:t>
+      </w:r>
+      <w:r>
+        <w:t>s</w:t>
+      </w:r>
+      <w:r>
+        <w:t>, Monthly_Sequ</w:t>
       </w:r>
       <w:r>
         <w:t xml:space="preserve">encedYears, </w:t>
       </w:r>
       <w:r>
-        <w:t>Daily_AverageAllYears, Daily_RandomYear,</w:t>
+        <w:t>Daily_AverageAllYears, Daily_RandomYear</w:t>
+      </w:r>
+      <w:r>
+        <w:t>s</w:t>
+      </w:r>
+      <w:r>
+        <w:t>,</w:t>
       </w:r>
       <w:r>
         <w:t xml:space="preserve"> and Daily_SequencedYears</w:t>
@@ -3360,6 +3396,9 @@
         <w:t>Monthly_RandomYear</w:t>
       </w:r>
       <w:bookmarkEnd w:id="13"/>
+      <w:r>
+        <w:t>s</w:t>
+      </w:r>
     </w:p>
     <w:p>
       <w:pPr>
@@ -3606,6 +3645,9 @@
         <w:t>Daily_RandomYear</w:t>
       </w:r>
       <w:bookmarkEnd w:id="16"/>
+      <w:r>
+        <w:t>s</w:t>
+      </w:r>
     </w:p>
     <w:p>
       <w:pPr>
@@ -3616,7 +3658,13 @@
       </w:r>
       <w:r>
         <w:tab/>
-        <w:t xml:space="preserve">‘Daily_RandomYear’ option is used, the user will need to supply daily data in the input file.  </w:t>
+        <w:t>‘Daily_RandomYear</w:t>
+      </w:r>
+      <w:r>
+        <w:t>s</w:t>
+      </w:r>
+      <w:r>
+        <w:t xml:space="preserve">’ option is used, the user will need to supply daily data in the input file.  </w:t>
       </w:r>
       <w:r>
         <w:t>T</w:t>
@@ -3655,7 +3703,13 @@
         <w:t xml:space="preserve">time step </w:t>
       </w:r>
       <w:r>
-        <w:t>(see Monthly_RandomYear for more details).</w:t>
+        <w:t>(see Monthly_RandomYear</w:t>
+      </w:r>
+      <w:r>
+        <w:t>s</w:t>
+      </w:r>
+      <w:r>
+        <w:t xml:space="preserve"> for more details).</w:t>
       </w:r>
     </w:p>
     <w:p>
@@ -3790,7 +3844,7 @@
         <w:t xml:space="preserve"> and include wind speed, wind direction and nitrogen deposition.  </w:t>
       </w:r>
       <w:r>
-        <w:t>The units are these parameters are currently fixed by the model.  Nitrogen deposition is in units of g/m</w:t>
+        <w:t>Nitrogen deposition is in units of g/m</w:t>
       </w:r>
       <w:r>
         <w:rPr>
@@ -3799,16 +3853,19 @@
         <w:t>2</w:t>
       </w:r>
       <w:r>
-        <w:t>/y.  The wind data needed to be provided using the same units used by the University of Idaho Gridded Surface Meteorological data (</w:t>
+        <w:t xml:space="preserve">/y. </w:t>
+      </w:r>
+      <w:r>
+        <w:t xml:space="preserve"> Wind speed must be in m/s.  Wind direction must be expressed in terms of degrees where the wind is coming FROM.  </w:t>
+      </w:r>
+      <w:r>
+        <w:t>The wind data are in the same units used by the University of Idaho Gridded Surface Meteorological data (</w:t>
       </w:r>
       <w:r>
         <w:t>http://metdata.northwestknowledge.net/</w:t>
       </w:r>
       <w:r>
-        <w:t>)</w:t>
-      </w:r>
-      <w:r>
-        <w:t xml:space="preserve">, which provides their wind data on the USGS data portal.  Wind speed must be in m/s.  Wind direction must be expressed in terms of degrees where the wind is coming FROM.  </w:t>
+        <w:t xml:space="preserve">), which provides their wind data on the USGS data portal.  </w:t>
       </w:r>
     </w:p>
     <w:p>
@@ -3854,7 +3911,7 @@
         <w:t xml:space="preserve">.  There are currently </w:t>
       </w:r>
       <w:r>
-        <w:t>four</w:t>
+        <w:t>six</w:t>
       </w:r>
       <w:r>
         <w:t xml:space="preserve"> </w:t>
@@ -3866,7 +3923,7 @@
         <w:t>(</w:t>
       </w:r>
       <w:r>
-        <w:t>Monthly_AverageAllYears, Monthly_RandomYear, Monthly_SequencedYears, Daily_AverageAllYears, Daily_RandomYear, and Daily_SequencedYears</w:t>
+        <w:t>Monthly_Temp-C_Precip-mmMonth, Monthly_Temp-K_Precip-kgm2Sec, Monthly_Temp-K_Precip-mmMonth, Daily_Temp-C_Precip-mmDay, Daily_Temp-K_Precip-kgm2Sec and Daily_Temp-K_Precip-mmDay</w:t>
       </w:r>
       <w:r>
         <w:rPr>
@@ -3966,10 +4023,13 @@
         </w:tabs>
         <w:ind w:hanging="2250"/>
       </w:pPr>
-      <w:bookmarkStart w:id="24" w:name="_Toc399516404"/>
+      <w:bookmarkStart w:id="24" w:name="_Toc388539024"/>
       <w:r>
         <w:lastRenderedPageBreak/>
-        <w:t>Daily_Temp-C_Precip-mmDay</w:t>
+        <w:t>Monthly_Temp-K_Precip-kgm2</w:t>
+      </w:r>
+      <w:r>
+        <w:t>Sec</w:t>
       </w:r>
       <w:bookmarkEnd w:id="24"/>
     </w:p>
@@ -3978,15 +4038,21 @@
         <w:pStyle w:val="textbody"/>
       </w:pPr>
       <w:r>
-        <w:t>If this option is used, the climate will need to be supplied on a daily basis.  Temperature will need to be in units of Celsius.  Precipitation will need to be expressed in units of mm</w:t>
-      </w:r>
-      <w:r>
-        <w:t xml:space="preserve"> day</w:t>
+        <w:t>If this option is used, the climate will need to be supplied on a monthly basis.  Temperature will need to be in units of Kelvin.  Precipitation will need to be expressed in units of kg m</w:t>
       </w:r>
       <w:r>
         <w:rPr>
           <w:vertAlign w:val="superscript"/>
         </w:rPr>
+        <w:t>-2</w:t>
+      </w:r>
+      <w:r>
+        <w:t xml:space="preserve"> sec</w:t>
+      </w:r>
+      <w:r>
+        <w:rPr>
+          <w:vertAlign w:val="superscript"/>
+        </w:rPr>
         <w:t>-1</w:t>
       </w:r>
       <w:r>
@@ -3998,7 +4064,7 @@
         <w:pStyle w:val="textbody"/>
       </w:pPr>
       <w:r>
-        <w:t>User tip: These units are commonly used for the Mauer dataset, IPCC3 and IPCC5 data.</w:t>
+        <w:t>User tip: These units were sometimes used in by IPCC5.</w:t>
       </w:r>
     </w:p>
     <w:p>
@@ -4010,39 +4076,16 @@
         </w:tabs>
         <w:ind w:hanging="2250"/>
       </w:pPr>
-      <w:bookmarkStart w:id="25" w:name="_Toc388539024"/>
-      <w:r>
-        <w:t>Monthly_Temp-K_Precip-kgm2</w:t>
-      </w:r>
-      <w:r>
-        <w:t>Sec</w:t>
-      </w:r>
-      <w:bookmarkEnd w:id="25"/>
+      <w:r>
+        <w:t>Monthly_Temp-K_Precip-mmMonth</w:t>
+      </w:r>
     </w:p>
     <w:p>
       <w:pPr>
         <w:pStyle w:val="textbody"/>
       </w:pPr>
       <w:r>
-        <w:t>If this option is used, the climate will need to be supplied on a monthly basis.  Temperature will need to be in units of Kelvin.  Precipitation will need to be expressed in units of kg m</w:t>
-      </w:r>
-      <w:r>
-        <w:rPr>
-          <w:vertAlign w:val="superscript"/>
-        </w:rPr>
-        <w:t>-2</w:t>
-      </w:r>
-      <w:r>
-        <w:t xml:space="preserve"> sec</w:t>
-      </w:r>
-      <w:r>
-        <w:rPr>
-          <w:vertAlign w:val="superscript"/>
-        </w:rPr>
-        <w:t>-1</w:t>
-      </w:r>
-      <w:r>
-        <w:t xml:space="preserve">.  </w:t>
+        <w:t xml:space="preserve">If this option is used, the climate will need to be supplied on a monthly basis.  Temperature will need to be in units of Kelvin.  Precipitation will need to be expressed in units of mm per month.  </w:t>
       </w:r>
     </w:p>
     <w:p>
@@ -4062,6 +4105,49 @@
         </w:tabs>
         <w:ind w:hanging="2250"/>
       </w:pPr>
+      <w:bookmarkStart w:id="25" w:name="_Toc399516404"/>
+      <w:r>
+        <w:t>Daily_Temp-C_Precip-mmDay</w:t>
+      </w:r>
+      <w:bookmarkEnd w:id="25"/>
+    </w:p>
+    <w:p>
+      <w:pPr>
+        <w:pStyle w:val="textbody"/>
+      </w:pPr>
+      <w:r>
+        <w:t>If this option is used, the climate will need to be supplied on a daily basis.  Temperature will need to be in units of Celsius.  Precipitation will need to be expressed in units of mm</w:t>
+      </w:r>
+      <w:r>
+        <w:t xml:space="preserve"> day</w:t>
+      </w:r>
+      <w:r>
+        <w:rPr>
+          <w:vertAlign w:val="superscript"/>
+        </w:rPr>
+        <w:t>-1</w:t>
+      </w:r>
+      <w:r>
+        <w:t xml:space="preserve">.  </w:t>
+      </w:r>
+    </w:p>
+    <w:p>
+      <w:pPr>
+        <w:pStyle w:val="textbody"/>
+      </w:pPr>
+      <w:r>
+        <w:t>User tip: These units are commonly used for the Mauer dataset, IPCC3 and IPCC5 data.</w:t>
+      </w:r>
+    </w:p>
+    <w:p>
+      <w:pPr>
+        <w:pStyle w:val="Heading3"/>
+        <w:tabs>
+          <w:tab w:val="clear" w:pos="2250"/>
+          <w:tab w:val="num" w:pos="1170"/>
+        </w:tabs>
+        <w:ind w:hanging="2250"/>
+      </w:pPr>
       <w:bookmarkStart w:id="26" w:name="_Toc388539026"/>
       <w:r>
         <w:t>Daily_Temp-K_Precip-kgm2</w:t>
@@ -4103,6 +4189,58 @@
       </w:pPr>
       <w:r>
         <w:t>User tip: These units were sometimes used by IPCC5.</w:t>
+      </w:r>
+    </w:p>
+    <w:p>
+      <w:pPr>
+        <w:pStyle w:val="Heading3"/>
+        <w:tabs>
+          <w:tab w:val="clear" w:pos="2250"/>
+          <w:tab w:val="num" w:pos="1170"/>
+        </w:tabs>
+        <w:ind w:hanging="2250"/>
+      </w:pPr>
+      <w:bookmarkStart w:id="27" w:name="_Toc399516405"/>
+      <w:r>
+        <w:t>Daily_Temp-K_Precip-mmDay</w:t>
+      </w:r>
+    </w:p>
+    <w:p>
+      <w:pPr>
+        <w:pStyle w:val="textbody"/>
+      </w:pPr>
+      <w:r>
+        <w:t xml:space="preserve">If this option is used, the climate will need to be supplied on a daily basis.  Temperature will need to be in units of Kelvin.  Precipitation will need to be expressed in units of mm per day.  </w:t>
+      </w:r>
+    </w:p>
+    <w:p>
+      <w:pPr>
+        <w:pStyle w:val="textbody"/>
+      </w:pPr>
+      <w:r>
+        <w:t>User tip: These units were sometimes used by IPCC5.</w:t>
+      </w:r>
+    </w:p>
+    <w:p>
+      <w:pPr>
+        <w:pStyle w:val="Heading2"/>
+        <w:numPr>
+          <w:ilvl w:val="0"/>
+          <w:numId w:val="0"/>
+        </w:numPr>
+        <w:ind w:left="1170"/>
+      </w:pPr>
+    </w:p>
+    <w:p>
+      <w:pPr>
+        <w:rPr>
+          <w:rFonts w:ascii="Verdana" w:hAnsi="Verdana" w:cs="Verdana"/>
+          <w:sz w:val="28"/>
+          <w:szCs w:val="28"/>
+        </w:rPr>
+      </w:pPr>
+      <w:r>
+        <w:br w:type="page"/>
       </w:r>
     </w:p>
     <w:p>
@@ -4114,8 +4252,8 @@
         </w:tabs>
         <w:ind w:left="1170" w:hanging="1170"/>
       </w:pPr>
-      <w:bookmarkStart w:id="27" w:name="_Toc399516405"/>
-      <w:r>
+      <w:r>
+        <w:lastRenderedPageBreak/>
         <w:t>SpinU</w:t>
       </w:r>
       <w:r>
@@ -4136,10 +4274,31 @@
         <w:pStyle w:val="textbody"/>
       </w:pPr>
       <w:r>
-        <w:t>There are four</w:t>
-      </w:r>
-      <w:r>
-        <w:t xml:space="preserve"> valid values for the SpinUpClimateTimeSeries input parameter: Monthly_AverageAllYears, Monthly_RandomYear, Monthly_SequencedYears, Daily_AverageAllYears, Daily_RandomYear, and Daily_SequencedYears.  These options are the same options that can</w:t>
+        <w:t xml:space="preserve">There are </w:t>
+      </w:r>
+      <w:r>
+        <w:t>six</w:t>
+      </w:r>
+      <w:r>
+        <w:t xml:space="preserve"> valid values for the SpinUpCli</w:t>
+      </w:r>
+      <w:r>
+        <w:t>mateTimeSeries input parameter (Monthly_Temp-C_Precip-mmMonth, Monthly_Temp-K_Precip-kgm2Sec, Monthly_Temp-K_Precip-mmMonth, Daily_Temp-C_Precip-mmDay, Daily_Temp-K_Precip-kgm2Sec and Daily_Temp-K_Precip-mmDay</w:t>
+      </w:r>
+      <w:r>
+        <w:rPr>
+          <w:color w:val="000000"/>
+        </w:rPr>
+        <w:t>)</w:t>
+      </w:r>
+      <w:r>
+        <w:t xml:space="preserve"> </w:t>
+      </w:r>
+      <w:r>
+        <w:t xml:space="preserve">which </w:t>
+      </w:r>
+      <w:r>
+        <w:t>are the same options that can</w:t>
       </w:r>
       <w:r>
         <w:t xml:space="preserve"> be used for Cli</w:t>
@@ -4215,50 +4374,22 @@
         <w:t xml:space="preserve">This parameter specifies the type of format for the SpinupClimateFile.  </w:t>
       </w:r>
       <w:r>
-        <w:t>There are currently four</w:t>
-      </w:r>
-      <w:r>
-        <w:t xml:space="preserve"> options (</w:t>
-      </w:r>
-      <w:r>
-        <w:t>Monthly_Temp-C_Precip-</w:t>
-      </w:r>
-      <w:r>
-        <w:lastRenderedPageBreak/>
-        <w:t xml:space="preserve">mmMonth, </w:t>
+        <w:t xml:space="preserve">There are currently </w:t>
+      </w:r>
+      <w:r>
+        <w:t>six</w:t>
+      </w:r>
+      <w:r>
+        <w:t xml:space="preserve"> options </w:t>
+      </w:r>
+      <w:r>
+        <w:t>(Monthly_Temp-C_Precip-mmMonth, Monthly_Temp-K_Precip-kgm2Sec, Monthly_Temp-K_Precip-mmMonth, Daily_Temp-C_Precip-mmDay, Daily_Temp-K_Precip-kgm2Sec and Daily_Temp-K_Precip-mmDay</w:t>
       </w:r>
       <w:r>
         <w:rPr>
           <w:color w:val="000000"/>
         </w:rPr>
-        <w:t>Daily_Temp-C_Precip-mmDay</w:t>
-      </w:r>
-      <w:r>
-        <w:rPr>
-          <w:color w:val="000000"/>
-        </w:rPr>
-        <w:t xml:space="preserve">, </w:t>
-      </w:r>
-      <w:r>
-        <w:rPr>
-          <w:color w:val="000000"/>
-        </w:rPr>
-        <w:t>Monthly_Temp-K_Precip-kgm2Sec</w:t>
-      </w:r>
-      <w:r>
-        <w:rPr>
-          <w:color w:val="000000"/>
-        </w:rPr>
-        <w:t xml:space="preserve">, </w:t>
-      </w:r>
-      <w:r>
-        <w:rPr>
-          <w:color w:val="000000"/>
-        </w:rPr>
-        <w:t>Daily_Temp-K_Precip-kgm2Sec</w:t>
-      </w:r>
-      <w:r>
-        <w:t xml:space="preserve">) </w:t>
+        <w:t xml:space="preserve">), </w:t>
       </w:r>
       <w:r>
         <w:t>described above</w:t>
@@ -4296,7 +4427,7 @@
       <w:r>
         <w:t>(</w:t>
       </w:r>
-      <w:hyperlink r:id="rId11" w:history="1">
+      <w:hyperlink r:id="rId10" w:history="1">
         <w:r>
           <w:rPr>
             <w:rStyle w:val="Hyperlink"/>
@@ -4566,7 +4697,13 @@
         <w:t xml:space="preserve">.  </w:t>
       </w:r>
       <w:r>
-        <w:t>Keep in mind that the words are not case sensitive</w:t>
+        <w:t xml:space="preserve">Keep in mind that the words are </w:t>
+      </w:r>
+      <w:r>
+        <w:rPr>
+          <w:b/>
+        </w:rPr>
+        <w:t>not case sensitive</w:t>
       </w:r>
       <w:r>
         <w:t xml:space="preserve">.  Wind direction, </w:t>
@@ -5078,6 +5215,12 @@
                 <w:rFonts w:ascii="Times New Roman" w:hAnsi="Times New Roman" w:cs="Times New Roman"/>
               </w:rPr>
             </w:pPr>
+            <w:r>
+              <w:rPr>
+                <w:rFonts w:ascii="Times New Roman" w:hAnsi="Times New Roman" w:cs="Times New Roman"/>
+              </w:rPr>
+              <w:t>#wind_speed</w:t>
+            </w:r>
           </w:p>
         </w:tc>
         <w:tc>
@@ -5091,6 +5234,38 @@
               </w:rPr>
             </w:pPr>
           </w:p>
+        </w:tc>
+      </w:tr>
+      <w:tr>
+        <w:tc>
+          <w:tcPr>
+            <w:tcW w:w="2959" w:type="dxa"/>
+          </w:tcPr>
+          <w:p>
+            <w:pPr>
+              <w:rPr>
+                <w:rFonts w:ascii="Times New Roman" w:hAnsi="Times New Roman" w:cs="Times New Roman"/>
+              </w:rPr>
+            </w:pPr>
+            <w:r>
+              <w:rPr>
+                <w:rFonts w:ascii="Times New Roman" w:hAnsi="Times New Roman" w:cs="Times New Roman"/>
+              </w:rPr>
+              <w:t># wind_from_direction</w:t>
+            </w:r>
+          </w:p>
+        </w:tc>
+        <w:tc>
+          <w:tcPr>
+            <w:tcW w:w="3067" w:type="dxa"/>
+          </w:tcPr>
+          <w:p/>
+        </w:tc>
+        <w:tc>
+          <w:tcPr>
+            <w:tcW w:w="2524" w:type="dxa"/>
+          </w:tcPr>
+          <w:p/>
         </w:tc>
       </w:tr>
     </w:tbl>
@@ -5468,7 +5643,6 @@
       </w:pPr>
       <w:bookmarkStart w:id="32" w:name="_Toc399516409"/>
       <w:r>
-        <w:lastRenderedPageBreak/>
         <w:t>Climate Output Files</w:t>
       </w:r>
       <w:bookmarkEnd w:id="32"/>
@@ -5614,6 +5788,7 @@
     </w:p>
     <w:p>
       <w:r>
+        <w:lastRenderedPageBreak/>
         <w:t>For a detailed description of each parameter in the output file, the user should open up the Spinup-Input-Log_Metadata.xml file located in the subfolder called Metadata/Climate-Library.  The xml file can be opened in any internet browser (e.g. Internet Explorer, see below).</w:t>
       </w:r>
     </w:p>
@@ -5639,7 +5814,7 @@
                     <pic:cNvPicPr/>
                   </pic:nvPicPr>
                   <pic:blipFill>
-                    <a:blip r:embed="rId12"/>
+                    <a:blip r:embed="rId11"/>
                     <a:stretch>
                       <a:fillRect/>
                     </a:stretch>
@@ -5673,7 +5848,6 @@
       </w:pPr>
       <w:bookmarkStart w:id="34" w:name="_Toc399516411"/>
       <w:r>
-        <w:lastRenderedPageBreak/>
         <w:t>Climate-future-input.csv</w:t>
       </w:r>
       <w:bookmarkEnd w:id="34"/>
@@ -5797,6 +5971,7 @@
         <w:rPr>
           <w:noProof/>
         </w:rPr>
+        <w:lastRenderedPageBreak/>
         <w:drawing>
           <wp:inline distT="0" distB="0" distL="0" distR="0" wp14:anchorId="40771C1A" wp14:editId="347DE238">
             <wp:extent cx="5706110" cy="2208530"/>
@@ -5813,7 +5988,7 @@
                     <pic:cNvPicPr/>
                   </pic:nvPicPr>
                   <pic:blipFill>
-                    <a:blip r:embed="rId12"/>
+                    <a:blip r:embed="rId11"/>
                     <a:stretch>
                       <a:fillRect/>
                     </a:stretch>
@@ -5879,8 +6054,8 @@
           <w:numId w:val="0"/>
         </w:numPr>
         <w:sectPr>
-          <w:headerReference w:type="default" r:id="rId13"/>
-          <w:footerReference w:type="default" r:id="rId14"/>
+          <w:headerReference w:type="default" r:id="rId12"/>
+          <w:footerReference w:type="default" r:id="rId13"/>
           <w:pgSz w:w="12240" w:h="15840" w:code="1"/>
           <w:pgMar w:top="1627" w:right="1627" w:bottom="2707" w:left="1627" w:header="936" w:footer="720" w:gutter="0"/>
           <w:pgNumType w:start="1"/>
@@ -5944,6 +6119,88 @@
             <wp:extent cx="5943600" cy="1541145"/>
             <wp:effectExtent l="0" t="0" r="0" b="1905"/>
             <wp:docPr id="6" name="Picture 6"/>
+            <wp:cNvGraphicFramePr>
+              <a:graphicFrameLocks xmlns:a="http://schemas.openxmlformats.org/drawingml/2006/main" noChangeAspect="1"/>
+            </wp:cNvGraphicFramePr>
+            <a:graphic xmlns:a="http://schemas.openxmlformats.org/drawingml/2006/main">
+              <a:graphicData uri="http://schemas.openxmlformats.org/drawingml/2006/picture">
+                <pic:pic xmlns:pic="http://schemas.openxmlformats.org/drawingml/2006/picture">
+                  <pic:nvPicPr>
+                    <pic:cNvPr id="0" name=""/>
+                    <pic:cNvPicPr/>
+                  </pic:nvPicPr>
+                  <pic:blipFill>
+                    <a:blip r:embed="rId14"/>
+                    <a:stretch>
+                      <a:fillRect/>
+                    </a:stretch>
+                  </pic:blipFill>
+                  <pic:spPr>
+                    <a:xfrm>
+                      <a:off x="0" y="0"/>
+                      <a:ext cx="5943600" cy="1541145"/>
+                    </a:xfrm>
+                    <a:prstGeom prst="rect">
+                      <a:avLst/>
+                    </a:prstGeom>
+                  </pic:spPr>
+                </pic:pic>
+              </a:graphicData>
+            </a:graphic>
+          </wp:inline>
+        </w:drawing>
+      </w:r>
+    </w:p>
+    <w:p>
+      <w:pPr>
+        <w:pStyle w:val="Heading2"/>
+        <w:numPr>
+          <w:ilvl w:val="1"/>
+          <w:numId w:val="26"/>
+        </w:numPr>
+      </w:pPr>
+      <w:bookmarkStart w:id="39" w:name="_Toc399516416"/>
+      <w:r>
+        <w:t xml:space="preserve">Climate </w:t>
+      </w:r>
+      <w:r>
+        <w:t>Input F</w:t>
+      </w:r>
+      <w:r>
+        <w:t>ile</w:t>
+      </w:r>
+      <w:r>
+        <w:t xml:space="preserve"> (ClimateFile or SpinUpCli</w:t>
+      </w:r>
+      <w:r>
+        <w:t>m</w:t>
+      </w:r>
+      <w:r>
+        <w:t>a</w:t>
+      </w:r>
+      <w:r>
+        <w:t>teFile)</w:t>
+      </w:r>
+      <w:bookmarkEnd w:id="39"/>
+    </w:p>
+    <w:p>
+      <w:pPr>
+        <w:pStyle w:val="textbody"/>
+      </w:pPr>
+    </w:p>
+    <w:p>
+      <w:pPr>
+        <w:pStyle w:val="textbody"/>
+      </w:pPr>
+      <w:r>
+        <w:rPr>
+          <w:noProof/>
+        </w:rPr>
+        <w:drawing>
+          <wp:inline distT="0" distB="0" distL="0" distR="0" wp14:anchorId="4359C11F" wp14:editId="2B165BD2">
+            <wp:extent cx="5943600" cy="2229485"/>
+            <wp:effectExtent l="0" t="0" r="0" b="0"/>
+            <wp:docPr id="3" name="Picture 3"/>
             <wp:cNvGraphicFramePr>
               <a:graphicFrameLocks xmlns:a="http://schemas.openxmlformats.org/drawingml/2006/main" noChangeAspect="1"/>
             </wp:cNvGraphicFramePr>
@@ -5963,88 +6220,6 @@
                   <pic:spPr>
                     <a:xfrm>
                       <a:off x="0" y="0"/>
-                      <a:ext cx="5943600" cy="1541145"/>
-                    </a:xfrm>
-                    <a:prstGeom prst="rect">
-                      <a:avLst/>
-                    </a:prstGeom>
-                  </pic:spPr>
-                </pic:pic>
-              </a:graphicData>
-            </a:graphic>
-          </wp:inline>
-        </w:drawing>
-      </w:r>
-    </w:p>
-    <w:p>
-      <w:pPr>
-        <w:pStyle w:val="Heading2"/>
-        <w:numPr>
-          <w:ilvl w:val="1"/>
-          <w:numId w:val="26"/>
-        </w:numPr>
-      </w:pPr>
-      <w:bookmarkStart w:id="39" w:name="_Toc399516416"/>
-      <w:r>
-        <w:t xml:space="preserve">Climate </w:t>
-      </w:r>
-      <w:r>
-        <w:t>Input F</w:t>
-      </w:r>
-      <w:r>
-        <w:t>ile</w:t>
-      </w:r>
-      <w:r>
-        <w:t xml:space="preserve"> (ClimateFile or SpinUpCli</w:t>
-      </w:r>
-      <w:r>
-        <w:t>m</w:t>
-      </w:r>
-      <w:r>
-        <w:t>a</w:t>
-      </w:r>
-      <w:r>
-        <w:t>teFile)</w:t>
-      </w:r>
-      <w:bookmarkEnd w:id="39"/>
-    </w:p>
-    <w:p>
-      <w:pPr>
-        <w:pStyle w:val="textbody"/>
-      </w:pPr>
-    </w:p>
-    <w:p>
-      <w:pPr>
-        <w:pStyle w:val="textbody"/>
-      </w:pPr>
-      <w:r>
-        <w:rPr>
-          <w:noProof/>
-        </w:rPr>
-        <w:drawing>
-          <wp:inline distT="0" distB="0" distL="0" distR="0" wp14:anchorId="4359C11F" wp14:editId="2B165BD2">
-            <wp:extent cx="5943600" cy="2229485"/>
-            <wp:effectExtent l="0" t="0" r="0" b="0"/>
-            <wp:docPr id="3" name="Picture 3"/>
-            <wp:cNvGraphicFramePr>
-              <a:graphicFrameLocks xmlns:a="http://schemas.openxmlformats.org/drawingml/2006/main" noChangeAspect="1"/>
-            </wp:cNvGraphicFramePr>
-            <a:graphic xmlns:a="http://schemas.openxmlformats.org/drawingml/2006/main">
-              <a:graphicData uri="http://schemas.openxmlformats.org/drawingml/2006/picture">
-                <pic:pic xmlns:pic="http://schemas.openxmlformats.org/drawingml/2006/picture">
-                  <pic:nvPicPr>
-                    <pic:cNvPr id="0" name=""/>
-                    <pic:cNvPicPr/>
-                  </pic:nvPicPr>
-                  <pic:blipFill>
-                    <a:blip r:embed="rId16"/>
-                    <a:stretch>
-                      <a:fillRect/>
-                    </a:stretch>
-                  </pic:blipFill>
-                  <pic:spPr>
-                    <a:xfrm>
-                      <a:off x="0" y="0"/>
                       <a:ext cx="5943600" cy="2229485"/>
                     </a:xfrm>
                     <a:prstGeom prst="rect">
@@ -6070,7 +6245,7 @@
 </file>
 
 <file path=word/endnotes.xml><?xml version="1.0" encoding="utf-8"?>
-<w:endnotes xmlns:wpc="http://schemas.microsoft.com/office/word/2010/wordprocessingCanvas" xmlns:mc="http://schemas.openxmlformats.org/markup-compatibility/2006" xmlns:o="urn:schemas-microsoft-com:office:office" xmlns:r="http://schemas.openxmlformats.org/officeDocument/2006/relationships" xmlns:m="http://schemas.openxmlformats.org/officeDocument/2006/math" xmlns:v="urn:schemas-microsoft-com:vml" xmlns:wp14="http://schemas.microsoft.com/office/word/2010/wordprocessingDrawing" xmlns:wp="http://schemas.openxmlformats.org/drawingml/2006/wordprocessingDrawing" xmlns:w10="urn:schemas-microsoft-com:office:word" xmlns:w="http://schemas.openxmlformats.org/wordprocessingml/2006/main" xmlns:w14="http://schemas.microsoft.com/office/word/2010/wordml" xmlns:wpg="http://schemas.microsoft.com/office/word/2010/wordprocessingGroup" xmlns:wpi="http://schemas.microsoft.com/office/word/2010/wordprocessingInk" xmlns:wne="http://schemas.microsoft.com/office/word/2006/wordml" xmlns:wps="http://schemas.microsoft.com/office/word/2010/wordprocessingShape" mc:Ignorable="w14 wp14">
+<w:endnotes xmlns:wpc="http://schemas.microsoft.com/office/word/2010/wordprocessingCanvas" xmlns:mc="http://schemas.openxmlformats.org/markup-compatibility/2006" xmlns:o="urn:schemas-microsoft-com:office:office" xmlns:r="http://schemas.openxmlformats.org/officeDocument/2006/relationships" xmlns:m="http://schemas.openxmlformats.org/officeDocument/2006/math" xmlns:v="urn:schemas-microsoft-com:vml" xmlns:wp14="http://schemas.microsoft.com/office/word/2010/wordprocessingDrawing" xmlns:wp="http://schemas.openxmlformats.org/drawingml/2006/wordprocessingDrawing" xmlns:w10="urn:schemas-microsoft-com:office:word" xmlns:w="http://schemas.openxmlformats.org/wordprocessingml/2006/main" xmlns:w14="http://schemas.microsoft.com/office/word/2010/wordml" xmlns:w15="http://schemas.microsoft.com/office/word/2012/wordml" xmlns:wpg="http://schemas.microsoft.com/office/word/2010/wordprocessingGroup" xmlns:wpi="http://schemas.microsoft.com/office/word/2010/wordprocessingInk" xmlns:wne="http://schemas.microsoft.com/office/word/2006/wordml" xmlns:wps="http://schemas.microsoft.com/office/word/2010/wordprocessingShape" mc:Ignorable="w14 w15 wp14">
   <w:endnote w:type="separator" w:id="-1">
     <w:p>
       <w:r>
@@ -6089,7 +6264,7 @@
 </file>
 
 <file path=word/footer1.xml><?xml version="1.0" encoding="utf-8"?>
-<w:ftr xmlns:wpc="http://schemas.microsoft.com/office/word/2010/wordprocessingCanvas" xmlns:mc="http://schemas.openxmlformats.org/markup-compatibility/2006" xmlns:o="urn:schemas-microsoft-com:office:office" xmlns:r="http://schemas.openxmlformats.org/officeDocument/2006/relationships" xmlns:m="http://schemas.openxmlformats.org/officeDocument/2006/math" xmlns:v="urn:schemas-microsoft-com:vml" xmlns:wp14="http://schemas.microsoft.com/office/word/2010/wordprocessingDrawing" xmlns:wp="http://schemas.openxmlformats.org/drawingml/2006/wordprocessingDrawing" xmlns:w10="urn:schemas-microsoft-com:office:word" xmlns:w="http://schemas.openxmlformats.org/wordprocessingml/2006/main" xmlns:w14="http://schemas.microsoft.com/office/word/2010/wordml" xmlns:wpg="http://schemas.microsoft.com/office/word/2010/wordprocessingGroup" xmlns:wpi="http://schemas.microsoft.com/office/word/2010/wordprocessingInk" xmlns:wne="http://schemas.microsoft.com/office/word/2006/wordml" xmlns:wps="http://schemas.microsoft.com/office/word/2010/wordprocessingShape" mc:Ignorable="w14 wp14">
+<w:ftr xmlns:wpc="http://schemas.microsoft.com/office/word/2010/wordprocessingCanvas" xmlns:mc="http://schemas.openxmlformats.org/markup-compatibility/2006" xmlns:o="urn:schemas-microsoft-com:office:office" xmlns:r="http://schemas.openxmlformats.org/officeDocument/2006/relationships" xmlns:m="http://schemas.openxmlformats.org/officeDocument/2006/math" xmlns:v="urn:schemas-microsoft-com:vml" xmlns:wp14="http://schemas.microsoft.com/office/word/2010/wordprocessingDrawing" xmlns:wp="http://schemas.openxmlformats.org/drawingml/2006/wordprocessingDrawing" xmlns:w10="urn:schemas-microsoft-com:office:word" xmlns:w="http://schemas.openxmlformats.org/wordprocessingml/2006/main" xmlns:w14="http://schemas.microsoft.com/office/word/2010/wordml" xmlns:w15="http://schemas.microsoft.com/office/word/2012/wordml" xmlns:wpg="http://schemas.microsoft.com/office/word/2010/wordprocessingGroup" xmlns:wpi="http://schemas.microsoft.com/office/word/2010/wordprocessingInk" xmlns:wne="http://schemas.microsoft.com/office/word/2006/wordml" xmlns:wps="http://schemas.microsoft.com/office/word/2010/wordprocessingShape" mc:Ignorable="w14 w15 wp14">
   <w:p>
     <w:pPr>
       <w:pStyle w:val="Footer"/>
@@ -6130,7 +6305,7 @@
         <w:rFonts w:ascii="Arial" w:hAnsi="Arial" w:cs="Arial"/>
         <w:noProof/>
       </w:rPr>
-      <w:t>1</w:t>
+      <w:t>2</w:t>
     </w:r>
     <w:r>
       <w:rPr>
@@ -6149,7 +6324,7 @@
 </file>
 
 <file path=word/footnotes.xml><?xml version="1.0" encoding="utf-8"?>
-<w:footnotes xmlns:wpc="http://schemas.microsoft.com/office/word/2010/wordprocessingCanvas" xmlns:mc="http://schemas.openxmlformats.org/markup-compatibility/2006" xmlns:o="urn:schemas-microsoft-com:office:office" xmlns:r="http://schemas.openxmlformats.org/officeDocument/2006/relationships" xmlns:m="http://schemas.openxmlformats.org/officeDocument/2006/math" xmlns:v="urn:schemas-microsoft-com:vml" xmlns:wp14="http://schemas.microsoft.com/office/word/2010/wordprocessingDrawing" xmlns:wp="http://schemas.openxmlformats.org/drawingml/2006/wordprocessingDrawing" xmlns:w10="urn:schemas-microsoft-com:office:word" xmlns:w="http://schemas.openxmlformats.org/wordprocessingml/2006/main" xmlns:w14="http://schemas.microsoft.com/office/word/2010/wordml" xmlns:wpg="http://schemas.microsoft.com/office/word/2010/wordprocessingGroup" xmlns:wpi="http://schemas.microsoft.com/office/word/2010/wordprocessingInk" xmlns:wne="http://schemas.microsoft.com/office/word/2006/wordml" xmlns:wps="http://schemas.microsoft.com/office/word/2010/wordprocessingShape" mc:Ignorable="w14 wp14">
+<w:footnotes xmlns:wpc="http://schemas.microsoft.com/office/word/2010/wordprocessingCanvas" xmlns:mc="http://schemas.openxmlformats.org/markup-compatibility/2006" xmlns:o="urn:schemas-microsoft-com:office:office" xmlns:r="http://schemas.openxmlformats.org/officeDocument/2006/relationships" xmlns:m="http://schemas.openxmlformats.org/officeDocument/2006/math" xmlns:v="urn:schemas-microsoft-com:vml" xmlns:wp14="http://schemas.microsoft.com/office/word/2010/wordprocessingDrawing" xmlns:wp="http://schemas.openxmlformats.org/drawingml/2006/wordprocessingDrawing" xmlns:w10="urn:schemas-microsoft-com:office:word" xmlns:w="http://schemas.openxmlformats.org/wordprocessingml/2006/main" xmlns:w14="http://schemas.microsoft.com/office/word/2010/wordml" xmlns:w15="http://schemas.microsoft.com/office/word/2012/wordml" xmlns:wpg="http://schemas.microsoft.com/office/word/2010/wordprocessingGroup" xmlns:wpi="http://schemas.microsoft.com/office/word/2010/wordprocessingInk" xmlns:wne="http://schemas.microsoft.com/office/word/2006/wordml" xmlns:wps="http://schemas.microsoft.com/office/word/2010/wordprocessingShape" mc:Ignorable="w14 w15 wp14">
   <w:footnote w:type="separator" w:id="-1">
     <w:p>
       <w:r>
@@ -6168,7 +6343,7 @@
 </file>
 
 <file path=word/header1.xml><?xml version="1.0" encoding="utf-8"?>
-<w:hdr xmlns:wpc="http://schemas.microsoft.com/office/word/2010/wordprocessingCanvas" xmlns:mc="http://schemas.openxmlformats.org/markup-compatibility/2006" xmlns:o="urn:schemas-microsoft-com:office:office" xmlns:r="http://schemas.openxmlformats.org/officeDocument/2006/relationships" xmlns:m="http://schemas.openxmlformats.org/officeDocument/2006/math" xmlns:v="urn:schemas-microsoft-com:vml" xmlns:wp14="http://schemas.microsoft.com/office/word/2010/wordprocessingDrawing" xmlns:wp="http://schemas.openxmlformats.org/drawingml/2006/wordprocessingDrawing" xmlns:w10="urn:schemas-microsoft-com:office:word" xmlns:w="http://schemas.openxmlformats.org/wordprocessingml/2006/main" xmlns:w14="http://schemas.microsoft.com/office/word/2010/wordml" xmlns:wpg="http://schemas.microsoft.com/office/word/2010/wordprocessingGroup" xmlns:wpi="http://schemas.microsoft.com/office/word/2010/wordprocessingInk" xmlns:wne="http://schemas.microsoft.com/office/word/2006/wordml" xmlns:wps="http://schemas.microsoft.com/office/word/2010/wordprocessingShape" mc:Ignorable="w14 wp14">
+<w:hdr xmlns:wpc="http://schemas.microsoft.com/office/word/2010/wordprocessingCanvas" xmlns:mc="http://schemas.openxmlformats.org/markup-compatibility/2006" xmlns:o="urn:schemas-microsoft-com:office:office" xmlns:r="http://schemas.openxmlformats.org/officeDocument/2006/relationships" xmlns:m="http://schemas.openxmlformats.org/officeDocument/2006/math" xmlns:v="urn:schemas-microsoft-com:vml" xmlns:wp14="http://schemas.microsoft.com/office/word/2010/wordprocessingDrawing" xmlns:wp="http://schemas.openxmlformats.org/drawingml/2006/wordprocessingDrawing" xmlns:w10="urn:schemas-microsoft-com:office:word" xmlns:w="http://schemas.openxmlformats.org/wordprocessingml/2006/main" xmlns:w14="http://schemas.microsoft.com/office/word/2010/wordml" xmlns:w15="http://schemas.microsoft.com/office/word/2012/wordml" xmlns:wpg="http://schemas.microsoft.com/office/word/2010/wordprocessingGroup" xmlns:wpi="http://schemas.microsoft.com/office/word/2010/wordprocessingInk" xmlns:wne="http://schemas.microsoft.com/office/word/2006/wordml" xmlns:wps="http://schemas.microsoft.com/office/word/2010/wordprocessingShape" mc:Ignorable="w14 w15 wp14">
   <w:p>
     <w:pPr>
       <w:pStyle w:val="Header"/>
@@ -6188,7 +6363,7 @@
 </file>
 
 <file path=word/header2.xml><?xml version="1.0" encoding="utf-8"?>
-<w:hdr xmlns:wpc="http://schemas.microsoft.com/office/word/2010/wordprocessingCanvas" xmlns:mc="http://schemas.openxmlformats.org/markup-compatibility/2006" xmlns:o="urn:schemas-microsoft-com:office:office" xmlns:r="http://schemas.openxmlformats.org/officeDocument/2006/relationships" xmlns:m="http://schemas.openxmlformats.org/officeDocument/2006/math" xmlns:v="urn:schemas-microsoft-com:vml" xmlns:wp14="http://schemas.microsoft.com/office/word/2010/wordprocessingDrawing" xmlns:wp="http://schemas.openxmlformats.org/drawingml/2006/wordprocessingDrawing" xmlns:w10="urn:schemas-microsoft-com:office:word" xmlns:w="http://schemas.openxmlformats.org/wordprocessingml/2006/main" xmlns:w14="http://schemas.microsoft.com/office/word/2010/wordml" xmlns:wpg="http://schemas.microsoft.com/office/word/2010/wordprocessingGroup" xmlns:wpi="http://schemas.microsoft.com/office/word/2010/wordprocessingInk" xmlns:wne="http://schemas.microsoft.com/office/word/2006/wordml" xmlns:wps="http://schemas.microsoft.com/office/word/2010/wordprocessingShape" mc:Ignorable="w14 wp14">
+<w:hdr xmlns:wpc="http://schemas.microsoft.com/office/word/2010/wordprocessingCanvas" xmlns:mc="http://schemas.openxmlformats.org/markup-compatibility/2006" xmlns:o="urn:schemas-microsoft-com:office:office" xmlns:r="http://schemas.openxmlformats.org/officeDocument/2006/relationships" xmlns:m="http://schemas.openxmlformats.org/officeDocument/2006/math" xmlns:v="urn:schemas-microsoft-com:vml" xmlns:wp14="http://schemas.microsoft.com/office/word/2010/wordprocessingDrawing" xmlns:wp="http://schemas.openxmlformats.org/drawingml/2006/wordprocessingDrawing" xmlns:w10="urn:schemas-microsoft-com:office:word" xmlns:w="http://schemas.openxmlformats.org/wordprocessingml/2006/main" xmlns:w14="http://schemas.microsoft.com/office/word/2010/wordml" xmlns:w15="http://schemas.microsoft.com/office/word/2012/wordml" xmlns:wpg="http://schemas.microsoft.com/office/word/2010/wordprocessingGroup" xmlns:wpi="http://schemas.microsoft.com/office/word/2010/wordprocessingInk" xmlns:wne="http://schemas.microsoft.com/office/word/2006/wordml" xmlns:wps="http://schemas.microsoft.com/office/word/2010/wordprocessingShape" mc:Ignorable="w14 w15 wp14">
   <w:p>
     <w:pPr>
       <w:pStyle w:val="Header"/>
@@ -6228,7 +6403,7 @@
 </file>
 
 <file path=word/numbering.xml><?xml version="1.0" encoding="utf-8"?>
-<w:numbering xmlns:wpc="http://schemas.microsoft.com/office/word/2010/wordprocessingCanvas" xmlns:mc="http://schemas.openxmlformats.org/markup-compatibility/2006" xmlns:o="urn:schemas-microsoft-com:office:office" xmlns:r="http://schemas.openxmlformats.org/officeDocument/2006/relationships" xmlns:m="http://schemas.openxmlformats.org/officeDocument/2006/math" xmlns:v="urn:schemas-microsoft-com:vml" xmlns:wp14="http://schemas.microsoft.com/office/word/2010/wordprocessingDrawing" xmlns:wp="http://schemas.openxmlformats.org/drawingml/2006/wordprocessingDrawing" xmlns:w10="urn:schemas-microsoft-com:office:word" xmlns:w="http://schemas.openxmlformats.org/wordprocessingml/2006/main" xmlns:w14="http://schemas.microsoft.com/office/word/2010/wordml" xmlns:wpg="http://schemas.microsoft.com/office/word/2010/wordprocessingGroup" xmlns:wpi="http://schemas.microsoft.com/office/word/2010/wordprocessingInk" xmlns:wne="http://schemas.microsoft.com/office/word/2006/wordml" xmlns:wps="http://schemas.microsoft.com/office/word/2010/wordprocessingShape" mc:Ignorable="w14 wp14">
+<w:numbering xmlns:wpc="http://schemas.microsoft.com/office/word/2010/wordprocessingCanvas" xmlns:mc="http://schemas.openxmlformats.org/markup-compatibility/2006" xmlns:o="urn:schemas-microsoft-com:office:office" xmlns:r="http://schemas.openxmlformats.org/officeDocument/2006/relationships" xmlns:m="http://schemas.openxmlformats.org/officeDocument/2006/math" xmlns:v="urn:schemas-microsoft-com:vml" xmlns:wp14="http://schemas.microsoft.com/office/word/2010/wordprocessingDrawing" xmlns:wp="http://schemas.openxmlformats.org/drawingml/2006/wordprocessingDrawing" xmlns:w10="urn:schemas-microsoft-com:office:word" xmlns:w="http://schemas.openxmlformats.org/wordprocessingml/2006/main" xmlns:w14="http://schemas.microsoft.com/office/word/2010/wordml" xmlns:w15="http://schemas.microsoft.com/office/word/2012/wordml" xmlns:wpg="http://schemas.microsoft.com/office/word/2010/wordprocessingGroup" xmlns:wpi="http://schemas.microsoft.com/office/word/2010/wordprocessingInk" xmlns:wne="http://schemas.microsoft.com/office/word/2006/wordml" xmlns:wps="http://schemas.microsoft.com/office/word/2010/wordprocessingShape" mc:Ignorable="w14 w15 wp14">
   <w:abstractNum w:abstractNumId="0">
     <w:nsid w:val="027F602A"/>
     <w:multiLevelType w:val="multilevel"/>
@@ -6654,7 +6829,7 @@
 </file>
 
 <file path=word/styles.xml><?xml version="1.0" encoding="utf-8"?>
-<w:styles xmlns:mc="http://schemas.openxmlformats.org/markup-compatibility/2006" xmlns:r="http://schemas.openxmlformats.org/officeDocument/2006/relationships" xmlns:w="http://schemas.openxmlformats.org/wordprocessingml/2006/main" xmlns:w14="http://schemas.microsoft.com/office/word/2010/wordml" mc:Ignorable="w14">
+<w:styles xmlns:mc="http://schemas.openxmlformats.org/markup-compatibility/2006" xmlns:r="http://schemas.openxmlformats.org/officeDocument/2006/relationships" xmlns:w="http://schemas.openxmlformats.org/wordprocessingml/2006/main" xmlns:w14="http://schemas.microsoft.com/office/word/2010/wordml" xmlns:w15="http://schemas.microsoft.com/office/word/2012/wordml" mc:Ignorable="w14 w15">
   <w:docDefaults>
     <w:rPrDefault>
       <w:rPr>
@@ -6664,7 +6839,7 @@
     </w:rPrDefault>
     <w:pPrDefault/>
   </w:docDefaults>
-  <w:latentStyles w:defLockedState="0" w:defUIPriority="0" w:defSemiHidden="0" w:defUnhideWhenUsed="0" w:defQFormat="0" w:count="267">
+  <w:latentStyles w:defLockedState="0" w:defUIPriority="0" w:defSemiHidden="0" w:defUnhideWhenUsed="0" w:defQFormat="0" w:count="371">
     <w:lsdException w:name="Normal" w:qFormat="1"/>
     <w:lsdException w:name="heading 1" w:uiPriority="99" w:qFormat="1"/>
     <w:lsdException w:name="heading 2" w:uiPriority="99" w:qFormat="1"/>
@@ -6672,26 +6847,149 @@
     <w:lsdException w:name="heading 4" w:uiPriority="99" w:qFormat="1"/>
     <w:lsdException w:name="heading 5" w:uiPriority="99" w:qFormat="1"/>
     <w:lsdException w:name="heading 6" w:uiPriority="99" w:qFormat="1"/>
-    <w:lsdException w:name="heading 7" w:uiPriority="99" w:qFormat="1"/>
-    <w:lsdException w:name="heading 8" w:uiPriority="99" w:qFormat="1"/>
-    <w:lsdException w:name="heading 9" w:uiPriority="99" w:qFormat="1"/>
-    <w:lsdException w:name="toc 1" w:uiPriority="39"/>
-    <w:lsdException w:name="toc 2" w:uiPriority="39"/>
-    <w:lsdException w:name="toc 3" w:uiPriority="39"/>
-    <w:lsdException w:name="toc 4" w:uiPriority="39"/>
-    <w:lsdException w:name="toc 5" w:uiPriority="39"/>
-    <w:lsdException w:name="toc 6" w:uiPriority="39"/>
-    <w:lsdException w:name="toc 7" w:uiPriority="39"/>
-    <w:lsdException w:name="toc 8" w:uiPriority="39"/>
-    <w:lsdException w:name="toc 9" w:uiPriority="39"/>
-    <w:lsdException w:name="caption" w:qFormat="1"/>
+    <w:lsdException w:name="heading 7" w:semiHidden="1" w:uiPriority="99" w:unhideWhenUsed="1" w:qFormat="1"/>
+    <w:lsdException w:name="heading 8" w:semiHidden="1" w:uiPriority="99" w:unhideWhenUsed="1" w:qFormat="1"/>
+    <w:lsdException w:name="heading 9" w:semiHidden="1" w:uiPriority="99" w:unhideWhenUsed="1" w:qFormat="1"/>
+    <w:lsdException w:name="index 1" w:semiHidden="1" w:unhideWhenUsed="1"/>
+    <w:lsdException w:name="index 2" w:semiHidden="1" w:unhideWhenUsed="1"/>
+    <w:lsdException w:name="index 3" w:semiHidden="1" w:unhideWhenUsed="1"/>
+    <w:lsdException w:name="index 4" w:semiHidden="1" w:unhideWhenUsed="1"/>
+    <w:lsdException w:name="index 5" w:semiHidden="1" w:unhideWhenUsed="1"/>
+    <w:lsdException w:name="index 6" w:semiHidden="1" w:unhideWhenUsed="1"/>
+    <w:lsdException w:name="index 7" w:semiHidden="1" w:unhideWhenUsed="1"/>
+    <w:lsdException w:name="index 8" w:semiHidden="1" w:unhideWhenUsed="1"/>
+    <w:lsdException w:name="index 9" w:semiHidden="1" w:unhideWhenUsed="1"/>
+    <w:lsdException w:name="toc 1" w:semiHidden="1" w:uiPriority="39" w:unhideWhenUsed="1"/>
+    <w:lsdException w:name="toc 2" w:semiHidden="1" w:uiPriority="39" w:unhideWhenUsed="1"/>
+    <w:lsdException w:name="toc 3" w:semiHidden="1" w:uiPriority="39" w:unhideWhenUsed="1"/>
+    <w:lsdException w:name="toc 4" w:semiHidden="1" w:uiPriority="39" w:unhideWhenUsed="1"/>
+    <w:lsdException w:name="toc 5" w:semiHidden="1" w:uiPriority="39" w:unhideWhenUsed="1"/>
+    <w:lsdException w:name="toc 6" w:semiHidden="1" w:uiPriority="39" w:unhideWhenUsed="1"/>
+    <w:lsdException w:name="toc 7" w:semiHidden="1" w:uiPriority="39" w:unhideWhenUsed="1"/>
+    <w:lsdException w:name="toc 8" w:semiHidden="1" w:uiPriority="39" w:unhideWhenUsed="1"/>
+    <w:lsdException w:name="toc 9" w:semiHidden="1" w:uiPriority="39" w:unhideWhenUsed="1"/>
+    <w:lsdException w:name="Normal Indent" w:semiHidden="1" w:unhideWhenUsed="1"/>
+    <w:lsdException w:name="footnote text" w:semiHidden="1" w:unhideWhenUsed="1"/>
+    <w:lsdException w:name="annotation text" w:semiHidden="1" w:unhideWhenUsed="1"/>
+    <w:lsdException w:name="header" w:semiHidden="1" w:unhideWhenUsed="1"/>
+    <w:lsdException w:name="footer" w:semiHidden="1" w:unhideWhenUsed="1"/>
+    <w:lsdException w:name="index heading" w:semiHidden="1" w:unhideWhenUsed="1"/>
+    <w:lsdException w:name="caption" w:semiHidden="1" w:unhideWhenUsed="1" w:qFormat="1"/>
+    <w:lsdException w:name="table of figures" w:semiHidden="1" w:unhideWhenUsed="1"/>
+    <w:lsdException w:name="envelope address" w:semiHidden="1" w:unhideWhenUsed="1"/>
+    <w:lsdException w:name="envelope return" w:semiHidden="1" w:unhideWhenUsed="1"/>
+    <w:lsdException w:name="footnote reference" w:semiHidden="1" w:unhideWhenUsed="1"/>
+    <w:lsdException w:name="annotation reference" w:semiHidden="1" w:unhideWhenUsed="1"/>
+    <w:lsdException w:name="line number" w:semiHidden="1" w:unhideWhenUsed="1"/>
+    <w:lsdException w:name="page number" w:semiHidden="1" w:unhideWhenUsed="1"/>
+    <w:lsdException w:name="endnote reference" w:semiHidden="1" w:unhideWhenUsed="1"/>
+    <w:lsdException w:name="endnote text" w:semiHidden="1" w:unhideWhenUsed="1"/>
+    <w:lsdException w:name="table of authorities" w:semiHidden="1" w:unhideWhenUsed="1"/>
+    <w:lsdException w:name="macro" w:semiHidden="1" w:unhideWhenUsed="1"/>
+    <w:lsdException w:name="toa heading" w:semiHidden="1" w:unhideWhenUsed="1"/>
+    <w:lsdException w:name="List" w:semiHidden="1" w:unhideWhenUsed="1"/>
+    <w:lsdException w:name="List Bullet" w:semiHidden="1" w:unhideWhenUsed="1"/>
+    <w:lsdException w:name="List 2" w:semiHidden="1" w:unhideWhenUsed="1"/>
+    <w:lsdException w:name="List 3" w:semiHidden="1" w:unhideWhenUsed="1"/>
+    <w:lsdException w:name="List Bullet 2" w:semiHidden="1" w:unhideWhenUsed="1"/>
+    <w:lsdException w:name="List Bullet 3" w:semiHidden="1" w:unhideWhenUsed="1"/>
+    <w:lsdException w:name="List Bullet 4" w:semiHidden="1" w:unhideWhenUsed="1"/>
+    <w:lsdException w:name="List Bullet 5" w:semiHidden="1" w:unhideWhenUsed="1"/>
+    <w:lsdException w:name="List Number 2" w:semiHidden="1" w:unhideWhenUsed="1"/>
+    <w:lsdException w:name="List Number 3" w:semiHidden="1" w:unhideWhenUsed="1"/>
+    <w:lsdException w:name="List Number 4" w:semiHidden="1" w:unhideWhenUsed="1"/>
+    <w:lsdException w:name="List Number 5" w:semiHidden="1" w:unhideWhenUsed="1"/>
     <w:lsdException w:name="Title" w:qFormat="1"/>
+    <w:lsdException w:name="Closing" w:semiHidden="1" w:unhideWhenUsed="1"/>
+    <w:lsdException w:name="Signature" w:semiHidden="1" w:unhideWhenUsed="1"/>
+    <w:lsdException w:name="Default Paragraph Font" w:semiHidden="1" w:unhideWhenUsed="1"/>
+    <w:lsdException w:name="Body Text" w:semiHidden="1" w:unhideWhenUsed="1"/>
+    <w:lsdException w:name="Body Text Indent" w:semiHidden="1" w:unhideWhenUsed="1"/>
+    <w:lsdException w:name="List Continue" w:semiHidden="1" w:unhideWhenUsed="1"/>
+    <w:lsdException w:name="List Continue 2" w:semiHidden="1" w:unhideWhenUsed="1"/>
+    <w:lsdException w:name="List Continue 3" w:semiHidden="1" w:unhideWhenUsed="1"/>
+    <w:lsdException w:name="List Continue 4" w:semiHidden="1" w:unhideWhenUsed="1"/>
+    <w:lsdException w:name="List Continue 5" w:semiHidden="1" w:unhideWhenUsed="1"/>
+    <w:lsdException w:name="Message Header" w:semiHidden="1" w:unhideWhenUsed="1"/>
     <w:lsdException w:name="Subtitle" w:qFormat="1"/>
-    <w:lsdException w:name="Hyperlink" w:uiPriority="99"/>
+    <w:lsdException w:name="Body Text First Indent 2" w:semiHidden="1" w:unhideWhenUsed="1"/>
+    <w:lsdException w:name="Note Heading" w:semiHidden="1" w:unhideWhenUsed="1"/>
+    <w:lsdException w:name="Body Text 2" w:semiHidden="1" w:unhideWhenUsed="1"/>
+    <w:lsdException w:name="Body Text 3" w:semiHidden="1" w:unhideWhenUsed="1"/>
+    <w:lsdException w:name="Body Text Indent 2" w:semiHidden="1" w:unhideWhenUsed="1"/>
+    <w:lsdException w:name="Body Text Indent 3" w:semiHidden="1" w:unhideWhenUsed="1"/>
+    <w:lsdException w:name="Block Text" w:semiHidden="1" w:unhideWhenUsed="1"/>
+    <w:lsdException w:name="Hyperlink" w:semiHidden="1" w:uiPriority="99" w:unhideWhenUsed="1"/>
+    <w:lsdException w:name="FollowedHyperlink" w:semiHidden="1" w:unhideWhenUsed="1"/>
     <w:lsdException w:name="Strong" w:qFormat="1"/>
     <w:lsdException w:name="Emphasis" w:qFormat="1"/>
-    <w:lsdException w:name="No List" w:uiPriority="99"/>
+    <w:lsdException w:name="Document Map" w:semiHidden="1" w:unhideWhenUsed="1"/>
+    <w:lsdException w:name="Plain Text" w:semiHidden="1" w:unhideWhenUsed="1"/>
+    <w:lsdException w:name="E-mail Signature" w:semiHidden="1" w:unhideWhenUsed="1"/>
+    <w:lsdException w:name="HTML Top of Form" w:semiHidden="1" w:unhideWhenUsed="1"/>
+    <w:lsdException w:name="HTML Bottom of Form" w:semiHidden="1" w:unhideWhenUsed="1"/>
+    <w:lsdException w:name="Normal (Web)" w:semiHidden="1" w:unhideWhenUsed="1"/>
+    <w:lsdException w:name="HTML Acronym" w:semiHidden="1" w:unhideWhenUsed="1"/>
+    <w:lsdException w:name="HTML Address" w:semiHidden="1" w:unhideWhenUsed="1"/>
+    <w:lsdException w:name="HTML Cite" w:semiHidden="1" w:unhideWhenUsed="1"/>
+    <w:lsdException w:name="HTML Code" w:semiHidden="1" w:unhideWhenUsed="1"/>
+    <w:lsdException w:name="HTML Definition" w:semiHidden="1" w:unhideWhenUsed="1"/>
+    <w:lsdException w:name="HTML Keyboard" w:semiHidden="1" w:unhideWhenUsed="1"/>
+    <w:lsdException w:name="HTML Preformatted" w:semiHidden="1" w:unhideWhenUsed="1"/>
+    <w:lsdException w:name="HTML Sample" w:semiHidden="1" w:unhideWhenUsed="1"/>
+    <w:lsdException w:name="HTML Typewriter" w:semiHidden="1" w:unhideWhenUsed="1"/>
+    <w:lsdException w:name="HTML Variable" w:semiHidden="1" w:unhideWhenUsed="1"/>
+    <w:lsdException w:name="Normal Table" w:semiHidden="1" w:unhideWhenUsed="1"/>
+    <w:lsdException w:name="annotation subject" w:semiHidden="1" w:unhideWhenUsed="1"/>
+    <w:lsdException w:name="No List" w:semiHidden="1" w:uiPriority="99" w:unhideWhenUsed="1"/>
+    <w:lsdException w:name="Outline List 1" w:semiHidden="1" w:unhideWhenUsed="1"/>
+    <w:lsdException w:name="Outline List 2" w:semiHidden="1" w:unhideWhenUsed="1"/>
+    <w:lsdException w:name="Outline List 3" w:semiHidden="1" w:unhideWhenUsed="1"/>
+    <w:lsdException w:name="Table Simple 1" w:semiHidden="1" w:unhideWhenUsed="1"/>
+    <w:lsdException w:name="Table Simple 2" w:semiHidden="1" w:unhideWhenUsed="1"/>
+    <w:lsdException w:name="Table Simple 3" w:semiHidden="1" w:unhideWhenUsed="1"/>
+    <w:lsdException w:name="Table Classic 1" w:semiHidden="1" w:unhideWhenUsed="1"/>
+    <w:lsdException w:name="Table Classic 2" w:semiHidden="1" w:unhideWhenUsed="1"/>
+    <w:lsdException w:name="Table Classic 3" w:semiHidden="1" w:unhideWhenUsed="1"/>
+    <w:lsdException w:name="Table Classic 4" w:semiHidden="1" w:unhideWhenUsed="1"/>
+    <w:lsdException w:name="Table Colorful 1" w:semiHidden="1" w:unhideWhenUsed="1"/>
+    <w:lsdException w:name="Table Colorful 2" w:semiHidden="1" w:unhideWhenUsed="1"/>
+    <w:lsdException w:name="Table Colorful 3" w:semiHidden="1" w:unhideWhenUsed="1"/>
+    <w:lsdException w:name="Table Columns 1" w:semiHidden="1" w:unhideWhenUsed="1"/>
+    <w:lsdException w:name="Table Columns 2" w:semiHidden="1" w:unhideWhenUsed="1"/>
+    <w:lsdException w:name="Table Columns 3" w:semiHidden="1" w:unhideWhenUsed="1"/>
+    <w:lsdException w:name="Table Columns 4" w:semiHidden="1" w:unhideWhenUsed="1"/>
+    <w:lsdException w:name="Table Columns 5" w:semiHidden="1" w:unhideWhenUsed="1"/>
+    <w:lsdException w:name="Table Grid 1" w:semiHidden="1" w:unhideWhenUsed="1"/>
+    <w:lsdException w:name="Table Grid 2" w:semiHidden="1" w:unhideWhenUsed="1"/>
+    <w:lsdException w:name="Table Grid 3" w:semiHidden="1" w:unhideWhenUsed="1"/>
+    <w:lsdException w:name="Table Grid 4" w:semiHidden="1" w:unhideWhenUsed="1"/>
+    <w:lsdException w:name="Table Grid 5" w:semiHidden="1" w:unhideWhenUsed="1"/>
+    <w:lsdException w:name="Table Grid 6" w:semiHidden="1" w:unhideWhenUsed="1"/>
+    <w:lsdException w:name="Table Grid 7" w:semiHidden="1" w:unhideWhenUsed="1"/>
+    <w:lsdException w:name="Table Grid 8" w:semiHidden="1" w:unhideWhenUsed="1"/>
+    <w:lsdException w:name="Table List 1" w:semiHidden="1" w:unhideWhenUsed="1"/>
+    <w:lsdException w:name="Table List 2" w:semiHidden="1" w:unhideWhenUsed="1"/>
+    <w:lsdException w:name="Table List 3" w:semiHidden="1" w:unhideWhenUsed="1"/>
+    <w:lsdException w:name="Table List 4" w:semiHidden="1" w:unhideWhenUsed="1"/>
+    <w:lsdException w:name="Table List 5" w:semiHidden="1" w:unhideWhenUsed="1"/>
+    <w:lsdException w:name="Table List 6" w:semiHidden="1" w:unhideWhenUsed="1"/>
+    <w:lsdException w:name="Table List 7" w:semiHidden="1" w:unhideWhenUsed="1"/>
+    <w:lsdException w:name="Table List 8" w:semiHidden="1" w:unhideWhenUsed="1"/>
+    <w:lsdException w:name="Table 3D effects 1" w:semiHidden="1" w:unhideWhenUsed="1"/>
+    <w:lsdException w:name="Table 3D effects 2" w:semiHidden="1" w:unhideWhenUsed="1"/>
+    <w:lsdException w:name="Table 3D effects 3" w:semiHidden="1" w:unhideWhenUsed="1"/>
+    <w:lsdException w:name="Table Contemporary" w:semiHidden="1" w:unhideWhenUsed="1"/>
+    <w:lsdException w:name="Table Elegant" w:semiHidden="1" w:unhideWhenUsed="1"/>
+    <w:lsdException w:name="Table Professional" w:semiHidden="1" w:unhideWhenUsed="1"/>
+    <w:lsdException w:name="Table Subtle 1" w:semiHidden="1" w:unhideWhenUsed="1"/>
+    <w:lsdException w:name="Table Subtle 2" w:semiHidden="1" w:unhideWhenUsed="1"/>
+    <w:lsdException w:name="Table Web 1" w:semiHidden="1" w:unhideWhenUsed="1"/>
+    <w:lsdException w:name="Table Web 2" w:semiHidden="1" w:unhideWhenUsed="1"/>
+    <w:lsdException w:name="Table Web 3" w:semiHidden="1" w:unhideWhenUsed="1"/>
+    <w:lsdException w:name="Balloon Text" w:semiHidden="1" w:unhideWhenUsed="1"/>
     <w:lsdException w:name="Table Grid" w:uiPriority="59"/>
+    <w:lsdException w:name="Table Theme" w:semiHidden="1" w:unhideWhenUsed="1"/>
     <w:lsdException w:name="Placeholder Text" w:semiHidden="1" w:uiPriority="99"/>
     <w:lsdException w:name="No Spacing" w:uiPriority="1" w:qFormat="1"/>
     <w:lsdException w:name="Light Shading" w:uiPriority="60"/>
@@ -6803,936 +7101,110 @@
     <w:lsdException w:name="Book Title" w:uiPriority="33" w:qFormat="1"/>
     <w:lsdException w:name="Bibliography" w:semiHidden="1" w:uiPriority="37" w:unhideWhenUsed="1"/>
     <w:lsdException w:name="TOC Heading" w:semiHidden="1" w:uiPriority="39" w:unhideWhenUsed="1" w:qFormat="1"/>
-  </w:latentStyles>
-  <w:style w:type="paragraph" w:default="1" w:styleId="Normal">
-    <w:name w:val="Normal"/>
-    <w:qFormat/>
-    <w:rsid w:val="00454E0E"/>
-    <w:rPr>
-      <w:sz w:val="24"/>
-      <w:szCs w:val="24"/>
-    </w:rPr>
-  </w:style>
-  <w:style w:type="paragraph" w:styleId="Heading1">
-    <w:name w:val="heading 1"/>
-    <w:basedOn w:val="heading"/>
-    <w:next w:val="textbody"/>
-    <w:uiPriority w:val="99"/>
-    <w:qFormat/>
-    <w:rsid w:val="00E30161"/>
-    <w:pPr>
-      <w:numPr>
-        <w:numId w:val="2"/>
-      </w:numPr>
-      <w:spacing w:before="240" w:after="60"/>
-      <w:outlineLvl w:val="0"/>
-    </w:pPr>
-    <w:rPr>
-      <w:kern w:val="32"/>
-      <w:sz w:val="32"/>
-      <w:szCs w:val="32"/>
-    </w:rPr>
-  </w:style>
-  <w:style w:type="paragraph" w:styleId="Heading2">
-    <w:name w:val="heading 2"/>
-    <w:basedOn w:val="heading"/>
-    <w:next w:val="textbody"/>
-    <w:uiPriority w:val="99"/>
-    <w:qFormat/>
-    <w:rsid w:val="004929FA"/>
-    <w:pPr>
-      <w:numPr>
-        <w:ilvl w:val="1"/>
-        <w:numId w:val="2"/>
-      </w:numPr>
-      <w:spacing w:before="240" w:after="60"/>
-      <w:outlineLvl w:val="1"/>
-    </w:pPr>
-    <w:rPr>
-      <w:sz w:val="28"/>
-      <w:szCs w:val="28"/>
-    </w:rPr>
-  </w:style>
-  <w:style w:type="paragraph" w:styleId="Heading3">
-    <w:name w:val="heading 3"/>
-    <w:basedOn w:val="heading"/>
-    <w:next w:val="textbody"/>
-    <w:link w:val="Heading3Char"/>
-    <w:uiPriority w:val="99"/>
-    <w:qFormat/>
-    <w:rsid w:val="00F77E0C"/>
-    <w:pPr>
-      <w:numPr>
-        <w:ilvl w:val="2"/>
-        <w:numId w:val="2"/>
-      </w:numPr>
-      <w:spacing w:before="240" w:after="60"/>
-      <w:outlineLvl w:val="2"/>
-    </w:pPr>
-  </w:style>
-  <w:style w:type="paragraph" w:styleId="Heading4">
-    <w:name w:val="heading 4"/>
-    <w:basedOn w:val="heading"/>
-    <w:next w:val="textbody"/>
-    <w:uiPriority w:val="99"/>
-    <w:qFormat/>
-    <w:rsid w:val="00454E0E"/>
-    <w:pPr>
-      <w:numPr>
-        <w:ilvl w:val="3"/>
-        <w:numId w:val="2"/>
-      </w:numPr>
-      <w:tabs>
-        <w:tab w:val="left" w:pos="1008"/>
-      </w:tabs>
-      <w:outlineLvl w:val="3"/>
-    </w:pPr>
-    <w:rPr>
-      <w:sz w:val="22"/>
-      <w:szCs w:val="22"/>
-    </w:rPr>
-  </w:style>
-  <w:style w:type="paragraph" w:styleId="Heading5">
-    <w:name w:val="heading 5"/>
-    <w:basedOn w:val="Normal"/>
-    <w:next w:val="Normal"/>
-    <w:uiPriority w:val="99"/>
-    <w:qFormat/>
-    <w:rsid w:val="00454E0E"/>
-    <w:pPr>
-      <w:numPr>
-        <w:ilvl w:val="4"/>
-        <w:numId w:val="2"/>
-      </w:numPr>
-      <w:spacing w:before="240" w:after="60"/>
-      <w:outlineLvl w:val="4"/>
-    </w:pPr>
-    <w:rPr>
-      <w:b/>
-      <w:bCs/>
-      <w:i/>
-      <w:iCs/>
-      <w:sz w:val="26"/>
-      <w:szCs w:val="26"/>
-    </w:rPr>
-  </w:style>
-  <w:style w:type="paragraph" w:styleId="Heading6">
-    <w:name w:val="heading 6"/>
-    <w:basedOn w:val="Normal"/>
-    <w:next w:val="Normal"/>
-    <w:uiPriority w:val="99"/>
-    <w:qFormat/>
-    <w:rsid w:val="00454E0E"/>
-    <w:pPr>
-      <w:numPr>
-        <w:ilvl w:val="5"/>
-        <w:numId w:val="2"/>
-      </w:numPr>
-      <w:spacing w:before="240" w:after="60"/>
-      <w:outlineLvl w:val="5"/>
-    </w:pPr>
-    <w:rPr>
-      <w:b/>
-      <w:bCs/>
-      <w:sz w:val="22"/>
-      <w:szCs w:val="22"/>
-    </w:rPr>
-  </w:style>
-  <w:style w:type="paragraph" w:styleId="Heading7">
-    <w:name w:val="heading 7"/>
-    <w:basedOn w:val="Normal"/>
-    <w:next w:val="Normal"/>
-    <w:uiPriority w:val="99"/>
-    <w:qFormat/>
-    <w:rsid w:val="00454E0E"/>
-    <w:pPr>
-      <w:numPr>
-        <w:ilvl w:val="6"/>
-        <w:numId w:val="2"/>
-      </w:numPr>
-      <w:spacing w:before="240" w:after="60"/>
-      <w:outlineLvl w:val="6"/>
-    </w:pPr>
-  </w:style>
-  <w:style w:type="paragraph" w:styleId="Heading8">
-    <w:name w:val="heading 8"/>
-    <w:basedOn w:val="Normal"/>
-    <w:next w:val="Normal"/>
-    <w:uiPriority w:val="99"/>
-    <w:qFormat/>
-    <w:rsid w:val="00454E0E"/>
-    <w:pPr>
-      <w:numPr>
-        <w:ilvl w:val="7"/>
-        <w:numId w:val="2"/>
-      </w:numPr>
-      <w:spacing w:before="240" w:after="60"/>
-      <w:outlineLvl w:val="7"/>
-    </w:pPr>
-    <w:rPr>
-      <w:i/>
-      <w:iCs/>
-    </w:rPr>
-  </w:style>
-  <w:style w:type="paragraph" w:styleId="Heading9">
-    <w:name w:val="heading 9"/>
-    <w:basedOn w:val="Normal"/>
-    <w:next w:val="Normal"/>
-    <w:uiPriority w:val="99"/>
-    <w:qFormat/>
-    <w:rsid w:val="00454E0E"/>
-    <w:pPr>
-      <w:numPr>
-        <w:ilvl w:val="8"/>
-        <w:numId w:val="2"/>
-      </w:numPr>
-      <w:spacing w:before="240" w:after="60"/>
-      <w:outlineLvl w:val="8"/>
-    </w:pPr>
-    <w:rPr>
-      <w:rFonts w:ascii="Arial" w:hAnsi="Arial" w:cs="Arial"/>
-      <w:sz w:val="22"/>
-      <w:szCs w:val="22"/>
-    </w:rPr>
-  </w:style>
-  <w:style w:type="character" w:default="1" w:styleId="DefaultParagraphFont">
-    <w:name w:val="Default Paragraph Font"/>
-    <w:uiPriority w:val="1"/>
-    <w:semiHidden/>
-    <w:unhideWhenUsed/>
-  </w:style>
-  <w:style w:type="table" w:default="1" w:styleId="TableNormal">
-    <w:name w:val="Normal Table"/>
-    <w:uiPriority w:val="99"/>
-    <w:semiHidden/>
-    <w:unhideWhenUsed/>
-    <w:tblPr>
-      <w:tblInd w:w="0" w:type="dxa"/>
-      <w:tblCellMar>
-        <w:top w:w="0" w:type="dxa"/>
-        <w:left w:w="108" w:type="dxa"/>
-        <w:bottom w:w="0" w:type="dxa"/>
-        <w:right w:w="108" w:type="dxa"/>
-      </w:tblCellMar>
-    </w:tblPr>
-  </w:style>
-  <w:style w:type="numbering" w:default="1" w:styleId="NoList">
-    <w:name w:val="No List"/>
-    <w:uiPriority w:val="99"/>
-    <w:semiHidden/>
-    <w:unhideWhenUsed/>
-  </w:style>
-  <w:style w:type="paragraph" w:customStyle="1" w:styleId="heading">
-    <w:name w:val="heading"/>
-    <w:basedOn w:val="textbody"/>
-    <w:rsid w:val="00454E0E"/>
-    <w:pPr>
-      <w:keepNext/>
-      <w:ind w:left="0" w:right="0"/>
-    </w:pPr>
-    <w:rPr>
-      <w:rFonts w:ascii="Verdana" w:hAnsi="Verdana" w:cs="Verdana"/>
-    </w:rPr>
-  </w:style>
-  <w:style w:type="paragraph" w:customStyle="1" w:styleId="textbody">
-    <w:name w:val="text: body"/>
-    <w:basedOn w:val="Normal"/>
-    <w:link w:val="textbodyChar"/>
-    <w:uiPriority w:val="99"/>
-    <w:rsid w:val="00454E0E"/>
-    <w:pPr>
-      <w:spacing w:after="120"/>
-      <w:ind w:left="1152" w:right="1008"/>
-    </w:pPr>
-  </w:style>
-  <w:style w:type="paragraph" w:customStyle="1" w:styleId="text">
-    <w:name w:val="text"/>
-    <w:basedOn w:val="Normal"/>
-    <w:rsid w:val="00454E0E"/>
-    <w:pPr>
-      <w:spacing w:before="120" w:after="120"/>
-    </w:pPr>
-    <w:rPr>
-      <w:rFonts w:ascii="Arial" w:hAnsi="Arial" w:cs="Arial"/>
-      <w:sz w:val="20"/>
-      <w:szCs w:val="20"/>
-    </w:rPr>
-  </w:style>
-  <w:style w:type="paragraph" w:styleId="FootnoteText">
-    <w:name w:val="footnote text"/>
-    <w:basedOn w:val="Normal"/>
-    <w:semiHidden/>
-    <w:rsid w:val="00454E0E"/>
-    <w:rPr>
-      <w:sz w:val="20"/>
-      <w:szCs w:val="20"/>
-    </w:rPr>
-  </w:style>
-  <w:style w:type="character" w:styleId="FootnoteReference">
-    <w:name w:val="footnote reference"/>
-    <w:basedOn w:val="DefaultParagraphFont"/>
-    <w:semiHidden/>
-    <w:rsid w:val="00454E0E"/>
-    <w:rPr>
-      <w:rFonts w:cs="Times New Roman"/>
-      <w:vertAlign w:val="superscript"/>
-    </w:rPr>
-  </w:style>
-  <w:style w:type="paragraph" w:styleId="Header">
-    <w:name w:val="header"/>
-    <w:basedOn w:val="Normal"/>
-    <w:rsid w:val="00454E0E"/>
-    <w:pPr>
-      <w:pBdr>
-        <w:top w:val="single" w:sz="8" w:space="3" w:color="auto"/>
-        <w:bottom w:val="single" w:sz="8" w:space="3" w:color="auto"/>
-      </w:pBdr>
-      <w:tabs>
-        <w:tab w:val="center" w:pos="4320"/>
-        <w:tab w:val="right" w:pos="8640"/>
-      </w:tabs>
-    </w:pPr>
-    <w:rPr>
-      <w:rFonts w:ascii="Verdana" w:hAnsi="Verdana" w:cs="Verdana"/>
-      <w:sz w:val="20"/>
-      <w:szCs w:val="20"/>
-    </w:rPr>
-  </w:style>
-  <w:style w:type="paragraph" w:styleId="Footer">
-    <w:name w:val="footer"/>
-    <w:basedOn w:val="Normal"/>
-    <w:rsid w:val="00454E0E"/>
-    <w:pPr>
-      <w:tabs>
-        <w:tab w:val="center" w:pos="4680"/>
-        <w:tab w:val="right" w:pos="9360"/>
-      </w:tabs>
-    </w:pPr>
-    <w:rPr>
-      <w:rFonts w:ascii="Verdana" w:hAnsi="Verdana" w:cs="Verdana"/>
-      <w:sz w:val="18"/>
-      <w:szCs w:val="18"/>
-    </w:rPr>
-  </w:style>
-  <w:style w:type="paragraph" w:customStyle="1" w:styleId="figurecaption">
-    <w:name w:val="figure caption"/>
-    <w:basedOn w:val="text"/>
-    <w:next w:val="text"/>
-    <w:rsid w:val="00454E0E"/>
-    <w:pPr>
-      <w:spacing w:before="0" w:after="0"/>
-      <w:jc w:val="center"/>
-    </w:pPr>
-    <w:rPr>
-      <w:rFonts w:ascii="Verdana" w:hAnsi="Verdana" w:cs="Verdana"/>
-      <w:i/>
-      <w:iCs/>
-      <w:sz w:val="18"/>
-      <w:szCs w:val="18"/>
-    </w:rPr>
-  </w:style>
-  <w:style w:type="paragraph" w:styleId="BalloonText">
-    <w:name w:val="Balloon Text"/>
-    <w:basedOn w:val="Normal"/>
-    <w:semiHidden/>
-    <w:rsid w:val="00454E0E"/>
-    <w:rPr>
-      <w:rFonts w:ascii="Tahoma" w:hAnsi="Tahoma" w:cs="Tahoma"/>
-      <w:sz w:val="16"/>
-      <w:szCs w:val="16"/>
-    </w:rPr>
-  </w:style>
-  <w:style w:type="paragraph" w:customStyle="1" w:styleId="tabletext">
-    <w:name w:val="table text"/>
-    <w:basedOn w:val="text"/>
-    <w:rsid w:val="00454E0E"/>
-    <w:pPr>
-      <w:spacing w:before="40" w:after="40"/>
-    </w:pPr>
-  </w:style>
-  <w:style w:type="paragraph" w:styleId="Caption">
-    <w:name w:val="caption"/>
-    <w:basedOn w:val="Normal"/>
-    <w:next w:val="Normal"/>
-    <w:qFormat/>
-    <w:rsid w:val="00454E0E"/>
-    <w:pPr>
-      <w:spacing w:before="120" w:after="120"/>
-    </w:pPr>
-    <w:rPr>
-      <w:b/>
-      <w:bCs/>
-      <w:sz w:val="20"/>
-      <w:szCs w:val="20"/>
-    </w:rPr>
-  </w:style>
-  <w:style w:type="paragraph" w:customStyle="1" w:styleId="tabletitle">
-    <w:name w:val="table title"/>
-    <w:basedOn w:val="tabletext"/>
-    <w:next w:val="tabletext"/>
-    <w:rsid w:val="00454E0E"/>
-    <w:pPr>
-      <w:framePr w:hSpace="180" w:wrap="auto" w:vAnchor="page" w:hAnchor="margin" w:xAlign="center" w:y="1621"/>
-      <w:pBdr>
-        <w:bottom w:val="single" w:sz="8" w:space="1" w:color="auto"/>
-      </w:pBdr>
-    </w:pPr>
-  </w:style>
-  <w:style w:type="paragraph" w:customStyle="1" w:styleId="Appendix1">
-    <w:name w:val="Appendix 1"/>
-    <w:basedOn w:val="Heading1"/>
-    <w:next w:val="textbody"/>
-    <w:rsid w:val="00454E0E"/>
-    <w:pPr>
-      <w:numPr>
-        <w:numId w:val="1"/>
-      </w:numPr>
-    </w:pPr>
-  </w:style>
-  <w:style w:type="paragraph" w:customStyle="1" w:styleId="tablecaption">
-    <w:name w:val="table caption"/>
-    <w:basedOn w:val="figurecaption"/>
-    <w:rsid w:val="00454E0E"/>
-    <w:pPr>
-      <w:keepNext/>
-      <w:spacing w:before="480"/>
-    </w:pPr>
-  </w:style>
-  <w:style w:type="paragraph" w:customStyle="1" w:styleId="Equation">
-    <w:name w:val="Equation"/>
-    <w:basedOn w:val="textbody"/>
-    <w:rsid w:val="00454E0E"/>
-    <w:pPr>
-      <w:ind w:left="3420" w:hanging="1800"/>
-    </w:pPr>
-  </w:style>
-  <w:style w:type="paragraph" w:styleId="TOC1">
-    <w:name w:val="toc 1"/>
-    <w:basedOn w:val="Normal"/>
-    <w:next w:val="Normal"/>
-    <w:autoRedefine/>
-    <w:uiPriority w:val="39"/>
-    <w:rsid w:val="00454E0E"/>
-    <w:pPr>
-      <w:spacing w:before="120" w:after="120"/>
-    </w:pPr>
-    <w:rPr>
-      <w:b/>
-      <w:bCs/>
-      <w:caps/>
-      <w:sz w:val="20"/>
-      <w:szCs w:val="20"/>
-    </w:rPr>
-  </w:style>
-  <w:style w:type="paragraph" w:styleId="TOC2">
-    <w:name w:val="toc 2"/>
-    <w:basedOn w:val="Normal"/>
-    <w:next w:val="Normal"/>
-    <w:autoRedefine/>
-    <w:uiPriority w:val="39"/>
-    <w:rsid w:val="00454E0E"/>
-    <w:pPr>
-      <w:ind w:left="240"/>
-    </w:pPr>
-    <w:rPr>
-      <w:sz w:val="20"/>
-      <w:szCs w:val="20"/>
-    </w:rPr>
-  </w:style>
-  <w:style w:type="paragraph" w:styleId="TOC3">
-    <w:name w:val="toc 3"/>
-    <w:basedOn w:val="Normal"/>
-    <w:next w:val="Normal"/>
-    <w:autoRedefine/>
-    <w:uiPriority w:val="39"/>
-    <w:rsid w:val="00454E0E"/>
-    <w:pPr>
-      <w:ind w:left="480"/>
-    </w:pPr>
-    <w:rPr>
-      <w:i/>
-      <w:iCs/>
-      <w:sz w:val="20"/>
-      <w:szCs w:val="20"/>
-    </w:rPr>
-  </w:style>
-  <w:style w:type="paragraph" w:styleId="TOC4">
-    <w:name w:val="toc 4"/>
-    <w:basedOn w:val="Normal"/>
-    <w:next w:val="Normal"/>
-    <w:autoRedefine/>
-    <w:uiPriority w:val="39"/>
-    <w:rsid w:val="00454E0E"/>
-    <w:pPr>
-      <w:ind w:left="720"/>
-    </w:pPr>
-    <w:rPr>
-      <w:sz w:val="18"/>
-      <w:szCs w:val="18"/>
-    </w:rPr>
-  </w:style>
-  <w:style w:type="paragraph" w:styleId="TOC5">
-    <w:name w:val="toc 5"/>
-    <w:basedOn w:val="Normal"/>
-    <w:next w:val="Normal"/>
-    <w:autoRedefine/>
-    <w:uiPriority w:val="39"/>
-    <w:rsid w:val="00454E0E"/>
-    <w:pPr>
-      <w:ind w:left="960"/>
-    </w:pPr>
-    <w:rPr>
-      <w:sz w:val="18"/>
-      <w:szCs w:val="18"/>
-    </w:rPr>
-  </w:style>
-  <w:style w:type="paragraph" w:styleId="TOC6">
-    <w:name w:val="toc 6"/>
-    <w:basedOn w:val="Normal"/>
-    <w:next w:val="Normal"/>
-    <w:autoRedefine/>
-    <w:uiPriority w:val="39"/>
-    <w:rsid w:val="00454E0E"/>
-    <w:pPr>
-      <w:ind w:left="1200"/>
-    </w:pPr>
-    <w:rPr>
-      <w:sz w:val="18"/>
-      <w:szCs w:val="18"/>
-    </w:rPr>
-  </w:style>
-  <w:style w:type="paragraph" w:styleId="TOC7">
-    <w:name w:val="toc 7"/>
-    <w:basedOn w:val="Normal"/>
-    <w:next w:val="Normal"/>
-    <w:autoRedefine/>
-    <w:uiPriority w:val="39"/>
-    <w:rsid w:val="00454E0E"/>
-    <w:pPr>
-      <w:ind w:left="1440"/>
-    </w:pPr>
-    <w:rPr>
-      <w:sz w:val="18"/>
-      <w:szCs w:val="18"/>
-    </w:rPr>
-  </w:style>
-  <w:style w:type="paragraph" w:styleId="TOC8">
-    <w:name w:val="toc 8"/>
-    <w:basedOn w:val="Normal"/>
-    <w:next w:val="Normal"/>
-    <w:autoRedefine/>
-    <w:uiPriority w:val="39"/>
-    <w:rsid w:val="00454E0E"/>
-    <w:pPr>
-      <w:ind w:left="1680"/>
-    </w:pPr>
-    <w:rPr>
-      <w:sz w:val="18"/>
-      <w:szCs w:val="18"/>
-    </w:rPr>
-  </w:style>
-  <w:style w:type="paragraph" w:styleId="TOC9">
-    <w:name w:val="toc 9"/>
-    <w:basedOn w:val="Normal"/>
-    <w:next w:val="Normal"/>
-    <w:autoRedefine/>
-    <w:uiPriority w:val="39"/>
-    <w:rsid w:val="00454E0E"/>
-    <w:pPr>
-      <w:ind w:left="1920"/>
-    </w:pPr>
-    <w:rPr>
-      <w:sz w:val="18"/>
-      <w:szCs w:val="18"/>
-    </w:rPr>
-  </w:style>
-  <w:style w:type="paragraph" w:customStyle="1" w:styleId="textinputfile">
-    <w:name w:val="text input file"/>
-    <w:basedOn w:val="commandprompt"/>
-    <w:uiPriority w:val="99"/>
-    <w:rsid w:val="00454E0E"/>
-    <w:pPr>
-      <w:spacing w:after="0"/>
-    </w:pPr>
-  </w:style>
-  <w:style w:type="paragraph" w:customStyle="1" w:styleId="commandprompt">
-    <w:name w:val="command prompt"/>
-    <w:basedOn w:val="textbody"/>
-    <w:rsid w:val="00454E0E"/>
-    <w:pPr>
-      <w:ind w:left="1498"/>
-    </w:pPr>
-    <w:rPr>
-      <w:rFonts w:ascii="Courier New" w:hAnsi="Courier New" w:cs="Courier New"/>
-      <w:sz w:val="20"/>
-      <w:szCs w:val="20"/>
-    </w:rPr>
-  </w:style>
-  <w:style w:type="paragraph" w:customStyle="1" w:styleId="Heading3moreindent">
-    <w:name w:val="Heading 3 (more indent)"/>
-    <w:basedOn w:val="Heading3"/>
-    <w:next w:val="textbody"/>
-    <w:rsid w:val="00454E0E"/>
-    <w:pPr>
-      <w:tabs>
-        <w:tab w:val="left" w:pos="1008"/>
-      </w:tabs>
-      <w:ind w:left="1008" w:hanging="1008"/>
-    </w:pPr>
-  </w:style>
-  <w:style w:type="paragraph" w:customStyle="1" w:styleId="textfilewide">
-    <w:name w:val="text file (wide)"/>
-    <w:basedOn w:val="textinputfile"/>
-    <w:rsid w:val="00454E0E"/>
-    <w:pPr>
-      <w:ind w:left="432"/>
-    </w:pPr>
-    <w:rPr>
-      <w:sz w:val="16"/>
-      <w:szCs w:val="16"/>
-    </w:rPr>
-  </w:style>
-  <w:style w:type="paragraph" w:customStyle="1" w:styleId="reference">
-    <w:name w:val="reference"/>
-    <w:basedOn w:val="textbody"/>
-    <w:rsid w:val="00454E0E"/>
-    <w:pPr>
-      <w:ind w:left="1584" w:hanging="432"/>
-    </w:pPr>
-  </w:style>
-  <w:style w:type="paragraph" w:customStyle="1" w:styleId="titleline">
-    <w:name w:val="title line"/>
-    <w:basedOn w:val="Normal"/>
-    <w:rsid w:val="00454E0E"/>
-    <w:pPr>
-      <w:jc w:val="center"/>
-    </w:pPr>
-    <w:rPr>
-      <w:rFonts w:ascii="Verdana" w:hAnsi="Verdana" w:cs="Verdana"/>
-      <w:sz w:val="40"/>
-      <w:szCs w:val="40"/>
-    </w:rPr>
-  </w:style>
-  <w:style w:type="paragraph" w:customStyle="1" w:styleId="titleline1">
-    <w:name w:val="title line 1"/>
-    <w:basedOn w:val="titleline"/>
-    <w:next w:val="titleline"/>
-    <w:rsid w:val="00454E0E"/>
-    <w:pPr>
-      <w:spacing w:before="3240"/>
-    </w:pPr>
-  </w:style>
-  <w:style w:type="paragraph" w:customStyle="1" w:styleId="titleline-small">
-    <w:name w:val="title line - small"/>
-    <w:basedOn w:val="titleline"/>
-    <w:rsid w:val="00454E0E"/>
-    <w:pPr>
-      <w:spacing w:before="120"/>
-    </w:pPr>
-    <w:rPr>
-      <w:rFonts w:eastAsia="SimSun"/>
-      <w:sz w:val="26"/>
-      <w:szCs w:val="26"/>
-      <w:lang w:eastAsia="zh-CN"/>
-    </w:rPr>
-  </w:style>
-  <w:style w:type="character" w:customStyle="1" w:styleId="titlelineChar">
-    <w:name w:val="title line Char"/>
-    <w:basedOn w:val="DefaultParagraphFont"/>
-    <w:rsid w:val="00454E0E"/>
-    <w:rPr>
-      <w:rFonts w:ascii="Verdana" w:hAnsi="Verdana" w:cs="Verdana"/>
-      <w:sz w:val="40"/>
-      <w:szCs w:val="40"/>
-      <w:lang w:val="en-US" w:eastAsia="en-US"/>
-    </w:rPr>
-  </w:style>
-  <w:style w:type="character" w:customStyle="1" w:styleId="titleline1Char">
-    <w:name w:val="title line 1 Char"/>
-    <w:basedOn w:val="titlelineChar"/>
-    <w:rsid w:val="00454E0E"/>
-    <w:rPr>
-      <w:rFonts w:ascii="Verdana" w:hAnsi="Verdana" w:cs="Verdana"/>
-      <w:sz w:val="40"/>
-      <w:szCs w:val="40"/>
-      <w:lang w:val="en-US" w:eastAsia="en-US"/>
-    </w:rPr>
-  </w:style>
-  <w:style w:type="character" w:styleId="FollowedHyperlink">
-    <w:name w:val="FollowedHyperlink"/>
-    <w:basedOn w:val="DefaultParagraphFont"/>
-    <w:rsid w:val="00454E0E"/>
-    <w:rPr>
-      <w:rFonts w:cs="Times New Roman"/>
-      <w:color w:val="800080"/>
-      <w:u w:val="single"/>
-    </w:rPr>
-  </w:style>
-  <w:style w:type="character" w:customStyle="1" w:styleId="textbodyChar">
-    <w:name w:val="text: body Char"/>
-    <w:basedOn w:val="DefaultParagraphFont"/>
-    <w:link w:val="textbody"/>
-    <w:uiPriority w:val="99"/>
-    <w:locked/>
-    <w:rsid w:val="00DA34CE"/>
-    <w:rPr>
-      <w:rFonts w:cs="Times New Roman"/>
-      <w:sz w:val="24"/>
-      <w:szCs w:val="24"/>
-      <w:lang w:val="en-US" w:eastAsia="en-US"/>
-    </w:rPr>
-  </w:style>
-  <w:style w:type="character" w:styleId="Hyperlink">
-    <w:name w:val="Hyperlink"/>
-    <w:basedOn w:val="DefaultParagraphFont"/>
-    <w:uiPriority w:val="99"/>
-    <w:rsid w:val="00700B24"/>
-    <w:rPr>
-      <w:rFonts w:cs="Times New Roman"/>
-      <w:color w:val="0000FF"/>
-      <w:u w:val="single"/>
-    </w:rPr>
-  </w:style>
-  <w:style w:type="character" w:styleId="CommentReference">
-    <w:name w:val="annotation reference"/>
-    <w:basedOn w:val="DefaultParagraphFont"/>
-    <w:semiHidden/>
-    <w:rsid w:val="009547B8"/>
-    <w:rPr>
-      <w:rFonts w:cs="Times New Roman"/>
-      <w:sz w:val="16"/>
-      <w:szCs w:val="16"/>
-    </w:rPr>
-  </w:style>
-  <w:style w:type="paragraph" w:styleId="CommentText">
-    <w:name w:val="annotation text"/>
-    <w:basedOn w:val="Normal"/>
-    <w:semiHidden/>
-    <w:rsid w:val="009547B8"/>
-    <w:rPr>
-      <w:sz w:val="20"/>
-      <w:szCs w:val="20"/>
-    </w:rPr>
-  </w:style>
-  <w:style w:type="paragraph" w:styleId="CommentSubject">
-    <w:name w:val="annotation subject"/>
-    <w:basedOn w:val="CommentText"/>
-    <w:next w:val="CommentText"/>
-    <w:semiHidden/>
-    <w:rsid w:val="009547B8"/>
-    <w:rPr>
-      <w:b/>
-      <w:bCs/>
-    </w:rPr>
-  </w:style>
-  <w:style w:type="paragraph" w:styleId="DocumentMap">
-    <w:name w:val="Document Map"/>
-    <w:basedOn w:val="Normal"/>
-    <w:link w:val="DocumentMapChar"/>
-    <w:rsid w:val="00285A23"/>
-    <w:rPr>
-      <w:rFonts w:ascii="Tahoma" w:hAnsi="Tahoma" w:cs="Tahoma"/>
-      <w:sz w:val="16"/>
-      <w:szCs w:val="16"/>
-    </w:rPr>
-  </w:style>
-  <w:style w:type="character" w:customStyle="1" w:styleId="DocumentMapChar">
-    <w:name w:val="Document Map Char"/>
-    <w:basedOn w:val="DefaultParagraphFont"/>
-    <w:link w:val="DocumentMap"/>
-    <w:rsid w:val="00285A23"/>
-    <w:rPr>
-      <w:rFonts w:ascii="Tahoma" w:hAnsi="Tahoma" w:cs="Tahoma"/>
-      <w:sz w:val="16"/>
-      <w:szCs w:val="16"/>
-    </w:rPr>
-  </w:style>
-  <w:style w:type="table" w:styleId="TableGrid">
-    <w:name w:val="Table Grid"/>
-    <w:basedOn w:val="TableNormal"/>
-    <w:uiPriority w:val="59"/>
-    <w:rsid w:val="0041212C"/>
-    <w:rPr>
-      <w:rFonts w:asciiTheme="minorHAnsi" w:eastAsiaTheme="minorHAnsi" w:hAnsiTheme="minorHAnsi" w:cstheme="minorBidi"/>
-      <w:sz w:val="22"/>
-      <w:szCs w:val="22"/>
-    </w:rPr>
-    <w:tblPr>
-      <w:tblBorders>
-        <w:top w:val="single" w:sz="4" w:space="0" w:color="auto"/>
-        <w:left w:val="single" w:sz="4" w:space="0" w:color="auto"/>
-        <w:bottom w:val="single" w:sz="4" w:space="0" w:color="auto"/>
-        <w:right w:val="single" w:sz="4" w:space="0" w:color="auto"/>
-        <w:insideH w:val="single" w:sz="4" w:space="0" w:color="auto"/>
-        <w:insideV w:val="single" w:sz="4" w:space="0" w:color="auto"/>
-      </w:tblBorders>
-    </w:tblPr>
-  </w:style>
-  <w:style w:type="character" w:customStyle="1" w:styleId="Heading3Char">
-    <w:name w:val="Heading 3 Char"/>
-    <w:basedOn w:val="DefaultParagraphFont"/>
-    <w:link w:val="Heading3"/>
-    <w:uiPriority w:val="99"/>
-    <w:rsid w:val="00185BAB"/>
-    <w:rPr>
-      <w:rFonts w:ascii="Verdana" w:hAnsi="Verdana" w:cs="Verdana"/>
-      <w:sz w:val="24"/>
-      <w:szCs w:val="24"/>
-    </w:rPr>
-  </w:style>
-</w:styles>
-</file>
-
-<file path=word/stylesWithEffects.xml><?xml version="1.0" encoding="utf-8"?>
-<w:styles xmlns:wpc="http://schemas.microsoft.com/office/word/2010/wordprocessingCanvas" xmlns:mc="http://schemas.openxmlformats.org/markup-compatibility/2006" xmlns:o="urn:schemas-microsoft-com:office:office" xmlns:r="http://schemas.openxmlformats.org/officeDocument/2006/relationships" xmlns:m="http://schemas.openxmlformats.org/officeDocument/2006/math" xmlns:v="urn:schemas-microsoft-com:vml" xmlns:wp14="http://schemas.microsoft.com/office/word/2010/wordprocessingDrawing" xmlns:wp="http://schemas.openxmlformats.org/drawingml/2006/wordprocessingDrawing" xmlns:w10="urn:schemas-microsoft-com:office:word" xmlns:w="http://schemas.openxmlformats.org/wordprocessingml/2006/main" xmlns:w14="http://schemas.microsoft.com/office/word/2010/wordml" xmlns:wpg="http://schemas.microsoft.com/office/word/2010/wordprocessingGroup" xmlns:wpi="http://schemas.microsoft.com/office/word/2010/wordprocessingInk" xmlns:wne="http://schemas.microsoft.com/office/word/2006/wordml" xmlns:wps="http://schemas.microsoft.com/office/word/2010/wordprocessingShape" mc:Ignorable="w14 wp14">
-  <w:docDefaults>
-    <w:rPrDefault>
-      <w:rPr>
-        <w:rFonts w:ascii="Times New Roman" w:eastAsia="Times New Roman" w:hAnsi="Times New Roman" w:cs="Times New Roman"/>
-        <w:lang w:val="en-US" w:eastAsia="en-US" w:bidi="ar-SA"/>
-      </w:rPr>
-    </w:rPrDefault>
-    <w:pPrDefault/>
-  </w:docDefaults>
-  <w:latentStyles w:defLockedState="0" w:defUIPriority="0" w:defSemiHidden="0" w:defUnhideWhenUsed="0" w:defQFormat="0" w:count="267">
-    <w:lsdException w:name="Normal" w:qFormat="1"/>
-    <w:lsdException w:name="heading 1" w:uiPriority="99" w:qFormat="1"/>
-    <w:lsdException w:name="heading 2" w:uiPriority="99" w:qFormat="1"/>
-    <w:lsdException w:name="heading 3" w:uiPriority="99" w:qFormat="1"/>
-    <w:lsdException w:name="heading 4" w:uiPriority="99" w:qFormat="1"/>
-    <w:lsdException w:name="heading 5" w:uiPriority="99" w:qFormat="1"/>
-    <w:lsdException w:name="heading 6" w:uiPriority="99" w:qFormat="1"/>
-    <w:lsdException w:name="heading 7" w:uiPriority="99" w:qFormat="1"/>
-    <w:lsdException w:name="heading 8" w:uiPriority="99" w:qFormat="1"/>
-    <w:lsdException w:name="heading 9" w:uiPriority="99" w:qFormat="1"/>
-    <w:lsdException w:name="toc 1" w:uiPriority="39"/>
-    <w:lsdException w:name="toc 2" w:uiPriority="39"/>
-    <w:lsdException w:name="toc 3" w:uiPriority="39"/>
-    <w:lsdException w:name="toc 4" w:uiPriority="39"/>
-    <w:lsdException w:name="toc 5" w:uiPriority="39"/>
-    <w:lsdException w:name="toc 6" w:uiPriority="39"/>
-    <w:lsdException w:name="toc 7" w:uiPriority="39"/>
-    <w:lsdException w:name="toc 8" w:uiPriority="39"/>
-    <w:lsdException w:name="toc 9" w:uiPriority="39"/>
-    <w:lsdException w:name="caption" w:qFormat="1"/>
-    <w:lsdException w:name="Title" w:qFormat="1"/>
-    <w:lsdException w:name="Subtitle" w:qFormat="1"/>
-    <w:lsdException w:name="Hyperlink" w:uiPriority="99"/>
-    <w:lsdException w:name="Strong" w:qFormat="1"/>
-    <w:lsdException w:name="Emphasis" w:qFormat="1"/>
-    <w:lsdException w:name="No List" w:uiPriority="99"/>
-    <w:lsdException w:name="Table Grid" w:uiPriority="59"/>
-    <w:lsdException w:name="Placeholder Text" w:semiHidden="1" w:uiPriority="99"/>
-    <w:lsdException w:name="No Spacing" w:uiPriority="1" w:qFormat="1"/>
-    <w:lsdException w:name="Light Shading" w:uiPriority="60"/>
-    <w:lsdException w:name="Light List" w:uiPriority="61"/>
-    <w:lsdException w:name="Light Grid" w:uiPriority="62"/>
-    <w:lsdException w:name="Medium Shading 1" w:uiPriority="63"/>
-    <w:lsdException w:name="Medium Shading 2" w:uiPriority="64"/>
-    <w:lsdException w:name="Medium List 1" w:uiPriority="65"/>
-    <w:lsdException w:name="Medium List 2" w:uiPriority="66"/>
-    <w:lsdException w:name="Medium Grid 1" w:uiPriority="67"/>
-    <w:lsdException w:name="Medium Grid 2" w:uiPriority="68"/>
-    <w:lsdException w:name="Medium Grid 3" w:uiPriority="69"/>
-    <w:lsdException w:name="Dark List" w:uiPriority="70"/>
-    <w:lsdException w:name="Colorful Shading" w:uiPriority="71"/>
-    <w:lsdException w:name="Colorful List" w:uiPriority="72"/>
-    <w:lsdException w:name="Colorful Grid" w:uiPriority="73"/>
-    <w:lsdException w:name="Light Shading Accent 1" w:uiPriority="60"/>
-    <w:lsdException w:name="Light List Accent 1" w:uiPriority="61"/>
-    <w:lsdException w:name="Light Grid Accent 1" w:uiPriority="62"/>
-    <w:lsdException w:name="Medium Shading 1 Accent 1" w:uiPriority="63"/>
-    <w:lsdException w:name="Medium Shading 2 Accent 1" w:uiPriority="64"/>
-    <w:lsdException w:name="Medium List 1 Accent 1" w:uiPriority="65"/>
-    <w:lsdException w:name="Revision" w:semiHidden="1" w:uiPriority="99"/>
-    <w:lsdException w:name="List Paragraph" w:uiPriority="34" w:qFormat="1"/>
-    <w:lsdException w:name="Quote" w:uiPriority="29" w:qFormat="1"/>
-    <w:lsdException w:name="Intense Quote" w:uiPriority="30" w:qFormat="1"/>
-    <w:lsdException w:name="Medium List 2 Accent 1" w:uiPriority="66"/>
-    <w:lsdException w:name="Medium Grid 1 Accent 1" w:uiPriority="67"/>
-    <w:lsdException w:name="Medium Grid 2 Accent 1" w:uiPriority="68"/>
-    <w:lsdException w:name="Medium Grid 3 Accent 1" w:uiPriority="69"/>
-    <w:lsdException w:name="Dark List Accent 1" w:uiPriority="70"/>
-    <w:lsdException w:name="Colorful Shading Accent 1" w:uiPriority="71"/>
-    <w:lsdException w:name="Colorful List Accent 1" w:uiPriority="72"/>
-    <w:lsdException w:name="Colorful Grid Accent 1" w:uiPriority="73"/>
-    <w:lsdException w:name="Light Shading Accent 2" w:uiPriority="60"/>
-    <w:lsdException w:name="Light List Accent 2" w:uiPriority="61"/>
-    <w:lsdException w:name="Light Grid Accent 2" w:uiPriority="62"/>
-    <w:lsdException w:name="Medium Shading 1 Accent 2" w:uiPriority="63"/>
-    <w:lsdException w:name="Medium Shading 2 Accent 2" w:uiPriority="64"/>
-    <w:lsdException w:name="Medium List 1 Accent 2" w:uiPriority="65"/>
-    <w:lsdException w:name="Medium List 2 Accent 2" w:uiPriority="66"/>
-    <w:lsdException w:name="Medium Grid 1 Accent 2" w:uiPriority="67"/>
-    <w:lsdException w:name="Medium Grid 2 Accent 2" w:uiPriority="68"/>
-    <w:lsdException w:name="Medium Grid 3 Accent 2" w:uiPriority="69"/>
-    <w:lsdException w:name="Dark List Accent 2" w:uiPriority="70"/>
-    <w:lsdException w:name="Colorful Shading Accent 2" w:uiPriority="71"/>
-    <w:lsdException w:name="Colorful List Accent 2" w:uiPriority="72"/>
-    <w:lsdException w:name="Colorful Grid Accent 2" w:uiPriority="73"/>
-    <w:lsdException w:name="Light Shading Accent 3" w:uiPriority="60"/>
-    <w:lsdException w:name="Light List Accent 3" w:uiPriority="61"/>
-    <w:lsdException w:name="Light Grid Accent 3" w:uiPriority="62"/>
-    <w:lsdException w:name="Medium Shading 1 Accent 3" w:uiPriority="63"/>
-    <w:lsdException w:name="Medium Shading 2 Accent 3" w:uiPriority="64"/>
-    <w:lsdException w:name="Medium List 1 Accent 3" w:uiPriority="65"/>
-    <w:lsdException w:name="Medium List 2 Accent 3" w:uiPriority="66"/>
-    <w:lsdException w:name="Medium Grid 1 Accent 3" w:uiPriority="67"/>
-    <w:lsdException w:name="Medium Grid 2 Accent 3" w:uiPriority="68"/>
-    <w:lsdException w:name="Medium Grid 3 Accent 3" w:uiPriority="69"/>
-    <w:lsdException w:name="Dark List Accent 3" w:uiPriority="70"/>
-    <w:lsdException w:name="Colorful Shading Accent 3" w:uiPriority="71"/>
-    <w:lsdException w:name="Colorful List Accent 3" w:uiPriority="72"/>
-    <w:lsdException w:name="Colorful Grid Accent 3" w:uiPriority="73"/>
-    <w:lsdException w:name="Light Shading Accent 4" w:uiPriority="60"/>
-    <w:lsdException w:name="Light List Accent 4" w:uiPriority="61"/>
-    <w:lsdException w:name="Light Grid Accent 4" w:uiPriority="62"/>
-    <w:lsdException w:name="Medium Shading 1 Accent 4" w:uiPriority="63"/>
-    <w:lsdException w:name="Medium Shading 2 Accent 4" w:uiPriority="64"/>
-    <w:lsdException w:name="Medium List 1 Accent 4" w:uiPriority="65"/>
-    <w:lsdException w:name="Medium List 2 Accent 4" w:uiPriority="66"/>
-    <w:lsdException w:name="Medium Grid 1 Accent 4" w:uiPriority="67"/>
-    <w:lsdException w:name="Medium Grid 2 Accent 4" w:uiPriority="68"/>
-    <w:lsdException w:name="Medium Grid 3 Accent 4" w:uiPriority="69"/>
-    <w:lsdException w:name="Dark List Accent 4" w:uiPriority="70"/>
-    <w:lsdException w:name="Colorful Shading Accent 4" w:uiPriority="71"/>
-    <w:lsdException w:name="Colorful List Accent 4" w:uiPriority="72"/>
-    <w:lsdException w:name="Colorful Grid Accent 4" w:uiPriority="73"/>
-    <w:lsdException w:name="Light Shading Accent 5" w:uiPriority="60"/>
-    <w:lsdException w:name="Light List Accent 5" w:uiPriority="61"/>
-    <w:lsdException w:name="Light Grid Accent 5" w:uiPriority="62"/>
-    <w:lsdException w:name="Medium Shading 1 Accent 5" w:uiPriority="63"/>
-    <w:lsdException w:name="Medium Shading 2 Accent 5" w:uiPriority="64"/>
-    <w:lsdException w:name="Medium List 1 Accent 5" w:uiPriority="65"/>
-    <w:lsdException w:name="Medium List 2 Accent 5" w:uiPriority="66"/>
-    <w:lsdException w:name="Medium Grid 1 Accent 5" w:uiPriority="67"/>
-    <w:lsdException w:name="Medium Grid 2 Accent 5" w:uiPriority="68"/>
-    <w:lsdException w:name="Medium Grid 3 Accent 5" w:uiPriority="69"/>
-    <w:lsdException w:name="Dark List Accent 5" w:uiPriority="70"/>
-    <w:lsdException w:name="Colorful Shading Accent 5" w:uiPriority="71"/>
-    <w:lsdException w:name="Colorful List Accent 5" w:uiPriority="72"/>
-    <w:lsdException w:name="Colorful Grid Accent 5" w:uiPriority="73"/>
-    <w:lsdException w:name="Light Shading Accent 6" w:uiPriority="60"/>
-    <w:lsdException w:name="Light List Accent 6" w:uiPriority="61"/>
-    <w:lsdException w:name="Light Grid Accent 6" w:uiPriority="62"/>
-    <w:lsdException w:name="Medium Shading 1 Accent 6" w:uiPriority="63"/>
-    <w:lsdException w:name="Medium Shading 2 Accent 6" w:uiPriority="64"/>
-    <w:lsdException w:name="Medium List 1 Accent 6" w:uiPriority="65"/>
-    <w:lsdException w:name="Medium List 2 Accent 6" w:uiPriority="66"/>
-    <w:lsdException w:name="Medium Grid 1 Accent 6" w:uiPriority="67"/>
-    <w:lsdException w:name="Medium Grid 2 Accent 6" w:uiPriority="68"/>
-    <w:lsdException w:name="Medium Grid 3 Accent 6" w:uiPriority="69"/>
-    <w:lsdException w:name="Dark List Accent 6" w:uiPriority="70"/>
-    <w:lsdException w:name="Colorful Shading Accent 6" w:uiPriority="71"/>
-    <w:lsdException w:name="Colorful List Accent 6" w:uiPriority="72"/>
-    <w:lsdException w:name="Colorful Grid Accent 6" w:uiPriority="73"/>
-    <w:lsdException w:name="Subtle Emphasis" w:uiPriority="19" w:qFormat="1"/>
-    <w:lsdException w:name="Intense Emphasis" w:uiPriority="21" w:qFormat="1"/>
-    <w:lsdException w:name="Subtle Reference" w:uiPriority="31" w:qFormat="1"/>
-    <w:lsdException w:name="Intense Reference" w:uiPriority="32" w:qFormat="1"/>
-    <w:lsdException w:name="Book Title" w:uiPriority="33" w:qFormat="1"/>
-    <w:lsdException w:name="Bibliography" w:semiHidden="1" w:uiPriority="37" w:unhideWhenUsed="1"/>
-    <w:lsdException w:name="TOC Heading" w:semiHidden="1" w:uiPriority="39" w:unhideWhenUsed="1" w:qFormat="1"/>
+    <w:lsdException w:name="Plain Table 1" w:uiPriority="41"/>
+    <w:lsdException w:name="Plain Table 2" w:uiPriority="42"/>
+    <w:lsdException w:name="Plain Table 3" w:uiPriority="43"/>
+    <w:lsdException w:name="Plain Table 4" w:uiPriority="44"/>
+    <w:lsdException w:name="Plain Table 5" w:uiPriority="45"/>
+    <w:lsdException w:name="Grid Table Light" w:uiPriority="40"/>
+    <w:lsdException w:name="Grid Table 1 Light" w:uiPriority="46"/>
+    <w:lsdException w:name="Grid Table 2" w:uiPriority="47"/>
+    <w:lsdException w:name="Grid Table 3" w:uiPriority="48"/>
+    <w:lsdException w:name="Grid Table 4" w:uiPriority="49"/>
+    <w:lsdException w:name="Grid Table 5 Dark" w:uiPriority="50"/>
+    <w:lsdException w:name="Grid Table 6 Colorful" w:uiPriority="51"/>
+    <w:lsdException w:name="Grid Table 7 Colorful" w:uiPriority="52"/>
+    <w:lsdException w:name="Grid Table 1 Light Accent 1" w:uiPriority="46"/>
+    <w:lsdException w:name="Grid Table 2 Accent 1" w:uiPriority="47"/>
+    <w:lsdException w:name="Grid Table 3 Accent 1" w:uiPriority="48"/>
+    <w:lsdException w:name="Grid Table 4 Accent 1" w:uiPriority="49"/>
+    <w:lsdException w:name="Grid Table 5 Dark Accent 1" w:uiPriority="50"/>
+    <w:lsdException w:name="Grid Table 6 Colorful Accent 1" w:uiPriority="51"/>
+    <w:lsdException w:name="Grid Table 7 Colorful Accent 1" w:uiPriority="52"/>
+    <w:lsdException w:name="Grid Table 1 Light Accent 2" w:uiPriority="46"/>
+    <w:lsdException w:name="Grid Table 2 Accent 2" w:uiPriority="47"/>
+    <w:lsdException w:name="Grid Table 3 Accent 2" w:uiPriority="48"/>
+    <w:lsdException w:name="Grid Table 4 Accent 2" w:uiPriority="49"/>
+    <w:lsdException w:name="Grid Table 5 Dark Accent 2" w:uiPriority="50"/>
+    <w:lsdException w:name="Grid Table 6 Colorful Accent 2" w:uiPriority="51"/>
+    <w:lsdException w:name="Grid Table 7 Colorful Accent 2" w:uiPriority="52"/>
+    <w:lsdException w:name="Grid Table 1 Light Accent 3" w:uiPriority="46"/>
+    <w:lsdException w:name="Grid Table 2 Accent 3" w:uiPriority="47"/>
+    <w:lsdException w:name="Grid Table 3 Accent 3" w:uiPriority="48"/>
+    <w:lsdException w:name="Grid Table 4 Accent 3" w:uiPriority="49"/>
+    <w:lsdException w:name="Grid Table 5 Dark Accent 3" w:uiPriority="50"/>
+    <w:lsdException w:name="Grid Table 6 Colorful Accent 3" w:uiPriority="51"/>
+    <w:lsdException w:name="Grid Table 7 Colorful Accent 3" w:uiPriority="52"/>
+    <w:lsdException w:name="Grid Table 1 Light Accent 4" w:uiPriority="46"/>
+    <w:lsdException w:name="Grid Table 2 Accent 4" w:uiPriority="47"/>
+    <w:lsdException w:name="Grid Table 3 Accent 4" w:uiPriority="48"/>
+    <w:lsdException w:name="Grid Table 4 Accent 4" w:uiPriority="49"/>
+    <w:lsdException w:name="Grid Table 5 Dark Accent 4" w:uiPriority="50"/>
+    <w:lsdException w:name="Grid Table 6 Colorful Accent 4" w:uiPriority="51"/>
+    <w:lsdException w:name="Grid Table 7 Colorful Accent 4" w:uiPriority="52"/>
+    <w:lsdException w:name="Grid Table 1 Light Accent 5" w:uiPriority="46"/>
+    <w:lsdException w:name="Grid Table 2 Accent 5" w:uiPriority="47"/>
+    <w:lsdException w:name="Grid Table 3 Accent 5" w:uiPriority="48"/>
+    <w:lsdException w:name="Grid Table 4 Accent 5" w:uiPriority="49"/>
+    <w:lsdException w:name="Grid Table 5 Dark Accent 5" w:uiPriority="50"/>
+    <w:lsdException w:name="Grid Table 6 Colorful Accent 5" w:uiPriority="51"/>
+    <w:lsdException w:name="Grid Table 7 Colorful Accent 5" w:uiPriority="52"/>
+    <w:lsdException w:name="Grid Table 1 Light Accent 6" w:uiPriority="46"/>
+    <w:lsdException w:name="Grid Table 2 Accent 6" w:uiPriority="47"/>
+    <w:lsdException w:name="Grid Table 3 Accent 6" w:uiPriority="48"/>
+    <w:lsdException w:name="Grid Table 4 Accent 6" w:uiPriority="49"/>
+    <w:lsdException w:name="Grid Table 5 Dark Accent 6" w:uiPriority="50"/>
+    <w:lsdException w:name="Grid Table 6 Colorful Accent 6" w:uiPriority="51"/>
+    <w:lsdException w:name="Grid Table 7 Colorful Accent 6" w:uiPriority="52"/>
+    <w:lsdException w:name="List Table 1 Light" w:uiPriority="46"/>
+    <w:lsdException w:name="List Table 2" w:uiPriority="47"/>
+    <w:lsdException w:name="List Table 3" w:uiPriority="48"/>
+    <w:lsdException w:name="List Table 4" w:uiPriority="49"/>
+    <w:lsdException w:name="List Table 5 Dark" w:uiPriority="50"/>
+    <w:lsdException w:name="List Table 6 Colorful" w:uiPriority="51"/>
+    <w:lsdException w:name="List Table 7 Colorful" w:uiPriority="52"/>
+    <w:lsdException w:name="List Table 1 Light Accent 1" w:uiPriority="46"/>
+    <w:lsdException w:name="List Table 2 Accent 1" w:uiPriority="47"/>
+    <w:lsdException w:name="List Table 3 Accent 1" w:uiPriority="48"/>
+    <w:lsdException w:name="List Table 4 Accent 1" w:uiPriority="49"/>
+    <w:lsdException w:name="List Table 5 Dark Accent 1" w:uiPriority="50"/>
+    <w:lsdException w:name="List Table 6 Colorful Accent 1" w:uiPriority="51"/>
+    <w:lsdException w:name="List Table 7 Colorful Accent 1" w:uiPriority="52"/>
+    <w:lsdException w:name="List Table 1 Light Accent 2" w:uiPriority="46"/>
+    <w:lsdException w:name="List Table 2 Accent 2" w:uiPriority="47"/>
+    <w:lsdException w:name="List Table 3 Accent 2" w:uiPriority="48"/>
+    <w:lsdException w:name="List Table 4 Accent 2" w:uiPriority="49"/>
+    <w:lsdException w:name="List Table 5 Dark Accent 2" w:uiPriority="50"/>
+    <w:lsdException w:name="List Table 6 Colorful Accent 2" w:uiPriority="51"/>
+    <w:lsdException w:name="List Table 7 Colorful Accent 2" w:uiPriority="52"/>
+    <w:lsdException w:name="List Table 1 Light Accent 3" w:uiPriority="46"/>
+    <w:lsdException w:name="List Table 2 Accent 3" w:uiPriority="47"/>
+    <w:lsdException w:name="List Table 3 Accent 3" w:uiPriority="48"/>
+    <w:lsdException w:name="List Table 4 Accent 3" w:uiPriority="49"/>
+    <w:lsdException w:name="List Table 5 Dark Accent 3" w:uiPriority="50"/>
+    <w:lsdException w:name="List Table 6 Colorful Accent 3" w:uiPriority="51"/>
+    <w:lsdException w:name="List Table 7 Colorful Accent 3" w:uiPriority="52"/>
+    <w:lsdException w:name="List Table 1 Light Accent 4" w:uiPriority="46"/>
+    <w:lsdException w:name="List Table 2 Accent 4" w:uiPriority="47"/>
+    <w:lsdException w:name="List Table 3 Accent 4" w:uiPriority="48"/>
+    <w:lsdException w:name="List Table 4 Accent 4" w:uiPriority="49"/>
+    <w:lsdException w:name="List Table 5 Dark Accent 4" w:uiPriority="50"/>
+    <w:lsdException w:name="List Table 6 Colorful Accent 4" w:uiPriority="51"/>
+    <w:lsdException w:name="List Table 7 Colorful Accent 4" w:uiPriority="52"/>
+    <w:lsdException w:name="List Table 1 Light Accent 5" w:uiPriority="46"/>
+    <w:lsdException w:name="List Table 2 Accent 5" w:uiPriority="47"/>
+    <w:lsdException w:name="List Table 3 Accent 5" w:uiPriority="48"/>
+    <w:lsdException w:name="List Table 4 Accent 5" w:uiPriority="49"/>
+    <w:lsdException w:name="List Table 5 Dark Accent 5" w:uiPriority="50"/>
+    <w:lsdException w:name="List Table 6 Colorful Accent 5" w:uiPriority="51"/>
+    <w:lsdException w:name="List Table 7 Colorful Accent 5" w:uiPriority="52"/>
+    <w:lsdException w:name="List Table 1 Light Accent 6" w:uiPriority="46"/>
+    <w:lsdException w:name="List Table 2 Accent 6" w:uiPriority="47"/>
+    <w:lsdException w:name="List Table 3 Accent 6" w:uiPriority="48"/>
+    <w:lsdException w:name="List Table 4 Accent 6" w:uiPriority="49"/>
+    <w:lsdException w:name="List Table 5 Dark Accent 6" w:uiPriority="50"/>
+    <w:lsdException w:name="List Table 6 Colorful Accent 6" w:uiPriority="51"/>
+    <w:lsdException w:name="List Table 7 Colorful Accent 6" w:uiPriority="52"/>
   </w:latentStyles>
   <w:style w:type="paragraph" w:default="1" w:styleId="Normal">
     <w:name w:val="Normal"/>
@@ -8801,7 +8273,7 @@
 </file>
 
 <file path=customXml/itemProps1.xml><?xml version="1.0" encoding="utf-8"?>
-<ds:datastoreItem xmlns:ds="http://schemas.openxmlformats.org/officeDocument/2006/customXml" ds:itemID="{CE0A638F-5B76-4074-A4F0-1D54D76723AE}">
+<ds:datastoreItem xmlns:ds="http://schemas.openxmlformats.org/officeDocument/2006/customXml" ds:itemID="{F72CE149-61A2-4B8D-92C0-783B9D1755A4}">
   <ds:schemaRefs>
     <ds:schemaRef ds:uri="http://schemas.openxmlformats.org/officeDocument/2006/bibliography"/>
   </ds:schemaRefs>

</xml_diff>